<commit_message>
More updates to the class master
</commit_message>
<xml_diff>
--- a/documents/GitInstructions/GitInstructions.docx
+++ b/documents/GitInstructions/GitInstructions.docx
@@ -180,10 +180,7 @@
         <w:spacing w:after="120"/>
       </w:pPr>
       <w:r>
-        <w:t>S</w:t>
-      </w:r>
-      <w:r>
-        <w:t xml:space="preserve">tudents will need to install the </w:t>
+        <w:t xml:space="preserve">Students will need to install the </w:t>
       </w:r>
       <w:proofErr w:type="spellStart"/>
       <w:r>
@@ -209,13 +206,7 @@
     </w:p>
     <w:p>
       <w:r>
-        <w:t>Download</w:t>
-      </w:r>
-      <w:r>
-        <w:t xml:space="preserve"> the version appropriate to your machine. </w:t>
-      </w:r>
-      <w:r>
-        <w:t xml:space="preserve">When you install </w:t>
+        <w:t xml:space="preserve">Download the version appropriate to your machine. When you install </w:t>
       </w:r>
       <w:proofErr w:type="spellStart"/>
       <w:r>
@@ -799,8 +790,6 @@
       <w:r>
         <w:t>. Each dot represents a commit to the repository.</w:t>
       </w:r>
-      <w:bookmarkStart w:id="0" w:name="_GoBack"/>
-      <w:bookmarkEnd w:id="0"/>
     </w:p>
     <w:p>
       <w:pPr>
@@ -945,6 +934,9 @@
                               <w:keepNext/>
                             </w:pPr>
                             <w:r>
+                              <w:rPr>
+                                <w:noProof/>
+                              </w:rPr>
                               <w:drawing>
                                 <wp:inline distT="0" distB="0" distL="0" distR="0" wp14:anchorId="0C27B73C" wp14:editId="6AAD2E25">
                                   <wp:extent cx="5808345" cy="3344092"/>
@@ -1015,7 +1007,7 @@
                               <w:rPr>
                                 <w:noProof/>
                               </w:rPr>
-                              <w:t>4</w:t>
+                              <w:t>3</w:t>
                             </w:r>
                             <w:r>
                               <w:fldChar w:fldCharType="end"/>
@@ -1055,6 +1047,9 @@
                         <w:keepNext/>
                       </w:pPr>
                       <w:r>
+                        <w:rPr>
+                          <w:noProof/>
+                        </w:rPr>
                         <w:drawing>
                           <wp:inline distT="0" distB="0" distL="0" distR="0" wp14:anchorId="0C27B73C" wp14:editId="6AAD2E25">
                             <wp:extent cx="5808345" cy="3344092"/>
@@ -1125,7 +1120,7 @@
                         <w:rPr>
                           <w:noProof/>
                         </w:rPr>
-                        <w:t>4</w:t>
+                        <w:t>3</w:t>
                       </w:r>
                       <w:r>
                         <w:fldChar w:fldCharType="end"/>
@@ -1268,7 +1263,7 @@
                               <w:rPr>
                                 <w:noProof/>
                               </w:rPr>
-                              <w:t>3</w:t>
+                              <w:t>4</w:t>
                             </w:r>
                             <w:r>
                               <w:fldChar w:fldCharType="end"/>
@@ -1377,7 +1372,7 @@
                         <w:rPr>
                           <w:noProof/>
                         </w:rPr>
-                        <w:t>3</w:t>
+                        <w:t>4</w:t>
                       </w:r>
                       <w:r>
                         <w:fldChar w:fldCharType="end"/>
@@ -1510,10 +1505,7 @@
       </w:r>
       <w:proofErr w:type="gramEnd"/>
       <w:r>
-        <w:t xml:space="preserve"> the same commands used in the previous (optional) section, except you’ll point the clone command to your copy of the repo. Using </w:t>
-      </w:r>
-      <w:r>
-        <w:t xml:space="preserve">the </w:t>
+        <w:t xml:space="preserve"> the same commands used in the previous (optional) section, except you’ll point the clone command to your copy of the repo. Using the </w:t>
       </w:r>
       <w:proofErr w:type="spellStart"/>
       <w:r>
@@ -1575,10 +1567,7 @@
         <w:t xml:space="preserve">git </w:t>
       </w:r>
       <w:r>
-        <w:t>push</w:t>
-      </w:r>
-      <w:r>
-        <w:t xml:space="preserve"> –u origin</w:t>
+        <w:t>push –u origin</w:t>
       </w:r>
     </w:p>
     <w:p>
@@ -1590,12 +1579,15 @@
       <w:r>
         <w:t xml:space="preserve">Provided that no one else is editing your remote repository (did you give anyone else permission to do so)? This push should have no conflicts, as the only changes that have been made have been made on your local repository. You can execute this command as often as you like to keep your remote in sync with your local. </w:t>
       </w:r>
+      <w:bookmarkStart w:id="0" w:name="_GoBack"/>
       <w:r>
         <w:rPr>
           <w:b/>
+          <w:i/>
         </w:rPr>
         <w:t>Be sure to do it as the last step of any homework submission.</w:t>
       </w:r>
+      <w:bookmarkEnd w:id="0"/>
     </w:p>
     <w:p>
       <w:pPr>
@@ -1605,9 +1597,802 @@
         <w:t>Pulling updates from the class repo into your remote repo</w:t>
       </w:r>
     </w:p>
-    <w:p/>
-    <w:p/>
-    <w:p/>
+    <w:p>
+      <w:r>
+        <w:t xml:space="preserve">Now that you have your own fork of the class repo, you need to keep it in sync. If the class repo is updated, you should see a notification when you inspect your remote repo on </w:t>
+      </w:r>
+      <w:proofErr w:type="spellStart"/>
+      <w:r>
+        <w:t>github</w:t>
+      </w:r>
+      <w:proofErr w:type="spellEnd"/>
+      <w:r>
+        <w:t>. If you click the “Pull Request” link, you’ll have the opportunity to correct this. Unfortunately, the default pull request that comes up is backwards, and may tell you that there are no changes in your repo to push into the class repo (which you are not allowed to do anyway). You will need to change the direction by swapping the head and base repos by clicking the “switching the base” link.</w:t>
+      </w:r>
+      <w:r>
+        <w:t xml:space="preserve"> Once you’ve done that, you will be presented with a summary of the changes, and can click on the “Create Pull Request” button. This creates a request that changes from the class repo be pulled into your repo. In the general case, this is to give all of the developers on your repo an opportunity to discuss the proposed pull. However, since you are the only developer on your repo, the discussions should be pretty short. A few more clicks will get you to a screen labeled with a button labelled “Merge Pull Request,”</w:t>
+      </w:r>
+      <w:r>
+        <w:t xml:space="preserve"> and “Confirm Merge,”</w:t>
+      </w:r>
+      <w:r>
+        <w:t xml:space="preserve"> which will complete the pull and merge in the changes from the class repo to your repo.</w:t>
+      </w:r>
+    </w:p>
+    <w:p>
+      <w:pPr>
+        <w:keepNext/>
+      </w:pPr>
+      <w:r>
+        <w:rPr>
+          <w:noProof/>
+        </w:rPr>
+        <w:lastRenderedPageBreak/>
+        <mc:AlternateContent>
+          <mc:Choice Requires="wps">
+            <w:drawing>
+              <wp:anchor distT="0" distB="0" distL="114300" distR="114300" simplePos="0" relativeHeight="251662336" behindDoc="0" locked="0" layoutInCell="1" allowOverlap="1" wp14:anchorId="1E41B3C8" wp14:editId="599AC8C9">
+                <wp:simplePos x="0" y="0"/>
+                <wp:positionH relativeFrom="column">
+                  <wp:posOffset>203200</wp:posOffset>
+                </wp:positionH>
+                <wp:positionV relativeFrom="paragraph">
+                  <wp:posOffset>1803400</wp:posOffset>
+                </wp:positionV>
+                <wp:extent cx="5740400" cy="440267"/>
+                <wp:effectExtent l="0" t="0" r="12700" b="17145"/>
+                <wp:wrapNone/>
+                <wp:docPr id="6" name="Oval 6"/>
+                <wp:cNvGraphicFramePr/>
+                <a:graphic xmlns:a="http://schemas.openxmlformats.org/drawingml/2006/main">
+                  <a:graphicData uri="http://schemas.microsoft.com/office/word/2010/wordprocessingShape">
+                    <wps:wsp>
+                      <wps:cNvSpPr/>
+                      <wps:spPr>
+                        <a:xfrm>
+                          <a:off x="0" y="0"/>
+                          <a:ext cx="5740400" cy="440267"/>
+                        </a:xfrm>
+                        <a:prstGeom prst="ellipse">
+                          <a:avLst/>
+                        </a:prstGeom>
+                        <a:noFill/>
+                        <a:ln>
+                          <a:solidFill>
+                            <a:srgbClr val="FF0000"/>
+                          </a:solidFill>
+                        </a:ln>
+                      </wps:spPr>
+                      <wps:style>
+                        <a:lnRef idx="2">
+                          <a:schemeClr val="accent1">
+                            <a:shade val="50000"/>
+                          </a:schemeClr>
+                        </a:lnRef>
+                        <a:fillRef idx="1">
+                          <a:schemeClr val="accent1"/>
+                        </a:fillRef>
+                        <a:effectRef idx="0">
+                          <a:schemeClr val="accent1"/>
+                        </a:effectRef>
+                        <a:fontRef idx="minor">
+                          <a:schemeClr val="lt1"/>
+                        </a:fontRef>
+                      </wps:style>
+                      <wps:bodyPr rot="0" spcFirstLastPara="0" vertOverflow="overflow" horzOverflow="overflow" vert="horz" wrap="square" lIns="91440" tIns="45720" rIns="91440" bIns="45720" numCol="1" spcCol="0" rtlCol="0" fromWordArt="0" anchor="ctr" anchorCtr="0" forceAA="0" compatLnSpc="1">
+                        <a:prstTxWarp prst="textNoShape">
+                          <a:avLst/>
+                        </a:prstTxWarp>
+                        <a:noAutofit/>
+                      </wps:bodyPr>
+                    </wps:wsp>
+                  </a:graphicData>
+                </a:graphic>
+              </wp:anchor>
+            </w:drawing>
+          </mc:Choice>
+          <mc:Fallback>
+            <w:pict>
+              <v:oval id="Oval 6" o:spid="_x0000_s1026" style="position:absolute;margin-left:16pt;margin-top:142pt;width:452pt;height:34.65pt;z-index:251662336;visibility:visible;mso-wrap-style:square;mso-wrap-distance-left:9pt;mso-wrap-distance-top:0;mso-wrap-distance-right:9pt;mso-wrap-distance-bottom:0;mso-position-horizontal:absolute;mso-position-horizontal-relative:text;mso-position-vertical:absolute;mso-position-vertical-relative:text;v-text-anchor:middle" o:gfxdata="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" filled="f" strokecolor="red" strokeweight="2pt"/>
+            </w:pict>
+          </mc:Fallback>
+        </mc:AlternateContent>
+      </w:r>
+      <w:r>
+        <w:rPr>
+          <w:noProof/>
+        </w:rPr>
+        <w:drawing>
+          <wp:inline distT="0" distB="0" distL="0" distR="0" wp14:anchorId="2215ABA6" wp14:editId="3466D6F9">
+            <wp:extent cx="5943600" cy="3164840"/>
+            <wp:effectExtent l="0" t="0" r="0" b="0"/>
+            <wp:docPr id="3" name="Picture 3"/>
+            <wp:cNvGraphicFramePr>
+              <a:graphicFrameLocks xmlns:a="http://schemas.openxmlformats.org/drawingml/2006/main" noChangeAspect="1"/>
+            </wp:cNvGraphicFramePr>
+            <a:graphic xmlns:a="http://schemas.openxmlformats.org/drawingml/2006/main">
+              <a:graphicData uri="http://schemas.openxmlformats.org/drawingml/2006/picture">
+                <pic:pic xmlns:pic="http://schemas.openxmlformats.org/drawingml/2006/picture">
+                  <pic:nvPicPr>
+                    <pic:cNvPr id="0" name=""/>
+                    <pic:cNvPicPr/>
+                  </pic:nvPicPr>
+                  <pic:blipFill>
+                    <a:blip r:embed="rId15"/>
+                    <a:stretch>
+                      <a:fillRect/>
+                    </a:stretch>
+                  </pic:blipFill>
+                  <pic:spPr>
+                    <a:xfrm>
+                      <a:off x="0" y="0"/>
+                      <a:ext cx="5943600" cy="3164840"/>
+                    </a:xfrm>
+                    <a:prstGeom prst="rect">
+                      <a:avLst/>
+                    </a:prstGeom>
+                  </pic:spPr>
+                </pic:pic>
+              </a:graphicData>
+            </a:graphic>
+          </wp:inline>
+        </w:drawing>
+      </w:r>
+    </w:p>
+    <w:p>
+      <w:pPr>
+        <w:pStyle w:val="Caption"/>
+      </w:pPr>
+      <w:r>
+        <w:t xml:space="preserve">Figure </w:t>
+      </w:r>
+      <w:r>
+        <w:fldChar w:fldCharType="begin"/>
+      </w:r>
+      <w:r>
+        <w:instrText xml:space="preserve"> SEQ Figure \* ARABIC </w:instrText>
+      </w:r>
+      <w:r>
+        <w:fldChar w:fldCharType="separate"/>
+      </w:r>
+      <w:r>
+        <w:rPr>
+          <w:noProof/>
+        </w:rPr>
+        <w:t>5</w:t>
+      </w:r>
+      <w:r>
+        <w:fldChar w:fldCharType="end"/>
+      </w:r>
+      <w:r>
+        <w:t xml:space="preserve">: Notification that your repo is behind the </w:t>
+      </w:r>
+      <w:proofErr w:type="spellStart"/>
+      <w:r>
+        <w:t>MichiganTech</w:t>
+      </w:r>
+      <w:proofErr w:type="spellEnd"/>
+      <w:r>
+        <w:t xml:space="preserve"> master</w:t>
+      </w:r>
+    </w:p>
+    <w:p>
+      <w:r>
+        <w:rPr>
+          <w:noProof/>
+        </w:rPr>
+        <w:lastRenderedPageBreak/>
+        <mc:AlternateContent>
+          <mc:Choice Requires="wps">
+            <w:drawing>
+              <wp:anchor distT="0" distB="0" distL="114300" distR="114300" simplePos="0" relativeHeight="251670527" behindDoc="0" locked="0" layoutInCell="1" allowOverlap="1" wp14:anchorId="5FA79AC1" wp14:editId="3BE8D746">
+                <wp:simplePos x="0" y="0"/>
+                <wp:positionH relativeFrom="column">
+                  <wp:posOffset>287655</wp:posOffset>
+                </wp:positionH>
+                <wp:positionV relativeFrom="paragraph">
+                  <wp:posOffset>3169708</wp:posOffset>
+                </wp:positionV>
+                <wp:extent cx="905510" cy="304800"/>
+                <wp:effectExtent l="0" t="0" r="27940" b="19050"/>
+                <wp:wrapNone/>
+                <wp:docPr id="19" name="Oval 19"/>
+                <wp:cNvGraphicFramePr/>
+                <a:graphic xmlns:a="http://schemas.openxmlformats.org/drawingml/2006/main">
+                  <a:graphicData uri="http://schemas.microsoft.com/office/word/2010/wordprocessingShape">
+                    <wps:wsp>
+                      <wps:cNvSpPr/>
+                      <wps:spPr>
+                        <a:xfrm>
+                          <a:off x="0" y="0"/>
+                          <a:ext cx="905510" cy="304800"/>
+                        </a:xfrm>
+                        <a:prstGeom prst="ellipse">
+                          <a:avLst/>
+                        </a:prstGeom>
+                        <a:noFill/>
+                        <a:ln>
+                          <a:solidFill>
+                            <a:srgbClr val="FF0000"/>
+                          </a:solidFill>
+                        </a:ln>
+                      </wps:spPr>
+                      <wps:style>
+                        <a:lnRef idx="2">
+                          <a:schemeClr val="accent1">
+                            <a:shade val="50000"/>
+                          </a:schemeClr>
+                        </a:lnRef>
+                        <a:fillRef idx="1">
+                          <a:schemeClr val="accent1"/>
+                        </a:fillRef>
+                        <a:effectRef idx="0">
+                          <a:schemeClr val="accent1"/>
+                        </a:effectRef>
+                        <a:fontRef idx="minor">
+                          <a:schemeClr val="lt1"/>
+                        </a:fontRef>
+                      </wps:style>
+                      <wps:bodyPr rot="0" spcFirstLastPara="0" vertOverflow="overflow" horzOverflow="overflow" vert="horz" wrap="square" lIns="91440" tIns="45720" rIns="91440" bIns="45720" numCol="1" spcCol="0" rtlCol="0" fromWordArt="0" anchor="ctr" anchorCtr="0" forceAA="0" compatLnSpc="1">
+                        <a:prstTxWarp prst="textNoShape">
+                          <a:avLst/>
+                        </a:prstTxWarp>
+                        <a:noAutofit/>
+                      </wps:bodyPr>
+                    </wps:wsp>
+                  </a:graphicData>
+                </a:graphic>
+              </wp:anchor>
+            </w:drawing>
+          </mc:Choice>
+          <mc:Fallback>
+            <w:pict>
+              <v:oval id="Oval 19" o:spid="_x0000_s1026" style="position:absolute;margin-left:22.65pt;margin-top:249.6pt;width:71.3pt;height:24pt;z-index:251670527;visibility:visible;mso-wrap-style:square;mso-wrap-distance-left:9pt;mso-wrap-distance-top:0;mso-wrap-distance-right:9pt;mso-wrap-distance-bottom:0;mso-position-horizontal:absolute;mso-position-horizontal-relative:text;mso-position-vertical:absolute;mso-position-vertical-relative:text;v-text-anchor:middle" o:gfxdata="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" filled="f" strokecolor="red" strokeweight="2pt"/>
+            </w:pict>
+          </mc:Fallback>
+        </mc:AlternateContent>
+      </w:r>
+      <w:r>
+        <w:rPr>
+          <w:noProof/>
+        </w:rPr>
+        <mc:AlternateContent>
+          <mc:Choice Requires="wps">
+            <w:drawing>
+              <wp:anchor distT="0" distB="0" distL="114300" distR="114300" simplePos="0" relativeHeight="251665407" behindDoc="0" locked="0" layoutInCell="1" allowOverlap="1" wp14:anchorId="416105C0" wp14:editId="42266832">
+                <wp:simplePos x="0" y="0"/>
+                <wp:positionH relativeFrom="column">
+                  <wp:posOffset>3538855</wp:posOffset>
+                </wp:positionH>
+                <wp:positionV relativeFrom="paragraph">
+                  <wp:posOffset>1171575</wp:posOffset>
+                </wp:positionV>
+                <wp:extent cx="905510" cy="304800"/>
+                <wp:effectExtent l="0" t="0" r="27940" b="19050"/>
+                <wp:wrapNone/>
+                <wp:docPr id="15" name="Oval 15"/>
+                <wp:cNvGraphicFramePr/>
+                <a:graphic xmlns:a="http://schemas.openxmlformats.org/drawingml/2006/main">
+                  <a:graphicData uri="http://schemas.microsoft.com/office/word/2010/wordprocessingShape">
+                    <wps:wsp>
+                      <wps:cNvSpPr/>
+                      <wps:spPr>
+                        <a:xfrm>
+                          <a:off x="0" y="0"/>
+                          <a:ext cx="905510" cy="304800"/>
+                        </a:xfrm>
+                        <a:prstGeom prst="ellipse">
+                          <a:avLst/>
+                        </a:prstGeom>
+                        <a:noFill/>
+                        <a:ln>
+                          <a:solidFill>
+                            <a:srgbClr val="FF0000"/>
+                          </a:solidFill>
+                        </a:ln>
+                      </wps:spPr>
+                      <wps:style>
+                        <a:lnRef idx="2">
+                          <a:schemeClr val="accent1">
+                            <a:shade val="50000"/>
+                          </a:schemeClr>
+                        </a:lnRef>
+                        <a:fillRef idx="1">
+                          <a:schemeClr val="accent1"/>
+                        </a:fillRef>
+                        <a:effectRef idx="0">
+                          <a:schemeClr val="accent1"/>
+                        </a:effectRef>
+                        <a:fontRef idx="minor">
+                          <a:schemeClr val="lt1"/>
+                        </a:fontRef>
+                      </wps:style>
+                      <wps:bodyPr rot="0" spcFirstLastPara="0" vertOverflow="overflow" horzOverflow="overflow" vert="horz" wrap="square" lIns="91440" tIns="45720" rIns="91440" bIns="45720" numCol="1" spcCol="0" rtlCol="0" fromWordArt="0" anchor="ctr" anchorCtr="0" forceAA="0" compatLnSpc="1">
+                        <a:prstTxWarp prst="textNoShape">
+                          <a:avLst/>
+                        </a:prstTxWarp>
+                        <a:noAutofit/>
+                      </wps:bodyPr>
+                    </wps:wsp>
+                  </a:graphicData>
+                </a:graphic>
+              </wp:anchor>
+            </w:drawing>
+          </mc:Choice>
+          <mc:Fallback>
+            <w:pict>
+              <v:oval id="Oval 15" o:spid="_x0000_s1026" style="position:absolute;margin-left:278.65pt;margin-top:92.25pt;width:71.3pt;height:24pt;z-index:251665407;visibility:visible;mso-wrap-style:square;mso-wrap-distance-left:9pt;mso-wrap-distance-top:0;mso-wrap-distance-right:9pt;mso-wrap-distance-bottom:0;mso-position-horizontal:absolute;mso-position-horizontal-relative:text;mso-position-vertical:absolute;mso-position-vertical-relative:text;v-text-anchor:middle" o:gfxdata="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" filled="f" strokecolor="red" strokeweight="2pt"/>
+            </w:pict>
+          </mc:Fallback>
+        </mc:AlternateContent>
+      </w:r>
+      <w:r>
+        <w:rPr>
+          <w:noProof/>
+        </w:rPr>
+        <mc:AlternateContent>
+          <mc:Choice Requires="wps">
+            <w:drawing>
+              <wp:anchor distT="0" distB="0" distL="114300" distR="114300" simplePos="0" relativeHeight="251666431" behindDoc="0" locked="0" layoutInCell="1" allowOverlap="1" wp14:anchorId="0D357055" wp14:editId="56231736">
+                <wp:simplePos x="0" y="0"/>
+                <wp:positionH relativeFrom="column">
+                  <wp:posOffset>2683510</wp:posOffset>
+                </wp:positionH>
+                <wp:positionV relativeFrom="paragraph">
+                  <wp:posOffset>1772285</wp:posOffset>
+                </wp:positionV>
+                <wp:extent cx="448310" cy="355600"/>
+                <wp:effectExtent l="19050" t="0" r="27940" b="44450"/>
+                <wp:wrapNone/>
+                <wp:docPr id="17" name="Down Arrow 17"/>
+                <wp:cNvGraphicFramePr/>
+                <a:graphic xmlns:a="http://schemas.openxmlformats.org/drawingml/2006/main">
+                  <a:graphicData uri="http://schemas.microsoft.com/office/word/2010/wordprocessingShape">
+                    <wps:wsp>
+                      <wps:cNvSpPr/>
+                      <wps:spPr>
+                        <a:xfrm>
+                          <a:off x="0" y="0"/>
+                          <a:ext cx="448310" cy="355600"/>
+                        </a:xfrm>
+                        <a:prstGeom prst="downArrow">
+                          <a:avLst/>
+                        </a:prstGeom>
+                      </wps:spPr>
+                      <wps:style>
+                        <a:lnRef idx="2">
+                          <a:schemeClr val="accent3">
+                            <a:shade val="50000"/>
+                          </a:schemeClr>
+                        </a:lnRef>
+                        <a:fillRef idx="1">
+                          <a:schemeClr val="accent3"/>
+                        </a:fillRef>
+                        <a:effectRef idx="0">
+                          <a:schemeClr val="accent3"/>
+                        </a:effectRef>
+                        <a:fontRef idx="minor">
+                          <a:schemeClr val="lt1"/>
+                        </a:fontRef>
+                      </wps:style>
+                      <wps:bodyPr rot="0" spcFirstLastPara="0" vertOverflow="overflow" horzOverflow="overflow" vert="horz" wrap="square" lIns="91440" tIns="45720" rIns="91440" bIns="45720" numCol="1" spcCol="0" rtlCol="0" fromWordArt="0" anchor="ctr" anchorCtr="0" forceAA="0" compatLnSpc="1">
+                        <a:prstTxWarp prst="textNoShape">
+                          <a:avLst/>
+                        </a:prstTxWarp>
+                        <a:noAutofit/>
+                      </wps:bodyPr>
+                    </wps:wsp>
+                  </a:graphicData>
+                </a:graphic>
+              </wp:anchor>
+            </w:drawing>
+          </mc:Choice>
+          <mc:Fallback>
+            <w:pict>
+              <v:shapetype id="_x0000_t67" coordsize="21600,21600" o:spt="67" adj="16200,5400" path="m0@0l@1@0@1,0@2,0@2@0,21600@0,10800,21600xe">
+                <v:stroke joinstyle="miter"/>
+                <v:formulas>
+                  <v:f eqn="val #0"/>
+                  <v:f eqn="val #1"/>
+                  <v:f eqn="sum height 0 #1"/>
+                  <v:f eqn="sum 10800 0 #1"/>
+                  <v:f eqn="sum width 0 #0"/>
+                  <v:f eqn="prod @4 @3 10800"/>
+                  <v:f eqn="sum width 0 @5"/>
+                </v:formulas>
+                <v:path o:connecttype="custom" o:connectlocs="10800,0;0,@0;10800,21600;21600,@0" o:connectangles="270,180,90,0" textboxrect="@1,0,@2,@6"/>
+                <v:handles>
+                  <v:h position="#1,#0" xrange="0,10800" yrange="0,21600"/>
+                </v:handles>
+              </v:shapetype>
+              <v:shape id="Down Arrow 17" o:spid="_x0000_s1026" type="#_x0000_t67" style="position:absolute;margin-left:211.3pt;margin-top:139.55pt;width:35.3pt;height:28pt;z-index:251666431;visibility:visible;mso-wrap-style:square;mso-wrap-distance-left:9pt;mso-wrap-distance-top:0;mso-wrap-distance-right:9pt;mso-wrap-distance-bottom:0;mso-position-horizontal:absolute;mso-position-horizontal-relative:text;mso-position-vertical:absolute;mso-position-vertical-relative:text;v-text-anchor:middle" o:gfxdata="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" adj="10800" fillcolor="#9bbb59 [3206]" strokecolor="#4e6128 [1606]" strokeweight="2pt"/>
+            </w:pict>
+          </mc:Fallback>
+        </mc:AlternateContent>
+      </w:r>
+      <w:r>
+        <w:rPr>
+          <w:noProof/>
+        </w:rPr>
+        <mc:AlternateContent>
+          <mc:Choice Requires="wps">
+            <w:drawing>
+              <wp:anchor distT="0" distB="0" distL="114300" distR="114300" simplePos="0" relativeHeight="251668479" behindDoc="0" locked="0" layoutInCell="1" allowOverlap="1" wp14:anchorId="5B5C7300" wp14:editId="04B4B17A">
+                <wp:simplePos x="0" y="0"/>
+                <wp:positionH relativeFrom="column">
+                  <wp:posOffset>-9525</wp:posOffset>
+                </wp:positionH>
+                <wp:positionV relativeFrom="paragraph">
+                  <wp:posOffset>5250180</wp:posOffset>
+                </wp:positionV>
+                <wp:extent cx="5939790" cy="635"/>
+                <wp:effectExtent l="0" t="0" r="0" b="0"/>
+                <wp:wrapNone/>
+                <wp:docPr id="18" name="Text Box 18"/>
+                <wp:cNvGraphicFramePr/>
+                <a:graphic xmlns:a="http://schemas.openxmlformats.org/drawingml/2006/main">
+                  <a:graphicData uri="http://schemas.microsoft.com/office/word/2010/wordprocessingShape">
+                    <wps:wsp>
+                      <wps:cNvSpPr txBox="1"/>
+                      <wps:spPr>
+                        <a:xfrm>
+                          <a:off x="0" y="0"/>
+                          <a:ext cx="5939790" cy="635"/>
+                        </a:xfrm>
+                        <a:prstGeom prst="rect">
+                          <a:avLst/>
+                        </a:prstGeom>
+                        <a:solidFill>
+                          <a:prstClr val="white"/>
+                        </a:solidFill>
+                        <a:ln>
+                          <a:noFill/>
+                        </a:ln>
+                        <a:effectLst/>
+                      </wps:spPr>
+                      <wps:txbx>
+                        <w:txbxContent>
+                          <w:p>
+                            <w:pPr>
+                              <w:pStyle w:val="Caption"/>
+                              <w:rPr>
+                                <w:noProof/>
+                              </w:rPr>
+                            </w:pPr>
+                            <w:r>
+                              <w:t xml:space="preserve">Figure </w:t>
+                            </w:r>
+                            <w:r>
+                              <w:fldChar w:fldCharType="begin"/>
+                            </w:r>
+                            <w:r>
+                              <w:instrText xml:space="preserve"> SEQ Figure \* ARABIC </w:instrText>
+                            </w:r>
+                            <w:r>
+                              <w:fldChar w:fldCharType="separate"/>
+                            </w:r>
+                            <w:r>
+                              <w:rPr>
+                                <w:noProof/>
+                              </w:rPr>
+                              <w:t>6</w:t>
+                            </w:r>
+                            <w:r>
+                              <w:fldChar w:fldCharType="end"/>
+                            </w:r>
+                            <w:r>
+                              <w:t>: Switching the base and creating the pull request.</w:t>
+                            </w:r>
+                          </w:p>
+                        </w:txbxContent>
+                      </wps:txbx>
+                      <wps:bodyPr rot="0" spcFirstLastPara="0" vertOverflow="overflow" horzOverflow="overflow" vert="horz" wrap="square" lIns="0" tIns="0" rIns="0" bIns="0" numCol="1" spcCol="0" rtlCol="0" fromWordArt="0" anchor="t" anchorCtr="0" forceAA="0" compatLnSpc="1">
+                        <a:prstTxWarp prst="textNoShape">
+                          <a:avLst/>
+                        </a:prstTxWarp>
+                        <a:spAutoFit/>
+                      </wps:bodyPr>
+                    </wps:wsp>
+                  </a:graphicData>
+                </a:graphic>
+              </wp:anchor>
+            </w:drawing>
+          </mc:Choice>
+          <mc:Fallback>
+            <w:pict>
+              <v:shape id="Text Box 18" o:spid="_x0000_s1028" type="#_x0000_t202" style="position:absolute;left:0;text-align:left;margin-left:-.75pt;margin-top:413.4pt;width:467.7pt;height:.05pt;z-index:251668479;visibility:visible;mso-wrap-style:square;mso-wrap-distance-left:9pt;mso-wrap-distance-top:0;mso-wrap-distance-right:9pt;mso-wrap-distance-bottom:0;mso-position-horizontal:absolute;mso-position-horizontal-relative:text;mso-position-vertical:absolute;mso-position-vertical-relative:text;v-text-anchor:top" o:gfxdata="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" stroked="f">
+                <v:textbox style="mso-fit-shape-to-text:t" inset="0,0,0,0">
+                  <w:txbxContent>
+                    <w:p>
+                      <w:pPr>
+                        <w:pStyle w:val="Caption"/>
+                        <w:rPr>
+                          <w:noProof/>
+                        </w:rPr>
+                      </w:pPr>
+                      <w:r>
+                        <w:t xml:space="preserve">Figure </w:t>
+                      </w:r>
+                      <w:r>
+                        <w:fldChar w:fldCharType="begin"/>
+                      </w:r>
+                      <w:r>
+                        <w:instrText xml:space="preserve"> SEQ Figure \* ARABIC </w:instrText>
+                      </w:r>
+                      <w:r>
+                        <w:fldChar w:fldCharType="separate"/>
+                      </w:r>
+                      <w:r>
+                        <w:rPr>
+                          <w:noProof/>
+                        </w:rPr>
+                        <w:t>6</w:t>
+                      </w:r>
+                      <w:r>
+                        <w:fldChar w:fldCharType="end"/>
+                      </w:r>
+                      <w:r>
+                        <w:t>: Switching the base and creating the pull request.</w:t>
+                      </w:r>
+                    </w:p>
+                  </w:txbxContent>
+                </v:textbox>
+              </v:shape>
+            </w:pict>
+          </mc:Fallback>
+        </mc:AlternateContent>
+      </w:r>
+      <w:r>
+        <w:rPr>
+          <w:noProof/>
+        </w:rPr>
+        <mc:AlternateContent>
+          <mc:Choice Requires="wps">
+            <w:drawing>
+              <wp:anchor distT="0" distB="0" distL="114300" distR="114300" simplePos="0" relativeHeight="251664383" behindDoc="0" locked="0" layoutInCell="1" allowOverlap="1" wp14:anchorId="6917AE11" wp14:editId="4C7DB27E">
+                <wp:simplePos x="0" y="0"/>
+                <wp:positionH relativeFrom="column">
+                  <wp:align>center</wp:align>
+                </wp:positionH>
+                <wp:positionV relativeFrom="paragraph">
+                  <wp:posOffset>0</wp:posOffset>
+                </wp:positionV>
+                <wp:extent cx="5940002" cy="1403985"/>
+                <wp:effectExtent l="0" t="0" r="22860" b="26670"/>
+                <wp:wrapTopAndBottom/>
+                <wp:docPr id="13" name="Text Box 2"/>
+                <wp:cNvGraphicFramePr>
+                  <a:graphicFrameLocks xmlns:a="http://schemas.openxmlformats.org/drawingml/2006/main"/>
+                </wp:cNvGraphicFramePr>
+                <a:graphic xmlns:a="http://schemas.openxmlformats.org/drawingml/2006/main">
+                  <a:graphicData uri="http://schemas.microsoft.com/office/word/2010/wordprocessingShape">
+                    <wps:wsp>
+                      <wps:cNvSpPr txBox="1">
+                        <a:spLocks noChangeArrowheads="1"/>
+                      </wps:cNvSpPr>
+                      <wps:spPr bwMode="auto">
+                        <a:xfrm>
+                          <a:off x="0" y="0"/>
+                          <a:ext cx="5940002" cy="1403985"/>
+                        </a:xfrm>
+                        <a:prstGeom prst="rect">
+                          <a:avLst/>
+                        </a:prstGeom>
+                        <a:solidFill>
+                          <a:srgbClr val="FFFFFF"/>
+                        </a:solidFill>
+                        <a:ln w="9525">
+                          <a:solidFill>
+                            <a:srgbClr val="000000"/>
+                          </a:solidFill>
+                          <a:miter lim="800000"/>
+                          <a:headEnd/>
+                          <a:tailEnd/>
+                        </a:ln>
+                      </wps:spPr>
+                      <wps:txbx>
+                        <w:txbxContent>
+                          <w:p>
+                            <w:r>
+                              <w:rPr>
+                                <w:noProof/>
+                              </w:rPr>
+                              <w:drawing>
+                                <wp:inline distT="0" distB="0" distL="0" distR="0" wp14:anchorId="0D14C232" wp14:editId="706ABEAB">
+                                  <wp:extent cx="5748020" cy="1638431"/>
+                                  <wp:effectExtent l="0" t="0" r="5080" b="0"/>
+                                  <wp:docPr id="8" name="Picture 8"/>
+                                  <wp:cNvGraphicFramePr>
+                                    <a:graphicFrameLocks xmlns:a="http://schemas.openxmlformats.org/drawingml/2006/main" noChangeAspect="1"/>
+                                  </wp:cNvGraphicFramePr>
+                                  <a:graphic xmlns:a="http://schemas.openxmlformats.org/drawingml/2006/main">
+                                    <a:graphicData uri="http://schemas.openxmlformats.org/drawingml/2006/picture">
+                                      <pic:pic xmlns:pic="http://schemas.openxmlformats.org/drawingml/2006/picture">
+                                        <pic:nvPicPr>
+                                          <pic:cNvPr id="0" name=""/>
+                                          <pic:cNvPicPr/>
+                                        </pic:nvPicPr>
+                                        <pic:blipFill>
+                                          <a:blip r:embed="rId16"/>
+                                          <a:stretch>
+                                            <a:fillRect/>
+                                          </a:stretch>
+                                        </pic:blipFill>
+                                        <pic:spPr>
+                                          <a:xfrm>
+                                            <a:off x="0" y="0"/>
+                                            <a:ext cx="5748020" cy="1638431"/>
+                                          </a:xfrm>
+                                          <a:prstGeom prst="rect">
+                                            <a:avLst/>
+                                          </a:prstGeom>
+                                        </pic:spPr>
+                                      </pic:pic>
+                                    </a:graphicData>
+                                  </a:graphic>
+                                </wp:inline>
+                              </w:drawing>
+                            </w:r>
+                          </w:p>
+                          <w:p/>
+                          <w:p>
+                            <w:r>
+                              <w:rPr>
+                                <w:noProof/>
+                              </w:rPr>
+                              <w:drawing>
+                                <wp:inline distT="0" distB="0" distL="0" distR="0" wp14:anchorId="4A21A367" wp14:editId="078674DF">
+                                  <wp:extent cx="5748020" cy="2826724"/>
+                                  <wp:effectExtent l="0" t="0" r="5080" b="0"/>
+                                  <wp:docPr id="12" name="Picture 12"/>
+                                  <wp:cNvGraphicFramePr>
+                                    <a:graphicFrameLocks xmlns:a="http://schemas.openxmlformats.org/drawingml/2006/main" noChangeAspect="1"/>
+                                  </wp:cNvGraphicFramePr>
+                                  <a:graphic xmlns:a="http://schemas.openxmlformats.org/drawingml/2006/main">
+                                    <a:graphicData uri="http://schemas.openxmlformats.org/drawingml/2006/picture">
+                                      <pic:pic xmlns:pic="http://schemas.openxmlformats.org/drawingml/2006/picture">
+                                        <pic:nvPicPr>
+                                          <pic:cNvPr id="0" name=""/>
+                                          <pic:cNvPicPr/>
+                                        </pic:nvPicPr>
+                                        <pic:blipFill>
+                                          <a:blip r:embed="rId17"/>
+                                          <a:stretch>
+                                            <a:fillRect/>
+                                          </a:stretch>
+                                        </pic:blipFill>
+                                        <pic:spPr>
+                                          <a:xfrm>
+                                            <a:off x="0" y="0"/>
+                                            <a:ext cx="5748020" cy="2826724"/>
+                                          </a:xfrm>
+                                          <a:prstGeom prst="rect">
+                                            <a:avLst/>
+                                          </a:prstGeom>
+                                        </pic:spPr>
+                                      </pic:pic>
+                                    </a:graphicData>
+                                  </a:graphic>
+                                </wp:inline>
+                              </w:drawing>
+                            </w:r>
+                          </w:p>
+                        </w:txbxContent>
+                      </wps:txbx>
+                      <wps:bodyPr rot="0" vert="horz" wrap="square" lIns="91440" tIns="45720" rIns="91440" bIns="45720" anchor="t" anchorCtr="0">
+                        <a:spAutoFit/>
+                      </wps:bodyPr>
+                    </wps:wsp>
+                  </a:graphicData>
+                </a:graphic>
+                <wp14:sizeRelH relativeFrom="margin">
+                  <wp14:pctWidth>0</wp14:pctWidth>
+                </wp14:sizeRelH>
+                <wp14:sizeRelV relativeFrom="margin">
+                  <wp14:pctHeight>20000</wp14:pctHeight>
+                </wp14:sizeRelV>
+              </wp:anchor>
+            </w:drawing>
+          </mc:Choice>
+          <mc:Fallback>
+            <w:pict>
+              <v:shape id="_x0000_s1029" type="#_x0000_t202" style="position:absolute;left:0;text-align:left;margin-left:0;margin-top:0;width:467.7pt;height:110.55pt;z-index:251664383;visibility:visible;mso-wrap-style:square;mso-width-percent:0;mso-height-percent:200;mso-wrap-distance-left:9pt;mso-wrap-distance-top:0;mso-wrap-distance-right:9pt;mso-wrap-distance-bottom:0;mso-position-horizontal:center;mso-position-horizontal-relative:text;mso-position-vertical:absolute;mso-position-vertical-relative:text;mso-width-percent:0;mso-height-percent:200;mso-width-relative:margin;mso-height-relative:margin;v-text-anchor:top" o:gfxdata="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">
+                <v:textbox style="mso-fit-shape-to-text:t">
+                  <w:txbxContent>
+                    <w:p>
+                      <w:r>
+                        <w:rPr>
+                          <w:noProof/>
+                        </w:rPr>
+                        <w:drawing>
+                          <wp:inline distT="0" distB="0" distL="0" distR="0" wp14:anchorId="0D14C232" wp14:editId="706ABEAB">
+                            <wp:extent cx="5748020" cy="1638431"/>
+                            <wp:effectExtent l="0" t="0" r="5080" b="0"/>
+                            <wp:docPr id="8" name="Picture 8"/>
+                            <wp:cNvGraphicFramePr>
+                              <a:graphicFrameLocks xmlns:a="http://schemas.openxmlformats.org/drawingml/2006/main" noChangeAspect="1"/>
+                            </wp:cNvGraphicFramePr>
+                            <a:graphic xmlns:a="http://schemas.openxmlformats.org/drawingml/2006/main">
+                              <a:graphicData uri="http://schemas.openxmlformats.org/drawingml/2006/picture">
+                                <pic:pic xmlns:pic="http://schemas.openxmlformats.org/drawingml/2006/picture">
+                                  <pic:nvPicPr>
+                                    <pic:cNvPr id="0" name=""/>
+                                    <pic:cNvPicPr/>
+                                  </pic:nvPicPr>
+                                  <pic:blipFill>
+                                    <a:blip r:embed="rId16"/>
+                                    <a:stretch>
+                                      <a:fillRect/>
+                                    </a:stretch>
+                                  </pic:blipFill>
+                                  <pic:spPr>
+                                    <a:xfrm>
+                                      <a:off x="0" y="0"/>
+                                      <a:ext cx="5748020" cy="1638431"/>
+                                    </a:xfrm>
+                                    <a:prstGeom prst="rect">
+                                      <a:avLst/>
+                                    </a:prstGeom>
+                                  </pic:spPr>
+                                </pic:pic>
+                              </a:graphicData>
+                            </a:graphic>
+                          </wp:inline>
+                        </w:drawing>
+                      </w:r>
+                    </w:p>
+                    <w:p/>
+                    <w:p>
+                      <w:r>
+                        <w:rPr>
+                          <w:noProof/>
+                        </w:rPr>
+                        <w:drawing>
+                          <wp:inline distT="0" distB="0" distL="0" distR="0" wp14:anchorId="4A21A367" wp14:editId="078674DF">
+                            <wp:extent cx="5748020" cy="2826724"/>
+                            <wp:effectExtent l="0" t="0" r="5080" b="0"/>
+                            <wp:docPr id="12" name="Picture 12"/>
+                            <wp:cNvGraphicFramePr>
+                              <a:graphicFrameLocks xmlns:a="http://schemas.openxmlformats.org/drawingml/2006/main" noChangeAspect="1"/>
+                            </wp:cNvGraphicFramePr>
+                            <a:graphic xmlns:a="http://schemas.openxmlformats.org/drawingml/2006/main">
+                              <a:graphicData uri="http://schemas.openxmlformats.org/drawingml/2006/picture">
+                                <pic:pic xmlns:pic="http://schemas.openxmlformats.org/drawingml/2006/picture">
+                                  <pic:nvPicPr>
+                                    <pic:cNvPr id="0" name=""/>
+                                    <pic:cNvPicPr/>
+                                  </pic:nvPicPr>
+                                  <pic:blipFill>
+                                    <a:blip r:embed="rId17"/>
+                                    <a:stretch>
+                                      <a:fillRect/>
+                                    </a:stretch>
+                                  </pic:blipFill>
+                                  <pic:spPr>
+                                    <a:xfrm>
+                                      <a:off x="0" y="0"/>
+                                      <a:ext cx="5748020" cy="2826724"/>
+                                    </a:xfrm>
+                                    <a:prstGeom prst="rect">
+                                      <a:avLst/>
+                                    </a:prstGeom>
+                                  </pic:spPr>
+                                </pic:pic>
+                              </a:graphicData>
+                            </a:graphic>
+                          </wp:inline>
+                        </w:drawing>
+                      </w:r>
+                    </w:p>
+                  </w:txbxContent>
+                </v:textbox>
+                <w10:wrap type="topAndBottom"/>
+              </v:shape>
+            </w:pict>
+          </mc:Fallback>
+        </mc:AlternateContent>
+      </w:r>
+    </w:p>
     <w:p/>
     <w:sectPr>
       <w:pgSz w:w="12240" w:h="15840"/>
@@ -2398,6 +3183,7 @@
   <w:style w:type="character" w:default="1" w:styleId="DefaultParagraphFont">
     <w:name w:val="Default Paragraph Font"/>
     <w:uiPriority w:val="1"/>
+    <w:semiHidden/>
     <w:unhideWhenUsed/>
   </w:style>
   <w:style w:type="table" w:default="1" w:styleId="TableNormal">
@@ -2736,6 +3522,7 @@
   <w:style w:type="character" w:default="1" w:styleId="DefaultParagraphFont">
     <w:name w:val="Default Paragraph Font"/>
     <w:uiPriority w:val="1"/>
+    <w:semiHidden/>
     <w:unhideWhenUsed/>
   </w:style>
   <w:style w:type="table" w:default="1" w:styleId="TableNormal">

</xml_diff>

<commit_message>
Committing changes discussing pull requests which are going to be deleted next.
</commit_message>
<xml_diff>
--- a/documents/GitInstructions/GitInstructions.docx
+++ b/documents/GitInstructions/GitInstructions.docx
@@ -195,7 +195,7 @@
       <w:pPr>
         <w:ind w:left="720"/>
       </w:pPr>
-      <w:hyperlink r:id="rId6" w:history="1">
+      <w:hyperlink r:id="rId7" w:history="1">
         <w:r>
           <w:rPr>
             <w:rStyle w:val="Hyperlink"/>
@@ -362,7 +362,7 @@
       <w:pPr>
         <w:ind w:left="720"/>
       </w:pPr>
-      <w:hyperlink r:id="rId7" w:history="1">
+      <w:hyperlink r:id="rId8" w:history="1">
         <w:r>
           <w:rPr>
             <w:rStyle w:val="Hyperlink"/>
@@ -468,7 +468,7 @@
       <w:pPr>
         <w:ind w:left="720"/>
       </w:pPr>
-      <w:hyperlink r:id="rId8" w:history="1">
+      <w:hyperlink r:id="rId9" w:history="1">
         <w:r>
           <w:rPr>
             <w:rStyle w:val="Hyperlink"/>
@@ -510,7 +510,7 @@
       <w:pPr>
         <w:ind w:left="720"/>
       </w:pPr>
-      <w:hyperlink r:id="rId9" w:history="1">
+      <w:hyperlink r:id="rId10" w:history="1">
         <w:r>
           <w:rPr>
             <w:rStyle w:val="Hyperlink"/>
@@ -569,7 +569,7 @@
                     <pic:cNvPicPr/>
                   </pic:nvPicPr>
                   <pic:blipFill>
-                    <a:blip r:embed="rId10"/>
+                    <a:blip r:embed="rId11"/>
                     <a:stretch>
                       <a:fillRect/>
                     </a:stretch>
@@ -732,7 +732,7 @@
                     <pic:cNvPicPr/>
                   </pic:nvPicPr>
                   <pic:blipFill>
-                    <a:blip r:embed="rId11" cstate="print">
+                    <a:blip r:embed="rId12" cstate="print">
                       <a:extLst>
                         <a:ext uri="{28A0092B-C50C-407E-A947-70E740481C1C}">
                           <a14:useLocalDpi xmlns:a14="http://schemas.microsoft.com/office/drawing/2010/main" val="0"/>
@@ -859,7 +859,7 @@
       <w:pPr>
         <w:ind w:left="720"/>
       </w:pPr>
-      <w:hyperlink r:id="rId12" w:history="1">
+      <w:hyperlink r:id="rId13" w:history="1">
         <w:r>
           <w:rPr>
             <w:rStyle w:val="Hyperlink"/>
@@ -955,7 +955,7 @@
                                           </pic:cNvPicPr>
                                         </pic:nvPicPr>
                                         <pic:blipFill>
-                                          <a:blip r:embed="rId13">
+                                          <a:blip r:embed="rId14">
                                             <a:extLst>
                                               <a:ext uri="{28A0092B-C50C-407E-A947-70E740481C1C}">
                                                 <a14:useLocalDpi xmlns:a14="http://schemas.microsoft.com/office/drawing/2010/main" val="0"/>
@@ -1068,7 +1068,7 @@
                                     </pic:cNvPicPr>
                                   </pic:nvPicPr>
                                   <pic:blipFill>
-                                    <a:blip r:embed="rId13">
+                                    <a:blip r:embed="rId14">
                                       <a:extLst>
                                         <a:ext uri="{28A0092B-C50C-407E-A947-70E740481C1C}">
                                           <a14:useLocalDpi xmlns:a14="http://schemas.microsoft.com/office/drawing/2010/main" val="0"/>
@@ -1211,7 +1211,7 @@
                                           </pic:cNvPicPr>
                                         </pic:nvPicPr>
                                         <pic:blipFill>
-                                          <a:blip r:embed="rId14">
+                                          <a:blip r:embed="rId15">
                                             <a:extLst>
                                               <a:ext uri="{28A0092B-C50C-407E-A947-70E740481C1C}">
                                                 <a14:useLocalDpi xmlns:a14="http://schemas.microsoft.com/office/drawing/2010/main" val="0"/>
@@ -1320,7 +1320,7 @@
                                     </pic:cNvPicPr>
                                   </pic:nvPicPr>
                                   <pic:blipFill>
-                                    <a:blip r:embed="rId14">
+                                    <a:blip r:embed="rId15">
                                       <a:extLst>
                                         <a:ext uri="{28A0092B-C50C-407E-A947-70E740481C1C}">
                                           <a14:useLocalDpi xmlns:a14="http://schemas.microsoft.com/office/drawing/2010/main" val="0"/>
@@ -1579,7 +1579,6 @@
       <w:r>
         <w:t xml:space="preserve">Provided that no one else is editing your remote repository (did you give anyone else permission to do so)? This push should have no conflicts, as the only changes that have been made have been made on your local repository. You can execute this command as often as you like to keep your remote in sync with your local. </w:t>
       </w:r>
-      <w:bookmarkStart w:id="0" w:name="_GoBack"/>
       <w:r>
         <w:rPr>
           <w:b/>
@@ -1587,7 +1586,6 @@
         </w:rPr>
         <w:t>Be sure to do it as the last step of any homework submission.</w:t>
       </w:r>
-      <w:bookmarkEnd w:id="0"/>
     </w:p>
     <w:p>
       <w:pPr>
@@ -1607,10 +1605,97 @@
       </w:r>
       <w:proofErr w:type="spellEnd"/>
       <w:r>
-        <w:t>. If you click the “Pull Request” link, you’ll have the opportunity to correct this. Unfortunately, the default pull request that comes up is backwards, and may tell you that there are no changes in your repo to push into the class repo (which you are not allowed to do anyway). You will need to change the direction by swapping the head and base repos by clicking the “switching the base” link.</w:t>
-      </w:r>
-      <w:r>
-        <w:t xml:space="preserve"> Once you’ve done that, you will be presented with a summary of the changes, and can click on the “Create Pull Request” button. This creates a request that changes from the class repo be pulled into your repo. In the general case, this is to give all of the developers on your repo an opportunity to discuss the proposed pull. However, since you are the only developer on your repo, the discussions should be pretty short. A few more clicks will get you to a screen labeled with a button labelled “Merge Pull Request,”</w:t>
+        <w:t xml:space="preserve"> (</w:t>
+      </w:r>
+      <w:r>
+        <w:fldChar w:fldCharType="begin"/>
+      </w:r>
+      <w:r>
+        <w:instrText xml:space="preserve"> REF _Ref440544740 \h </w:instrText>
+      </w:r>
+      <w:r>
+        <w:fldChar w:fldCharType="separate"/>
+      </w:r>
+      <w:r>
+        <w:t xml:space="preserve">Figure </w:t>
+      </w:r>
+      <w:r>
+        <w:rPr>
+          <w:noProof/>
+        </w:rPr>
+        <w:t>5</w:t>
+      </w:r>
+      <w:r>
+        <w:fldChar w:fldCharType="end"/>
+      </w:r>
+      <w:r>
+        <w:t>)</w:t>
+      </w:r>
+      <w:r>
+        <w:t>. If you click the “Pull Request” link, you’ll have the opportunity to correct this. Unfortunately, the default pull request that comes up is backwards, and may tell you that there are no changes in your repo to push into the class repo (which you are not allowed to do anyway). You will need to change the direction by swapping the head and base repos by clicking the “switching the base” link</w:t>
+      </w:r>
+      <w:r>
+        <w:t xml:space="preserve"> (</w:t>
+      </w:r>
+      <w:r>
+        <w:fldChar w:fldCharType="begin"/>
+      </w:r>
+      <w:r>
+        <w:instrText xml:space="preserve"> REF _Ref440544756 \h </w:instrText>
+      </w:r>
+      <w:r>
+        <w:fldChar w:fldCharType="separate"/>
+      </w:r>
+      <w:r>
+        <w:t xml:space="preserve">Figure </w:t>
+      </w:r>
+      <w:r>
+        <w:rPr>
+          <w:noProof/>
+        </w:rPr>
+        <w:t>6</w:t>
+      </w:r>
+      <w:r>
+        <w:fldChar w:fldCharType="end"/>
+      </w:r>
+      <w:r>
+        <w:t>)</w:t>
+      </w:r>
+      <w:r>
+        <w:t>.</w:t>
+      </w:r>
+      <w:r>
+        <w:t xml:space="preserve"> Once you’ve done that, you will be presented with a summary of the changes, and can click on the “Create Pull Request” button</w:t>
+      </w:r>
+      <w:r>
+        <w:t xml:space="preserve"> (</w:t>
+      </w:r>
+      <w:r>
+        <w:fldChar w:fldCharType="begin"/>
+      </w:r>
+      <w:r>
+        <w:instrText xml:space="preserve"> REF _Ref440544756 \h </w:instrText>
+      </w:r>
+      <w:r>
+        <w:fldChar w:fldCharType="separate"/>
+      </w:r>
+      <w:r>
+        <w:t xml:space="preserve">Figure </w:t>
+      </w:r>
+      <w:r>
+        <w:rPr>
+          <w:noProof/>
+        </w:rPr>
+        <w:t>6</w:t>
+      </w:r>
+      <w:r>
+        <w:fldChar w:fldCharType="end"/>
+      </w:r>
+      <w:r>
+        <w:t>)</w:t>
+      </w:r>
+      <w:r>
+        <w:t>. This creates a request that changes from the class repo be pulled into your repo. In the general case, this is to give all of the developers on your repo an opportunity to discuss the proposed pull. However, since you are the only developer on your repo, the discussions should be pretty short. A few more clicks will get you to a screen labeled with a button labelled “Merge Pull Request,”</w:t>
       </w:r>
       <w:r>
         <w:t xml:space="preserve"> and “Confirm Merge,”</w:t>
@@ -1620,18 +1705,55 @@
       </w:r>
     </w:p>
     <w:p>
-      <w:pPr>
-        <w:keepNext/>
-      </w:pPr>
       <w:r>
         <w:rPr>
           <w:noProof/>
         </w:rPr>
         <w:lastRenderedPageBreak/>
+        <w:drawing>
+          <wp:inline distT="0" distB="0" distL="0" distR="0" wp14:anchorId="1276C349" wp14:editId="712E7A18">
+            <wp:extent cx="5943600" cy="3164840"/>
+            <wp:effectExtent l="0" t="0" r="0" b="0"/>
+            <wp:docPr id="3" name="Picture 3"/>
+            <wp:cNvGraphicFramePr>
+              <a:graphicFrameLocks xmlns:a="http://schemas.openxmlformats.org/drawingml/2006/main" noChangeAspect="1"/>
+            </wp:cNvGraphicFramePr>
+            <a:graphic xmlns:a="http://schemas.openxmlformats.org/drawingml/2006/main">
+              <a:graphicData uri="http://schemas.openxmlformats.org/drawingml/2006/picture">
+                <pic:pic xmlns:pic="http://schemas.openxmlformats.org/drawingml/2006/picture">
+                  <pic:nvPicPr>
+                    <pic:cNvPr id="0" name=""/>
+                    <pic:cNvPicPr/>
+                  </pic:nvPicPr>
+                  <pic:blipFill>
+                    <a:blip r:embed="rId16"/>
+                    <a:stretch>
+                      <a:fillRect/>
+                    </a:stretch>
+                  </pic:blipFill>
+                  <pic:spPr>
+                    <a:xfrm>
+                      <a:off x="0" y="0"/>
+                      <a:ext cx="5943600" cy="3164840"/>
+                    </a:xfrm>
+                    <a:prstGeom prst="rect">
+                      <a:avLst/>
+                    </a:prstGeom>
+                  </pic:spPr>
+                </pic:pic>
+              </a:graphicData>
+            </a:graphic>
+          </wp:inline>
+        </w:drawing>
+      </w:r>
+      <w:r>
+        <w:rPr>
+          <w:noProof/>
+        </w:rPr>
         <mc:AlternateContent>
           <mc:Choice Requires="wps">
             <w:drawing>
-              <wp:anchor distT="0" distB="0" distL="114300" distR="114300" simplePos="0" relativeHeight="251662336" behindDoc="0" locked="0" layoutInCell="1" allowOverlap="1" wp14:anchorId="1E41B3C8" wp14:editId="599AC8C9">
+              <wp:anchor distT="0" distB="0" distL="114300" distR="114300" simplePos="0" relativeHeight="251662336" behindDoc="0" locked="0" layoutInCell="1" allowOverlap="1" wp14:anchorId="08C61827" wp14:editId="32993974">
                 <wp:simplePos x="0" y="0"/>
                 <wp:positionH relativeFrom="column">
                   <wp:posOffset>203200</wp:posOffset>
@@ -1698,84 +1820,114 @@
           </mc:Fallback>
         </mc:AlternateContent>
       </w:r>
+    </w:p>
+    <w:p>
+      <w:pPr>
+        <w:pStyle w:val="Caption"/>
+      </w:pPr>
+      <w:bookmarkStart w:id="0" w:name="_Ref440544740"/>
+      <w:r>
+        <w:t xml:space="preserve">Figure </w:t>
+      </w:r>
+      <w:r>
+        <w:fldChar w:fldCharType="begin"/>
+      </w:r>
+      <w:r>
+        <w:instrText xml:space="preserve"> SEQ Figure \* ARABIC </w:instrText>
+      </w:r>
+      <w:r>
+        <w:fldChar w:fldCharType="separate"/>
+      </w:r>
       <w:r>
         <w:rPr>
           <w:noProof/>
         </w:rPr>
-        <w:drawing>
-          <wp:inline distT="0" distB="0" distL="0" distR="0" wp14:anchorId="2215ABA6" wp14:editId="3466D6F9">
-            <wp:extent cx="5943600" cy="3164840"/>
-            <wp:effectExtent l="0" t="0" r="0" b="0"/>
-            <wp:docPr id="3" name="Picture 3"/>
-            <wp:cNvGraphicFramePr>
-              <a:graphicFrameLocks xmlns:a="http://schemas.openxmlformats.org/drawingml/2006/main" noChangeAspect="1"/>
-            </wp:cNvGraphicFramePr>
-            <a:graphic xmlns:a="http://schemas.openxmlformats.org/drawingml/2006/main">
-              <a:graphicData uri="http://schemas.openxmlformats.org/drawingml/2006/picture">
-                <pic:pic xmlns:pic="http://schemas.openxmlformats.org/drawingml/2006/picture">
-                  <pic:nvPicPr>
-                    <pic:cNvPr id="0" name=""/>
-                    <pic:cNvPicPr/>
-                  </pic:nvPicPr>
-                  <pic:blipFill>
-                    <a:blip r:embed="rId15"/>
-                    <a:stretch>
-                      <a:fillRect/>
-                    </a:stretch>
-                  </pic:blipFill>
-                  <pic:spPr>
-                    <a:xfrm>
-                      <a:off x="0" y="0"/>
-                      <a:ext cx="5943600" cy="3164840"/>
-                    </a:xfrm>
-                    <a:prstGeom prst="rect">
-                      <a:avLst/>
-                    </a:prstGeom>
-                  </pic:spPr>
-                </pic:pic>
-              </a:graphicData>
-            </a:graphic>
-          </wp:inline>
-        </w:drawing>
-      </w:r>
-    </w:p>
-    <w:p>
-      <w:pPr>
-        <w:pStyle w:val="Caption"/>
-      </w:pPr>
+        <w:t>5</w:t>
+      </w:r>
+      <w:r>
+        <w:fldChar w:fldCharType="end"/>
+      </w:r>
+      <w:bookmarkEnd w:id="0"/>
+      <w:r>
+        <w:t xml:space="preserve">: Notification that your repo is behind the </w:t>
+      </w:r>
+      <w:proofErr w:type="spellStart"/>
+      <w:r>
+        <w:t>MichiganTech</w:t>
+      </w:r>
+      <w:proofErr w:type="spellEnd"/>
+      <w:r>
+        <w:t xml:space="preserve"> master</w:t>
+      </w:r>
+    </w:p>
+    <w:p>
+      <w:r>
+        <w:t xml:space="preserve">If you commit changes to your remote repo without first pulling the changes from the class repo, you may find that your remote repo is both ahead and behind the class repo (see </w:t>
+      </w:r>
+      <w:r>
+        <w:fldChar w:fldCharType="begin"/>
+      </w:r>
+      <w:r>
+        <w:instrText xml:space="preserve"> REF _Ref440544878 \h </w:instrText>
+      </w:r>
+      <w:r>
+        <w:fldChar w:fldCharType="separate"/>
+      </w:r>
       <w:r>
         <w:t xml:space="preserve">Figure </w:t>
       </w:r>
       <w:r>
+        <w:rPr>
+          <w:noProof/>
+        </w:rPr>
+        <w:t>7</w:t>
+      </w:r>
+      <w:r>
+        <w:fldChar w:fldCharType="end"/>
+      </w:r>
+      <w:r>
+        <w:t>). This is not, in and of itself, a problem. Create a pull request just as before. If the “switch the base” link isn’t showing, and you need to switch the head and the base branches, don’t panic. Switch one of the two, and then click “Compare across forks” (to get the repo drop-downs b</w:t>
+      </w:r>
+      <w:r>
+        <w:t xml:space="preserve">ack) and then switch the second (see </w:t>
+      </w:r>
+      <w:r>
         <w:fldChar w:fldCharType="begin"/>
       </w:r>
       <w:r>
-        <w:instrText xml:space="preserve"> SEQ Figure \* ARABIC </w:instrText>
+        <w:instrText xml:space="preserve"> REF _Ref440545378 \h </w:instrText>
       </w:r>
       <w:r>
         <w:fldChar w:fldCharType="separate"/>
       </w:r>
       <w:r>
+        <w:t xml:space="preserve">Figure </w:t>
+      </w:r>
+      <w:r>
         <w:rPr>
           <w:noProof/>
         </w:rPr>
-        <w:t>5</w:t>
+        <w:t>8</w:t>
       </w:r>
       <w:r>
         <w:fldChar w:fldCharType="end"/>
       </w:r>
       <w:r>
-        <w:t xml:space="preserve">: Notification that your repo is behind the </w:t>
-      </w:r>
-      <w:proofErr w:type="spellStart"/>
-      <w:r>
-        <w:t>MichiganTech</w:t>
-      </w:r>
-      <w:proofErr w:type="spellEnd"/>
-      <w:r>
-        <w:t xml:space="preserve"> master</w:t>
-      </w:r>
-    </w:p>
+        <w:t>). The</w:t>
+      </w:r>
+      <w:r>
+        <w:t xml:space="preserve">n </w:t>
+      </w:r>
+      <w:r>
+        <w:t>complete the creation and acceptance of the pull request as before.</w:t>
+      </w:r>
+    </w:p>
+    <w:p>
+      <w:r>
+        <w:t xml:space="preserve">If when you try to do this, you have a merge conflict, you will not be able to complete the merge without some more hassle. A merge conflict means that the same file was edited both in your repository as well as in </w:t>
+      </w:r>
+    </w:p>
+    <w:p/>
     <w:p>
       <w:r>
         <w:rPr>
@@ -1785,7 +1937,7 @@
         <mc:AlternateContent>
           <mc:Choice Requires="wps">
             <w:drawing>
-              <wp:anchor distT="0" distB="0" distL="114300" distR="114300" simplePos="0" relativeHeight="251670527" behindDoc="0" locked="0" layoutInCell="1" allowOverlap="1" wp14:anchorId="5FA79AC1" wp14:editId="3BE8D746">
+              <wp:anchor distT="0" distB="0" distL="114300" distR="114300" simplePos="0" relativeHeight="251670527" behindDoc="0" locked="0" layoutInCell="1" allowOverlap="1" wp14:anchorId="4CDC5A01" wp14:editId="3C75A983">
                 <wp:simplePos x="0" y="0"/>
                 <wp:positionH relativeFrom="column">
                   <wp:posOffset>287655</wp:posOffset>
@@ -1859,7 +2011,7 @@
         <mc:AlternateContent>
           <mc:Choice Requires="wps">
             <w:drawing>
-              <wp:anchor distT="0" distB="0" distL="114300" distR="114300" simplePos="0" relativeHeight="251665407" behindDoc="0" locked="0" layoutInCell="1" allowOverlap="1" wp14:anchorId="416105C0" wp14:editId="42266832">
+              <wp:anchor distT="0" distB="0" distL="114300" distR="114300" simplePos="0" relativeHeight="251665407" behindDoc="0" locked="0" layoutInCell="1" allowOverlap="1" wp14:anchorId="08F4D591" wp14:editId="33B1E063">
                 <wp:simplePos x="0" y="0"/>
                 <wp:positionH relativeFrom="column">
                   <wp:posOffset>3538855</wp:posOffset>
@@ -1933,7 +2085,7 @@
         <mc:AlternateContent>
           <mc:Choice Requires="wps">
             <w:drawing>
-              <wp:anchor distT="0" distB="0" distL="114300" distR="114300" simplePos="0" relativeHeight="251666431" behindDoc="0" locked="0" layoutInCell="1" allowOverlap="1" wp14:anchorId="0D357055" wp14:editId="56231736">
+              <wp:anchor distT="0" distB="0" distL="114300" distR="114300" simplePos="0" relativeHeight="251666431" behindDoc="0" locked="0" layoutInCell="1" allowOverlap="1" wp14:anchorId="49F9FF18" wp14:editId="16BC205A">
                 <wp:simplePos x="0" y="0"/>
                 <wp:positionH relativeFrom="column">
                   <wp:posOffset>2683510</wp:posOffset>
@@ -2017,7 +2169,7 @@
         <mc:AlternateContent>
           <mc:Choice Requires="wps">
             <w:drawing>
-              <wp:anchor distT="0" distB="0" distL="114300" distR="114300" simplePos="0" relativeHeight="251668479" behindDoc="0" locked="0" layoutInCell="1" allowOverlap="1" wp14:anchorId="5B5C7300" wp14:editId="04B4B17A">
+              <wp:anchor distT="0" distB="0" distL="114300" distR="114300" simplePos="0" relativeHeight="251668479" behindDoc="0" locked="0" layoutInCell="1" allowOverlap="1" wp14:anchorId="4A31CDFF" wp14:editId="73B89D67">
                 <wp:simplePos x="0" y="0"/>
                 <wp:positionH relativeFrom="column">
                   <wp:posOffset>-9525</wp:posOffset>
@@ -2059,6 +2211,7 @@
                                 <w:noProof/>
                               </w:rPr>
                             </w:pPr>
+                            <w:bookmarkStart w:id="1" w:name="_Ref440544756"/>
                             <w:r>
                               <w:t xml:space="preserve">Figure </w:t>
                             </w:r>
@@ -2080,6 +2233,7 @@
                             <w:r>
                               <w:fldChar w:fldCharType="end"/>
                             </w:r>
+                            <w:bookmarkEnd w:id="1"/>
                             <w:r>
                               <w:t>: Switching the base and creating the pull request.</w:t>
                             </w:r>
@@ -2110,6 +2264,7 @@
                           <w:noProof/>
                         </w:rPr>
                       </w:pPr>
+                      <w:bookmarkStart w:id="2" w:name="_Ref440544756"/>
                       <w:r>
                         <w:t xml:space="preserve">Figure </w:t>
                       </w:r>
@@ -2131,6 +2286,7 @@
                       <w:r>
                         <w:fldChar w:fldCharType="end"/>
                       </w:r>
+                      <w:bookmarkEnd w:id="2"/>
                       <w:r>
                         <w:t>: Switching the base and creating the pull request.</w:t>
                       </w:r>
@@ -2149,7 +2305,7 @@
         <mc:AlternateContent>
           <mc:Choice Requires="wps">
             <w:drawing>
-              <wp:anchor distT="0" distB="0" distL="114300" distR="114300" simplePos="0" relativeHeight="251664383" behindDoc="0" locked="0" layoutInCell="1" allowOverlap="1" wp14:anchorId="6917AE11" wp14:editId="4C7DB27E">
+              <wp:anchor distT="0" distB="0" distL="114300" distR="114300" simplePos="0" relativeHeight="251664383" behindDoc="0" locked="0" layoutInCell="1" allowOverlap="1" wp14:anchorId="0C7B7C98" wp14:editId="78679693">
                 <wp:simplePos x="0" y="0"/>
                 <wp:positionH relativeFrom="column">
                   <wp:align>center</wp:align>
@@ -2198,7 +2354,7 @@
                                 <w:noProof/>
                               </w:rPr>
                               <w:drawing>
-                                <wp:inline distT="0" distB="0" distL="0" distR="0" wp14:anchorId="0D14C232" wp14:editId="706ABEAB">
+                                <wp:inline distT="0" distB="0" distL="0" distR="0" wp14:anchorId="0B05AD01" wp14:editId="73CAAF3D">
                                   <wp:extent cx="5748020" cy="1638431"/>
                                   <wp:effectExtent l="0" t="0" r="5080" b="0"/>
                                   <wp:docPr id="8" name="Picture 8"/>
@@ -2213,7 +2369,7 @@
                                           <pic:cNvPicPr/>
                                         </pic:nvPicPr>
                                         <pic:blipFill>
-                                          <a:blip r:embed="rId16"/>
+                                          <a:blip r:embed="rId17"/>
                                           <a:stretch>
                                             <a:fillRect/>
                                           </a:stretch>
@@ -2241,7 +2397,7 @@
                                 <w:noProof/>
                               </w:rPr>
                               <w:drawing>
-                                <wp:inline distT="0" distB="0" distL="0" distR="0" wp14:anchorId="4A21A367" wp14:editId="078674DF">
+                                <wp:inline distT="0" distB="0" distL="0" distR="0" wp14:anchorId="41B1B9FC" wp14:editId="5A38D7EE">
                                   <wp:extent cx="5748020" cy="2826724"/>
                                   <wp:effectExtent l="0" t="0" r="5080" b="0"/>
                                   <wp:docPr id="12" name="Picture 12"/>
@@ -2256,7 +2412,7 @@
                                           <pic:cNvPicPr/>
                                         </pic:nvPicPr>
                                         <pic:blipFill>
-                                          <a:blip r:embed="rId17"/>
+                                          <a:blip r:embed="rId18"/>
                                           <a:stretch>
                                             <a:fillRect/>
                                           </a:stretch>
@@ -2305,7 +2461,7 @@
                           <w:noProof/>
                         </w:rPr>
                         <w:drawing>
-                          <wp:inline distT="0" distB="0" distL="0" distR="0" wp14:anchorId="0D14C232" wp14:editId="706ABEAB">
+                          <wp:inline distT="0" distB="0" distL="0" distR="0" wp14:anchorId="0B05AD01" wp14:editId="73CAAF3D">
                             <wp:extent cx="5748020" cy="1638431"/>
                             <wp:effectExtent l="0" t="0" r="5080" b="0"/>
                             <wp:docPr id="8" name="Picture 8"/>
@@ -2320,7 +2476,7 @@
                                     <pic:cNvPicPr/>
                                   </pic:nvPicPr>
                                   <pic:blipFill>
-                                    <a:blip r:embed="rId16"/>
+                                    <a:blip r:embed="rId17"/>
                                     <a:stretch>
                                       <a:fillRect/>
                                     </a:stretch>
@@ -2348,7 +2504,7 @@
                           <w:noProof/>
                         </w:rPr>
                         <w:drawing>
-                          <wp:inline distT="0" distB="0" distL="0" distR="0" wp14:anchorId="4A21A367" wp14:editId="078674DF">
+                          <wp:inline distT="0" distB="0" distL="0" distR="0" wp14:anchorId="41B1B9FC" wp14:editId="5A38D7EE">
                             <wp:extent cx="5748020" cy="2826724"/>
                             <wp:effectExtent l="0" t="0" r="5080" b="0"/>
                             <wp:docPr id="12" name="Picture 12"/>
@@ -2363,7 +2519,7 @@
                                     <pic:cNvPicPr/>
                                   </pic:nvPicPr>
                                   <pic:blipFill>
-                                    <a:blip r:embed="rId17"/>
+                                    <a:blip r:embed="rId18"/>
                                     <a:stretch>
                                       <a:fillRect/>
                                     </a:stretch>
@@ -2393,7 +2549,403 @@
         </mc:AlternateContent>
       </w:r>
     </w:p>
-    <w:p/>
+    <w:p>
+      <w:pPr>
+        <w:keepNext/>
+      </w:pPr>
+      <w:r>
+        <w:rPr>
+          <w:noProof/>
+        </w:rPr>
+        <mc:AlternateContent>
+          <mc:Choice Requires="wps">
+            <w:drawing>
+              <wp:anchor distT="0" distB="0" distL="114300" distR="114300" simplePos="0" relativeHeight="251672575" behindDoc="0" locked="0" layoutInCell="1" allowOverlap="1" wp14:anchorId="390890EB" wp14:editId="18AC6974">
+                <wp:simplePos x="0" y="0"/>
+                <wp:positionH relativeFrom="column">
+                  <wp:posOffset>-8468</wp:posOffset>
+                </wp:positionH>
+                <wp:positionV relativeFrom="paragraph">
+                  <wp:posOffset>730885</wp:posOffset>
+                </wp:positionV>
+                <wp:extent cx="6053667" cy="304800"/>
+                <wp:effectExtent l="0" t="0" r="23495" b="19050"/>
+                <wp:wrapNone/>
+                <wp:docPr id="21" name="Oval 21"/>
+                <wp:cNvGraphicFramePr/>
+                <a:graphic xmlns:a="http://schemas.openxmlformats.org/drawingml/2006/main">
+                  <a:graphicData uri="http://schemas.microsoft.com/office/word/2010/wordprocessingShape">
+                    <wps:wsp>
+                      <wps:cNvSpPr/>
+                      <wps:spPr>
+                        <a:xfrm>
+                          <a:off x="0" y="0"/>
+                          <a:ext cx="6053667" cy="304800"/>
+                        </a:xfrm>
+                        <a:prstGeom prst="ellipse">
+                          <a:avLst/>
+                        </a:prstGeom>
+                        <a:noFill/>
+                        <a:ln>
+                          <a:solidFill>
+                            <a:srgbClr val="FF0000"/>
+                          </a:solidFill>
+                        </a:ln>
+                      </wps:spPr>
+                      <wps:style>
+                        <a:lnRef idx="2">
+                          <a:schemeClr val="accent1">
+                            <a:shade val="50000"/>
+                          </a:schemeClr>
+                        </a:lnRef>
+                        <a:fillRef idx="1">
+                          <a:schemeClr val="accent1"/>
+                        </a:fillRef>
+                        <a:effectRef idx="0">
+                          <a:schemeClr val="accent1"/>
+                        </a:effectRef>
+                        <a:fontRef idx="minor">
+                          <a:schemeClr val="lt1"/>
+                        </a:fontRef>
+                      </wps:style>
+                      <wps:bodyPr rot="0" spcFirstLastPara="0" vertOverflow="overflow" horzOverflow="overflow" vert="horz" wrap="square" lIns="91440" tIns="45720" rIns="91440" bIns="45720" numCol="1" spcCol="0" rtlCol="0" fromWordArt="0" anchor="ctr" anchorCtr="0" forceAA="0" compatLnSpc="1">
+                        <a:prstTxWarp prst="textNoShape">
+                          <a:avLst/>
+                        </a:prstTxWarp>
+                        <a:noAutofit/>
+                      </wps:bodyPr>
+                    </wps:wsp>
+                  </a:graphicData>
+                </a:graphic>
+                <wp14:sizeRelH relativeFrom="margin">
+                  <wp14:pctWidth>0</wp14:pctWidth>
+                </wp14:sizeRelH>
+              </wp:anchor>
+            </w:drawing>
+          </mc:Choice>
+          <mc:Fallback>
+            <w:pict>
+              <v:oval id="Oval 21" o:spid="_x0000_s1026" style="position:absolute;margin-left:-.65pt;margin-top:57.55pt;width:476.65pt;height:24pt;z-index:251672575;visibility:visible;mso-wrap-style:square;mso-width-percent:0;mso-wrap-distance-left:9pt;mso-wrap-distance-top:0;mso-wrap-distance-right:9pt;mso-wrap-distance-bottom:0;mso-position-horizontal:absolute;mso-position-horizontal-relative:text;mso-position-vertical:absolute;mso-position-vertical-relative:text;mso-width-percent:0;mso-width-relative:margin;v-text-anchor:middle" o:gfxdata="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" filled="f" strokecolor="red" strokeweight="2pt"/>
+            </w:pict>
+          </mc:Fallback>
+        </mc:AlternateContent>
+      </w:r>
+      <w:r>
+        <w:rPr>
+          <w:noProof/>
+        </w:rPr>
+        <w:drawing>
+          <wp:inline distT="0" distB="0" distL="0" distR="0" wp14:anchorId="29565811" wp14:editId="707D3E3E">
+            <wp:extent cx="5943600" cy="1867535"/>
+            <wp:effectExtent l="0" t="0" r="0" b="0"/>
+            <wp:docPr id="20" name="Picture 20"/>
+            <wp:cNvGraphicFramePr>
+              <a:graphicFrameLocks xmlns:a="http://schemas.openxmlformats.org/drawingml/2006/main" noChangeAspect="1"/>
+            </wp:cNvGraphicFramePr>
+            <a:graphic xmlns:a="http://schemas.openxmlformats.org/drawingml/2006/main">
+              <a:graphicData uri="http://schemas.openxmlformats.org/drawingml/2006/picture">
+                <pic:pic xmlns:pic="http://schemas.openxmlformats.org/drawingml/2006/picture">
+                  <pic:nvPicPr>
+                    <pic:cNvPr id="0" name=""/>
+                    <pic:cNvPicPr/>
+                  </pic:nvPicPr>
+                  <pic:blipFill>
+                    <a:blip r:embed="rId19"/>
+                    <a:stretch>
+                      <a:fillRect/>
+                    </a:stretch>
+                  </pic:blipFill>
+                  <pic:spPr>
+                    <a:xfrm>
+                      <a:off x="0" y="0"/>
+                      <a:ext cx="5943600" cy="1867535"/>
+                    </a:xfrm>
+                    <a:prstGeom prst="rect">
+                      <a:avLst/>
+                    </a:prstGeom>
+                  </pic:spPr>
+                </pic:pic>
+              </a:graphicData>
+            </a:graphic>
+          </wp:inline>
+        </w:drawing>
+      </w:r>
+      <w:bookmarkStart w:id="3" w:name="_GoBack"/>
+      <w:bookmarkEnd w:id="3"/>
+    </w:p>
+    <w:p>
+      <w:pPr>
+        <w:pStyle w:val="Caption"/>
+      </w:pPr>
+      <w:bookmarkStart w:id="4" w:name="_Ref440544878"/>
+      <w:r>
+        <w:t xml:space="preserve">Figure </w:t>
+      </w:r>
+      <w:r>
+        <w:fldChar w:fldCharType="begin"/>
+      </w:r>
+      <w:r>
+        <w:instrText xml:space="preserve"> SEQ Figure \* ARABIC </w:instrText>
+      </w:r>
+      <w:r>
+        <w:fldChar w:fldCharType="separate"/>
+      </w:r>
+      <w:r>
+        <w:rPr>
+          <w:noProof/>
+        </w:rPr>
+        <w:t>7</w:t>
+      </w:r>
+      <w:r>
+        <w:fldChar w:fldCharType="end"/>
+      </w:r>
+      <w:bookmarkEnd w:id="4"/>
+      <w:r>
+        <w:t xml:space="preserve">: My </w:t>
+      </w:r>
+      <w:proofErr w:type="spellStart"/>
+      <w:r>
+        <w:t>github</w:t>
+      </w:r>
+      <w:proofErr w:type="spellEnd"/>
+      <w:r>
+        <w:t xml:space="preserve"> repo is both ahead and behind the class repo. I made a commit to the repo without pulling </w:t>
+      </w:r>
+      <w:r>
+        <w:t>changes down from the class repo prior to editing my files.</w:t>
+      </w:r>
+    </w:p>
+    <w:p>
+      <w:pPr>
+        <w:keepNext/>
+      </w:pPr>
+      <w:r>
+        <w:rPr>
+          <w:noProof/>
+        </w:rPr>
+        <w:lastRenderedPageBreak/>
+        <mc:AlternateContent>
+          <mc:Choice Requires="wps">
+            <w:drawing>
+              <wp:anchor distT="0" distB="0" distL="114300" distR="114300" simplePos="0" relativeHeight="251676671" behindDoc="0" locked="0" layoutInCell="1" allowOverlap="1" wp14:anchorId="0FC9C7F6" wp14:editId="4B08F05F">
+                <wp:simplePos x="0" y="0"/>
+                <wp:positionH relativeFrom="column">
+                  <wp:posOffset>3750310</wp:posOffset>
+                </wp:positionH>
+                <wp:positionV relativeFrom="paragraph">
+                  <wp:posOffset>143510</wp:posOffset>
+                </wp:positionV>
+                <wp:extent cx="1159934" cy="304800"/>
+                <wp:effectExtent l="0" t="0" r="21590" b="19050"/>
+                <wp:wrapNone/>
+                <wp:docPr id="24" name="Oval 24"/>
+                <wp:cNvGraphicFramePr/>
+                <a:graphic xmlns:a="http://schemas.openxmlformats.org/drawingml/2006/main">
+                  <a:graphicData uri="http://schemas.microsoft.com/office/word/2010/wordprocessingShape">
+                    <wps:wsp>
+                      <wps:cNvSpPr/>
+                      <wps:spPr>
+                        <a:xfrm>
+                          <a:off x="0" y="0"/>
+                          <a:ext cx="1159934" cy="304800"/>
+                        </a:xfrm>
+                        <a:prstGeom prst="ellipse">
+                          <a:avLst/>
+                        </a:prstGeom>
+                        <a:noFill/>
+                        <a:ln>
+                          <a:solidFill>
+                            <a:srgbClr val="FF0000"/>
+                          </a:solidFill>
+                        </a:ln>
+                      </wps:spPr>
+                      <wps:style>
+                        <a:lnRef idx="2">
+                          <a:schemeClr val="accent1">
+                            <a:shade val="50000"/>
+                          </a:schemeClr>
+                        </a:lnRef>
+                        <a:fillRef idx="1">
+                          <a:schemeClr val="accent1"/>
+                        </a:fillRef>
+                        <a:effectRef idx="0">
+                          <a:schemeClr val="accent1"/>
+                        </a:effectRef>
+                        <a:fontRef idx="minor">
+                          <a:schemeClr val="lt1"/>
+                        </a:fontRef>
+                      </wps:style>
+                      <wps:bodyPr rot="0" spcFirstLastPara="0" vertOverflow="overflow" horzOverflow="overflow" vert="horz" wrap="square" lIns="91440" tIns="45720" rIns="91440" bIns="45720" numCol="1" spcCol="0" rtlCol="0" fromWordArt="0" anchor="ctr" anchorCtr="0" forceAA="0" compatLnSpc="1">
+                        <a:prstTxWarp prst="textNoShape">
+                          <a:avLst/>
+                        </a:prstTxWarp>
+                        <a:noAutofit/>
+                      </wps:bodyPr>
+                    </wps:wsp>
+                  </a:graphicData>
+                </a:graphic>
+                <wp14:sizeRelH relativeFrom="margin">
+                  <wp14:pctWidth>0</wp14:pctWidth>
+                </wp14:sizeRelH>
+              </wp:anchor>
+            </w:drawing>
+          </mc:Choice>
+          <mc:Fallback>
+            <w:pict>
+              <v:oval id="Oval 24" o:spid="_x0000_s1026" style="position:absolute;margin-left:295.3pt;margin-top:11.3pt;width:91.35pt;height:24pt;z-index:251676671;visibility:visible;mso-wrap-style:square;mso-width-percent:0;mso-wrap-distance-left:9pt;mso-wrap-distance-top:0;mso-wrap-distance-right:9pt;mso-wrap-distance-bottom:0;mso-position-horizontal:absolute;mso-position-horizontal-relative:text;mso-position-vertical:absolute;mso-position-vertical-relative:text;mso-width-percent:0;mso-width-relative:margin;v-text-anchor:middle" o:gfxdata="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" filled="f" strokecolor="red" strokeweight="2pt"/>
+            </w:pict>
+          </mc:Fallback>
+        </mc:AlternateContent>
+      </w:r>
+      <w:r>
+        <w:rPr>
+          <w:noProof/>
+        </w:rPr>
+        <mc:AlternateContent>
+          <mc:Choice Requires="wps">
+            <w:drawing>
+              <wp:anchor distT="0" distB="0" distL="114300" distR="114300" simplePos="0" relativeHeight="251674623" behindDoc="0" locked="0" layoutInCell="1" allowOverlap="1" wp14:anchorId="30FA5BB5" wp14:editId="0F9CF783">
+                <wp:simplePos x="0" y="0"/>
+                <wp:positionH relativeFrom="column">
+                  <wp:posOffset>212</wp:posOffset>
+                </wp:positionH>
+                <wp:positionV relativeFrom="paragraph">
+                  <wp:posOffset>397933</wp:posOffset>
+                </wp:positionV>
+                <wp:extent cx="6053667" cy="304800"/>
+                <wp:effectExtent l="0" t="0" r="23495" b="19050"/>
+                <wp:wrapNone/>
+                <wp:docPr id="23" name="Oval 23"/>
+                <wp:cNvGraphicFramePr/>
+                <a:graphic xmlns:a="http://schemas.openxmlformats.org/drawingml/2006/main">
+                  <a:graphicData uri="http://schemas.microsoft.com/office/word/2010/wordprocessingShape">
+                    <wps:wsp>
+                      <wps:cNvSpPr/>
+                      <wps:spPr>
+                        <a:xfrm>
+                          <a:off x="0" y="0"/>
+                          <a:ext cx="6053667" cy="304800"/>
+                        </a:xfrm>
+                        <a:prstGeom prst="ellipse">
+                          <a:avLst/>
+                        </a:prstGeom>
+                        <a:noFill/>
+                        <a:ln>
+                          <a:solidFill>
+                            <a:srgbClr val="FF0000"/>
+                          </a:solidFill>
+                        </a:ln>
+                      </wps:spPr>
+                      <wps:style>
+                        <a:lnRef idx="2">
+                          <a:schemeClr val="accent1">
+                            <a:shade val="50000"/>
+                          </a:schemeClr>
+                        </a:lnRef>
+                        <a:fillRef idx="1">
+                          <a:schemeClr val="accent1"/>
+                        </a:fillRef>
+                        <a:effectRef idx="0">
+                          <a:schemeClr val="accent1"/>
+                        </a:effectRef>
+                        <a:fontRef idx="minor">
+                          <a:schemeClr val="lt1"/>
+                        </a:fontRef>
+                      </wps:style>
+                      <wps:bodyPr rot="0" spcFirstLastPara="0" vertOverflow="overflow" horzOverflow="overflow" vert="horz" wrap="square" lIns="91440" tIns="45720" rIns="91440" bIns="45720" numCol="1" spcCol="0" rtlCol="0" fromWordArt="0" anchor="ctr" anchorCtr="0" forceAA="0" compatLnSpc="1">
+                        <a:prstTxWarp prst="textNoShape">
+                          <a:avLst/>
+                        </a:prstTxWarp>
+                        <a:noAutofit/>
+                      </wps:bodyPr>
+                    </wps:wsp>
+                  </a:graphicData>
+                </a:graphic>
+                <wp14:sizeRelH relativeFrom="margin">
+                  <wp14:pctWidth>0</wp14:pctWidth>
+                </wp14:sizeRelH>
+              </wp:anchor>
+            </w:drawing>
+          </mc:Choice>
+          <mc:Fallback>
+            <w:pict>
+              <v:oval id="Oval 23" o:spid="_x0000_s1026" style="position:absolute;margin-left:0;margin-top:31.35pt;width:476.65pt;height:24pt;z-index:251674623;visibility:visible;mso-wrap-style:square;mso-width-percent:0;mso-wrap-distance-left:9pt;mso-wrap-distance-top:0;mso-wrap-distance-right:9pt;mso-wrap-distance-bottom:0;mso-position-horizontal:absolute;mso-position-horizontal-relative:text;mso-position-vertical:absolute;mso-position-vertical-relative:text;mso-width-percent:0;mso-width-relative:margin;v-text-anchor:middle" o:gfxdata="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" filled="f" strokecolor="red" strokeweight="2pt"/>
+            </w:pict>
+          </mc:Fallback>
+        </mc:AlternateContent>
+      </w:r>
+      <w:r>
+        <w:rPr>
+          <w:noProof/>
+        </w:rPr>
+        <w:drawing>
+          <wp:inline distT="0" distB="0" distL="0" distR="0" wp14:anchorId="13D01E61" wp14:editId="322A3526">
+            <wp:extent cx="5943600" cy="1892935"/>
+            <wp:effectExtent l="0" t="0" r="0" b="0"/>
+            <wp:docPr id="22" name="Picture 22"/>
+            <wp:cNvGraphicFramePr>
+              <a:graphicFrameLocks xmlns:a="http://schemas.openxmlformats.org/drawingml/2006/main" noChangeAspect="1"/>
+            </wp:cNvGraphicFramePr>
+            <a:graphic xmlns:a="http://schemas.openxmlformats.org/drawingml/2006/main">
+              <a:graphicData uri="http://schemas.openxmlformats.org/drawingml/2006/picture">
+                <pic:pic xmlns:pic="http://schemas.openxmlformats.org/drawingml/2006/picture">
+                  <pic:nvPicPr>
+                    <pic:cNvPr id="0" name=""/>
+                    <pic:cNvPicPr/>
+                  </pic:nvPicPr>
+                  <pic:blipFill>
+                    <a:blip r:embed="rId20"/>
+                    <a:stretch>
+                      <a:fillRect/>
+                    </a:stretch>
+                  </pic:blipFill>
+                  <pic:spPr>
+                    <a:xfrm>
+                      <a:off x="0" y="0"/>
+                      <a:ext cx="5943600" cy="1892935"/>
+                    </a:xfrm>
+                    <a:prstGeom prst="rect">
+                      <a:avLst/>
+                    </a:prstGeom>
+                  </pic:spPr>
+                </pic:pic>
+              </a:graphicData>
+            </a:graphic>
+          </wp:inline>
+        </w:drawing>
+      </w:r>
+    </w:p>
+    <w:p>
+      <w:pPr>
+        <w:pStyle w:val="Caption"/>
+      </w:pPr>
+      <w:bookmarkStart w:id="5" w:name="_Ref440545378"/>
+      <w:r>
+        <w:t xml:space="preserve">Figure </w:t>
+      </w:r>
+      <w:r>
+        <w:fldChar w:fldCharType="begin"/>
+      </w:r>
+      <w:r>
+        <w:instrText xml:space="preserve"> SEQ Figure \* ARABIC </w:instrText>
+      </w:r>
+      <w:r>
+        <w:fldChar w:fldCharType="separate"/>
+      </w:r>
+      <w:r>
+        <w:rPr>
+          <w:noProof/>
+        </w:rPr>
+        <w:t>8</w:t>
+      </w:r>
+      <w:r>
+        <w:fldChar w:fldCharType="end"/>
+      </w:r>
+      <w:bookmarkEnd w:id="5"/>
+      <w:r>
+        <w:t>: Create a pull request when there’s a conflict. Make sure that the base fork is your remote repository.</w:t>
+      </w:r>
+    </w:p>
     <w:sectPr>
       <w:pgSz w:w="12240" w:h="15840"/>
       <w:pgMar w:top="1440" w:right="1440" w:bottom="1440" w:left="1440" w:header="720" w:footer="720" w:gutter="0"/>
@@ -3959,4 +4511,16 @@
   <a:objectDefaults/>
   <a:extraClrSchemeLst/>
 </a:theme>
+</file>
+
+<file path=customXml/item1.xml><?xml version="1.0" encoding="utf-8"?>
+<b:Sources xmlns:b="http://schemas.openxmlformats.org/officeDocument/2006/bibliography" xmlns="http://schemas.openxmlformats.org/officeDocument/2006/bibliography" SelectedStyle="\APA.XSL" StyleName="APA"/>
+</file>
+
+<file path=customXml/itemProps1.xml><?xml version="1.0" encoding="utf-8"?>
+<ds:datastoreItem xmlns:ds="http://schemas.openxmlformats.org/officeDocument/2006/customXml" ds:itemID="{772221FE-1BBE-4ED2-BC97-40360A8C69CE}">
+  <ds:schemaRefs>
+    <ds:schemaRef ds:uri="http://schemas.openxmlformats.org/officeDocument/2006/bibliography"/>
+  </ds:schemaRefs>
+</ds:datastoreItem>
 </file>
</xml_diff>

<commit_message>
More incremental changes for testing commit conflicts.
</commit_message>
<xml_diff>
--- a/documents/GitInstructions/GitInstructions.docx
+++ b/documents/GitInstructions/GitInstructions.docx
@@ -597,24 +597,14 @@
       <w:r>
         <w:t xml:space="preserve">Figure </w:t>
       </w:r>
-      <w:r>
-        <w:fldChar w:fldCharType="begin"/>
-      </w:r>
-      <w:r>
-        <w:instrText xml:space="preserve"> SEQ Figure \* ARABIC </w:instrText>
-      </w:r>
-      <w:r>
-        <w:fldChar w:fldCharType="separate"/>
-      </w:r>
-      <w:r>
-        <w:rPr>
-          <w:noProof/>
-        </w:rPr>
-        <w:t>1</w:t>
-      </w:r>
-      <w:r>
-        <w:fldChar w:fldCharType="end"/>
-      </w:r>
+      <w:fldSimple w:instr=" SEQ Figure \* ARABIC ">
+        <w:r>
+          <w:rPr>
+            <w:noProof/>
+          </w:rPr>
+          <w:t>1</w:t>
+        </w:r>
+      </w:fldSimple>
       <w:r>
         <w:t>:</w:t>
       </w:r>
@@ -635,7 +625,7 @@
         <w:pStyle w:val="Heading1"/>
       </w:pPr>
       <w:r>
-        <w:t xml:space="preserve">Cloning and pulling the </w:t>
+        <w:t xml:space="preserve">Forking the </w:t>
       </w:r>
       <w:proofErr w:type="spellStart"/>
       <w:r>
@@ -643,167 +633,6 @@
       </w:r>
       <w:proofErr w:type="spellEnd"/>
       <w:r>
-        <w:t>/me5990_spring2016 repository (optional)</w:t>
-      </w:r>
-    </w:p>
-    <w:p>
-      <w:r>
-        <w:t xml:space="preserve">Once you’ve been granted access to the me5990 repo, you may directly clone it to your hard drive. This would allow you to </w:t>
-      </w:r>
-      <w:r>
-        <w:t>view</w:t>
-      </w:r>
-      <w:r>
-        <w:t xml:space="preserve"> files in the repo locally on your machine, but, due to the permissions on the me5990 repo, you would not be able to push </w:t>
-      </w:r>
-      <w:r>
-        <w:t>any changes you make back into the repo</w:t>
-      </w:r>
-      <w:r>
-        <w:t xml:space="preserve">.  None-the-less, if, for instance, you wanted to maintain a pristine copy of the me5990 repo on your hard drive, bring up the </w:t>
-      </w:r>
-      <w:proofErr w:type="spellStart"/>
-      <w:r>
-        <w:t>git</w:t>
-      </w:r>
-      <w:proofErr w:type="spellEnd"/>
-      <w:r>
-        <w:t xml:space="preserve"> bash shell, navigate to the directory in which you wish to create the copy of the repo, and issue the command</w:t>
-      </w:r>
-    </w:p>
-    <w:p>
-      <w:pPr>
-        <w:pStyle w:val="CommandLine"/>
-      </w:pPr>
-      <w:r>
-        <w:t xml:space="preserve">git clone </w:t>
-      </w:r>
-      <w:r>
-        <w:t>https://github.com/MichiganTech/me5990_spring2016 me5990_pristine</w:t>
-      </w:r>
-    </w:p>
-    <w:p>
-      <w:pPr>
-        <w:keepNext/>
-      </w:pPr>
-      <w:r>
-        <w:lastRenderedPageBreak/>
-        <w:t xml:space="preserve">Issue this command only once. This will create a copy of the repo in the “me5990_pristine” subfolder of your current working directory. To pull future commands down, navigate to </w:t>
-      </w:r>
-      <w:r>
-        <w:t>me5990</w:t>
-      </w:r>
-      <w:r>
-        <w:t>_pristine and issue the command:</w:t>
-      </w:r>
-    </w:p>
-    <w:p>
-      <w:pPr>
-        <w:pStyle w:val="CommandLine"/>
-      </w:pPr>
-      <w:r>
-        <w:t xml:space="preserve">git </w:t>
-      </w:r>
-      <w:r>
-        <w:t>pull –u origin</w:t>
-      </w:r>
-    </w:p>
-    <w:p>
-      <w:pPr>
-        <w:keepNext/>
-      </w:pPr>
-      <w:r>
-        <w:rPr>
-          <w:noProof/>
-        </w:rPr>
-        <w:drawing>
-          <wp:inline distT="0" distB="0" distL="0" distR="0" wp14:anchorId="11D1741D" wp14:editId="2B602DFD">
-            <wp:extent cx="5486411" cy="2834646"/>
-            <wp:effectExtent l="0" t="0" r="0" b="3810"/>
-            <wp:docPr id="2" name="Picture 2"/>
-            <wp:cNvGraphicFramePr>
-              <a:graphicFrameLocks xmlns:a="http://schemas.openxmlformats.org/drawingml/2006/main" noChangeAspect="1"/>
-            </wp:cNvGraphicFramePr>
-            <a:graphic xmlns:a="http://schemas.openxmlformats.org/drawingml/2006/main">
-              <a:graphicData uri="http://schemas.openxmlformats.org/drawingml/2006/picture">
-                <pic:pic xmlns:pic="http://schemas.openxmlformats.org/drawingml/2006/picture">
-                  <pic:nvPicPr>
-                    <pic:cNvPr id="0" name="github1.png"/>
-                    <pic:cNvPicPr/>
-                  </pic:nvPicPr>
-                  <pic:blipFill>
-                    <a:blip r:embed="rId12" cstate="print">
-                      <a:extLst>
-                        <a:ext uri="{28A0092B-C50C-407E-A947-70E740481C1C}">
-                          <a14:useLocalDpi xmlns:a14="http://schemas.microsoft.com/office/drawing/2010/main" val="0"/>
-                        </a:ext>
-                      </a:extLst>
-                    </a:blip>
-                    <a:stretch>
-                      <a:fillRect/>
-                    </a:stretch>
-                  </pic:blipFill>
-                  <pic:spPr>
-                    <a:xfrm>
-                      <a:off x="0" y="0"/>
-                      <a:ext cx="5486411" cy="2834646"/>
-                    </a:xfrm>
-                    <a:prstGeom prst="rect">
-                      <a:avLst/>
-                    </a:prstGeom>
-                  </pic:spPr>
-                </pic:pic>
-              </a:graphicData>
-            </a:graphic>
-          </wp:inline>
-        </w:drawing>
-      </w:r>
-    </w:p>
-    <w:p>
-      <w:pPr>
-        <w:pStyle w:val="Caption"/>
-      </w:pPr>
-      <w:r>
-        <w:t xml:space="preserve">Figure </w:t>
-      </w:r>
-      <w:r>
-        <w:fldChar w:fldCharType="begin"/>
-      </w:r>
-      <w:r>
-        <w:instrText xml:space="preserve"> SEQ Figure \* ARABIC </w:instrText>
-      </w:r>
-      <w:r>
-        <w:fldChar w:fldCharType="separate"/>
-      </w:r>
-      <w:r>
-        <w:rPr>
-          <w:noProof/>
-        </w:rPr>
-        <w:t>2</w:t>
-      </w:r>
-      <w:r>
-        <w:fldChar w:fldCharType="end"/>
-      </w:r>
-      <w:r>
-        <w:t>: Cloning and pulling the class repository</w:t>
-      </w:r>
-      <w:r>
-        <w:t>. Each dot represents a commit to the repository.</w:t>
-      </w:r>
-    </w:p>
-    <w:p>
-      <w:pPr>
-        <w:pStyle w:val="Heading1"/>
-      </w:pPr>
-      <w:r>
-        <w:t xml:space="preserve">Forking the </w:t>
-      </w:r>
-      <w:proofErr w:type="spellStart"/>
-      <w:r>
-        <w:t>MichiganTech</w:t>
-      </w:r>
-      <w:proofErr w:type="spellEnd"/>
-      <w:r>
         <w:t>/me5990_spring2016 repo</w:t>
       </w:r>
     </w:p>
@@ -859,7 +688,7 @@
       <w:pPr>
         <w:ind w:left="720"/>
       </w:pPr>
-      <w:hyperlink r:id="rId13" w:history="1">
+      <w:hyperlink r:id="rId12" w:history="1">
         <w:r>
           <w:rPr>
             <w:rStyle w:val="Hyperlink"/>
@@ -955,7 +784,7 @@
                                           </pic:cNvPicPr>
                                         </pic:nvPicPr>
                                         <pic:blipFill>
-                                          <a:blip r:embed="rId14">
+                                          <a:blip r:embed="rId13">
                                             <a:extLst>
                                               <a:ext uri="{28A0092B-C50C-407E-A947-70E740481C1C}">
                                                 <a14:useLocalDpi xmlns:a14="http://schemas.microsoft.com/office/drawing/2010/main" val="0"/>
@@ -994,24 +823,14 @@
                             <w:r>
                               <w:t xml:space="preserve">Figure </w:t>
                             </w:r>
-                            <w:r>
-                              <w:fldChar w:fldCharType="begin"/>
-                            </w:r>
-                            <w:r>
-                              <w:instrText xml:space="preserve"> SEQ Figure \* ARABIC </w:instrText>
-                            </w:r>
-                            <w:r>
-                              <w:fldChar w:fldCharType="separate"/>
-                            </w:r>
-                            <w:r>
-                              <w:rPr>
-                                <w:noProof/>
-                              </w:rPr>
-                              <w:t>3</w:t>
-                            </w:r>
-                            <w:r>
-                              <w:fldChar w:fldCharType="end"/>
-                            </w:r>
+                            <w:fldSimple w:instr=" SEQ Figure \* ARABIC ">
+                              <w:r>
+                                <w:rPr>
+                                  <w:noProof/>
+                                </w:rPr>
+                                <w:t>3</w:t>
+                              </w:r>
+                            </w:fldSimple>
                             <w:r>
                               <w:t>: Giving your instructor access to your repo</w:t>
                             </w:r>
@@ -1250,24 +1069,14 @@
                             <w:r>
                               <w:t xml:space="preserve">Figure </w:t>
                             </w:r>
-                            <w:r>
-                              <w:fldChar w:fldCharType="begin"/>
-                            </w:r>
-                            <w:r>
-                              <w:instrText xml:space="preserve"> SEQ Figure \* ARABIC </w:instrText>
-                            </w:r>
-                            <w:r>
-                              <w:fldChar w:fldCharType="separate"/>
-                            </w:r>
-                            <w:r>
-                              <w:rPr>
-                                <w:noProof/>
-                              </w:rPr>
-                              <w:t>4</w:t>
-                            </w:r>
-                            <w:r>
-                              <w:fldChar w:fldCharType="end"/>
-                            </w:r>
+                            <w:fldSimple w:instr=" SEQ Figure \* ARABIC ">
+                              <w:r>
+                                <w:rPr>
+                                  <w:noProof/>
+                                </w:rPr>
+                                <w:t>4</w:t>
+                              </w:r>
+                            </w:fldSimple>
                             <w:r>
                               <w:t>: Forking the class repo</w:t>
                             </w:r>
@@ -1320,7 +1129,7 @@
                                     </pic:cNvPicPr>
                                   </pic:nvPicPr>
                                   <pic:blipFill>
-                                    <a:blip r:embed="rId15">
+                                    <a:blip r:embed="rId16">
                                       <a:extLst>
                                         <a:ext uri="{28A0092B-C50C-407E-A947-70E740481C1C}">
                                           <a14:useLocalDpi xmlns:a14="http://schemas.microsoft.com/office/drawing/2010/main" val="0"/>
@@ -1532,7 +1341,25 @@
         <w:keepNext/>
       </w:pPr>
       <w:r>
-        <w:t>Issue this command only once. This will create a copy of the repo in the “me5990_pristine” subfolder of your current working directory. To pull future commands down, navigate to me5990_pristine and issue the command:</w:t>
+        <w:t>Issue this command only once. This will create a copy of the repo in the “me5990_</w:t>
+      </w:r>
+      <w:r>
+        <w:t>spring2016</w:t>
+      </w:r>
+      <w:r>
+        <w:t xml:space="preserve">” subfolder of your current working directory. To pull future </w:t>
+      </w:r>
+      <w:r>
+        <w:t>updates from your remote repo down to your local repo</w:t>
+      </w:r>
+      <w:r>
+        <w:t xml:space="preserve"> navigate to </w:t>
+      </w:r>
+      <w:r>
+        <w:t>your local repo folder and</w:t>
+      </w:r>
+      <w:r>
+        <w:t xml:space="preserve"> issue the command:</w:t>
       </w:r>
     </w:p>
     <w:p>
@@ -1548,7 +1375,30 @@
     </w:p>
     <w:p>
       <w:r>
-        <w:t>Now, you go about your business viewing and editing the files. You may commit to your local repository (the one on your hard drive) as often as you like. (We will get to checkout and commits momentarily.) However, I will not be able to see anything you’ve committed until you push the changes up to your remote (</w:t>
+        <w:t>Note that you are not likely to need to do this in most cases.</w:t>
+      </w:r>
+    </w:p>
+    <w:p>
+      <w:r>
+        <w:t>Now, you go about your business viewing and editing the files</w:t>
+      </w:r>
+      <w:r>
+        <w:t xml:space="preserve"> in your local repo</w:t>
+      </w:r>
+      <w:r>
+        <w:t>. You may commit to your local repository as often as you like</w:t>
+      </w:r>
+      <w:r>
+        <w:t>. (We will get to how to</w:t>
+      </w:r>
+      <w:r>
+        <w:t xml:space="preserve"> commit </w:t>
+      </w:r>
+      <w:r>
+        <w:t>in a bit</w:t>
+      </w:r>
+      <w:r>
+        <w:t>.) However, I will not be able to see anything you’ve committed until you push the changes up to your remote (</w:t>
       </w:r>
       <w:proofErr w:type="spellStart"/>
       <w:r>
@@ -1556,7 +1406,13 @@
       </w:r>
       <w:proofErr w:type="spellEnd"/>
       <w:r>
-        <w:t>) repository. To do that, make sure that you’ve committed everything you want to submit locally, and then use the command:</w:t>
+        <w:t>) repository. To do that, make sure that you’ve committed everything you want to submit lo</w:t>
+      </w:r>
+      <w:r>
+        <w:t>cally</w:t>
+      </w:r>
+      <w:r>
+        <w:t xml:space="preserve"> and then use the command:</w:t>
       </w:r>
     </w:p>
     <w:p>
@@ -1577,7 +1433,19 @@
         </w:rPr>
       </w:pPr>
       <w:r>
-        <w:t xml:space="preserve">Provided that no one else is editing your remote repository (did you give anyone else permission to do so)? This push should have no conflicts, as the only changes that have been made have been made on your local repository. You can execute this command as often as you like to keep your remote in sync with your local. </w:t>
+        <w:t>Provided that no one else is editing your remote repository (did you give a</w:t>
+      </w:r>
+      <w:r>
+        <w:t>nyone else permission to do so?)</w:t>
+      </w:r>
+      <w:r>
+        <w:t xml:space="preserve"> </w:t>
+      </w:r>
+      <w:r>
+        <w:t>t</w:t>
+      </w:r>
+      <w:r>
+        <w:t xml:space="preserve">his push should have no conflicts, as the only changes that have been made have been made on your local repository. You can execute this command as often as you like to keep your remote in sync with your local. </w:t>
       </w:r>
       <w:r>
         <w:rPr>
@@ -1592,12 +1460,51 @@
         <w:pStyle w:val="Heading1"/>
       </w:pPr>
       <w:r>
-        <w:t>Pulling updates from the class repo into your remote repo</w:t>
-      </w:r>
-    </w:p>
-    <w:p>
-      <w:r>
-        <w:t xml:space="preserve">Now that you have your own fork of the class repo, you need to keep it in sync. If the class repo is updated, you should see a notification when you inspect your remote repo on </w:t>
+        <w:t xml:space="preserve">Pulling updates from the class repo into your </w:t>
+      </w:r>
+      <w:r>
+        <w:t xml:space="preserve">local </w:t>
+      </w:r>
+      <w:r>
+        <w:t>repo</w:t>
+      </w:r>
+    </w:p>
+    <w:p>
+      <w:r>
+        <w:t>Now that you have your own fork of the class repo</w:t>
+      </w:r>
+      <w:r>
+        <w:t>, and you have a local copy of your fork, you need to keep everything</w:t>
+      </w:r>
+      <w:r>
+        <w:t xml:space="preserve"> in sync. </w:t>
+      </w:r>
+      <w:r>
+        <w:t>You will generally work with your local repo, and from now on</w:t>
+      </w:r>
+      <w:r>
+        <w:t xml:space="preserve"> and</w:t>
+      </w:r>
+      <w:r>
+        <w:t xml:space="preserve"> only push changes to your remote repo</w:t>
+      </w:r>
+      <w:r>
+        <w:t>, rather than pulling changes from your remote repo</w:t>
+      </w:r>
+      <w:r>
+        <w:t xml:space="preserve">. (The one possible exception to this is if you allow someone else to edit your remote repo, and you want to get the changes that they put up there.) </w:t>
+      </w:r>
+      <w:r>
+        <w:t>However, because you forked your remove off of the</w:t>
+      </w:r>
+      <w:r>
+        <w:t xml:space="preserve"> class repo</w:t>
+      </w:r>
+      <w:r>
+        <w:t>, if the class repo</w:t>
+      </w:r>
+      <w:r>
+        <w:t xml:space="preserve"> is updated, you should see a notification when you inspect your remote repo on </w:t>
       </w:r>
       <w:proofErr w:type="spellStart"/>
       <w:r>
@@ -1632,84 +1539,157 @@
         <w:t>)</w:t>
       </w:r>
       <w:r>
-        <w:t>. If you click the “Pull Request” link, you’ll have the opportunity to correct this. Unfortunately, the default pull request that comes up is backwards, and may tell you that there are no changes in your repo to push into the class repo (which you are not allowed to do anyway). You will need to change the direction by swapping the head and base repos by clicking the “switching the base” link</w:t>
-      </w:r>
-      <w:r>
-        <w:t xml:space="preserve"> (</w:t>
-      </w:r>
-      <w:r>
-        <w:fldChar w:fldCharType="begin"/>
-      </w:r>
-      <w:r>
-        <w:instrText xml:space="preserve"> REF _Ref440544756 \h </w:instrText>
-      </w:r>
-      <w:r>
-        <w:fldChar w:fldCharType="separate"/>
-      </w:r>
-      <w:r>
-        <w:t xml:space="preserve">Figure </w:t>
-      </w:r>
+        <w:t>.</w:t>
+      </w:r>
+    </w:p>
+    <w:p>
+      <w:r>
+        <w:t xml:space="preserve">To resolve this situation, you are going to add a </w:t>
+      </w:r>
+      <w:r>
+        <w:rPr>
+          <w:i/>
+        </w:rPr>
+        <w:t>second remote</w:t>
+      </w:r>
+      <w:r>
+        <w:t xml:space="preserve"> repository to your </w:t>
+      </w:r>
+      <w:r>
+        <w:rPr>
+          <w:i/>
+        </w:rPr>
+        <w:t>local repository</w:t>
+      </w:r>
+      <w:r>
+        <w:t>. This will allow you to pull changes in the class repo directly into your class repo. From there, you can push them up to your remote repo as discussed above.</w:t>
+      </w:r>
+    </w:p>
+    <w:p>
+      <w:proofErr w:type="gramStart"/>
+      <w:r>
+        <w:t xml:space="preserve">Working in the </w:t>
+      </w:r>
+      <w:proofErr w:type="spellStart"/>
+      <w:r>
+        <w:t>git</w:t>
+      </w:r>
+      <w:proofErr w:type="spellEnd"/>
+      <w:r>
+        <w:t xml:space="preserve"> bash</w:t>
+      </w:r>
+      <w:proofErr w:type="gramEnd"/>
+      <w:r>
+        <w:t xml:space="preserve"> shell, navigate to your local directory and issue the command</w:t>
+      </w:r>
+    </w:p>
+    <w:p>
+      <w:pPr>
+        <w:pStyle w:val="CommandLine"/>
+      </w:pPr>
+      <w:r>
+        <w:t xml:space="preserve">git </w:t>
+      </w:r>
+      <w:r>
+        <w:t>remote add https://github.com/MichiganTech/me5990_spring2016 class</w:t>
+      </w:r>
+    </w:p>
+    <w:p>
+      <w:r>
+        <w:lastRenderedPageBreak/>
+        <w:t>This will create a second remote and allow you to keep your local repository in sync with the class repository. Now, you can issue the command</w:t>
+      </w:r>
+    </w:p>
+    <w:p>
+      <w:pPr>
+        <w:pStyle w:val="CommandLine"/>
+      </w:pPr>
+      <w:r>
+        <w:t xml:space="preserve">git </w:t>
+      </w:r>
+      <w:r>
+        <w:t xml:space="preserve">pull –u </w:t>
+      </w:r>
+      <w:r>
+        <w:t>class</w:t>
+      </w:r>
+    </w:p>
+    <w:p>
+      <w:pPr>
+        <w:rPr>
+          <w:rStyle w:val="CommandLineChar"/>
+          <w:rFonts w:asciiTheme="minorHAnsi" w:hAnsiTheme="minorHAnsi"/>
+          <w:sz w:val="22"/>
+          <w:szCs w:val="22"/>
+        </w:rPr>
+      </w:pPr>
+      <w:proofErr w:type="gramStart"/>
+      <w:r>
+        <w:t>and</w:t>
+      </w:r>
+      <w:proofErr w:type="gramEnd"/>
+      <w:r>
+        <w:t xml:space="preserve"> pull down and changes that I have made to the class repository into your local repository. Note that </w:t>
+      </w:r>
+      <w:proofErr w:type="gramStart"/>
+      <w:r>
+        <w:t>these</w:t>
+      </w:r>
+      <w:proofErr w:type="gramEnd"/>
+      <w:r>
+        <w:t xml:space="preserve"> changes are not updated in your remote repository until you issue the </w:t>
+      </w:r>
+      <w:r>
+        <w:rPr>
+          <w:rStyle w:val="CommandLineChar"/>
+        </w:rPr>
+        <w:t>git push –u origin</w:t>
+      </w:r>
+      <w:r>
+        <w:rPr>
+          <w:rStyle w:val="CommandLineChar"/>
+        </w:rPr>
+        <w:t xml:space="preserve"> </w:t>
+      </w:r>
+      <w:r>
+        <w:rPr>
+          <w:rStyle w:val="CommandLineChar"/>
+          <w:rFonts w:asciiTheme="minorHAnsi" w:hAnsiTheme="minorHAnsi"/>
+          <w:sz w:val="22"/>
+          <w:szCs w:val="22"/>
+        </w:rPr>
+        <w:t>command</w:t>
+      </w:r>
+      <w:r>
+        <w:rPr>
+          <w:rStyle w:val="CommandLineChar"/>
+          <w:rFonts w:asciiTheme="minorHAnsi" w:hAnsiTheme="minorHAnsi"/>
+          <w:sz w:val="22"/>
+          <w:szCs w:val="22"/>
+        </w:rPr>
+        <w:t>, as discussed in the previous section.</w:t>
+      </w:r>
+    </w:p>
+    <w:p>
+      <w:r>
+        <w:rPr>
+          <w:rStyle w:val="CommandLineChar"/>
+          <w:rFonts w:asciiTheme="minorHAnsi" w:hAnsiTheme="minorHAnsi"/>
+          <w:sz w:val="22"/>
+          <w:szCs w:val="22"/>
+        </w:rPr>
+        <w:t xml:space="preserve">If you attempt to do a git pull from the class repo and there is a </w:t>
+      </w:r>
+      <w:bookmarkStart w:id="0" w:name="_GoBack"/>
+      <w:bookmarkEnd w:id="0"/>
+    </w:p>
+    <w:p/>
+    <w:p/>
+    <w:p>
       <w:r>
         <w:rPr>
           <w:noProof/>
         </w:rPr>
-        <w:t>6</w:t>
-      </w:r>
-      <w:r>
-        <w:fldChar w:fldCharType="end"/>
-      </w:r>
-      <w:r>
-        <w:t>)</w:t>
-      </w:r>
-      <w:r>
-        <w:t>.</w:t>
-      </w:r>
-      <w:r>
-        <w:t xml:space="preserve"> Once you’ve done that, you will be presented with a summary of the changes, and can click on the “Create Pull Request” button</w:t>
-      </w:r>
-      <w:r>
-        <w:t xml:space="preserve"> (</w:t>
-      </w:r>
-      <w:r>
-        <w:fldChar w:fldCharType="begin"/>
-      </w:r>
-      <w:r>
-        <w:instrText xml:space="preserve"> REF _Ref440544756 \h </w:instrText>
-      </w:r>
-      <w:r>
-        <w:fldChar w:fldCharType="separate"/>
-      </w:r>
-      <w:r>
-        <w:t xml:space="preserve">Figure </w:t>
-      </w:r>
-      <w:r>
-        <w:rPr>
-          <w:noProof/>
-        </w:rPr>
-        <w:t>6</w:t>
-      </w:r>
-      <w:r>
-        <w:fldChar w:fldCharType="end"/>
-      </w:r>
-      <w:r>
-        <w:t>)</w:t>
-      </w:r>
-      <w:r>
-        <w:t>. This creates a request that changes from the class repo be pulled into your repo. In the general case, this is to give all of the developers on your repo an opportunity to discuss the proposed pull. However, since you are the only developer on your repo, the discussions should be pretty short. A few more clicks will get you to a screen labeled with a button labelled “Merge Pull Request,”</w:t>
-      </w:r>
-      <w:r>
-        <w:t xml:space="preserve"> and “Confirm Merge,”</w:t>
-      </w:r>
-      <w:r>
-        <w:t xml:space="preserve"> which will complete the pull and merge in the changes from the class repo to your repo.</w:t>
-      </w:r>
-    </w:p>
-    <w:p>
-      <w:r>
-        <w:rPr>
-          <w:noProof/>
-        </w:rPr>
-        <w:lastRenderedPageBreak/>
         <w:drawing>
           <wp:inline distT="0" distB="0" distL="0" distR="0" wp14:anchorId="1276C349" wp14:editId="712E7A18">
             <wp:extent cx="5943600" cy="3164840"/>
@@ -1726,7 +1706,7 @@
                     <pic:cNvPicPr/>
                   </pic:nvPicPr>
                   <pic:blipFill>
-                    <a:blip r:embed="rId16"/>
+                    <a:blip r:embed="rId17"/>
                     <a:stretch>
                       <a:fillRect/>
                     </a:stretch>
@@ -1825,29 +1805,19 @@
       <w:pPr>
         <w:pStyle w:val="Caption"/>
       </w:pPr>
-      <w:bookmarkStart w:id="0" w:name="_Ref440544740"/>
+      <w:bookmarkStart w:id="1" w:name="_Ref440544740"/>
       <w:r>
         <w:t xml:space="preserve">Figure </w:t>
       </w:r>
-      <w:r>
-        <w:fldChar w:fldCharType="begin"/>
-      </w:r>
-      <w:r>
-        <w:instrText xml:space="preserve"> SEQ Figure \* ARABIC </w:instrText>
-      </w:r>
-      <w:r>
-        <w:fldChar w:fldCharType="separate"/>
-      </w:r>
-      <w:r>
-        <w:rPr>
-          <w:noProof/>
-        </w:rPr>
-        <w:t>5</w:t>
-      </w:r>
-      <w:r>
-        <w:fldChar w:fldCharType="end"/>
-      </w:r>
-      <w:bookmarkEnd w:id="0"/>
+      <w:fldSimple w:instr=" SEQ Figure \* ARABIC ">
+        <w:r>
+          <w:rPr>
+            <w:noProof/>
+          </w:rPr>
+          <w:t>5</w:t>
+        </w:r>
+      </w:fldSimple>
+      <w:bookmarkEnd w:id="1"/>
       <w:r>
         <w:t xml:space="preserve">: Notification that your repo is behind the </w:t>
       </w:r>
@@ -1858,861 +1828,6 @@
       <w:proofErr w:type="spellEnd"/>
       <w:r>
         <w:t xml:space="preserve"> master</w:t>
-      </w:r>
-    </w:p>
-    <w:p>
-      <w:r>
-        <w:t xml:space="preserve">If you commit changes to your remote repo without first pulling the changes from the class repo, you may find that your remote repo is both ahead and behind the class repo (see </w:t>
-      </w:r>
-      <w:r>
-        <w:fldChar w:fldCharType="begin"/>
-      </w:r>
-      <w:r>
-        <w:instrText xml:space="preserve"> REF _Ref440544878 \h </w:instrText>
-      </w:r>
-      <w:r>
-        <w:fldChar w:fldCharType="separate"/>
-      </w:r>
-      <w:r>
-        <w:t xml:space="preserve">Figure </w:t>
-      </w:r>
-      <w:r>
-        <w:rPr>
-          <w:noProof/>
-        </w:rPr>
-        <w:t>7</w:t>
-      </w:r>
-      <w:r>
-        <w:fldChar w:fldCharType="end"/>
-      </w:r>
-      <w:r>
-        <w:t>). This is not, in and of itself, a problem. Create a pull request just as before. If the “switch the base” link isn’t showing, and you need to switch the head and the base branches, don’t panic. Switch one of the two, and then click “Compare across forks” (to get the repo drop-downs b</w:t>
-      </w:r>
-      <w:r>
-        <w:t xml:space="preserve">ack) and then switch the second (see </w:t>
-      </w:r>
-      <w:r>
-        <w:fldChar w:fldCharType="begin"/>
-      </w:r>
-      <w:r>
-        <w:instrText xml:space="preserve"> REF _Ref440545378 \h </w:instrText>
-      </w:r>
-      <w:r>
-        <w:fldChar w:fldCharType="separate"/>
-      </w:r>
-      <w:r>
-        <w:t xml:space="preserve">Figure </w:t>
-      </w:r>
-      <w:r>
-        <w:rPr>
-          <w:noProof/>
-        </w:rPr>
-        <w:t>8</w:t>
-      </w:r>
-      <w:r>
-        <w:fldChar w:fldCharType="end"/>
-      </w:r>
-      <w:r>
-        <w:t>). The</w:t>
-      </w:r>
-      <w:r>
-        <w:t xml:space="preserve">n </w:t>
-      </w:r>
-      <w:r>
-        <w:t>complete the creation and acceptance of the pull request as before.</w:t>
-      </w:r>
-    </w:p>
-    <w:p>
-      <w:r>
-        <w:t xml:space="preserve">If when you try to do this, you have a merge conflict, you will not be able to complete the merge without some more hassle. A merge conflict means that the same file was edited both in your repository as well as in </w:t>
-      </w:r>
-    </w:p>
-    <w:p/>
-    <w:p>
-      <w:r>
-        <w:rPr>
-          <w:noProof/>
-        </w:rPr>
-        <w:lastRenderedPageBreak/>
-        <mc:AlternateContent>
-          <mc:Choice Requires="wps">
-            <w:drawing>
-              <wp:anchor distT="0" distB="0" distL="114300" distR="114300" simplePos="0" relativeHeight="251670527" behindDoc="0" locked="0" layoutInCell="1" allowOverlap="1" wp14:anchorId="4CDC5A01" wp14:editId="3C75A983">
-                <wp:simplePos x="0" y="0"/>
-                <wp:positionH relativeFrom="column">
-                  <wp:posOffset>287655</wp:posOffset>
-                </wp:positionH>
-                <wp:positionV relativeFrom="paragraph">
-                  <wp:posOffset>3169708</wp:posOffset>
-                </wp:positionV>
-                <wp:extent cx="905510" cy="304800"/>
-                <wp:effectExtent l="0" t="0" r="27940" b="19050"/>
-                <wp:wrapNone/>
-                <wp:docPr id="19" name="Oval 19"/>
-                <wp:cNvGraphicFramePr/>
-                <a:graphic xmlns:a="http://schemas.openxmlformats.org/drawingml/2006/main">
-                  <a:graphicData uri="http://schemas.microsoft.com/office/word/2010/wordprocessingShape">
-                    <wps:wsp>
-                      <wps:cNvSpPr/>
-                      <wps:spPr>
-                        <a:xfrm>
-                          <a:off x="0" y="0"/>
-                          <a:ext cx="905510" cy="304800"/>
-                        </a:xfrm>
-                        <a:prstGeom prst="ellipse">
-                          <a:avLst/>
-                        </a:prstGeom>
-                        <a:noFill/>
-                        <a:ln>
-                          <a:solidFill>
-                            <a:srgbClr val="FF0000"/>
-                          </a:solidFill>
-                        </a:ln>
-                      </wps:spPr>
-                      <wps:style>
-                        <a:lnRef idx="2">
-                          <a:schemeClr val="accent1">
-                            <a:shade val="50000"/>
-                          </a:schemeClr>
-                        </a:lnRef>
-                        <a:fillRef idx="1">
-                          <a:schemeClr val="accent1"/>
-                        </a:fillRef>
-                        <a:effectRef idx="0">
-                          <a:schemeClr val="accent1"/>
-                        </a:effectRef>
-                        <a:fontRef idx="minor">
-                          <a:schemeClr val="lt1"/>
-                        </a:fontRef>
-                      </wps:style>
-                      <wps:bodyPr rot="0" spcFirstLastPara="0" vertOverflow="overflow" horzOverflow="overflow" vert="horz" wrap="square" lIns="91440" tIns="45720" rIns="91440" bIns="45720" numCol="1" spcCol="0" rtlCol="0" fromWordArt="0" anchor="ctr" anchorCtr="0" forceAA="0" compatLnSpc="1">
-                        <a:prstTxWarp prst="textNoShape">
-                          <a:avLst/>
-                        </a:prstTxWarp>
-                        <a:noAutofit/>
-                      </wps:bodyPr>
-                    </wps:wsp>
-                  </a:graphicData>
-                </a:graphic>
-              </wp:anchor>
-            </w:drawing>
-          </mc:Choice>
-          <mc:Fallback>
-            <w:pict>
-              <v:oval id="Oval 19" o:spid="_x0000_s1026" style="position:absolute;margin-left:22.65pt;margin-top:249.6pt;width:71.3pt;height:24pt;z-index:251670527;visibility:visible;mso-wrap-style:square;mso-wrap-distance-left:9pt;mso-wrap-distance-top:0;mso-wrap-distance-right:9pt;mso-wrap-distance-bottom:0;mso-position-horizontal:absolute;mso-position-horizontal-relative:text;mso-position-vertical:absolute;mso-position-vertical-relative:text;v-text-anchor:middle" o:gfxdata="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" filled="f" strokecolor="red" strokeweight="2pt"/>
-            </w:pict>
-          </mc:Fallback>
-        </mc:AlternateContent>
-      </w:r>
-      <w:r>
-        <w:rPr>
-          <w:noProof/>
-        </w:rPr>
-        <mc:AlternateContent>
-          <mc:Choice Requires="wps">
-            <w:drawing>
-              <wp:anchor distT="0" distB="0" distL="114300" distR="114300" simplePos="0" relativeHeight="251665407" behindDoc="0" locked="0" layoutInCell="1" allowOverlap="1" wp14:anchorId="08F4D591" wp14:editId="33B1E063">
-                <wp:simplePos x="0" y="0"/>
-                <wp:positionH relativeFrom="column">
-                  <wp:posOffset>3538855</wp:posOffset>
-                </wp:positionH>
-                <wp:positionV relativeFrom="paragraph">
-                  <wp:posOffset>1171575</wp:posOffset>
-                </wp:positionV>
-                <wp:extent cx="905510" cy="304800"/>
-                <wp:effectExtent l="0" t="0" r="27940" b="19050"/>
-                <wp:wrapNone/>
-                <wp:docPr id="15" name="Oval 15"/>
-                <wp:cNvGraphicFramePr/>
-                <a:graphic xmlns:a="http://schemas.openxmlformats.org/drawingml/2006/main">
-                  <a:graphicData uri="http://schemas.microsoft.com/office/word/2010/wordprocessingShape">
-                    <wps:wsp>
-                      <wps:cNvSpPr/>
-                      <wps:spPr>
-                        <a:xfrm>
-                          <a:off x="0" y="0"/>
-                          <a:ext cx="905510" cy="304800"/>
-                        </a:xfrm>
-                        <a:prstGeom prst="ellipse">
-                          <a:avLst/>
-                        </a:prstGeom>
-                        <a:noFill/>
-                        <a:ln>
-                          <a:solidFill>
-                            <a:srgbClr val="FF0000"/>
-                          </a:solidFill>
-                        </a:ln>
-                      </wps:spPr>
-                      <wps:style>
-                        <a:lnRef idx="2">
-                          <a:schemeClr val="accent1">
-                            <a:shade val="50000"/>
-                          </a:schemeClr>
-                        </a:lnRef>
-                        <a:fillRef idx="1">
-                          <a:schemeClr val="accent1"/>
-                        </a:fillRef>
-                        <a:effectRef idx="0">
-                          <a:schemeClr val="accent1"/>
-                        </a:effectRef>
-                        <a:fontRef idx="minor">
-                          <a:schemeClr val="lt1"/>
-                        </a:fontRef>
-                      </wps:style>
-                      <wps:bodyPr rot="0" spcFirstLastPara="0" vertOverflow="overflow" horzOverflow="overflow" vert="horz" wrap="square" lIns="91440" tIns="45720" rIns="91440" bIns="45720" numCol="1" spcCol="0" rtlCol="0" fromWordArt="0" anchor="ctr" anchorCtr="0" forceAA="0" compatLnSpc="1">
-                        <a:prstTxWarp prst="textNoShape">
-                          <a:avLst/>
-                        </a:prstTxWarp>
-                        <a:noAutofit/>
-                      </wps:bodyPr>
-                    </wps:wsp>
-                  </a:graphicData>
-                </a:graphic>
-              </wp:anchor>
-            </w:drawing>
-          </mc:Choice>
-          <mc:Fallback>
-            <w:pict>
-              <v:oval id="Oval 15" o:spid="_x0000_s1026" style="position:absolute;margin-left:278.65pt;margin-top:92.25pt;width:71.3pt;height:24pt;z-index:251665407;visibility:visible;mso-wrap-style:square;mso-wrap-distance-left:9pt;mso-wrap-distance-top:0;mso-wrap-distance-right:9pt;mso-wrap-distance-bottom:0;mso-position-horizontal:absolute;mso-position-horizontal-relative:text;mso-position-vertical:absolute;mso-position-vertical-relative:text;v-text-anchor:middle" o:gfxdata="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" filled="f" strokecolor="red" strokeweight="2pt"/>
-            </w:pict>
-          </mc:Fallback>
-        </mc:AlternateContent>
-      </w:r>
-      <w:r>
-        <w:rPr>
-          <w:noProof/>
-        </w:rPr>
-        <mc:AlternateContent>
-          <mc:Choice Requires="wps">
-            <w:drawing>
-              <wp:anchor distT="0" distB="0" distL="114300" distR="114300" simplePos="0" relativeHeight="251666431" behindDoc="0" locked="0" layoutInCell="1" allowOverlap="1" wp14:anchorId="49F9FF18" wp14:editId="16BC205A">
-                <wp:simplePos x="0" y="0"/>
-                <wp:positionH relativeFrom="column">
-                  <wp:posOffset>2683510</wp:posOffset>
-                </wp:positionH>
-                <wp:positionV relativeFrom="paragraph">
-                  <wp:posOffset>1772285</wp:posOffset>
-                </wp:positionV>
-                <wp:extent cx="448310" cy="355600"/>
-                <wp:effectExtent l="19050" t="0" r="27940" b="44450"/>
-                <wp:wrapNone/>
-                <wp:docPr id="17" name="Down Arrow 17"/>
-                <wp:cNvGraphicFramePr/>
-                <a:graphic xmlns:a="http://schemas.openxmlformats.org/drawingml/2006/main">
-                  <a:graphicData uri="http://schemas.microsoft.com/office/word/2010/wordprocessingShape">
-                    <wps:wsp>
-                      <wps:cNvSpPr/>
-                      <wps:spPr>
-                        <a:xfrm>
-                          <a:off x="0" y="0"/>
-                          <a:ext cx="448310" cy="355600"/>
-                        </a:xfrm>
-                        <a:prstGeom prst="downArrow">
-                          <a:avLst/>
-                        </a:prstGeom>
-                      </wps:spPr>
-                      <wps:style>
-                        <a:lnRef idx="2">
-                          <a:schemeClr val="accent3">
-                            <a:shade val="50000"/>
-                          </a:schemeClr>
-                        </a:lnRef>
-                        <a:fillRef idx="1">
-                          <a:schemeClr val="accent3"/>
-                        </a:fillRef>
-                        <a:effectRef idx="0">
-                          <a:schemeClr val="accent3"/>
-                        </a:effectRef>
-                        <a:fontRef idx="minor">
-                          <a:schemeClr val="lt1"/>
-                        </a:fontRef>
-                      </wps:style>
-                      <wps:bodyPr rot="0" spcFirstLastPara="0" vertOverflow="overflow" horzOverflow="overflow" vert="horz" wrap="square" lIns="91440" tIns="45720" rIns="91440" bIns="45720" numCol="1" spcCol="0" rtlCol="0" fromWordArt="0" anchor="ctr" anchorCtr="0" forceAA="0" compatLnSpc="1">
-                        <a:prstTxWarp prst="textNoShape">
-                          <a:avLst/>
-                        </a:prstTxWarp>
-                        <a:noAutofit/>
-                      </wps:bodyPr>
-                    </wps:wsp>
-                  </a:graphicData>
-                </a:graphic>
-              </wp:anchor>
-            </w:drawing>
-          </mc:Choice>
-          <mc:Fallback>
-            <w:pict>
-              <v:shapetype id="_x0000_t67" coordsize="21600,21600" o:spt="67" adj="16200,5400" path="m0@0l@1@0@1,0@2,0@2@0,21600@0,10800,21600xe">
-                <v:stroke joinstyle="miter"/>
-                <v:formulas>
-                  <v:f eqn="val #0"/>
-                  <v:f eqn="val #1"/>
-                  <v:f eqn="sum height 0 #1"/>
-                  <v:f eqn="sum 10800 0 #1"/>
-                  <v:f eqn="sum width 0 #0"/>
-                  <v:f eqn="prod @4 @3 10800"/>
-                  <v:f eqn="sum width 0 @5"/>
-                </v:formulas>
-                <v:path o:connecttype="custom" o:connectlocs="10800,0;0,@0;10800,21600;21600,@0" o:connectangles="270,180,90,0" textboxrect="@1,0,@2,@6"/>
-                <v:handles>
-                  <v:h position="#1,#0" xrange="0,10800" yrange="0,21600"/>
-                </v:handles>
-              </v:shapetype>
-              <v:shape id="Down Arrow 17" o:spid="_x0000_s1026" type="#_x0000_t67" style="position:absolute;margin-left:211.3pt;margin-top:139.55pt;width:35.3pt;height:28pt;z-index:251666431;visibility:visible;mso-wrap-style:square;mso-wrap-distance-left:9pt;mso-wrap-distance-top:0;mso-wrap-distance-right:9pt;mso-wrap-distance-bottom:0;mso-position-horizontal:absolute;mso-position-horizontal-relative:text;mso-position-vertical:absolute;mso-position-vertical-relative:text;v-text-anchor:middle" o:gfxdata="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" adj="10800" fillcolor="#9bbb59 [3206]" strokecolor="#4e6128 [1606]" strokeweight="2pt"/>
-            </w:pict>
-          </mc:Fallback>
-        </mc:AlternateContent>
-      </w:r>
-      <w:r>
-        <w:rPr>
-          <w:noProof/>
-        </w:rPr>
-        <mc:AlternateContent>
-          <mc:Choice Requires="wps">
-            <w:drawing>
-              <wp:anchor distT="0" distB="0" distL="114300" distR="114300" simplePos="0" relativeHeight="251668479" behindDoc="0" locked="0" layoutInCell="1" allowOverlap="1" wp14:anchorId="4A31CDFF" wp14:editId="73B89D67">
-                <wp:simplePos x="0" y="0"/>
-                <wp:positionH relativeFrom="column">
-                  <wp:posOffset>-9525</wp:posOffset>
-                </wp:positionH>
-                <wp:positionV relativeFrom="paragraph">
-                  <wp:posOffset>5250180</wp:posOffset>
-                </wp:positionV>
-                <wp:extent cx="5939790" cy="635"/>
-                <wp:effectExtent l="0" t="0" r="0" b="0"/>
-                <wp:wrapNone/>
-                <wp:docPr id="18" name="Text Box 18"/>
-                <wp:cNvGraphicFramePr/>
-                <a:graphic xmlns:a="http://schemas.openxmlformats.org/drawingml/2006/main">
-                  <a:graphicData uri="http://schemas.microsoft.com/office/word/2010/wordprocessingShape">
-                    <wps:wsp>
-                      <wps:cNvSpPr txBox="1"/>
-                      <wps:spPr>
-                        <a:xfrm>
-                          <a:off x="0" y="0"/>
-                          <a:ext cx="5939790" cy="635"/>
-                        </a:xfrm>
-                        <a:prstGeom prst="rect">
-                          <a:avLst/>
-                        </a:prstGeom>
-                        <a:solidFill>
-                          <a:prstClr val="white"/>
-                        </a:solidFill>
-                        <a:ln>
-                          <a:noFill/>
-                        </a:ln>
-                        <a:effectLst/>
-                      </wps:spPr>
-                      <wps:txbx>
-                        <w:txbxContent>
-                          <w:p>
-                            <w:pPr>
-                              <w:pStyle w:val="Caption"/>
-                              <w:rPr>
-                                <w:noProof/>
-                              </w:rPr>
-                            </w:pPr>
-                            <w:bookmarkStart w:id="1" w:name="_Ref440544756"/>
-                            <w:r>
-                              <w:t xml:space="preserve">Figure </w:t>
-                            </w:r>
-                            <w:r>
-                              <w:fldChar w:fldCharType="begin"/>
-                            </w:r>
-                            <w:r>
-                              <w:instrText xml:space="preserve"> SEQ Figure \* ARABIC </w:instrText>
-                            </w:r>
-                            <w:r>
-                              <w:fldChar w:fldCharType="separate"/>
-                            </w:r>
-                            <w:r>
-                              <w:rPr>
-                                <w:noProof/>
-                              </w:rPr>
-                              <w:t>6</w:t>
-                            </w:r>
-                            <w:r>
-                              <w:fldChar w:fldCharType="end"/>
-                            </w:r>
-                            <w:bookmarkEnd w:id="1"/>
-                            <w:r>
-                              <w:t>: Switching the base and creating the pull request.</w:t>
-                            </w:r>
-                          </w:p>
-                        </w:txbxContent>
-                      </wps:txbx>
-                      <wps:bodyPr rot="0" spcFirstLastPara="0" vertOverflow="overflow" horzOverflow="overflow" vert="horz" wrap="square" lIns="0" tIns="0" rIns="0" bIns="0" numCol="1" spcCol="0" rtlCol="0" fromWordArt="0" anchor="t" anchorCtr="0" forceAA="0" compatLnSpc="1">
-                        <a:prstTxWarp prst="textNoShape">
-                          <a:avLst/>
-                        </a:prstTxWarp>
-                        <a:spAutoFit/>
-                      </wps:bodyPr>
-                    </wps:wsp>
-                  </a:graphicData>
-                </a:graphic>
-              </wp:anchor>
-            </w:drawing>
-          </mc:Choice>
-          <mc:Fallback>
-            <w:pict>
-              <v:shape id="Text Box 18" o:spid="_x0000_s1028" type="#_x0000_t202" style="position:absolute;left:0;text-align:left;margin-left:-.75pt;margin-top:413.4pt;width:467.7pt;height:.05pt;z-index:251668479;visibility:visible;mso-wrap-style:square;mso-wrap-distance-left:9pt;mso-wrap-distance-top:0;mso-wrap-distance-right:9pt;mso-wrap-distance-bottom:0;mso-position-horizontal:absolute;mso-position-horizontal-relative:text;mso-position-vertical:absolute;mso-position-vertical-relative:text;v-text-anchor:top" o:gfxdata="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" stroked="f">
-                <v:textbox style="mso-fit-shape-to-text:t" inset="0,0,0,0">
-                  <w:txbxContent>
-                    <w:p>
-                      <w:pPr>
-                        <w:pStyle w:val="Caption"/>
-                        <w:rPr>
-                          <w:noProof/>
-                        </w:rPr>
-                      </w:pPr>
-                      <w:bookmarkStart w:id="2" w:name="_Ref440544756"/>
-                      <w:r>
-                        <w:t xml:space="preserve">Figure </w:t>
-                      </w:r>
-                      <w:r>
-                        <w:fldChar w:fldCharType="begin"/>
-                      </w:r>
-                      <w:r>
-                        <w:instrText xml:space="preserve"> SEQ Figure \* ARABIC </w:instrText>
-                      </w:r>
-                      <w:r>
-                        <w:fldChar w:fldCharType="separate"/>
-                      </w:r>
-                      <w:r>
-                        <w:rPr>
-                          <w:noProof/>
-                        </w:rPr>
-                        <w:t>6</w:t>
-                      </w:r>
-                      <w:r>
-                        <w:fldChar w:fldCharType="end"/>
-                      </w:r>
-                      <w:bookmarkEnd w:id="2"/>
-                      <w:r>
-                        <w:t>: Switching the base and creating the pull request.</w:t>
-                      </w:r>
-                    </w:p>
-                  </w:txbxContent>
-                </v:textbox>
-              </v:shape>
-            </w:pict>
-          </mc:Fallback>
-        </mc:AlternateContent>
-      </w:r>
-      <w:r>
-        <w:rPr>
-          <w:noProof/>
-        </w:rPr>
-        <mc:AlternateContent>
-          <mc:Choice Requires="wps">
-            <w:drawing>
-              <wp:anchor distT="0" distB="0" distL="114300" distR="114300" simplePos="0" relativeHeight="251664383" behindDoc="0" locked="0" layoutInCell="1" allowOverlap="1" wp14:anchorId="0C7B7C98" wp14:editId="78679693">
-                <wp:simplePos x="0" y="0"/>
-                <wp:positionH relativeFrom="column">
-                  <wp:align>center</wp:align>
-                </wp:positionH>
-                <wp:positionV relativeFrom="paragraph">
-                  <wp:posOffset>0</wp:posOffset>
-                </wp:positionV>
-                <wp:extent cx="5940002" cy="1403985"/>
-                <wp:effectExtent l="0" t="0" r="22860" b="26670"/>
-                <wp:wrapTopAndBottom/>
-                <wp:docPr id="13" name="Text Box 2"/>
-                <wp:cNvGraphicFramePr>
-                  <a:graphicFrameLocks xmlns:a="http://schemas.openxmlformats.org/drawingml/2006/main"/>
-                </wp:cNvGraphicFramePr>
-                <a:graphic xmlns:a="http://schemas.openxmlformats.org/drawingml/2006/main">
-                  <a:graphicData uri="http://schemas.microsoft.com/office/word/2010/wordprocessingShape">
-                    <wps:wsp>
-                      <wps:cNvSpPr txBox="1">
-                        <a:spLocks noChangeArrowheads="1"/>
-                      </wps:cNvSpPr>
-                      <wps:spPr bwMode="auto">
-                        <a:xfrm>
-                          <a:off x="0" y="0"/>
-                          <a:ext cx="5940002" cy="1403985"/>
-                        </a:xfrm>
-                        <a:prstGeom prst="rect">
-                          <a:avLst/>
-                        </a:prstGeom>
-                        <a:solidFill>
-                          <a:srgbClr val="FFFFFF"/>
-                        </a:solidFill>
-                        <a:ln w="9525">
-                          <a:solidFill>
-                            <a:srgbClr val="000000"/>
-                          </a:solidFill>
-                          <a:miter lim="800000"/>
-                          <a:headEnd/>
-                          <a:tailEnd/>
-                        </a:ln>
-                      </wps:spPr>
-                      <wps:txbx>
-                        <w:txbxContent>
-                          <w:p>
-                            <w:r>
-                              <w:rPr>
-                                <w:noProof/>
-                              </w:rPr>
-                              <w:drawing>
-                                <wp:inline distT="0" distB="0" distL="0" distR="0" wp14:anchorId="0B05AD01" wp14:editId="73CAAF3D">
-                                  <wp:extent cx="5748020" cy="1638431"/>
-                                  <wp:effectExtent l="0" t="0" r="5080" b="0"/>
-                                  <wp:docPr id="8" name="Picture 8"/>
-                                  <wp:cNvGraphicFramePr>
-                                    <a:graphicFrameLocks xmlns:a="http://schemas.openxmlformats.org/drawingml/2006/main" noChangeAspect="1"/>
-                                  </wp:cNvGraphicFramePr>
-                                  <a:graphic xmlns:a="http://schemas.openxmlformats.org/drawingml/2006/main">
-                                    <a:graphicData uri="http://schemas.openxmlformats.org/drawingml/2006/picture">
-                                      <pic:pic xmlns:pic="http://schemas.openxmlformats.org/drawingml/2006/picture">
-                                        <pic:nvPicPr>
-                                          <pic:cNvPr id="0" name=""/>
-                                          <pic:cNvPicPr/>
-                                        </pic:nvPicPr>
-                                        <pic:blipFill>
-                                          <a:blip r:embed="rId17"/>
-                                          <a:stretch>
-                                            <a:fillRect/>
-                                          </a:stretch>
-                                        </pic:blipFill>
-                                        <pic:spPr>
-                                          <a:xfrm>
-                                            <a:off x="0" y="0"/>
-                                            <a:ext cx="5748020" cy="1638431"/>
-                                          </a:xfrm>
-                                          <a:prstGeom prst="rect">
-                                            <a:avLst/>
-                                          </a:prstGeom>
-                                        </pic:spPr>
-                                      </pic:pic>
-                                    </a:graphicData>
-                                  </a:graphic>
-                                </wp:inline>
-                              </w:drawing>
-                            </w:r>
-                          </w:p>
-                          <w:p/>
-                          <w:p>
-                            <w:r>
-                              <w:rPr>
-                                <w:noProof/>
-                              </w:rPr>
-                              <w:drawing>
-                                <wp:inline distT="0" distB="0" distL="0" distR="0" wp14:anchorId="41B1B9FC" wp14:editId="5A38D7EE">
-                                  <wp:extent cx="5748020" cy="2826724"/>
-                                  <wp:effectExtent l="0" t="0" r="5080" b="0"/>
-                                  <wp:docPr id="12" name="Picture 12"/>
-                                  <wp:cNvGraphicFramePr>
-                                    <a:graphicFrameLocks xmlns:a="http://schemas.openxmlformats.org/drawingml/2006/main" noChangeAspect="1"/>
-                                  </wp:cNvGraphicFramePr>
-                                  <a:graphic xmlns:a="http://schemas.openxmlformats.org/drawingml/2006/main">
-                                    <a:graphicData uri="http://schemas.openxmlformats.org/drawingml/2006/picture">
-                                      <pic:pic xmlns:pic="http://schemas.openxmlformats.org/drawingml/2006/picture">
-                                        <pic:nvPicPr>
-                                          <pic:cNvPr id="0" name=""/>
-                                          <pic:cNvPicPr/>
-                                        </pic:nvPicPr>
-                                        <pic:blipFill>
-                                          <a:blip r:embed="rId18"/>
-                                          <a:stretch>
-                                            <a:fillRect/>
-                                          </a:stretch>
-                                        </pic:blipFill>
-                                        <pic:spPr>
-                                          <a:xfrm>
-                                            <a:off x="0" y="0"/>
-                                            <a:ext cx="5748020" cy="2826724"/>
-                                          </a:xfrm>
-                                          <a:prstGeom prst="rect">
-                                            <a:avLst/>
-                                          </a:prstGeom>
-                                        </pic:spPr>
-                                      </pic:pic>
-                                    </a:graphicData>
-                                  </a:graphic>
-                                </wp:inline>
-                              </w:drawing>
-                            </w:r>
-                          </w:p>
-                        </w:txbxContent>
-                      </wps:txbx>
-                      <wps:bodyPr rot="0" vert="horz" wrap="square" lIns="91440" tIns="45720" rIns="91440" bIns="45720" anchor="t" anchorCtr="0">
-                        <a:spAutoFit/>
-                      </wps:bodyPr>
-                    </wps:wsp>
-                  </a:graphicData>
-                </a:graphic>
-                <wp14:sizeRelH relativeFrom="margin">
-                  <wp14:pctWidth>0</wp14:pctWidth>
-                </wp14:sizeRelH>
-                <wp14:sizeRelV relativeFrom="margin">
-                  <wp14:pctHeight>20000</wp14:pctHeight>
-                </wp14:sizeRelV>
-              </wp:anchor>
-            </w:drawing>
-          </mc:Choice>
-          <mc:Fallback>
-            <w:pict>
-              <v:shape id="_x0000_s1029" type="#_x0000_t202" style="position:absolute;left:0;text-align:left;margin-left:0;margin-top:0;width:467.7pt;height:110.55pt;z-index:251664383;visibility:visible;mso-wrap-style:square;mso-width-percent:0;mso-height-percent:200;mso-wrap-distance-left:9pt;mso-wrap-distance-top:0;mso-wrap-distance-right:9pt;mso-wrap-distance-bottom:0;mso-position-horizontal:center;mso-position-horizontal-relative:text;mso-position-vertical:absolute;mso-position-vertical-relative:text;mso-width-percent:0;mso-height-percent:200;mso-width-relative:margin;mso-height-relative:margin;v-text-anchor:top" o:gfxdata="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">
-                <v:textbox style="mso-fit-shape-to-text:t">
-                  <w:txbxContent>
-                    <w:p>
-                      <w:r>
-                        <w:rPr>
-                          <w:noProof/>
-                        </w:rPr>
-                        <w:drawing>
-                          <wp:inline distT="0" distB="0" distL="0" distR="0" wp14:anchorId="0B05AD01" wp14:editId="73CAAF3D">
-                            <wp:extent cx="5748020" cy="1638431"/>
-                            <wp:effectExtent l="0" t="0" r="5080" b="0"/>
-                            <wp:docPr id="8" name="Picture 8"/>
-                            <wp:cNvGraphicFramePr>
-                              <a:graphicFrameLocks xmlns:a="http://schemas.openxmlformats.org/drawingml/2006/main" noChangeAspect="1"/>
-                            </wp:cNvGraphicFramePr>
-                            <a:graphic xmlns:a="http://schemas.openxmlformats.org/drawingml/2006/main">
-                              <a:graphicData uri="http://schemas.openxmlformats.org/drawingml/2006/picture">
-                                <pic:pic xmlns:pic="http://schemas.openxmlformats.org/drawingml/2006/picture">
-                                  <pic:nvPicPr>
-                                    <pic:cNvPr id="0" name=""/>
-                                    <pic:cNvPicPr/>
-                                  </pic:nvPicPr>
-                                  <pic:blipFill>
-                                    <a:blip r:embed="rId17"/>
-                                    <a:stretch>
-                                      <a:fillRect/>
-                                    </a:stretch>
-                                  </pic:blipFill>
-                                  <pic:spPr>
-                                    <a:xfrm>
-                                      <a:off x="0" y="0"/>
-                                      <a:ext cx="5748020" cy="1638431"/>
-                                    </a:xfrm>
-                                    <a:prstGeom prst="rect">
-                                      <a:avLst/>
-                                    </a:prstGeom>
-                                  </pic:spPr>
-                                </pic:pic>
-                              </a:graphicData>
-                            </a:graphic>
-                          </wp:inline>
-                        </w:drawing>
-                      </w:r>
-                    </w:p>
-                    <w:p/>
-                    <w:p>
-                      <w:r>
-                        <w:rPr>
-                          <w:noProof/>
-                        </w:rPr>
-                        <w:drawing>
-                          <wp:inline distT="0" distB="0" distL="0" distR="0" wp14:anchorId="41B1B9FC" wp14:editId="5A38D7EE">
-                            <wp:extent cx="5748020" cy="2826724"/>
-                            <wp:effectExtent l="0" t="0" r="5080" b="0"/>
-                            <wp:docPr id="12" name="Picture 12"/>
-                            <wp:cNvGraphicFramePr>
-                              <a:graphicFrameLocks xmlns:a="http://schemas.openxmlformats.org/drawingml/2006/main" noChangeAspect="1"/>
-                            </wp:cNvGraphicFramePr>
-                            <a:graphic xmlns:a="http://schemas.openxmlformats.org/drawingml/2006/main">
-                              <a:graphicData uri="http://schemas.openxmlformats.org/drawingml/2006/picture">
-                                <pic:pic xmlns:pic="http://schemas.openxmlformats.org/drawingml/2006/picture">
-                                  <pic:nvPicPr>
-                                    <pic:cNvPr id="0" name=""/>
-                                    <pic:cNvPicPr/>
-                                  </pic:nvPicPr>
-                                  <pic:blipFill>
-                                    <a:blip r:embed="rId18"/>
-                                    <a:stretch>
-                                      <a:fillRect/>
-                                    </a:stretch>
-                                  </pic:blipFill>
-                                  <pic:spPr>
-                                    <a:xfrm>
-                                      <a:off x="0" y="0"/>
-                                      <a:ext cx="5748020" cy="2826724"/>
-                                    </a:xfrm>
-                                    <a:prstGeom prst="rect">
-                                      <a:avLst/>
-                                    </a:prstGeom>
-                                  </pic:spPr>
-                                </pic:pic>
-                              </a:graphicData>
-                            </a:graphic>
-                          </wp:inline>
-                        </w:drawing>
-                      </w:r>
-                    </w:p>
-                  </w:txbxContent>
-                </v:textbox>
-                <w10:wrap type="topAndBottom"/>
-              </v:shape>
-            </w:pict>
-          </mc:Fallback>
-        </mc:AlternateContent>
-      </w:r>
-    </w:p>
-    <w:p>
-      <w:pPr>
-        <w:keepNext/>
-      </w:pPr>
-      <w:r>
-        <w:rPr>
-          <w:noProof/>
-        </w:rPr>
-        <mc:AlternateContent>
-          <mc:Choice Requires="wps">
-            <w:drawing>
-              <wp:anchor distT="0" distB="0" distL="114300" distR="114300" simplePos="0" relativeHeight="251672575" behindDoc="0" locked="0" layoutInCell="1" allowOverlap="1" wp14:anchorId="390890EB" wp14:editId="18AC6974">
-                <wp:simplePos x="0" y="0"/>
-                <wp:positionH relativeFrom="column">
-                  <wp:posOffset>-8468</wp:posOffset>
-                </wp:positionH>
-                <wp:positionV relativeFrom="paragraph">
-                  <wp:posOffset>730885</wp:posOffset>
-                </wp:positionV>
-                <wp:extent cx="6053667" cy="304800"/>
-                <wp:effectExtent l="0" t="0" r="23495" b="19050"/>
-                <wp:wrapNone/>
-                <wp:docPr id="21" name="Oval 21"/>
-                <wp:cNvGraphicFramePr/>
-                <a:graphic xmlns:a="http://schemas.openxmlformats.org/drawingml/2006/main">
-                  <a:graphicData uri="http://schemas.microsoft.com/office/word/2010/wordprocessingShape">
-                    <wps:wsp>
-                      <wps:cNvSpPr/>
-                      <wps:spPr>
-                        <a:xfrm>
-                          <a:off x="0" y="0"/>
-                          <a:ext cx="6053667" cy="304800"/>
-                        </a:xfrm>
-                        <a:prstGeom prst="ellipse">
-                          <a:avLst/>
-                        </a:prstGeom>
-                        <a:noFill/>
-                        <a:ln>
-                          <a:solidFill>
-                            <a:srgbClr val="FF0000"/>
-                          </a:solidFill>
-                        </a:ln>
-                      </wps:spPr>
-                      <wps:style>
-                        <a:lnRef idx="2">
-                          <a:schemeClr val="accent1">
-                            <a:shade val="50000"/>
-                          </a:schemeClr>
-                        </a:lnRef>
-                        <a:fillRef idx="1">
-                          <a:schemeClr val="accent1"/>
-                        </a:fillRef>
-                        <a:effectRef idx="0">
-                          <a:schemeClr val="accent1"/>
-                        </a:effectRef>
-                        <a:fontRef idx="minor">
-                          <a:schemeClr val="lt1"/>
-                        </a:fontRef>
-                      </wps:style>
-                      <wps:bodyPr rot="0" spcFirstLastPara="0" vertOverflow="overflow" horzOverflow="overflow" vert="horz" wrap="square" lIns="91440" tIns="45720" rIns="91440" bIns="45720" numCol="1" spcCol="0" rtlCol="0" fromWordArt="0" anchor="ctr" anchorCtr="0" forceAA="0" compatLnSpc="1">
-                        <a:prstTxWarp prst="textNoShape">
-                          <a:avLst/>
-                        </a:prstTxWarp>
-                        <a:noAutofit/>
-                      </wps:bodyPr>
-                    </wps:wsp>
-                  </a:graphicData>
-                </a:graphic>
-                <wp14:sizeRelH relativeFrom="margin">
-                  <wp14:pctWidth>0</wp14:pctWidth>
-                </wp14:sizeRelH>
-              </wp:anchor>
-            </w:drawing>
-          </mc:Choice>
-          <mc:Fallback>
-            <w:pict>
-              <v:oval id="Oval 21" o:spid="_x0000_s1026" style="position:absolute;margin-left:-.65pt;margin-top:57.55pt;width:476.65pt;height:24pt;z-index:251672575;visibility:visible;mso-wrap-style:square;mso-width-percent:0;mso-wrap-distance-left:9pt;mso-wrap-distance-top:0;mso-wrap-distance-right:9pt;mso-wrap-distance-bottom:0;mso-position-horizontal:absolute;mso-position-horizontal-relative:text;mso-position-vertical:absolute;mso-position-vertical-relative:text;mso-width-percent:0;mso-width-relative:margin;v-text-anchor:middle" o:gfxdata="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" filled="f" strokecolor="red" strokeweight="2pt"/>
-            </w:pict>
-          </mc:Fallback>
-        </mc:AlternateContent>
-      </w:r>
-      <w:r>
-        <w:rPr>
-          <w:noProof/>
-        </w:rPr>
-        <w:drawing>
-          <wp:inline distT="0" distB="0" distL="0" distR="0" wp14:anchorId="29565811" wp14:editId="707D3E3E">
-            <wp:extent cx="5943600" cy="1867535"/>
-            <wp:effectExtent l="0" t="0" r="0" b="0"/>
-            <wp:docPr id="20" name="Picture 20"/>
-            <wp:cNvGraphicFramePr>
-              <a:graphicFrameLocks xmlns:a="http://schemas.openxmlformats.org/drawingml/2006/main" noChangeAspect="1"/>
-            </wp:cNvGraphicFramePr>
-            <a:graphic xmlns:a="http://schemas.openxmlformats.org/drawingml/2006/main">
-              <a:graphicData uri="http://schemas.openxmlformats.org/drawingml/2006/picture">
-                <pic:pic xmlns:pic="http://schemas.openxmlformats.org/drawingml/2006/picture">
-                  <pic:nvPicPr>
-                    <pic:cNvPr id="0" name=""/>
-                    <pic:cNvPicPr/>
-                  </pic:nvPicPr>
-                  <pic:blipFill>
-                    <a:blip r:embed="rId19"/>
-                    <a:stretch>
-                      <a:fillRect/>
-                    </a:stretch>
-                  </pic:blipFill>
-                  <pic:spPr>
-                    <a:xfrm>
-                      <a:off x="0" y="0"/>
-                      <a:ext cx="5943600" cy="1867535"/>
-                    </a:xfrm>
-                    <a:prstGeom prst="rect">
-                      <a:avLst/>
-                    </a:prstGeom>
-                  </pic:spPr>
-                </pic:pic>
-              </a:graphicData>
-            </a:graphic>
-          </wp:inline>
-        </w:drawing>
-      </w:r>
-      <w:bookmarkStart w:id="3" w:name="_GoBack"/>
-      <w:bookmarkEnd w:id="3"/>
-    </w:p>
-    <w:p>
-      <w:pPr>
-        <w:pStyle w:val="Caption"/>
-      </w:pPr>
-      <w:bookmarkStart w:id="4" w:name="_Ref440544878"/>
-      <w:r>
-        <w:t xml:space="preserve">Figure </w:t>
-      </w:r>
-      <w:r>
-        <w:fldChar w:fldCharType="begin"/>
-      </w:r>
-      <w:r>
-        <w:instrText xml:space="preserve"> SEQ Figure \* ARABIC </w:instrText>
-      </w:r>
-      <w:r>
-        <w:fldChar w:fldCharType="separate"/>
-      </w:r>
-      <w:r>
-        <w:rPr>
-          <w:noProof/>
-        </w:rPr>
-        <w:t>7</w:t>
-      </w:r>
-      <w:r>
-        <w:fldChar w:fldCharType="end"/>
-      </w:r>
-      <w:bookmarkEnd w:id="4"/>
-      <w:r>
-        <w:t xml:space="preserve">: My </w:t>
-      </w:r>
-      <w:proofErr w:type="spellStart"/>
-      <w:r>
-        <w:t>github</w:t>
-      </w:r>
-      <w:proofErr w:type="spellEnd"/>
-      <w:r>
-        <w:t xml:space="preserve"> repo is both ahead and behind the class repo. I made a commit to the repo without pulling </w:t>
-      </w:r>
-      <w:r>
-        <w:t>changes down from the class repo prior to editing my files.</w:t>
       </w:r>
     </w:p>
     <w:p>
@@ -2894,7 +2009,7 @@
                     <pic:cNvPicPr/>
                   </pic:nvPicPr>
                   <pic:blipFill>
-                    <a:blip r:embed="rId20"/>
+                    <a:blip r:embed="rId18"/>
                     <a:stretch>
                       <a:fillRect/>
                     </a:stretch>
@@ -2919,10 +2034,141 @@
       <w:pPr>
         <w:pStyle w:val="Caption"/>
       </w:pPr>
-      <w:bookmarkStart w:id="5" w:name="_Ref440545378"/>
+      <w:bookmarkStart w:id="2" w:name="_Ref440545378"/>
       <w:r>
         <w:t xml:space="preserve">Figure </w:t>
       </w:r>
+      <w:fldSimple w:instr=" SEQ Figure \* ARABIC ">
+        <w:r>
+          <w:rPr>
+            <w:noProof/>
+          </w:rPr>
+          <w:t>8</w:t>
+        </w:r>
+      </w:fldSimple>
+      <w:bookmarkEnd w:id="2"/>
+      <w:r>
+        <w:t>: Create a pull request when there’s a conflict. Make sure that the base fork is your remote repository.</w:t>
+      </w:r>
+    </w:p>
+    <w:p>
+      <w:pPr>
+        <w:pStyle w:val="Heading1"/>
+      </w:pPr>
+      <w:r>
+        <w:t xml:space="preserve">Cloning and pulling the </w:t>
+      </w:r>
+      <w:proofErr w:type="spellStart"/>
+      <w:r>
+        <w:t>MichiganTech</w:t>
+      </w:r>
+      <w:proofErr w:type="spellEnd"/>
+      <w:r>
+        <w:t>/me5990_spring2016 repository (optional)</w:t>
+      </w:r>
+    </w:p>
+    <w:p>
+      <w:r>
+        <w:t>You may wish to clone a copy pristine copy of the class repo separate from your primary local repository.</w:t>
+      </w:r>
+      <w:r>
+        <w:t xml:space="preserve"> This would allow you to view files in the repo locally on your machine, but, due to the permissions on the me5990 repo, you would not be able to push any changes you make back into the repo.  None-the-less, if, for instance, you wanted to maintain a pristine copy of the me5990 repo on your hard drive, bring up the </w:t>
+      </w:r>
+      <w:proofErr w:type="spellStart"/>
+      <w:r>
+        <w:t>git</w:t>
+      </w:r>
+      <w:proofErr w:type="spellEnd"/>
+      <w:r>
+        <w:t xml:space="preserve"> bash shell, navigate to the directory in which you wish to create the copy of the repo, and issue the command</w:t>
+      </w:r>
+    </w:p>
+    <w:p>
+      <w:pPr>
+        <w:pStyle w:val="CommandLine"/>
+      </w:pPr>
+      <w:r>
+        <w:t>git clone https://github.com/MichiganTech/me5990_spring2016 me5990_pristine</w:t>
+      </w:r>
+    </w:p>
+    <w:p>
+      <w:pPr>
+        <w:keepNext/>
+      </w:pPr>
+      <w:r>
+        <w:t>Issue this command only once. This will create a copy of the repo in the “me5990_pristine” subfolder of your current working directory. To pull future commands down, navigate to me5990_pristine and issue the command:</w:t>
+      </w:r>
+    </w:p>
+    <w:p>
+      <w:pPr>
+        <w:pStyle w:val="CommandLine"/>
+      </w:pPr>
+      <w:r>
+        <w:t xml:space="preserve">git </w:t>
+      </w:r>
+      <w:r>
+        <w:t>pull –u origin</w:t>
+      </w:r>
+    </w:p>
+    <w:p>
+      <w:pPr>
+        <w:keepNext/>
+      </w:pPr>
+      <w:r>
+        <w:rPr>
+          <w:noProof/>
+        </w:rPr>
+        <w:lastRenderedPageBreak/>
+        <w:drawing>
+          <wp:inline distT="0" distB="0" distL="0" distR="0" wp14:anchorId="13695415" wp14:editId="4ACB7049">
+            <wp:extent cx="5486411" cy="2834646"/>
+            <wp:effectExtent l="0" t="0" r="0" b="3810"/>
+            <wp:docPr id="2" name="Picture 2"/>
+            <wp:cNvGraphicFramePr>
+              <a:graphicFrameLocks xmlns:a="http://schemas.openxmlformats.org/drawingml/2006/main" noChangeAspect="1"/>
+            </wp:cNvGraphicFramePr>
+            <a:graphic xmlns:a="http://schemas.openxmlformats.org/drawingml/2006/main">
+              <a:graphicData uri="http://schemas.openxmlformats.org/drawingml/2006/picture">
+                <pic:pic xmlns:pic="http://schemas.openxmlformats.org/drawingml/2006/picture">
+                  <pic:nvPicPr>
+                    <pic:cNvPr id="0" name="github1.png"/>
+                    <pic:cNvPicPr/>
+                  </pic:nvPicPr>
+                  <pic:blipFill>
+                    <a:blip r:embed="rId19" cstate="print">
+                      <a:extLst>
+                        <a:ext uri="{28A0092B-C50C-407E-A947-70E740481C1C}">
+                          <a14:useLocalDpi xmlns:a14="http://schemas.microsoft.com/office/drawing/2010/main" val="0"/>
+                        </a:ext>
+                      </a:extLst>
+                    </a:blip>
+                    <a:stretch>
+                      <a:fillRect/>
+                    </a:stretch>
+                  </pic:blipFill>
+                  <pic:spPr>
+                    <a:xfrm>
+                      <a:off x="0" y="0"/>
+                      <a:ext cx="5486411" cy="2834646"/>
+                    </a:xfrm>
+                    <a:prstGeom prst="rect">
+                      <a:avLst/>
+                    </a:prstGeom>
+                  </pic:spPr>
+                </pic:pic>
+              </a:graphicData>
+            </a:graphic>
+          </wp:inline>
+        </w:drawing>
+      </w:r>
+    </w:p>
+    <w:p>
+      <w:pPr>
+        <w:pStyle w:val="Caption"/>
+      </w:pPr>
+      <w:r>
+        <w:t xml:space="preserve">Figure </w:t>
+      </w:r>
       <w:r>
         <w:fldChar w:fldCharType="begin"/>
       </w:r>
@@ -2936,16 +2182,19 @@
         <w:rPr>
           <w:noProof/>
         </w:rPr>
-        <w:t>8</w:t>
+        <w:t>2</w:t>
       </w:r>
       <w:r>
         <w:fldChar w:fldCharType="end"/>
       </w:r>
-      <w:bookmarkEnd w:id="5"/>
-      <w:r>
-        <w:t>: Create a pull request when there’s a conflict. Make sure that the base fork is your remote repository.</w:t>
-      </w:r>
-    </w:p>
+      <w:r>
+        <w:t>: Cloning and pulling the class repository</w:t>
+      </w:r>
+      <w:r>
+        <w:t>. Each dot represents a commit to the repository.</w:t>
+      </w:r>
+    </w:p>
+    <w:p/>
     <w:sectPr>
       <w:pgSz w:w="12240" w:h="15840"/>
       <w:pgMar w:top="1440" w:right="1440" w:bottom="1440" w:left="1440" w:header="720" w:footer="720" w:gutter="0"/>
@@ -4518,7 +3767,7 @@
 </file>
 
 <file path=customXml/itemProps1.xml><?xml version="1.0" encoding="utf-8"?>
-<ds:datastoreItem xmlns:ds="http://schemas.openxmlformats.org/officeDocument/2006/customXml" ds:itemID="{772221FE-1BBE-4ED2-BC97-40360A8C69CE}">
+<ds:datastoreItem xmlns:ds="http://schemas.openxmlformats.org/officeDocument/2006/customXml" ds:itemID="{EE8F4F17-4F60-4D10-8767-B292741A2EB0}">
   <ds:schemaRefs>
     <ds:schemaRef ds:uri="http://schemas.openxmlformats.org/officeDocument/2006/bibliography"/>
   </ds:schemaRefs>

</xml_diff>

<commit_message>
First release of the GitInstructions document
</commit_message>
<xml_diff>
--- a/documents/GitInstructions/GitInstructions.docx
+++ b/documents/GitInstructions/GitInstructions.docx
@@ -39,13 +39,27 @@
         <w:jc w:val="center"/>
         <w:rPr>
           <w:b/>
-        </w:rPr>
-      </w:pPr>
+          <w:sz w:val="28"/>
+          <w:szCs w:val="28"/>
+        </w:rPr>
+      </w:pPr>
+      <w:proofErr w:type="spellStart"/>
       <w:r>
         <w:rPr>
           <w:b/>
-        </w:rPr>
-        <w:t>Git Instructions</w:t>
+          <w:sz w:val="28"/>
+          <w:szCs w:val="28"/>
+        </w:rPr>
+        <w:t>Git</w:t>
+      </w:r>
+      <w:proofErr w:type="spellEnd"/>
+      <w:r>
+        <w:rPr>
+          <w:b/>
+          <w:sz w:val="28"/>
+          <w:szCs w:val="28"/>
+        </w:rPr>
+        <w:t xml:space="preserve"> Instructions</w:t>
       </w:r>
     </w:p>
     <w:p>
@@ -62,14 +76,30 @@
           <w:sz w:val="20"/>
           <w:szCs w:val="20"/>
         </w:rPr>
-        <w:t xml:space="preserve">Instructor: </w:t>
+        <w:t xml:space="preserve"> </w:t>
       </w:r>
       <w:r>
         <w:rPr>
           <w:sz w:val="20"/>
           <w:szCs w:val="20"/>
         </w:rPr>
-        <w:t>Jason D. Sommerville, Ph.D.</w:t>
+        <w:t xml:space="preserve">Jason D. </w:t>
+      </w:r>
+      <w:proofErr w:type="spellStart"/>
+      <w:r>
+        <w:rPr>
+          <w:sz w:val="20"/>
+          <w:szCs w:val="20"/>
+        </w:rPr>
+        <w:t>Sommerville</w:t>
+      </w:r>
+      <w:proofErr w:type="spellEnd"/>
+      <w:r>
+        <w:rPr>
+          <w:sz w:val="20"/>
+          <w:szCs w:val="20"/>
+        </w:rPr>
+        <w:t>, Ph.D.</w:t>
       </w:r>
     </w:p>
     <w:p>
@@ -129,8 +159,13 @@
       </w:r>
     </w:p>
     <w:p>
-      <w:r>
-        <w:t>Git is a distributed version control system. Version control means that it allows multiple versions of source files (or other files) to be maintained in a repository, allowing for one to revert to prior version of the code or do more advanced tasks like branching and merging.</w:t>
+      <w:proofErr w:type="spellStart"/>
+      <w:r>
+        <w:t>Git</w:t>
+      </w:r>
+      <w:proofErr w:type="spellEnd"/>
+      <w:r>
+        <w:t xml:space="preserve"> is a distributed version control system. Version control means that it allows multiple versions of source files (or other files) to be maintained in a repository, allowing for one to revert to prior version of the code or do more advanced tasks like branching and merging.</w:t>
       </w:r>
     </w:p>
     <w:p>
@@ -138,22 +173,35 @@
         <w:pStyle w:val="Heading1"/>
       </w:pPr>
       <w:r>
-        <w:t>Get git</w:t>
-      </w:r>
+        <w:t xml:space="preserve">Get </w:t>
+      </w:r>
+      <w:proofErr w:type="spellStart"/>
+      <w:r>
+        <w:t>git</w:t>
+      </w:r>
+      <w:proofErr w:type="spellEnd"/>
     </w:p>
     <w:p>
       <w:pPr>
         <w:spacing w:after="120"/>
       </w:pPr>
       <w:r>
-        <w:t xml:space="preserve">Students will need to install the git revision control software on their machines. This is a free, open source RCS which can be downloaded from </w:t>
+        <w:t xml:space="preserve">Students will need to install the </w:t>
+      </w:r>
+      <w:proofErr w:type="spellStart"/>
+      <w:r>
+        <w:t>git</w:t>
+      </w:r>
+      <w:proofErr w:type="spellEnd"/>
+      <w:r>
+        <w:t xml:space="preserve"> revision control software on their machines. This is a free, open source RCS which can be downloaded from </w:t>
       </w:r>
     </w:p>
     <w:p>
       <w:pPr>
         <w:ind w:left="720"/>
       </w:pPr>
-      <w:hyperlink r:id="rId7" w:history="1">
+      <w:hyperlink r:id="rId9" w:history="1">
         <w:r>
           <w:rPr>
             <w:rStyle w:val="Hyperlink"/>
@@ -164,7 +212,15 @@
     </w:p>
     <w:p>
       <w:r>
-        <w:t>Download the version appropriate to your machine. When you install git you will have a few options. I recommend the following:</w:t>
+        <w:t xml:space="preserve">Download the version appropriate to your machine. When you install </w:t>
+      </w:r>
+      <w:proofErr w:type="spellStart"/>
+      <w:r>
+        <w:t>git</w:t>
+      </w:r>
+      <w:proofErr w:type="spellEnd"/>
+      <w:r>
+        <w:t xml:space="preserve"> you will have a few options. I recommend the following:</w:t>
       </w:r>
     </w:p>
     <w:p>
@@ -179,10 +235,52 @@
         <w:rPr>
           <w:b/>
         </w:rPr>
-        <w:t>Checkout as-is, commit as-is</w:t>
-      </w:r>
-      <w:r>
-        <w:t>: don’t modify line endings. This controls how line endings, which are not standardized between operating systems are handled. This will not affect us significantly as LabVIEW Vis are binary files.</w:t>
+        <w:t xml:space="preserve">Checkout as-is, </w:t>
+      </w:r>
+      <w:proofErr w:type="gramStart"/>
+      <w:r>
+        <w:rPr>
+          <w:b/>
+        </w:rPr>
+        <w:t>commit</w:t>
+      </w:r>
+      <w:proofErr w:type="gramEnd"/>
+      <w:r>
+        <w:rPr>
+          <w:b/>
+        </w:rPr>
+        <w:t xml:space="preserve"> as-is</w:t>
+      </w:r>
+      <w:r>
+        <w:t xml:space="preserve">: don’t modify line endings. </w:t>
+      </w:r>
+      <w:proofErr w:type="gramStart"/>
+      <w:r>
+        <w:t>This controls</w:t>
+      </w:r>
+      <w:proofErr w:type="gramEnd"/>
+      <w:r>
+        <w:t xml:space="preserve"> how line endings, which are not standardized between operating systems</w:t>
+      </w:r>
+      <w:r>
+        <w:t>,</w:t>
+      </w:r>
+      <w:r>
+        <w:t xml:space="preserve"> are handled. This will not affec</w:t>
+      </w:r>
+      <w:r>
+        <w:t xml:space="preserve">t us significantly as LabVIEW </w:t>
+      </w:r>
+      <w:proofErr w:type="gramStart"/>
+      <w:r>
+        <w:t>VI</w:t>
+      </w:r>
+      <w:r>
+        <w:t>s</w:t>
+      </w:r>
+      <w:proofErr w:type="gramEnd"/>
+      <w:r>
+        <w:t xml:space="preserve"> are binary files.</w:t>
       </w:r>
     </w:p>
     <w:p>
@@ -197,22 +295,92 @@
         <w:rPr>
           <w:b/>
         </w:rPr>
-        <w:t>Run git from the Windows command line</w:t>
-      </w:r>
-      <w:r>
-        <w:t>: Allows you to run git from both the git bash shell and the windows command line, but doesn’t do anything to your system you may find unhelpful.</w:t>
-      </w:r>
-    </w:p>
-    <w:p>
-      <w:r>
-        <w:t>The basic git install comes with the git bash shell and a basic git GUI. I will be using the git bash shell exclusively for teaching purposes. However, you may find that you like a GUI better for your use. As long as you understand what you’re doing with the various commands, I don’t care how you invoke them. You may wish to check out other git GUIs besides the default here</w:t>
+        <w:t xml:space="preserve">Run </w:t>
+      </w:r>
+      <w:proofErr w:type="spellStart"/>
+      <w:r>
+        <w:rPr>
+          <w:b/>
+        </w:rPr>
+        <w:t>git</w:t>
+      </w:r>
+      <w:proofErr w:type="spellEnd"/>
+      <w:r>
+        <w:rPr>
+          <w:b/>
+        </w:rPr>
+        <w:t xml:space="preserve"> from the Windows command line</w:t>
+      </w:r>
+      <w:r>
+        <w:t xml:space="preserve">: Allows you to run </w:t>
+      </w:r>
+      <w:proofErr w:type="spellStart"/>
+      <w:r>
+        <w:t>git</w:t>
+      </w:r>
+      <w:proofErr w:type="spellEnd"/>
+      <w:r>
+        <w:t xml:space="preserve"> from both the </w:t>
+      </w:r>
+      <w:proofErr w:type="spellStart"/>
+      <w:r>
+        <w:t>git</w:t>
+      </w:r>
+      <w:proofErr w:type="spellEnd"/>
+      <w:r>
+        <w:t xml:space="preserve"> bash shell and the windows command line, but doesn’t do anything to your system you may find unhelpful.</w:t>
+      </w:r>
+    </w:p>
+    <w:p>
+      <w:r>
+        <w:t xml:space="preserve">The basic </w:t>
+      </w:r>
+      <w:proofErr w:type="spellStart"/>
+      <w:r>
+        <w:t>git</w:t>
+      </w:r>
+      <w:proofErr w:type="spellEnd"/>
+      <w:r>
+        <w:t xml:space="preserve"> install comes with the </w:t>
+      </w:r>
+      <w:proofErr w:type="spellStart"/>
+      <w:r>
+        <w:t>git</w:t>
+      </w:r>
+      <w:proofErr w:type="spellEnd"/>
+      <w:r>
+        <w:t xml:space="preserve"> bash shell and a basic </w:t>
+      </w:r>
+      <w:proofErr w:type="spellStart"/>
+      <w:r>
+        <w:t>git</w:t>
+      </w:r>
+      <w:proofErr w:type="spellEnd"/>
+      <w:r>
+        <w:t xml:space="preserve"> GUI. I will be using the </w:t>
+      </w:r>
+      <w:proofErr w:type="spellStart"/>
+      <w:r>
+        <w:t>git</w:t>
+      </w:r>
+      <w:proofErr w:type="spellEnd"/>
+      <w:r>
+        <w:t xml:space="preserve"> bash shell exclusively for teaching purposes. However, you may find that you like a GUI better for your use. As long as you understand what you’re doing with the various commands, I don’t care how you invoke them. You may wish to check out other </w:t>
+      </w:r>
+      <w:proofErr w:type="spellStart"/>
+      <w:r>
+        <w:t>git</w:t>
+      </w:r>
+      <w:proofErr w:type="spellEnd"/>
+      <w:r>
+        <w:t xml:space="preserve"> GUIs besides the default here</w:t>
       </w:r>
     </w:p>
     <w:p>
       <w:pPr>
         <w:ind w:left="720"/>
       </w:pPr>
-      <w:hyperlink r:id="rId8" w:history="1">
+      <w:hyperlink r:id="rId10" w:history="1">
         <w:r>
           <w:rPr>
             <w:rStyle w:val="Hyperlink"/>
@@ -223,7 +391,15 @@
     </w:p>
     <w:p>
       <w:r>
-        <w:t>Personally, I like the TortoiseGit GUI.</w:t>
+        <w:t xml:space="preserve">Personally, I like the </w:t>
+      </w:r>
+      <w:proofErr w:type="spellStart"/>
+      <w:r>
+        <w:t>TortoiseGit</w:t>
+      </w:r>
+      <w:proofErr w:type="spellEnd"/>
+      <w:r>
+        <w:t xml:space="preserve"> GUI.</w:t>
       </w:r>
     </w:p>
     <w:p>
@@ -232,25 +408,75 @@
           <w:b/>
         </w:rPr>
       </w:pPr>
+      <w:proofErr w:type="spellStart"/>
       <w:r>
         <w:rPr>
           <w:b/>
         </w:rPr>
         <w:t>Github</w:t>
       </w:r>
-    </w:p>
-    <w:p>
-      <w:r>
-        <w:t>Additionally, you will need to create an account at www.github.com. Preferably, use the same username as your MTU username, but this is not required. Once your account is created, please send me an e-mail with your full name and your github account username.</w:t>
-      </w:r>
-    </w:p>
-    <w:p>
-      <w:r>
-        <w:t xml:space="preserve">Once you have sent me your github username, I will forward it on to the maintainer of the MichiganTech organization on github. He will extend an invitation to you, which you receive via the e-mail account you registered with github. After accepting the invitation, I will be able to add you to the me5990 team </w:t>
+      <w:proofErr w:type="spellEnd"/>
+    </w:p>
+    <w:p>
+      <w:r>
+        <w:t xml:space="preserve">Additionally, you will need to create an account at www.github.com. Preferably, use the same username as your MTU username, but this is not required. Once your account is created, please send me an e-mail with your full name and your </w:t>
+      </w:r>
+      <w:proofErr w:type="spellStart"/>
+      <w:r>
+        <w:t>github</w:t>
+      </w:r>
+      <w:proofErr w:type="spellEnd"/>
+      <w:r>
+        <w:t xml:space="preserve"> account username.</w:t>
+      </w:r>
+    </w:p>
+    <w:p>
+      <w:r>
+        <w:t xml:space="preserve">Once you have sent me your </w:t>
+      </w:r>
+      <w:proofErr w:type="spellStart"/>
+      <w:r>
+        <w:t>github</w:t>
+      </w:r>
+      <w:proofErr w:type="spellEnd"/>
+      <w:r>
+        <w:t xml:space="preserve"> username, I will forward it on to the maintainer of the </w:t>
+      </w:r>
+      <w:proofErr w:type="spellStart"/>
+      <w:r>
+        <w:t>MichiganTech</w:t>
+      </w:r>
+      <w:proofErr w:type="spellEnd"/>
+      <w:r>
+        <w:t xml:space="preserve"> organization on </w:t>
+      </w:r>
+      <w:proofErr w:type="spellStart"/>
+      <w:r>
+        <w:t>github</w:t>
+      </w:r>
+      <w:proofErr w:type="spellEnd"/>
+      <w:r>
+        <w:t xml:space="preserve">. He will extend an invitation to you, which you receive via the e-mail account you </w:t>
       </w:r>
       <w:r>
         <w:lastRenderedPageBreak/>
-        <w:t xml:space="preserve">within the MichiganTech organization. </w:t>
+        <w:t xml:space="preserve">registered with </w:t>
+      </w:r>
+      <w:proofErr w:type="spellStart"/>
+      <w:r>
+        <w:t>github</w:t>
+      </w:r>
+      <w:proofErr w:type="spellEnd"/>
+      <w:r>
+        <w:t xml:space="preserve">. After accepting the invitation, I will be able to add you to the me5990 team within the </w:t>
+      </w:r>
+      <w:proofErr w:type="spellStart"/>
+      <w:r>
+        <w:t>MichiganTech</w:t>
+      </w:r>
+      <w:proofErr w:type="spellEnd"/>
+      <w:r>
+        <w:t xml:space="preserve"> organization. </w:t>
       </w:r>
       <w:r>
         <w:t>If you haven’t been added to the team in a timely fashion, you may request to join it by going to</w:t>
@@ -260,7 +486,7 @@
       <w:pPr>
         <w:ind w:left="720"/>
       </w:pPr>
-      <w:hyperlink r:id="rId9" w:history="1">
+      <w:hyperlink r:id="rId11" w:history="1">
         <w:r>
           <w:rPr>
             <w:rStyle w:val="Hyperlink"/>
@@ -270,8 +496,19 @@
       </w:hyperlink>
     </w:p>
     <w:p>
-      <w:r>
-        <w:t xml:space="preserve">and navigating to the me5990 team. There you will find a “Request to Join” button which will notify my that you are ready to join the team. </w:t>
+      <w:proofErr w:type="gramStart"/>
+      <w:r>
+        <w:t>and</w:t>
+      </w:r>
+      <w:proofErr w:type="gramEnd"/>
+      <w:r>
+        <w:t xml:space="preserve"> navigating to the me5990 team. There you will find a “Request to Jo</w:t>
+      </w:r>
+      <w:r>
+        <w:t xml:space="preserve">in” button which will notify me </w:t>
+      </w:r>
+      <w:r>
+        <w:t xml:space="preserve">that you are ready to join the team. </w:t>
       </w:r>
       <w:r>
         <w:t>Once you are added, you will have access to the class repository, which is located at</w:t>
@@ -281,7 +518,7 @@
       <w:pPr>
         <w:ind w:left="720"/>
       </w:pPr>
-      <w:hyperlink r:id="rId10" w:history="1">
+      <w:hyperlink r:id="rId12" w:history="1">
         <w:r>
           <w:rPr>
             <w:rStyle w:val="Hyperlink"/>
@@ -292,12 +529,34 @@
     </w:p>
     <w:p>
       <w:r>
-        <w:t>(Prior to being added to the team, you will find that the link appears to be a bad URL.)</w:t>
-      </w:r>
-    </w:p>
-    <w:p>
-      <w:r>
-        <w:t>Our MichiganTech organization administrator has asked that you fill out your profile on github, including appropriate, professional-looking photo. Do that via the “Your profile” link as shown below.</w:t>
+        <w:t>(Prior to being added to the t</w:t>
+      </w:r>
+      <w:r>
+        <w:t>eam, you will find that this</w:t>
+      </w:r>
+      <w:r>
+        <w:t xml:space="preserve"> appears to be a bad URL.)</w:t>
+      </w:r>
+    </w:p>
+    <w:p>
+      <w:r>
+        <w:t xml:space="preserve">Our </w:t>
+      </w:r>
+      <w:proofErr w:type="spellStart"/>
+      <w:r>
+        <w:t>MichiganTech</w:t>
+      </w:r>
+      <w:proofErr w:type="spellEnd"/>
+      <w:r>
+        <w:t xml:space="preserve"> organization administrator has asked that you fill out your profile on </w:t>
+      </w:r>
+      <w:proofErr w:type="spellStart"/>
+      <w:r>
+        <w:t>github</w:t>
+      </w:r>
+      <w:proofErr w:type="spellEnd"/>
+      <w:r>
+        <w:t>, including appropriate, professional-looking photo. Do that via the “Your profile” link as shown below.</w:t>
       </w:r>
     </w:p>
     <w:p>
@@ -309,7 +568,7 @@
           <w:noProof/>
         </w:rPr>
         <w:drawing>
-          <wp:inline distT="0" distB="0" distL="0" distR="0" wp14:anchorId="56B146BC" wp14:editId="69F373FC">
+          <wp:inline distT="0" distB="0" distL="0" distR="0" wp14:anchorId="17D55FBB" wp14:editId="6FC657AE">
             <wp:extent cx="5943600" cy="2378710"/>
             <wp:effectExtent l="0" t="0" r="0" b="2540"/>
             <wp:docPr id="1" name="Picture 1"/>
@@ -324,7 +583,7 @@
                     <pic:cNvPicPr/>
                   </pic:nvPicPr>
                   <pic:blipFill>
-                    <a:blip r:embed="rId11"/>
+                    <a:blip r:embed="rId13"/>
                     <a:stretch>
                       <a:fillRect/>
                     </a:stretch>
@@ -364,7 +623,15 @@
         <w:t>:</w:t>
       </w:r>
       <w:r>
-        <w:t xml:space="preserve"> How to update your github profile</w:t>
+        <w:t xml:space="preserve"> How to update your </w:t>
+      </w:r>
+      <w:proofErr w:type="spellStart"/>
+      <w:r>
+        <w:t>github</w:t>
+      </w:r>
+      <w:proofErr w:type="spellEnd"/>
+      <w:r>
+        <w:t xml:space="preserve"> profile</w:t>
       </w:r>
     </w:p>
     <w:p>
@@ -372,7 +639,15 @@
         <w:pStyle w:val="Heading1"/>
       </w:pPr>
       <w:r>
-        <w:t>Forking the MichiganTech/me5990_spring2016 repo</w:t>
+        <w:t xml:space="preserve">Forking the </w:t>
+      </w:r>
+      <w:proofErr w:type="spellStart"/>
+      <w:r>
+        <w:t>MichiganTech</w:t>
+      </w:r>
+      <w:proofErr w:type="spellEnd"/>
+      <w:r>
+        <w:t>/me5990_spring2016 repo</w:t>
       </w:r>
     </w:p>
     <w:p>
@@ -380,22 +655,54 @@
         <w:t>In order to preserv</w:t>
       </w:r>
       <w:r>
-        <w:t>e appropriate read-only permissions on the class repo, yet allow you to share your changes with me for the purposes of grading, we are going to set up a more complicated system, involving a second github repository that you create and maintain.</w:t>
-      </w:r>
-      <w:r>
-        <w:t xml:space="preserve"> Your personal github repo should be forked from the class repo. Forking is conceptually the same thing as cloning a repo, but must be done through the github website.</w:t>
-      </w:r>
-    </w:p>
-    <w:p>
-      <w:r>
-        <w:t>After logging into your account, navigate to the class github repo</w:t>
+        <w:t xml:space="preserve">e appropriate read-only permissions on the class repo, yet allow you to share your changes with me for the purposes of grading, we are going to set up a more complicated system, involving a second </w:t>
+      </w:r>
+      <w:proofErr w:type="spellStart"/>
+      <w:r>
+        <w:t>github</w:t>
+      </w:r>
+      <w:proofErr w:type="spellEnd"/>
+      <w:r>
+        <w:t xml:space="preserve"> repository that you create and maintain.</w:t>
+      </w:r>
+      <w:r>
+        <w:t xml:space="preserve"> Your personal </w:t>
+      </w:r>
+      <w:proofErr w:type="spellStart"/>
+      <w:r>
+        <w:t>github</w:t>
+      </w:r>
+      <w:proofErr w:type="spellEnd"/>
+      <w:r>
+        <w:t xml:space="preserve"> repo should be forked from the class repo. Forking is conceptually the same thing as cloning a repo, but must be done through the </w:t>
+      </w:r>
+      <w:proofErr w:type="spellStart"/>
+      <w:r>
+        <w:t>github</w:t>
+      </w:r>
+      <w:proofErr w:type="spellEnd"/>
+      <w:r>
+        <w:t xml:space="preserve"> website.</w:t>
+      </w:r>
+    </w:p>
+    <w:p>
+      <w:r>
+        <w:t xml:space="preserve">After logging into your account, navigate to the class </w:t>
+      </w:r>
+      <w:proofErr w:type="spellStart"/>
+      <w:r>
+        <w:t>github</w:t>
+      </w:r>
+      <w:proofErr w:type="spellEnd"/>
+      <w:r>
+        <w:t xml:space="preserve"> repo</w:t>
       </w:r>
     </w:p>
     <w:p>
       <w:pPr>
         <w:ind w:left="720"/>
       </w:pPr>
-      <w:hyperlink r:id="rId12" w:history="1">
+      <w:hyperlink r:id="rId14" w:history="1">
         <w:r>
           <w:rPr>
             <w:rStyle w:val="Hyperlink"/>
@@ -424,7 +731,7 @@
         <mc:AlternateContent>
           <mc:Choice Requires="wps">
             <w:drawing>
-              <wp:anchor distT="0" distB="0" distL="114300" distR="114300" simplePos="0" relativeHeight="251661312" behindDoc="0" locked="0" layoutInCell="1" allowOverlap="1" wp14:anchorId="1819FEF2" wp14:editId="38564C3A">
+              <wp:anchor distT="0" distB="0" distL="114300" distR="114300" simplePos="0" relativeHeight="251661312" behindDoc="0" locked="0" layoutInCell="1" allowOverlap="1" wp14:anchorId="271EAABE" wp14:editId="5E891084">
                 <wp:simplePos x="0" y="0"/>
                 <wp:positionH relativeFrom="column">
                   <wp:posOffset>-30480</wp:posOffset>
@@ -474,7 +781,7 @@
                                 <w:noProof/>
                               </w:rPr>
                               <w:drawing>
-                                <wp:inline distT="0" distB="0" distL="0" distR="0" wp14:anchorId="0C27B73C" wp14:editId="6AAD2E25">
+                                <wp:inline distT="0" distB="0" distL="0" distR="0" wp14:anchorId="69EB2340" wp14:editId="7CB43712">
                                   <wp:extent cx="5808345" cy="3344092"/>
                                   <wp:effectExtent l="0" t="0" r="1905" b="8890"/>
                                   <wp:docPr id="7" name="Picture 7"/>
@@ -491,7 +798,7 @@
                                           </pic:cNvPicPr>
                                         </pic:nvPicPr>
                                         <pic:blipFill>
-                                          <a:blip r:embed="rId13">
+                                          <a:blip r:embed="rId15">
                                             <a:extLst>
                                               <a:ext uri="{28A0092B-C50C-407E-A947-70E740481C1C}">
                                                 <a14:useLocalDpi xmlns:a14="http://schemas.microsoft.com/office/drawing/2010/main" val="0"/>
@@ -535,7 +842,7 @@
                                 <w:rPr>
                                   <w:noProof/>
                                 </w:rPr>
-                                <w:t>3</w:t>
+                                <w:t>2</w:t>
                               </w:r>
                             </w:fldSimple>
                             <w:r>
@@ -577,7 +884,7 @@
                           <w:noProof/>
                         </w:rPr>
                         <w:drawing>
-                          <wp:inline distT="0" distB="0" distL="0" distR="0" wp14:anchorId="0C27B73C" wp14:editId="6AAD2E25">
+                          <wp:inline distT="0" distB="0" distL="0" distR="0" wp14:anchorId="69EB2340" wp14:editId="7CB43712">
                             <wp:extent cx="5808345" cy="3344092"/>
                             <wp:effectExtent l="0" t="0" r="1905" b="8890"/>
                             <wp:docPr id="7" name="Picture 7"/>
@@ -594,7 +901,7 @@
                                     </pic:cNvPicPr>
                                   </pic:nvPicPr>
                                   <pic:blipFill>
-                                    <a:blip r:embed="rId14">
+                                    <a:blip r:embed="rId15">
                                       <a:extLst>
                                         <a:ext uri="{28A0092B-C50C-407E-A947-70E740481C1C}">
                                           <a14:useLocalDpi xmlns:a14="http://schemas.microsoft.com/office/drawing/2010/main" val="0"/>
@@ -633,24 +940,14 @@
                       <w:r>
                         <w:t xml:space="preserve">Figure </w:t>
                       </w:r>
-                      <w:r>
-                        <w:fldChar w:fldCharType="begin"/>
-                      </w:r>
-                      <w:r>
-                        <w:instrText xml:space="preserve"> SEQ Figure \* ARABIC </w:instrText>
-                      </w:r>
-                      <w:r>
-                        <w:fldChar w:fldCharType="separate"/>
-                      </w:r>
-                      <w:r>
-                        <w:rPr>
-                          <w:noProof/>
-                        </w:rPr>
-                        <w:t>3</w:t>
-                      </w:r>
-                      <w:r>
-                        <w:fldChar w:fldCharType="end"/>
-                      </w:r>
+                      <w:fldSimple w:instr=" SEQ Figure \* ARABIC ">
+                        <w:r>
+                          <w:rPr>
+                            <w:noProof/>
+                          </w:rPr>
+                          <w:t>2</w:t>
+                        </w:r>
+                      </w:fldSimple>
                       <w:r>
                         <w:t>: Giving your instructor access to your repo</w:t>
                       </w:r>
@@ -670,7 +967,7 @@
         <mc:AlternateContent>
           <mc:Choice Requires="wps">
             <w:drawing>
-              <wp:anchor distT="0" distB="0" distL="114300" distR="114300" simplePos="0" relativeHeight="251659264" behindDoc="0" locked="0" layoutInCell="1" allowOverlap="1" wp14:anchorId="45FAA612" wp14:editId="3BC1E279">
+              <wp:anchor distT="0" distB="0" distL="114300" distR="114300" simplePos="0" relativeHeight="251659264" behindDoc="0" locked="0" layoutInCell="1" allowOverlap="1" wp14:anchorId="4B4B7B75" wp14:editId="29CC19BD">
                 <wp:simplePos x="0" y="0"/>
                 <wp:positionH relativeFrom="column">
                   <wp:align>center</wp:align>
@@ -720,7 +1017,7 @@
                                 <w:noProof/>
                               </w:rPr>
                               <w:drawing>
-                                <wp:inline distT="0" distB="0" distL="0" distR="0" wp14:anchorId="44494943" wp14:editId="4A8C6655">
+                                <wp:inline distT="0" distB="0" distL="0" distR="0" wp14:anchorId="4F928C46" wp14:editId="441C3B96">
                                   <wp:extent cx="5815965" cy="1958309"/>
                                   <wp:effectExtent l="0" t="0" r="0" b="4445"/>
                                   <wp:docPr id="4" name="Picture 4"/>
@@ -737,7 +1034,7 @@
                                           </pic:cNvPicPr>
                                         </pic:nvPicPr>
                                         <pic:blipFill>
-                                          <a:blip r:embed="rId15">
+                                          <a:blip r:embed="rId16">
                                             <a:extLst>
                                               <a:ext uri="{28A0092B-C50C-407E-A947-70E740481C1C}">
                                                 <a14:useLocalDpi xmlns:a14="http://schemas.microsoft.com/office/drawing/2010/main" val="0"/>
@@ -781,7 +1078,7 @@
                                 <w:rPr>
                                   <w:noProof/>
                                 </w:rPr>
-                                <w:t>4</w:t>
+                                <w:t>3</w:t>
                               </w:r>
                             </w:fldSimple>
                             <w:r>
@@ -819,7 +1116,7 @@
                           <w:noProof/>
                         </w:rPr>
                         <w:drawing>
-                          <wp:inline distT="0" distB="0" distL="0" distR="0" wp14:anchorId="44494943" wp14:editId="4A8C6655">
+                          <wp:inline distT="0" distB="0" distL="0" distR="0" wp14:anchorId="4F928C46" wp14:editId="441C3B96">
                             <wp:extent cx="5815965" cy="1958309"/>
                             <wp:effectExtent l="0" t="0" r="0" b="4445"/>
                             <wp:docPr id="4" name="Picture 4"/>
@@ -875,24 +1172,14 @@
                       <w:r>
                         <w:t xml:space="preserve">Figure </w:t>
                       </w:r>
-                      <w:r>
-                        <w:fldChar w:fldCharType="begin"/>
-                      </w:r>
-                      <w:r>
-                        <w:instrText xml:space="preserve"> SEQ Figure \* ARABIC </w:instrText>
-                      </w:r>
-                      <w:r>
-                        <w:fldChar w:fldCharType="separate"/>
-                      </w:r>
-                      <w:r>
-                        <w:rPr>
-                          <w:noProof/>
-                        </w:rPr>
-                        <w:t>4</w:t>
-                      </w:r>
-                      <w:r>
-                        <w:fldChar w:fldCharType="end"/>
-                      </w:r>
+                      <w:fldSimple w:instr=" SEQ Figure \* ARABIC ">
+                        <w:r>
+                          <w:rPr>
+                            <w:noProof/>
+                          </w:rPr>
+                          <w:t>3</w:t>
+                        </w:r>
+                      </w:fldSimple>
                       <w:r>
                         <w:t>: Forking the class repo</w:t>
                       </w:r>
@@ -906,13 +1193,37 @@
         </mc:AlternateContent>
       </w:r>
       <w:r>
-        <w:t xml:space="preserve">If you have any options after pressing this (and you may not) choose to create the fork under your own user. This will allow you to create an identical copy of the repo, but in your own github account, rather than in the MichiganTech organization. After creating the fork, the screen will look nearly identical, except instead of saying </w:t>
-      </w:r>
+        <w:t xml:space="preserve">If you have any options after pressing this (and you may not) choose to create the fork under your own user. This will allow you to create an identical copy of the repo, but in your own </w:t>
+      </w:r>
+      <w:proofErr w:type="spellStart"/>
+      <w:r>
+        <w:t>github</w:t>
+      </w:r>
+      <w:proofErr w:type="spellEnd"/>
+      <w:r>
+        <w:t xml:space="preserve"> account, rather than in the </w:t>
+      </w:r>
+      <w:proofErr w:type="spellStart"/>
+      <w:r>
+        <w:t>MichiganTech</w:t>
+      </w:r>
+      <w:proofErr w:type="spellEnd"/>
+      <w:r>
+        <w:t xml:space="preserve"> organization. After creating the fork, the screen will look nearly identical, except instead of saying </w:t>
+      </w:r>
+      <w:proofErr w:type="spellStart"/>
       <w:r>
         <w:rPr>
           <w:rFonts w:ascii="Courier New" w:hAnsi="Courier New" w:cs="Courier New"/>
         </w:rPr>
-        <w:t>MichiganTech/me5990_spring2016</w:t>
+        <w:t>MichiganTech</w:t>
+      </w:r>
+      <w:proofErr w:type="spellEnd"/>
+      <w:r>
+        <w:rPr>
+          <w:rFonts w:ascii="Courier New" w:hAnsi="Courier New" w:cs="Courier New"/>
+        </w:rPr>
+        <w:t>/me5990_spring2016</w:t>
       </w:r>
       <w:r>
         <w:t xml:space="preserve"> it will show </w:t>
@@ -924,7 +1235,27 @@
         <w:t>&lt;username&gt;/me5990_spring2016</w:t>
       </w:r>
       <w:r>
-        <w:t xml:space="preserve">. This is your own repo which is linked back to the class repo, but you have complete control over. Most notably, you control who can access it. You must give me at least read access so that I can see into your github repo in order to grade your assignments. To do this, click the </w:t>
+        <w:t xml:space="preserve">. This is your own </w:t>
+      </w:r>
+      <w:r>
+        <w:t xml:space="preserve">remote </w:t>
+      </w:r>
+      <w:r>
+        <w:t xml:space="preserve">repo which is linked back to the class repo, but </w:t>
+      </w:r>
+      <w:r>
+        <w:t xml:space="preserve">over which </w:t>
+      </w:r>
+      <w:r>
+        <w:t xml:space="preserve">you have complete control. Most notably, you control who can access it. You must give me at least read access so that I can see into your </w:t>
+      </w:r>
+      <w:proofErr w:type="spellStart"/>
+      <w:r>
+        <w:t>github</w:t>
+      </w:r>
+      <w:proofErr w:type="spellEnd"/>
+      <w:r>
+        <w:t xml:space="preserve"> repo in order to grade your assignments. To do this, click the </w:t>
       </w:r>
       <w:r>
         <w:rPr>
@@ -945,21 +1276,53 @@
         <w:rPr>
           <w:rFonts w:cs="Courier New"/>
         </w:rPr>
-        <w:t>, and then add me (jdsommer) to your repo.</w:t>
+        <w:t>, and then add me (</w:t>
+      </w:r>
+      <w:proofErr w:type="spellStart"/>
+      <w:r>
+        <w:rPr>
+          <w:rFonts w:cs="Courier New"/>
+        </w:rPr>
+        <w:t>jdsommer</w:t>
+      </w:r>
+      <w:proofErr w:type="spellEnd"/>
+      <w:r>
+        <w:rPr>
+          <w:rFonts w:cs="Courier New"/>
+        </w:rPr>
+        <w:t>) to your repo.</w:t>
       </w:r>
     </w:p>
     <w:p>
       <w:pPr>
         <w:pStyle w:val="Heading1"/>
       </w:pPr>
+      <w:bookmarkStart w:id="0" w:name="_Ref440616345"/>
       <w:r>
         <w:lastRenderedPageBreak/>
-        <w:t>Working with your github repo (your remote)</w:t>
-      </w:r>
-    </w:p>
-    <w:p>
-      <w:r>
-        <w:t>Now that you’ve created the repo, you need to clone it down to your local machine so that you can actually use it. This will following the same commands used in the previous (optional) section, except you’ll point the clone command to your copy of the repo. Using the git bash shell, navigate to the directory in which you wish to create the copy of the repo, and issue the command</w:t>
+        <w:t xml:space="preserve">Working with your </w:t>
+      </w:r>
+      <w:proofErr w:type="spellStart"/>
+      <w:r>
+        <w:t>github</w:t>
+      </w:r>
+      <w:proofErr w:type="spellEnd"/>
+      <w:r>
+        <w:t xml:space="preserve"> repo (your remote)</w:t>
+      </w:r>
+      <w:bookmarkEnd w:id="0"/>
+    </w:p>
+    <w:p>
+      <w:r>
+        <w:t xml:space="preserve">Now that you’ve created the repo, you need to clone it down to your local machine so that you can actually use it. Using the </w:t>
+      </w:r>
+      <w:proofErr w:type="spellStart"/>
+      <w:r>
+        <w:t>git</w:t>
+      </w:r>
+      <w:proofErr w:type="spellEnd"/>
+      <w:r>
+        <w:t xml:space="preserve"> bash shell, navigate to the directory in which you wish to create the copy of the repo, and issue the command</w:t>
       </w:r>
     </w:p>
     <w:p>
@@ -1012,7 +1375,10 @@
     </w:p>
     <w:p>
       <w:r>
-        <w:t>Note that you are not likely to need to do this in most cases.</w:t>
+        <w:t>Note that you are not likely t</w:t>
+      </w:r>
+      <w:r>
+        <w:t>o need to do this in most cases, unless someone besides yourself is pushing to your remote repo.</w:t>
       </w:r>
     </w:p>
     <w:p>
@@ -1023,19 +1389,42 @@
         <w:t xml:space="preserve"> in your local repo</w:t>
       </w:r>
       <w:r>
+        <w:t xml:space="preserve"> (see Section </w:t>
+      </w:r>
+      <w:r>
+        <w:fldChar w:fldCharType="begin"/>
+      </w:r>
+      <w:r>
+        <w:instrText xml:space="preserve"> REF _Ref440616017 \r \h </w:instrText>
+      </w:r>
+      <w:r>
+        <w:fldChar w:fldCharType="separate"/>
+      </w:r>
+      <w:r>
+        <w:t>7</w:t>
+      </w:r>
+      <w:r>
+        <w:fldChar w:fldCharType="end"/>
+      </w:r>
+      <w:r>
+        <w:t>)</w:t>
+      </w:r>
+      <w:r>
         <w:t>. You may commit to your local repository as often as you like</w:t>
       </w:r>
       <w:r>
-        <w:t>. (We will get to how to</w:t>
-      </w:r>
-      <w:r>
-        <w:t xml:space="preserve"> commit </w:t>
-      </w:r>
-      <w:r>
-        <w:t>in a bit</w:t>
-      </w:r>
-      <w:r>
-        <w:t>.) However, I will not be able to see anything you’ve committed until you push the changes up to your remote (github) repository. To do that, make sure that you’ve committed everything you want to submit lo</w:t>
+        <w:t xml:space="preserve">. </w:t>
+      </w:r>
+      <w:r>
+        <w:t>However, I will not be able to see anything you’ve committed until you push the changes up to your remote (</w:t>
+      </w:r>
+      <w:proofErr w:type="spellStart"/>
+      <w:r>
+        <w:t>github</w:t>
+      </w:r>
+      <w:proofErr w:type="spellEnd"/>
+      <w:r>
+        <w:t>) repository. To do that, make sure that you’ve committed everything you want to submit lo</w:t>
       </w:r>
       <w:r>
         <w:t>cally</w:t>
@@ -1124,7 +1513,13 @@
         <w:t xml:space="preserve">. (The one possible exception to this is if you allow someone else to edit your remote repo, and you want to get the changes that they put up there.) </w:t>
       </w:r>
       <w:r>
-        <w:t>However, because you forked your remove off of the</w:t>
+        <w:t xml:space="preserve">However, because you forked your </w:t>
+      </w:r>
+      <w:r>
+        <w:t>remote</w:t>
+      </w:r>
+      <w:r>
+        <w:t xml:space="preserve"> off of the</w:t>
       </w:r>
       <w:r>
         <w:t xml:space="preserve"> class repo</w:t>
@@ -1133,40 +1528,16 @@
         <w:t>, if the class repo</w:t>
       </w:r>
       <w:r>
-        <w:t xml:space="preserve"> is updated, you should see a notification when you inspect your remote repo on github</w:t>
-      </w:r>
-      <w:r>
-        <w:t xml:space="preserve"> (</w:t>
-      </w:r>
-      <w:r>
-        <w:fldChar w:fldCharType="begin"/>
-      </w:r>
-      <w:r>
-        <w:instrText xml:space="preserve"> REF _Ref440544740 \h </w:instrText>
-      </w:r>
-      <w:r>
-        <w:fldChar w:fldCharType="separate"/>
-      </w:r>
-      <w:r>
-        <w:t xml:space="preserve">Figure </w:t>
-      </w:r>
-      <w:r>
-        <w:rPr>
-          <w:noProof/>
-        </w:rPr>
-        <w:t>5</w:t>
-      </w:r>
-      <w:r>
-        <w:fldChar w:fldCharType="end"/>
-      </w:r>
-      <w:r>
-        <w:t>)</w:t>
-      </w:r>
-      <w:r>
-        <w:t>.</w:t>
-      </w:r>
-    </w:p>
-    <w:p>
+        <w:t xml:space="preserve"> is updated, you should see a notification when you inspect your remote repo on </w:t>
+      </w:r>
+      <w:proofErr w:type="spellStart"/>
+      <w:r>
+        <w:t>github</w:t>
+      </w:r>
+      <w:proofErr w:type="spellEnd"/>
+      <w:r>
+        <w:t xml:space="preserve">. </w:t>
+      </w:r>
       <w:r>
         <w:t xml:space="preserve">To resolve this situation, you are going to add a </w:t>
       </w:r>
@@ -1186,12 +1557,37 @@
         <w:t>local repository</w:t>
       </w:r>
       <w:r>
-        <w:t>. This will allow you to pull changes in the class repo directly into your class repo. From there, you can push them up to your remote repo as discussed above.</w:t>
-      </w:r>
-    </w:p>
-    <w:p>
-      <w:r>
-        <w:t>Working in the git bash shell, navigate to your local directory and issue the command</w:t>
+        <w:t xml:space="preserve">. This will allow you to pull changes in the class repo directly into your </w:t>
+      </w:r>
+      <w:r>
+        <w:t>local</w:t>
+      </w:r>
+      <w:r>
+        <w:t xml:space="preserve"> repo. From there, you can push them up to your remote repo as discussed above.</w:t>
+      </w:r>
+    </w:p>
+    <w:p>
+      <w:proofErr w:type="gramStart"/>
+      <w:r>
+        <w:t xml:space="preserve">Working in the </w:t>
+      </w:r>
+      <w:proofErr w:type="spellStart"/>
+      <w:r>
+        <w:t>git</w:t>
+      </w:r>
+      <w:proofErr w:type="spellEnd"/>
+      <w:r>
+        <w:t xml:space="preserve"> bash</w:t>
+      </w:r>
+      <w:proofErr w:type="gramEnd"/>
+      <w:r>
+        <w:t xml:space="preserve"> shell, navigate to your local </w:t>
+      </w:r>
+      <w:r>
+        <w:t xml:space="preserve">repo </w:t>
+      </w:r>
+      <w:r>
+        <w:t>directory and issue the command</w:t>
       </w:r>
     </w:p>
     <w:p>
@@ -1234,30 +1630,43 @@
           <w:szCs w:val="22"/>
         </w:rPr>
       </w:pPr>
-      <w:r>
-        <w:t xml:space="preserve">and pull down and changes that I have made to the class repository into your local repository. Note that these changes are not updated in your remote repository until you issue the </w:t>
-      </w:r>
-      <w:r>
-        <w:rPr>
-          <w:rStyle w:val="CommandLineChar"/>
-        </w:rPr>
-        <w:t>git push –u origin</w:t>
-      </w:r>
-      <w:r>
-        <w:rPr>
-          <w:rStyle w:val="CommandLineChar"/>
-        </w:rPr>
-        <w:t xml:space="preserve"> </w:t>
-      </w:r>
-      <w:r>
+      <w:proofErr w:type="gramStart"/>
+      <w:r>
+        <w:t>and</w:t>
+      </w:r>
+      <w:proofErr w:type="gramEnd"/>
+      <w:r>
+        <w:t xml:space="preserve"> pull down and changes that I have made to the class repository into your local repository. </w:t>
+      </w:r>
+      <w:r>
+        <w:t xml:space="preserve">When you perform a </w:t>
+      </w:r>
+      <w:proofErr w:type="spellStart"/>
+      <w:r>
+        <w:t>git</w:t>
+      </w:r>
+      <w:proofErr w:type="spellEnd"/>
+      <w:r>
+        <w:t xml:space="preserve"> pull, two things happen: 1) any changes form the specified repository </w:t>
+      </w:r>
+      <w:proofErr w:type="gramStart"/>
+      <w:r>
+        <w:t>are</w:t>
+      </w:r>
+      <w:proofErr w:type="gramEnd"/>
+      <w:r>
+        <w:t xml:space="preserve"> fetched, and 2) the changes are merged (if possible) with your current local repo. </w:t>
+      </w:r>
+    </w:p>
+    <w:p>
+      <w:pPr>
         <w:rPr>
           <w:rStyle w:val="CommandLineChar"/>
           <w:rFonts w:asciiTheme="minorHAnsi" w:hAnsiTheme="minorHAnsi"/>
           <w:sz w:val="22"/>
           <w:szCs w:val="22"/>
         </w:rPr>
-        <w:t>command</w:t>
-      </w:r>
+      </w:pPr>
       <w:r>
         <w:rPr>
           <w:rStyle w:val="CommandLineChar"/>
@@ -1265,10 +1674,8 @@
           <w:sz w:val="22"/>
           <w:szCs w:val="22"/>
         </w:rPr>
-        <w:t>, as discussed in the previous section.</w:t>
-      </w:r>
-    </w:p>
-    <w:p>
+        <w:t>If you have editted a file in your local repo that has also be editted, presumably by me, in</w:t>
+      </w:r>
       <w:r>
         <w:rPr>
           <w:rStyle w:val="CommandLineChar"/>
@@ -1276,7 +1683,7 @@
           <w:sz w:val="22"/>
           <w:szCs w:val="22"/>
         </w:rPr>
-        <w:t xml:space="preserve">If you have editted a file in your local repo that has also be editted, presumably by me, in the class repo, you will get a </w:t>
+        <w:t xml:space="preserve"> the class repo, you will get a merge conflict.</w:t>
       </w:r>
       <w:r>
         <w:rPr>
@@ -1285,7 +1692,7 @@
           <w:sz w:val="22"/>
           <w:szCs w:val="22"/>
         </w:rPr>
-        <w:t>If you attempt to do a git pull fro</w:t>
+        <w:t xml:space="preserve"> Dealing with that conflict is beyond the scope of this document, as, in general, you shouldn’t be editting and committing files that I</w:t>
       </w:r>
       <w:r>
         <w:rPr>
@@ -1294,23 +1701,110 @@
           <w:sz w:val="22"/>
           <w:szCs w:val="22"/>
         </w:rPr>
-        <w:t>m the class repo you will get a merge conflict.</w:t>
-      </w:r>
-      <w:bookmarkStart w:id="0" w:name="_GoBack"/>
-      <w:bookmarkEnd w:id="0"/>
-    </w:p>
-    <w:p/>
-    <w:p/>
-    <w:p>
-      <w:r>
-        <w:rPr>
+        <w:t xml:space="preserve"> will continue to edit in</w:t>
+      </w:r>
+      <w:r>
+        <w:rPr>
+          <w:rStyle w:val="CommandLineChar"/>
+          <w:rFonts w:asciiTheme="minorHAnsi" w:hAnsiTheme="minorHAnsi"/>
+          <w:sz w:val="22"/>
+          <w:szCs w:val="22"/>
+        </w:rPr>
+        <w:t xml:space="preserve"> the repo. However, as a clue, the best way to handle this situation involves pulling the class repo down into a separate local branch.</w:t>
+      </w:r>
+    </w:p>
+    <w:p>
+      <w:pPr>
+        <w:rPr>
+          <w:rStyle w:val="CommandLineChar"/>
+          <w:rFonts w:asciiTheme="minorHAnsi" w:hAnsiTheme="minorHAnsi"/>
+          <w:sz w:val="22"/>
+          <w:szCs w:val="22"/>
+        </w:rPr>
+      </w:pPr>
+      <w:r>
+        <w:t xml:space="preserve">Note that these changes </w:t>
+      </w:r>
+      <w:r>
+        <w:t xml:space="preserve">in your local repo as a result of the </w:t>
+      </w:r>
+      <w:proofErr w:type="spellStart"/>
+      <w:r>
+        <w:t>git</w:t>
+      </w:r>
+      <w:proofErr w:type="spellEnd"/>
+      <w:r>
+        <w:t xml:space="preserve"> pull </w:t>
+      </w:r>
+      <w:r>
+        <w:t xml:space="preserve">are not updated in your remote repository until you issue the </w:t>
+      </w:r>
+      <w:r>
+        <w:rPr>
+          <w:rStyle w:val="CommandLineChar"/>
+        </w:rPr>
+        <w:t>git push –u origin</w:t>
+      </w:r>
+      <w:r>
+        <w:rPr>
+          <w:rStyle w:val="CommandLineChar"/>
+        </w:rPr>
+        <w:t xml:space="preserve"> </w:t>
+      </w:r>
+      <w:r>
+        <w:rPr>
+          <w:rStyle w:val="CommandLineChar"/>
+          <w:rFonts w:asciiTheme="minorHAnsi" w:hAnsiTheme="minorHAnsi"/>
+          <w:sz w:val="22"/>
+          <w:szCs w:val="22"/>
+        </w:rPr>
+        <w:t>command</w:t>
+      </w:r>
+      <w:r>
+        <w:rPr>
+          <w:rStyle w:val="CommandLineChar"/>
+          <w:rFonts w:asciiTheme="minorHAnsi" w:hAnsiTheme="minorHAnsi"/>
+          <w:sz w:val="22"/>
+          <w:szCs w:val="22"/>
+        </w:rPr>
+        <w:t>, as discussed in the previous section.</w:t>
+      </w:r>
+    </w:p>
+    <w:p>
+      <w:pPr>
+        <w:rPr>
+          <w:rStyle w:val="CommandLineChar"/>
+          <w:rFonts w:asciiTheme="minorHAnsi" w:hAnsiTheme="minorHAnsi"/>
+          <w:sz w:val="22"/>
+          <w:szCs w:val="22"/>
+        </w:rPr>
+      </w:pPr>
+      <w:r>
+        <w:rPr>
+          <w:rStyle w:val="CommandLineChar"/>
+          <w:rFonts w:asciiTheme="minorHAnsi" w:hAnsiTheme="minorHAnsi"/>
+          <w:sz w:val="22"/>
+          <w:szCs w:val="22"/>
+        </w:rPr>
+        <w:t>The actions of the previous sections are summarized in the following figure.</w:t>
+      </w:r>
+    </w:p>
+    <w:p>
+      <w:pPr>
+        <w:keepNext/>
+        <w:jc w:val="center"/>
+      </w:pPr>
+      <w:r>
+        <w:rPr>
+          <w:rFonts w:cs="Courier New"/>
           <w:noProof/>
         </w:rPr>
+        <w:lastRenderedPageBreak/>
         <w:drawing>
-          <wp:inline distT="0" distB="0" distL="0" distR="0" wp14:anchorId="1276C349" wp14:editId="712E7A18">
-            <wp:extent cx="5943600" cy="3164840"/>
+          <wp:inline distT="0" distB="0" distL="0" distR="0" wp14:anchorId="40251B7B" wp14:editId="6A9C2741">
+            <wp:extent cx="5486411" cy="4572009"/>
             <wp:effectExtent l="0" t="0" r="0" b="0"/>
-            <wp:docPr id="3" name="Picture 3"/>
+            <wp:docPr id="9" name="Picture 9"/>
             <wp:cNvGraphicFramePr>
               <a:graphicFrameLocks xmlns:a="http://schemas.openxmlformats.org/drawingml/2006/main" noChangeAspect="1"/>
             </wp:cNvGraphicFramePr>
@@ -1318,11 +1812,17 @@
               <a:graphicData uri="http://schemas.openxmlformats.org/drawingml/2006/picture">
                 <pic:pic xmlns:pic="http://schemas.openxmlformats.org/drawingml/2006/picture">
                   <pic:nvPicPr>
-                    <pic:cNvPr id="0" name=""/>
+                    <pic:cNvPr id="0" name="github2.png"/>
                     <pic:cNvPicPr/>
                   </pic:nvPicPr>
                   <pic:blipFill>
-                    <a:blip r:embed="rId17"/>
+                    <a:blip r:embed="rId17" cstate="print">
+                      <a:extLst>
+                        <a:ext uri="{28A0092B-C50C-407E-A947-70E740481C1C}">
+                          <a14:useLocalDpi xmlns:a14="http://schemas.microsoft.com/office/drawing/2010/main" val="0"/>
+                        </a:ext>
+                      </a:extLst>
+                    </a:blip>
                     <a:stretch>
                       <a:fillRect/>
                     </a:stretch>
@@ -1330,7 +1830,7 @@
                   <pic:spPr>
                     <a:xfrm>
                       <a:off x="0" y="0"/>
-                      <a:ext cx="5943600" cy="3164840"/>
+                      <a:ext cx="5486411" cy="4572009"/>
                     </a:xfrm>
                     <a:prstGeom prst="rect">
                       <a:avLst/>
@@ -1342,86 +1842,15 @@
           </wp:inline>
         </w:drawing>
       </w:r>
-      <w:r>
-        <w:rPr>
+    </w:p>
+    <w:p>
+      <w:pPr>
+        <w:pStyle w:val="Caption"/>
+        <w:rPr>
+          <w:rFonts w:cs="Courier New"/>
           <w:noProof/>
         </w:rPr>
-        <mc:AlternateContent>
-          <mc:Choice Requires="wps">
-            <w:drawing>
-              <wp:anchor distT="0" distB="0" distL="114300" distR="114300" simplePos="0" relativeHeight="251662336" behindDoc="0" locked="0" layoutInCell="1" allowOverlap="1" wp14:anchorId="08C61827" wp14:editId="32993974">
-                <wp:simplePos x="0" y="0"/>
-                <wp:positionH relativeFrom="column">
-                  <wp:posOffset>203200</wp:posOffset>
-                </wp:positionH>
-                <wp:positionV relativeFrom="paragraph">
-                  <wp:posOffset>1803400</wp:posOffset>
-                </wp:positionV>
-                <wp:extent cx="5740400" cy="440267"/>
-                <wp:effectExtent l="0" t="0" r="12700" b="17145"/>
-                <wp:wrapNone/>
-                <wp:docPr id="6" name="Oval 6"/>
-                <wp:cNvGraphicFramePr/>
-                <a:graphic xmlns:a="http://schemas.openxmlformats.org/drawingml/2006/main">
-                  <a:graphicData uri="http://schemas.microsoft.com/office/word/2010/wordprocessingShape">
-                    <wps:wsp>
-                      <wps:cNvSpPr/>
-                      <wps:spPr>
-                        <a:xfrm>
-                          <a:off x="0" y="0"/>
-                          <a:ext cx="5740400" cy="440267"/>
-                        </a:xfrm>
-                        <a:prstGeom prst="ellipse">
-                          <a:avLst/>
-                        </a:prstGeom>
-                        <a:noFill/>
-                        <a:ln>
-                          <a:solidFill>
-                            <a:srgbClr val="FF0000"/>
-                          </a:solidFill>
-                        </a:ln>
-                      </wps:spPr>
-                      <wps:style>
-                        <a:lnRef idx="2">
-                          <a:schemeClr val="accent1">
-                            <a:shade val="50000"/>
-                          </a:schemeClr>
-                        </a:lnRef>
-                        <a:fillRef idx="1">
-                          <a:schemeClr val="accent1"/>
-                        </a:fillRef>
-                        <a:effectRef idx="0">
-                          <a:schemeClr val="accent1"/>
-                        </a:effectRef>
-                        <a:fontRef idx="minor">
-                          <a:schemeClr val="lt1"/>
-                        </a:fontRef>
-                      </wps:style>
-                      <wps:bodyPr rot="0" spcFirstLastPara="0" vertOverflow="overflow" horzOverflow="overflow" vert="horz" wrap="square" lIns="91440" tIns="45720" rIns="91440" bIns="45720" numCol="1" spcCol="0" rtlCol="0" fromWordArt="0" anchor="ctr" anchorCtr="0" forceAA="0" compatLnSpc="1">
-                        <a:prstTxWarp prst="textNoShape">
-                          <a:avLst/>
-                        </a:prstTxWarp>
-                        <a:noAutofit/>
-                      </wps:bodyPr>
-                    </wps:wsp>
-                  </a:graphicData>
-                </a:graphic>
-              </wp:anchor>
-            </w:drawing>
-          </mc:Choice>
-          <mc:Fallback>
-            <w:pict>
-              <v:oval id="Oval 6" o:spid="_x0000_s1026" style="position:absolute;margin-left:16pt;margin-top:142pt;width:452pt;height:34.65pt;z-index:251662336;visibility:visible;mso-wrap-style:square;mso-wrap-distance-left:9pt;mso-wrap-distance-top:0;mso-wrap-distance-right:9pt;mso-wrap-distance-bottom:0;mso-position-horizontal:absolute;mso-position-horizontal-relative:text;mso-position-vertical:absolute;mso-position-vertical-relative:text;v-text-anchor:middle" o:gfxdata="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" filled="f" strokecolor="red" strokeweight="2pt"/>
-            </w:pict>
-          </mc:Fallback>
-        </mc:AlternateContent>
-      </w:r>
-    </w:p>
-    <w:p>
-      <w:pPr>
-        <w:pStyle w:val="Caption"/>
-      </w:pPr>
-      <w:bookmarkStart w:id="1" w:name="_Ref440544740"/>
+      </w:pPr>
       <w:r>
         <w:t xml:space="preserve">Figure </w:t>
       </w:r>
@@ -1430,12 +1859,51 @@
           <w:rPr>
             <w:noProof/>
           </w:rPr>
-          <w:t>5</w:t>
+          <w:t>4</w:t>
         </w:r>
       </w:fldSimple>
-      <w:bookmarkEnd w:id="1"/>
-      <w:r>
-        <w:t>: Notification that your repo is behind the MichiganTech master</w:t>
+      <w:r>
+        <w:t>: How the multiple remote repositories are handled. Each dot represents a committed change to the repository. The commit would follow either a merge or an edit.</w:t>
+      </w:r>
+    </w:p>
+    <w:p>
+      <w:pPr>
+        <w:pStyle w:val="Heading1"/>
+      </w:pPr>
+      <w:r>
+        <w:t xml:space="preserve">Cloning and pulling the </w:t>
+      </w:r>
+      <w:proofErr w:type="spellStart"/>
+      <w:r>
+        <w:t>MichiganTech</w:t>
+      </w:r>
+      <w:proofErr w:type="spellEnd"/>
+      <w:r>
+        <w:t>/me5990_spring2016 repository (optional)</w:t>
+      </w:r>
+    </w:p>
+    <w:p>
+      <w:r>
+        <w:t>You may wish to clone a copy pristine copy of the class repo separate from your primary local repository.</w:t>
+      </w:r>
+      <w:r>
+        <w:t xml:space="preserve"> This would allow you to view files in the repo locally on your machine, but, due to the permissions on the me5990 repo, you would not be able to push any changes you make back into the repo.  None-the-less, if, for instance, you wanted to maintain a pristine copy of the me5990 repo on your hard drive, bring up the </w:t>
+      </w:r>
+      <w:proofErr w:type="spellStart"/>
+      <w:r>
+        <w:t>git</w:t>
+      </w:r>
+      <w:proofErr w:type="spellEnd"/>
+      <w:r>
+        <w:t xml:space="preserve"> bash shell, navigate to the directory in which you wish to create the copy of the repo, and issue the command</w:t>
+      </w:r>
+    </w:p>
+    <w:p>
+      <w:pPr>
+        <w:pStyle w:val="CommandLine"/>
+      </w:pPr>
+      <w:r>
+        <w:t>git clone https://github.com/MichiganTech/me5990_spring2016 me5990_pristine</w:t>
       </w:r>
     </w:p>
     <w:p>
@@ -1443,276 +1911,31 @@
         <w:keepNext/>
       </w:pPr>
       <w:r>
+        <w:lastRenderedPageBreak/>
+        <w:t>Issue this command only once. This will create a copy of the repo in the “me5990_pristine” subfolder of your current working directory. To pull future commands down, navigate to me5990_pristine and issue the command:</w:t>
+      </w:r>
+    </w:p>
+    <w:p>
+      <w:pPr>
+        <w:pStyle w:val="CommandLine"/>
+      </w:pPr>
+      <w:r>
+        <w:t xml:space="preserve">git </w:t>
+      </w:r>
+      <w:r>
+        <w:t>pull –u origin</w:t>
+      </w:r>
+    </w:p>
+    <w:p>
+      <w:pPr>
+        <w:keepNext/>
+      </w:pPr>
+      <w:r>
         <w:rPr>
           <w:noProof/>
         </w:rPr>
-        <w:lastRenderedPageBreak/>
-        <mc:AlternateContent>
-          <mc:Choice Requires="wps">
-            <w:drawing>
-              <wp:anchor distT="0" distB="0" distL="114300" distR="114300" simplePos="0" relativeHeight="251676671" behindDoc="0" locked="0" layoutInCell="1" allowOverlap="1" wp14:anchorId="0FC9C7F6" wp14:editId="4B08F05F">
-                <wp:simplePos x="0" y="0"/>
-                <wp:positionH relativeFrom="column">
-                  <wp:posOffset>3750310</wp:posOffset>
-                </wp:positionH>
-                <wp:positionV relativeFrom="paragraph">
-                  <wp:posOffset>143510</wp:posOffset>
-                </wp:positionV>
-                <wp:extent cx="1159934" cy="304800"/>
-                <wp:effectExtent l="0" t="0" r="21590" b="19050"/>
-                <wp:wrapNone/>
-                <wp:docPr id="24" name="Oval 24"/>
-                <wp:cNvGraphicFramePr/>
-                <a:graphic xmlns:a="http://schemas.openxmlformats.org/drawingml/2006/main">
-                  <a:graphicData uri="http://schemas.microsoft.com/office/word/2010/wordprocessingShape">
-                    <wps:wsp>
-                      <wps:cNvSpPr/>
-                      <wps:spPr>
-                        <a:xfrm>
-                          <a:off x="0" y="0"/>
-                          <a:ext cx="1159934" cy="304800"/>
-                        </a:xfrm>
-                        <a:prstGeom prst="ellipse">
-                          <a:avLst/>
-                        </a:prstGeom>
-                        <a:noFill/>
-                        <a:ln>
-                          <a:solidFill>
-                            <a:srgbClr val="FF0000"/>
-                          </a:solidFill>
-                        </a:ln>
-                      </wps:spPr>
-                      <wps:style>
-                        <a:lnRef idx="2">
-                          <a:schemeClr val="accent1">
-                            <a:shade val="50000"/>
-                          </a:schemeClr>
-                        </a:lnRef>
-                        <a:fillRef idx="1">
-                          <a:schemeClr val="accent1"/>
-                        </a:fillRef>
-                        <a:effectRef idx="0">
-                          <a:schemeClr val="accent1"/>
-                        </a:effectRef>
-                        <a:fontRef idx="minor">
-                          <a:schemeClr val="lt1"/>
-                        </a:fontRef>
-                      </wps:style>
-                      <wps:bodyPr rot="0" spcFirstLastPara="0" vertOverflow="overflow" horzOverflow="overflow" vert="horz" wrap="square" lIns="91440" tIns="45720" rIns="91440" bIns="45720" numCol="1" spcCol="0" rtlCol="0" fromWordArt="0" anchor="ctr" anchorCtr="0" forceAA="0" compatLnSpc="1">
-                        <a:prstTxWarp prst="textNoShape">
-                          <a:avLst/>
-                        </a:prstTxWarp>
-                        <a:noAutofit/>
-                      </wps:bodyPr>
-                    </wps:wsp>
-                  </a:graphicData>
-                </a:graphic>
-                <wp14:sizeRelH relativeFrom="margin">
-                  <wp14:pctWidth>0</wp14:pctWidth>
-                </wp14:sizeRelH>
-              </wp:anchor>
-            </w:drawing>
-          </mc:Choice>
-          <mc:Fallback>
-            <w:pict>
-              <v:oval id="Oval 24" o:spid="_x0000_s1026" style="position:absolute;margin-left:295.3pt;margin-top:11.3pt;width:91.35pt;height:24pt;z-index:251676671;visibility:visible;mso-wrap-style:square;mso-width-percent:0;mso-wrap-distance-left:9pt;mso-wrap-distance-top:0;mso-wrap-distance-right:9pt;mso-wrap-distance-bottom:0;mso-position-horizontal:absolute;mso-position-horizontal-relative:text;mso-position-vertical:absolute;mso-position-vertical-relative:text;mso-width-percent:0;mso-width-relative:margin;v-text-anchor:middle" o:gfxdata="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" filled="f" strokecolor="red" strokeweight="2pt"/>
-            </w:pict>
-          </mc:Fallback>
-        </mc:AlternateContent>
-      </w:r>
-      <w:r>
-        <w:rPr>
-          <w:noProof/>
-        </w:rPr>
-        <mc:AlternateContent>
-          <mc:Choice Requires="wps">
-            <w:drawing>
-              <wp:anchor distT="0" distB="0" distL="114300" distR="114300" simplePos="0" relativeHeight="251674623" behindDoc="0" locked="0" layoutInCell="1" allowOverlap="1" wp14:anchorId="30FA5BB5" wp14:editId="0F9CF783">
-                <wp:simplePos x="0" y="0"/>
-                <wp:positionH relativeFrom="column">
-                  <wp:posOffset>212</wp:posOffset>
-                </wp:positionH>
-                <wp:positionV relativeFrom="paragraph">
-                  <wp:posOffset>397933</wp:posOffset>
-                </wp:positionV>
-                <wp:extent cx="6053667" cy="304800"/>
-                <wp:effectExtent l="0" t="0" r="23495" b="19050"/>
-                <wp:wrapNone/>
-                <wp:docPr id="23" name="Oval 23"/>
-                <wp:cNvGraphicFramePr/>
-                <a:graphic xmlns:a="http://schemas.openxmlformats.org/drawingml/2006/main">
-                  <a:graphicData uri="http://schemas.microsoft.com/office/word/2010/wordprocessingShape">
-                    <wps:wsp>
-                      <wps:cNvSpPr/>
-                      <wps:spPr>
-                        <a:xfrm>
-                          <a:off x="0" y="0"/>
-                          <a:ext cx="6053667" cy="304800"/>
-                        </a:xfrm>
-                        <a:prstGeom prst="ellipse">
-                          <a:avLst/>
-                        </a:prstGeom>
-                        <a:noFill/>
-                        <a:ln>
-                          <a:solidFill>
-                            <a:srgbClr val="FF0000"/>
-                          </a:solidFill>
-                        </a:ln>
-                      </wps:spPr>
-                      <wps:style>
-                        <a:lnRef idx="2">
-                          <a:schemeClr val="accent1">
-                            <a:shade val="50000"/>
-                          </a:schemeClr>
-                        </a:lnRef>
-                        <a:fillRef idx="1">
-                          <a:schemeClr val="accent1"/>
-                        </a:fillRef>
-                        <a:effectRef idx="0">
-                          <a:schemeClr val="accent1"/>
-                        </a:effectRef>
-                        <a:fontRef idx="minor">
-                          <a:schemeClr val="lt1"/>
-                        </a:fontRef>
-                      </wps:style>
-                      <wps:bodyPr rot="0" spcFirstLastPara="0" vertOverflow="overflow" horzOverflow="overflow" vert="horz" wrap="square" lIns="91440" tIns="45720" rIns="91440" bIns="45720" numCol="1" spcCol="0" rtlCol="0" fromWordArt="0" anchor="ctr" anchorCtr="0" forceAA="0" compatLnSpc="1">
-                        <a:prstTxWarp prst="textNoShape">
-                          <a:avLst/>
-                        </a:prstTxWarp>
-                        <a:noAutofit/>
-                      </wps:bodyPr>
-                    </wps:wsp>
-                  </a:graphicData>
-                </a:graphic>
-                <wp14:sizeRelH relativeFrom="margin">
-                  <wp14:pctWidth>0</wp14:pctWidth>
-                </wp14:sizeRelH>
-              </wp:anchor>
-            </w:drawing>
-          </mc:Choice>
-          <mc:Fallback>
-            <w:pict>
-              <v:oval id="Oval 23" o:spid="_x0000_s1026" style="position:absolute;margin-left:0;margin-top:31.35pt;width:476.65pt;height:24pt;z-index:251674623;visibility:visible;mso-wrap-style:square;mso-width-percent:0;mso-wrap-distance-left:9pt;mso-wrap-distance-top:0;mso-wrap-distance-right:9pt;mso-wrap-distance-bottom:0;mso-position-horizontal:absolute;mso-position-horizontal-relative:text;mso-position-vertical:absolute;mso-position-vertical-relative:text;mso-width-percent:0;mso-width-relative:margin;v-text-anchor:middle" o:gfxdata="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" filled="f" strokecolor="red" strokeweight="2pt"/>
-            </w:pict>
-          </mc:Fallback>
-        </mc:AlternateContent>
-      </w:r>
-      <w:r>
-        <w:rPr>
-          <w:noProof/>
-        </w:rPr>
         <w:drawing>
-          <wp:inline distT="0" distB="0" distL="0" distR="0" wp14:anchorId="13D01E61" wp14:editId="322A3526">
-            <wp:extent cx="5943600" cy="1892935"/>
-            <wp:effectExtent l="0" t="0" r="0" b="0"/>
-            <wp:docPr id="22" name="Picture 22"/>
-            <wp:cNvGraphicFramePr>
-              <a:graphicFrameLocks xmlns:a="http://schemas.openxmlformats.org/drawingml/2006/main" noChangeAspect="1"/>
-            </wp:cNvGraphicFramePr>
-            <a:graphic xmlns:a="http://schemas.openxmlformats.org/drawingml/2006/main">
-              <a:graphicData uri="http://schemas.openxmlformats.org/drawingml/2006/picture">
-                <pic:pic xmlns:pic="http://schemas.openxmlformats.org/drawingml/2006/picture">
-                  <pic:nvPicPr>
-                    <pic:cNvPr id="0" name=""/>
-                    <pic:cNvPicPr/>
-                  </pic:nvPicPr>
-                  <pic:blipFill>
-                    <a:blip r:embed="rId18"/>
-                    <a:stretch>
-                      <a:fillRect/>
-                    </a:stretch>
-                  </pic:blipFill>
-                  <pic:spPr>
-                    <a:xfrm>
-                      <a:off x="0" y="0"/>
-                      <a:ext cx="5943600" cy="1892935"/>
-                    </a:xfrm>
-                    <a:prstGeom prst="rect">
-                      <a:avLst/>
-                    </a:prstGeom>
-                  </pic:spPr>
-                </pic:pic>
-              </a:graphicData>
-            </a:graphic>
-          </wp:inline>
-        </w:drawing>
-      </w:r>
-    </w:p>
-    <w:p>
-      <w:pPr>
-        <w:pStyle w:val="Caption"/>
-      </w:pPr>
-      <w:bookmarkStart w:id="2" w:name="_Ref440545378"/>
-      <w:r>
-        <w:t xml:space="preserve">Figure </w:t>
-      </w:r>
-      <w:fldSimple w:instr=" SEQ Figure \* ARABIC ">
-        <w:r>
-          <w:rPr>
-            <w:noProof/>
-          </w:rPr>
-          <w:t>8</w:t>
-        </w:r>
-      </w:fldSimple>
-      <w:bookmarkEnd w:id="2"/>
-      <w:r>
-        <w:t>: Create a pull request when there’s a conflict. Make sure that the base fork is your remote repository.</w:t>
-      </w:r>
-    </w:p>
-    <w:p>
-      <w:pPr>
-        <w:pStyle w:val="Heading1"/>
-      </w:pPr>
-      <w:r>
-        <w:t>Cloning and pulling the MichiganTech/me5990_spring2016 repository (optional)</w:t>
-      </w:r>
-    </w:p>
-    <w:p>
-      <w:r>
-        <w:t>You may wish to clone a copy pristine copy of the class repo separate from your primary local repository.</w:t>
-      </w:r>
-      <w:r>
-        <w:t xml:space="preserve"> This would allow you to view files in the repo locally on your machine, but, due to the permissions on the me5990 repo, you would not be able to push any changes you make back into the repo.  None-the-less, if, for instance, you wanted to maintain a pristine copy of the me5990 repo on your hard drive, bring up the git bash shell, navigate to the directory in which you wish to create the copy of the repo, and issue the command</w:t>
-      </w:r>
-    </w:p>
-    <w:p>
-      <w:pPr>
-        <w:pStyle w:val="CommandLine"/>
-      </w:pPr>
-      <w:r>
-        <w:t>git clone https://github.com/MichiganTech/me5990_spring2016 me5990_pristine</w:t>
-      </w:r>
-    </w:p>
-    <w:p>
-      <w:pPr>
-        <w:keepNext/>
-      </w:pPr>
-      <w:r>
-        <w:t>Issue this command only once. This will create a copy of the repo in the “me5990_pristine” subfolder of your current working directory. To pull future commands down, navigate to me5990_pristine and issue the command:</w:t>
-      </w:r>
-    </w:p>
-    <w:p>
-      <w:pPr>
-        <w:pStyle w:val="CommandLine"/>
-      </w:pPr>
-      <w:r>
-        <w:t xml:space="preserve">git </w:t>
-      </w:r>
-      <w:r>
-        <w:t>pull –u origin</w:t>
-      </w:r>
-    </w:p>
-    <w:p>
-      <w:pPr>
-        <w:keepNext/>
-      </w:pPr>
-      <w:r>
-        <w:rPr>
-          <w:noProof/>
-        </w:rPr>
-        <w:lastRenderedPageBreak/>
-        <w:drawing>
-          <wp:inline distT="0" distB="0" distL="0" distR="0" wp14:anchorId="13695415" wp14:editId="4ACB7049">
+          <wp:inline distT="0" distB="0" distL="0" distR="0" wp14:anchorId="039AE632" wp14:editId="687DD01F">
             <wp:extent cx="5486411" cy="2834646"/>
             <wp:effectExtent l="0" t="0" r="0" b="3810"/>
             <wp:docPr id="2" name="Picture 2"/>
@@ -1727,7 +1950,7 @@
                     <pic:cNvPicPr/>
                   </pic:nvPicPr>
                   <pic:blipFill>
-                    <a:blip r:embed="rId19" cstate="print">
+                    <a:blip r:embed="rId18" cstate="print">
                       <a:extLst>
                         <a:ext uri="{28A0092B-C50C-407E-A947-70E740481C1C}">
                           <a14:useLocalDpi xmlns:a14="http://schemas.microsoft.com/office/drawing/2010/main" val="0"/>
@@ -1774,7 +1997,7 @@
         <w:rPr>
           <w:noProof/>
         </w:rPr>
-        <w:t>2</w:t>
+        <w:t>5</w:t>
       </w:r>
       <w:r>
         <w:fldChar w:fldCharType="end"/>
@@ -1784,10 +2007,1090 @@
       </w:r>
       <w:r>
         <w:t>. Each dot represents a commit to the repository.</w:t>
+      </w:r>
+    </w:p>
+    <w:p>
+      <w:pPr>
+        <w:pStyle w:val="Heading1"/>
+      </w:pPr>
+      <w:bookmarkStart w:id="1" w:name="_Ref440616017"/>
+      <w:r>
+        <w:t>Working with your local repo</w:t>
+      </w:r>
+      <w:bookmarkEnd w:id="1"/>
+    </w:p>
+    <w:p>
+      <w:r>
+        <w:t xml:space="preserve">As soon as you edit any file in your local repository, </w:t>
+      </w:r>
+      <w:proofErr w:type="spellStart"/>
+      <w:r>
+        <w:t>git</w:t>
+      </w:r>
+      <w:proofErr w:type="spellEnd"/>
+      <w:r>
+        <w:t xml:space="preserve"> notices and marks the file as changed. This begins the process of updating the revision. You can check the status of the files in the repo using the </w:t>
+      </w:r>
+      <w:proofErr w:type="spellStart"/>
+      <w:r>
+        <w:rPr>
+          <w:rFonts w:ascii="Courier New" w:hAnsi="Courier New" w:cs="Courier New"/>
+        </w:rPr>
+        <w:t>git</w:t>
+      </w:r>
+      <w:proofErr w:type="spellEnd"/>
+      <w:r>
+        <w:rPr>
+          <w:rFonts w:ascii="Courier New" w:hAnsi="Courier New" w:cs="Courier New"/>
+        </w:rPr>
+        <w:t xml:space="preserve"> status</w:t>
+      </w:r>
+      <w:r>
+        <w:t xml:space="preserve"> command, which will give you the status of all the files in the repository, by default. Using the </w:t>
+      </w:r>
+      <w:proofErr w:type="spellStart"/>
+      <w:r>
+        <w:t>git</w:t>
+      </w:r>
+      <w:proofErr w:type="spellEnd"/>
+      <w:r>
+        <w:t xml:space="preserve"> shell, navigate to any folder within the repository and issue:</w:t>
+      </w:r>
+    </w:p>
+    <w:p>
+      <w:pPr>
+        <w:pStyle w:val="CommandLine"/>
+      </w:pPr>
+      <w:r>
+        <w:t xml:space="preserve">git </w:t>
+      </w:r>
+      <w:r>
+        <w:t>status</w:t>
+      </w:r>
+    </w:p>
+    <w:p>
+      <w:r>
+        <w:t>The resu</w:t>
+      </w:r>
+      <w:r>
+        <w:t xml:space="preserve">lt will look something like </w:t>
+      </w:r>
+      <w:r>
+        <w:fldChar w:fldCharType="begin"/>
+      </w:r>
+      <w:r>
+        <w:instrText xml:space="preserve"> REF _Ref440611967 \h </w:instrText>
+      </w:r>
+      <w:r>
+        <w:fldChar w:fldCharType="separate"/>
+      </w:r>
+      <w:r>
+        <w:t xml:space="preserve">Figure </w:t>
+      </w:r>
+      <w:r>
+        <w:rPr>
+          <w:noProof/>
+        </w:rPr>
+        <w:t>6</w:t>
+      </w:r>
+      <w:r>
+        <w:fldChar w:fldCharType="end"/>
+      </w:r>
+      <w:r>
+        <w:t xml:space="preserve">. In particular, the modified files will be listed. In </w:t>
+      </w:r>
+      <w:proofErr w:type="spellStart"/>
+      <w:r>
+        <w:t>git</w:t>
+      </w:r>
+      <w:proofErr w:type="spellEnd"/>
+      <w:r>
+        <w:t xml:space="preserve">, committing these changes is a two-step process. First, the changes must be </w:t>
+      </w:r>
+      <w:r>
+        <w:rPr>
+          <w:i/>
+        </w:rPr>
+        <w:t>staged</w:t>
+      </w:r>
+      <w:r>
+        <w:t>. This adds the modified file to the list of files to be committed. To stage a file, issue</w:t>
+      </w:r>
+    </w:p>
+    <w:p>
+      <w:pPr>
+        <w:pStyle w:val="CommandLine"/>
+      </w:pPr>
+      <w:r>
+        <w:t xml:space="preserve">git </w:t>
+      </w:r>
+      <w:r>
+        <w:t>stage &lt;filename or file spec&gt;</w:t>
+      </w:r>
+    </w:p>
+    <w:p>
+      <w:r>
+        <w:t xml:space="preserve">Wildcards such as * (match all) </w:t>
+      </w:r>
+      <w:proofErr w:type="gramStart"/>
+      <w:r>
+        <w:t>and ?</w:t>
+      </w:r>
+      <w:proofErr w:type="gramEnd"/>
+      <w:r>
+        <w:t xml:space="preserve"> (</w:t>
+      </w:r>
+      <w:proofErr w:type="gramStart"/>
+      <w:r>
+        <w:t>match</w:t>
+      </w:r>
+      <w:proofErr w:type="gramEnd"/>
+      <w:r>
+        <w:t xml:space="preserve"> a single character) may be used, for instance</w:t>
+      </w:r>
+    </w:p>
+    <w:p>
+      <w:pPr>
+        <w:pStyle w:val="CommandLine"/>
+      </w:pPr>
+      <w:r>
+        <w:t xml:space="preserve">git </w:t>
+      </w:r>
+      <w:r>
+        <w:t xml:space="preserve">stage </w:t>
+      </w:r>
+      <w:r>
+        <w:t>vilib/*.vi</w:t>
+      </w:r>
+    </w:p>
+    <w:p>
+      <w:r>
+        <w:t xml:space="preserve">After staging a file, </w:t>
+      </w:r>
+      <w:proofErr w:type="spellStart"/>
+      <w:r>
+        <w:rPr>
+          <w:rFonts w:ascii="Courier New" w:hAnsi="Courier New" w:cs="Courier New"/>
+        </w:rPr>
+        <w:t>git</w:t>
+      </w:r>
+      <w:proofErr w:type="spellEnd"/>
+      <w:r>
+        <w:rPr>
+          <w:rFonts w:ascii="Courier New" w:hAnsi="Courier New" w:cs="Courier New"/>
+        </w:rPr>
+        <w:t xml:space="preserve"> status</w:t>
+      </w:r>
+      <w:r>
+        <w:t xml:space="preserve"> will show that the changes are “to be committed,” as in </w:t>
+      </w:r>
+      <w:r>
+        <w:fldChar w:fldCharType="begin"/>
+      </w:r>
+      <w:r>
+        <w:instrText xml:space="preserve"> REF _Ref440612299 \h </w:instrText>
+      </w:r>
+      <w:r>
+        <w:fldChar w:fldCharType="separate"/>
+      </w:r>
+      <w:r>
+        <w:t xml:space="preserve">Figure </w:t>
+      </w:r>
+      <w:r>
+        <w:rPr>
+          <w:noProof/>
+        </w:rPr>
+        <w:t>7</w:t>
+      </w:r>
+      <w:r>
+        <w:fldChar w:fldCharType="end"/>
+      </w:r>
+      <w:r>
+        <w:t xml:space="preserve">. </w:t>
+      </w:r>
+      <w:r>
+        <w:rPr>
+          <w:i/>
+        </w:rPr>
+        <w:t xml:space="preserve">Note that </w:t>
+      </w:r>
+      <w:r>
+        <w:rPr>
+          <w:i/>
+        </w:rPr>
+        <w:t>if you make further edits to the file, the edits made after the file is stages are not committed.</w:t>
+      </w:r>
+      <w:r>
+        <w:t xml:space="preserve"> To incorporate the later changes into the commit, stage the file again.</w:t>
+      </w:r>
+    </w:p>
+    <w:p>
+      <w:pPr>
+        <w:keepNext/>
+        <w:jc w:val="center"/>
+      </w:pPr>
+      <w:r>
+        <w:rPr>
+          <w:noProof/>
+        </w:rPr>
+        <w:lastRenderedPageBreak/>
+        <w:drawing>
+          <wp:inline distT="0" distB="0" distL="0" distR="0" wp14:anchorId="3DA62BCC" wp14:editId="2AEB1896">
+            <wp:extent cx="4038600" cy="2385060"/>
+            <wp:effectExtent l="0" t="0" r="0" b="0"/>
+            <wp:docPr id="10" name="Picture 10"/>
+            <wp:cNvGraphicFramePr>
+              <a:graphicFrameLocks xmlns:a="http://schemas.openxmlformats.org/drawingml/2006/main" noChangeAspect="1"/>
+            </wp:cNvGraphicFramePr>
+            <a:graphic xmlns:a="http://schemas.openxmlformats.org/drawingml/2006/main">
+              <a:graphicData uri="http://schemas.openxmlformats.org/drawingml/2006/picture">
+                <pic:pic xmlns:pic="http://schemas.openxmlformats.org/drawingml/2006/picture">
+                  <pic:nvPicPr>
+                    <pic:cNvPr id="0" name=""/>
+                    <pic:cNvPicPr/>
+                  </pic:nvPicPr>
+                  <pic:blipFill>
+                    <a:blip r:embed="rId19"/>
+                    <a:stretch>
+                      <a:fillRect/>
+                    </a:stretch>
+                  </pic:blipFill>
+                  <pic:spPr>
+                    <a:xfrm>
+                      <a:off x="0" y="0"/>
+                      <a:ext cx="4038600" cy="2385060"/>
+                    </a:xfrm>
+                    <a:prstGeom prst="rect">
+                      <a:avLst/>
+                    </a:prstGeom>
+                  </pic:spPr>
+                </pic:pic>
+              </a:graphicData>
+            </a:graphic>
+          </wp:inline>
+        </w:drawing>
+      </w:r>
+    </w:p>
+    <w:p>
+      <w:pPr>
+        <w:pStyle w:val="Caption"/>
+        <w:rPr>
+          <w:rFonts w:cs="Courier New"/>
+        </w:rPr>
+      </w:pPr>
+      <w:bookmarkStart w:id="2" w:name="_Ref440611967"/>
+      <w:r>
+        <w:t xml:space="preserve">Figure </w:t>
+      </w:r>
+      <w:fldSimple w:instr=" SEQ Figure \* ARABIC ">
+        <w:r>
+          <w:rPr>
+            <w:noProof/>
+          </w:rPr>
+          <w:t>6</w:t>
+        </w:r>
+      </w:fldSimple>
+      <w:bookmarkEnd w:id="2"/>
+      <w:r>
+        <w:t xml:space="preserve">: Results of </w:t>
+      </w:r>
+      <w:proofErr w:type="spellStart"/>
+      <w:r>
+        <w:rPr>
+          <w:rFonts w:ascii="Courier New" w:hAnsi="Courier New" w:cs="Courier New"/>
+        </w:rPr>
+        <w:t>git</w:t>
+      </w:r>
+      <w:proofErr w:type="spellEnd"/>
+      <w:r>
+        <w:rPr>
+          <w:rFonts w:ascii="Courier New" w:hAnsi="Courier New" w:cs="Courier New"/>
+        </w:rPr>
+        <w:t xml:space="preserve"> status</w:t>
+      </w:r>
+      <w:r>
+        <w:rPr>
+          <w:rFonts w:cs="Courier New"/>
+        </w:rPr>
+        <w:t xml:space="preserve"> with </w:t>
+      </w:r>
+      <w:proofErr w:type="spellStart"/>
+      <w:r>
+        <w:rPr>
+          <w:rFonts w:cs="Courier New"/>
+        </w:rPr>
+        <w:t>unstaged</w:t>
+      </w:r>
+      <w:proofErr w:type="spellEnd"/>
+      <w:r>
+        <w:rPr>
+          <w:rFonts w:cs="Courier New"/>
+        </w:rPr>
+        <w:t xml:space="preserve"> changes</w:t>
+      </w:r>
+    </w:p>
+    <w:p>
+      <w:pPr>
+        <w:keepNext/>
+        <w:jc w:val="center"/>
+      </w:pPr>
+      <w:r>
+        <w:rPr>
+          <w:noProof/>
+        </w:rPr>
+        <w:drawing>
+          <wp:inline distT="0" distB="0" distL="0" distR="0" wp14:anchorId="181B066A" wp14:editId="5FD1D4C4">
+            <wp:extent cx="4038600" cy="2385060"/>
+            <wp:effectExtent l="0" t="0" r="0" b="0"/>
+            <wp:docPr id="11" name="Picture 11"/>
+            <wp:cNvGraphicFramePr>
+              <a:graphicFrameLocks xmlns:a="http://schemas.openxmlformats.org/drawingml/2006/main" noChangeAspect="1"/>
+            </wp:cNvGraphicFramePr>
+            <a:graphic xmlns:a="http://schemas.openxmlformats.org/drawingml/2006/main">
+              <a:graphicData uri="http://schemas.openxmlformats.org/drawingml/2006/picture">
+                <pic:pic xmlns:pic="http://schemas.openxmlformats.org/drawingml/2006/picture">
+                  <pic:nvPicPr>
+                    <pic:cNvPr id="0" name=""/>
+                    <pic:cNvPicPr/>
+                  </pic:nvPicPr>
+                  <pic:blipFill>
+                    <a:blip r:embed="rId20"/>
+                    <a:stretch>
+                      <a:fillRect/>
+                    </a:stretch>
+                  </pic:blipFill>
+                  <pic:spPr>
+                    <a:xfrm>
+                      <a:off x="0" y="0"/>
+                      <a:ext cx="4038600" cy="2385060"/>
+                    </a:xfrm>
+                    <a:prstGeom prst="rect">
+                      <a:avLst/>
+                    </a:prstGeom>
+                  </pic:spPr>
+                </pic:pic>
+              </a:graphicData>
+            </a:graphic>
+          </wp:inline>
+        </w:drawing>
+      </w:r>
+    </w:p>
+    <w:p>
+      <w:pPr>
+        <w:pStyle w:val="Caption"/>
+        <w:rPr>
+          <w:rFonts w:cs="Courier New"/>
+        </w:rPr>
+      </w:pPr>
+      <w:bookmarkStart w:id="3" w:name="_Ref440612299"/>
+      <w:r>
+        <w:t xml:space="preserve">Figure </w:t>
+      </w:r>
+      <w:fldSimple w:instr=" SEQ Figure \* ARABIC ">
+        <w:r>
+          <w:rPr>
+            <w:noProof/>
+          </w:rPr>
+          <w:t>7</w:t>
+        </w:r>
+      </w:fldSimple>
+      <w:bookmarkEnd w:id="3"/>
+      <w:r>
+        <w:t xml:space="preserve">: </w:t>
+      </w:r>
+      <w:r>
+        <w:t xml:space="preserve">Results of </w:t>
+      </w:r>
+      <w:proofErr w:type="spellStart"/>
+      <w:r>
+        <w:rPr>
+          <w:rFonts w:ascii="Courier New" w:hAnsi="Courier New" w:cs="Courier New"/>
+        </w:rPr>
+        <w:t>git</w:t>
+      </w:r>
+      <w:proofErr w:type="spellEnd"/>
+      <w:r>
+        <w:rPr>
+          <w:rFonts w:ascii="Courier New" w:hAnsi="Courier New" w:cs="Courier New"/>
+        </w:rPr>
+        <w:t xml:space="preserve"> status</w:t>
+      </w:r>
+      <w:r>
+        <w:rPr>
+          <w:rFonts w:cs="Courier New"/>
+        </w:rPr>
+        <w:t xml:space="preserve"> with </w:t>
+      </w:r>
+      <w:r>
+        <w:rPr>
+          <w:rFonts w:cs="Courier New"/>
+        </w:rPr>
+        <w:t>staged changes</w:t>
+      </w:r>
+    </w:p>
+    <w:p>
+      <w:r>
+        <w:t>Once you have staged</w:t>
+      </w:r>
+      <w:r>
+        <w:t xml:space="preserve"> all of the changes you wish to commit, simply issue</w:t>
+      </w:r>
+    </w:p>
+    <w:p>
+      <w:pPr>
+        <w:pStyle w:val="CommandLine"/>
+      </w:pPr>
+      <w:r>
+        <w:t>git commit</w:t>
+      </w:r>
+    </w:p>
+    <w:p>
+      <w:proofErr w:type="gramStart"/>
+      <w:r>
+        <w:t>to</w:t>
+      </w:r>
+      <w:proofErr w:type="gramEnd"/>
+      <w:r>
+        <w:t xml:space="preserve"> have the changes committed to the local repository. </w:t>
+      </w:r>
+      <w:r>
+        <w:t xml:space="preserve">Make sure to commit all files as the penultimate step in completing an assignment. </w:t>
+      </w:r>
+      <w:r>
+        <w:t>(</w:t>
+      </w:r>
+      <w:r>
+        <w:t>And, n</w:t>
+      </w:r>
+      <w:r>
+        <w:t xml:space="preserve">ote that you still need to issue a </w:t>
+      </w:r>
+      <w:r>
+        <w:rPr>
+          <w:rStyle w:val="CommandLineChar"/>
+        </w:rPr>
+        <w:t>git push</w:t>
+      </w:r>
+      <w:r>
+        <w:t>, as discussed</w:t>
+      </w:r>
+      <w:r>
+        <w:t xml:space="preserve"> in Section </w:t>
+      </w:r>
+      <w:r>
+        <w:fldChar w:fldCharType="begin"/>
+      </w:r>
+      <w:r>
+        <w:instrText xml:space="preserve"> REF _Ref440616345 \r \h </w:instrText>
+      </w:r>
+      <w:r>
+        <w:fldChar w:fldCharType="separate"/>
+      </w:r>
+      <w:r>
+        <w:t>4</w:t>
+      </w:r>
+      <w:r>
+        <w:fldChar w:fldCharType="end"/>
+      </w:r>
+      <w:r>
+        <w:t>, to have these changes pushed to the remote repository.)</w:t>
+      </w:r>
+    </w:p>
+    <w:p>
+      <w:r>
+        <w:t xml:space="preserve">Help is available for all </w:t>
+      </w:r>
+      <w:proofErr w:type="spellStart"/>
+      <w:r>
+        <w:t>git</w:t>
+      </w:r>
+      <w:proofErr w:type="spellEnd"/>
+      <w:r>
+        <w:t xml:space="preserve"> commands by issuing </w:t>
+      </w:r>
+    </w:p>
+    <w:p>
+      <w:pPr>
+        <w:pStyle w:val="CommandLine"/>
+      </w:pPr>
+      <w:r>
+        <w:t>git help &lt;command&gt;</w:t>
+      </w:r>
+    </w:p>
+    <w:p>
+      <w:pPr>
+        <w:rPr>
+          <w:rFonts w:cs="Courier New"/>
+        </w:rPr>
+      </w:pPr>
+      <w:r>
+        <w:t xml:space="preserve">Issuing </w:t>
+      </w:r>
+      <w:proofErr w:type="spellStart"/>
+      <w:r>
+        <w:rPr>
+          <w:rFonts w:ascii="Courier New" w:hAnsi="Courier New" w:cs="Courier New"/>
+        </w:rPr>
+        <w:t>git</w:t>
+      </w:r>
+      <w:proofErr w:type="spellEnd"/>
+      <w:r>
+        <w:rPr>
+          <w:rFonts w:ascii="Courier New" w:hAnsi="Courier New" w:cs="Courier New"/>
+        </w:rPr>
+        <w:t xml:space="preserve"> help</w:t>
+      </w:r>
+      <w:r>
+        <w:rPr>
+          <w:rFonts w:cs="Courier New"/>
+        </w:rPr>
+        <w:t xml:space="preserve"> without a specific command will provide a list of common commands.</w:t>
+      </w:r>
+    </w:p>
+    <w:p>
+      <w:r>
+        <w:lastRenderedPageBreak/>
+        <w:t xml:space="preserve">There are a number of other operations one may want to do within your local repository, such as </w:t>
+      </w:r>
+      <w:r>
+        <w:t xml:space="preserve">reverting a file to the head (most recent committed) version, checking out a specific version of a file or </w:t>
+      </w:r>
+      <w:proofErr w:type="gramStart"/>
+      <w:r>
+        <w:t>an</w:t>
+      </w:r>
+      <w:proofErr w:type="gramEnd"/>
+      <w:r>
+        <w:t xml:space="preserve"> entire branch, etc. These are left as exercises for the students. Help for </w:t>
+      </w:r>
+      <w:proofErr w:type="spellStart"/>
+      <w:r>
+        <w:t>git</w:t>
+      </w:r>
+      <w:proofErr w:type="spellEnd"/>
+      <w:r>
+        <w:t xml:space="preserve"> is readily available on the internet.</w:t>
+      </w:r>
+      <w:r>
+        <w:t xml:space="preserve"> </w:t>
+      </w:r>
+      <w:r>
+        <w:t>See also the resources at the end of this document.</w:t>
+      </w:r>
+      <w:bookmarkStart w:id="4" w:name="_GoBack"/>
+      <w:bookmarkEnd w:id="4"/>
+    </w:p>
+    <w:p>
+      <w:pPr>
+        <w:pStyle w:val="Heading1"/>
+      </w:pPr>
+      <w:r>
+        <w:t xml:space="preserve">Other </w:t>
+      </w:r>
+      <w:proofErr w:type="spellStart"/>
+      <w:r>
+        <w:t>git</w:t>
+      </w:r>
+      <w:proofErr w:type="spellEnd"/>
+      <w:r>
+        <w:t xml:space="preserve"> bash commands</w:t>
+      </w:r>
+    </w:p>
+    <w:p>
+      <w:r>
+        <w:t>You may find the easiest way to get to the bash shell is to use the Windows Explorer (file system) to navigate to the folder of interest, and then to right click on a folder and select “</w:t>
+      </w:r>
+      <w:proofErr w:type="spellStart"/>
+      <w:r>
+        <w:t>git</w:t>
+      </w:r>
+      <w:proofErr w:type="spellEnd"/>
+      <w:r>
+        <w:t xml:space="preserve"> bash shell.” This will open the </w:t>
+      </w:r>
+      <w:proofErr w:type="spellStart"/>
+      <w:r>
+        <w:t>git</w:t>
+      </w:r>
+      <w:proofErr w:type="spellEnd"/>
+      <w:r>
+        <w:t xml:space="preserve"> bash shell in the selected directory. However, standard UNIX commands available in the bash shell are in the table below</w:t>
+      </w:r>
+      <w:r>
+        <w:t>. Most commands will provide some help if issued with the “—help” or “-h” flag, e.g. “</w:t>
+      </w:r>
+      <w:proofErr w:type="spellStart"/>
+      <w:r>
+        <w:rPr>
+          <w:rFonts w:ascii="Courier New" w:hAnsi="Courier New" w:cs="Courier New"/>
+        </w:rPr>
+        <w:t>rm</w:t>
+      </w:r>
+      <w:proofErr w:type="spellEnd"/>
+      <w:r>
+        <w:rPr>
+          <w:rFonts w:ascii="Courier New" w:hAnsi="Courier New" w:cs="Courier New"/>
+        </w:rPr>
+        <w:t xml:space="preserve"> </w:t>
+      </w:r>
+      <w:r>
+        <w:rPr>
+          <w:rFonts w:ascii="Courier New" w:hAnsi="Courier New" w:cs="Courier New"/>
+        </w:rPr>
+        <w:t>--</w:t>
+      </w:r>
+      <w:r>
+        <w:rPr>
+          <w:rFonts w:ascii="Courier New" w:hAnsi="Courier New" w:cs="Courier New"/>
+        </w:rPr>
+        <w:t>help</w:t>
+      </w:r>
+      <w:r>
+        <w:t>”</w:t>
+      </w:r>
+    </w:p>
+    <w:tbl>
+      <w:tblPr>
+        <w:tblStyle w:val="TableGrid"/>
+        <w:tblW w:w="0" w:type="auto"/>
+        <w:tblLook w:val="04A0" w:firstRow="1" w:lastRow="0" w:firstColumn="1" w:lastColumn="0" w:noHBand="0" w:noVBand="1"/>
+      </w:tblPr>
+      <w:tblGrid>
+        <w:gridCol w:w="3348"/>
+        <w:gridCol w:w="6120"/>
+      </w:tblGrid>
+      <w:tr>
+        <w:tc>
+          <w:tcPr>
+            <w:tcW w:w="3348" w:type="dxa"/>
+          </w:tcPr>
+          <w:p>
+            <w:pPr>
+              <w:pStyle w:val="CommandLine"/>
+              <w:ind w:left="360"/>
+              <w:jc w:val="center"/>
+              <w:rPr>
+                <w:rFonts w:asciiTheme="minorHAnsi" w:hAnsiTheme="minorHAnsi"/>
+                <w:b/>
+                <w:sz w:val="22"/>
+                <w:szCs w:val="22"/>
+              </w:rPr>
+            </w:pPr>
+            <w:r>
+              <w:rPr>
+                <w:rFonts w:asciiTheme="minorHAnsi" w:hAnsiTheme="minorHAnsi"/>
+                <w:b/>
+                <w:sz w:val="22"/>
+                <w:szCs w:val="22"/>
+              </w:rPr>
+              <w:t>Command</w:t>
+            </w:r>
+          </w:p>
+        </w:tc>
+        <w:tc>
+          <w:tcPr>
+            <w:tcW w:w="6120" w:type="dxa"/>
+          </w:tcPr>
+          <w:p>
+            <w:pPr>
+              <w:jc w:val="center"/>
+              <w:rPr>
+                <w:b/>
+              </w:rPr>
+            </w:pPr>
+            <w:r>
+              <w:rPr>
+                <w:b/>
+              </w:rPr>
+              <w:t>Description</w:t>
+            </w:r>
+          </w:p>
+        </w:tc>
+      </w:tr>
+      <w:tr>
+        <w:tc>
+          <w:tcPr>
+            <w:tcW w:w="3348" w:type="dxa"/>
+          </w:tcPr>
+          <w:p>
+            <w:pPr>
+              <w:pStyle w:val="CommandLine"/>
+              <w:ind w:left="360"/>
+            </w:pPr>
+            <w:r>
+              <w:t>cd &lt;folder&gt;</w:t>
+            </w:r>
+          </w:p>
+        </w:tc>
+        <w:tc>
+          <w:tcPr>
+            <w:tcW w:w="6120" w:type="dxa"/>
+          </w:tcPr>
+          <w:p>
+            <w:r>
+              <w:t>Navigate to a directory relative to the current directory. Use “</w:t>
+            </w:r>
+            <w:proofErr w:type="gramStart"/>
+            <w:r>
+              <w:t>..”</w:t>
+            </w:r>
+            <w:proofErr w:type="gramEnd"/>
+            <w:r>
+              <w:t xml:space="preserve"> to go up a directory, i.e. </w:t>
+            </w:r>
+            <w:r>
+              <w:rPr>
+                <w:rFonts w:ascii="Courier New" w:hAnsi="Courier New" w:cs="Courier New"/>
+              </w:rPr>
+              <w:t>cd ..</w:t>
+            </w:r>
+          </w:p>
+        </w:tc>
+      </w:tr>
+      <w:tr>
+        <w:tc>
+          <w:tcPr>
+            <w:tcW w:w="3348" w:type="dxa"/>
+          </w:tcPr>
+          <w:p>
+            <w:pPr>
+              <w:pStyle w:val="CommandLine"/>
+              <w:ind w:left="360"/>
+            </w:pPr>
+            <w:r>
+              <w:t>cp &lt;file1&gt; &lt;file2&gt;|&lt;dir&gt;</w:t>
+            </w:r>
+          </w:p>
+        </w:tc>
+        <w:tc>
+          <w:tcPr>
+            <w:tcW w:w="6120" w:type="dxa"/>
+          </w:tcPr>
+          <w:p>
+            <w:r>
+              <w:t>Copy a file1 to file 2. If the second argument is an existing directory, copies file1 into the specified directory.</w:t>
+            </w:r>
+          </w:p>
+        </w:tc>
+      </w:tr>
+      <w:tr>
+        <w:tc>
+          <w:tcPr>
+            <w:tcW w:w="3348" w:type="dxa"/>
+          </w:tcPr>
+          <w:p>
+            <w:pPr>
+              <w:pStyle w:val="CommandLine"/>
+              <w:ind w:left="360"/>
+            </w:pPr>
+            <w:r>
+              <w:t>mv &lt;file1&gt; &lt;file2&gt;|&lt;dir&gt;</w:t>
+            </w:r>
+          </w:p>
+        </w:tc>
+        <w:tc>
+          <w:tcPr>
+            <w:tcW w:w="6120" w:type="dxa"/>
+          </w:tcPr>
+          <w:p>
+            <w:r>
+              <w:t xml:space="preserve">Move. Like copy, but deletes the source after copying. This should typically be done with </w:t>
+            </w:r>
+            <w:proofErr w:type="spellStart"/>
+            <w:r>
+              <w:rPr>
+                <w:rFonts w:ascii="Courier New" w:hAnsi="Courier New" w:cs="Courier New"/>
+              </w:rPr>
+              <w:t>git</w:t>
+            </w:r>
+            <w:proofErr w:type="spellEnd"/>
+            <w:r>
+              <w:rPr>
+                <w:rFonts w:ascii="Courier New" w:hAnsi="Courier New" w:cs="Courier New"/>
+              </w:rPr>
+              <w:t xml:space="preserve"> mv</w:t>
+            </w:r>
+            <w:r>
+              <w:t xml:space="preserve"> when working in a repository with files that are under revision control.</w:t>
+            </w:r>
+          </w:p>
+        </w:tc>
+      </w:tr>
+      <w:tr>
+        <w:tc>
+          <w:tcPr>
+            <w:tcW w:w="3348" w:type="dxa"/>
+          </w:tcPr>
+          <w:p>
+            <w:pPr>
+              <w:pStyle w:val="CommandLine"/>
+              <w:ind w:left="360"/>
+            </w:pPr>
+            <w:r>
+              <w:t>mkdir &lt;dir&gt;</w:t>
+            </w:r>
+          </w:p>
+        </w:tc>
+        <w:tc>
+          <w:tcPr>
+            <w:tcW w:w="6120" w:type="dxa"/>
+          </w:tcPr>
+          <w:p>
+            <w:r>
+              <w:t>Creates a directory</w:t>
+            </w:r>
+          </w:p>
+        </w:tc>
+      </w:tr>
+      <w:tr>
+        <w:tc>
+          <w:tcPr>
+            <w:tcW w:w="3348" w:type="dxa"/>
+          </w:tcPr>
+          <w:p>
+            <w:pPr>
+              <w:pStyle w:val="CommandLine"/>
+              <w:ind w:left="360"/>
+            </w:pPr>
+            <w:r>
+              <w:t>rmdir &lt;dir&gt;</w:t>
+            </w:r>
+          </w:p>
+        </w:tc>
+        <w:tc>
+          <w:tcPr>
+            <w:tcW w:w="6120" w:type="dxa"/>
+          </w:tcPr>
+          <w:p>
+            <w:r>
+              <w:t>Removes a directory</w:t>
+            </w:r>
+          </w:p>
+        </w:tc>
+      </w:tr>
+      <w:tr>
+        <w:tc>
+          <w:tcPr>
+            <w:tcW w:w="3348" w:type="dxa"/>
+          </w:tcPr>
+          <w:p>
+            <w:pPr>
+              <w:pStyle w:val="CommandLine"/>
+              <w:ind w:left="360"/>
+            </w:pPr>
+            <w:r>
+              <w:t>rm &lt;file&gt;</w:t>
+            </w:r>
+          </w:p>
+        </w:tc>
+        <w:tc>
+          <w:tcPr>
+            <w:tcW w:w="6120" w:type="dxa"/>
+          </w:tcPr>
+          <w:p>
+            <w:r>
+              <w:t xml:space="preserve">Removes (deletes) a file. Note that this should typically be done with </w:t>
+            </w:r>
+            <w:proofErr w:type="spellStart"/>
+            <w:r>
+              <w:rPr>
+                <w:rFonts w:ascii="Courier New" w:hAnsi="Courier New" w:cs="Courier New"/>
+              </w:rPr>
+              <w:t>git</w:t>
+            </w:r>
+            <w:proofErr w:type="spellEnd"/>
+            <w:r>
+              <w:rPr>
+                <w:rFonts w:ascii="Courier New" w:hAnsi="Courier New" w:cs="Courier New"/>
+              </w:rPr>
+              <w:t xml:space="preserve"> </w:t>
+            </w:r>
+            <w:proofErr w:type="spellStart"/>
+            <w:r>
+              <w:rPr>
+                <w:rFonts w:ascii="Courier New" w:hAnsi="Courier New" w:cs="Courier New"/>
+              </w:rPr>
+              <w:t>rm</w:t>
+            </w:r>
+            <w:proofErr w:type="spellEnd"/>
+            <w:r>
+              <w:rPr>
+                <w:rFonts w:cs="Courier New"/>
+              </w:rPr>
+              <w:t xml:space="preserve"> when working in a </w:t>
+            </w:r>
+            <w:proofErr w:type="spellStart"/>
+            <w:r>
+              <w:rPr>
+                <w:rFonts w:cs="Courier New"/>
+              </w:rPr>
+              <w:t>git</w:t>
+            </w:r>
+            <w:proofErr w:type="spellEnd"/>
+            <w:r>
+              <w:rPr>
+                <w:rFonts w:cs="Courier New"/>
+              </w:rPr>
+              <w:t xml:space="preserve"> repository with files under revision control.</w:t>
+            </w:r>
+          </w:p>
+        </w:tc>
+      </w:tr>
+      <w:tr>
+        <w:tc>
+          <w:tcPr>
+            <w:tcW w:w="3348" w:type="dxa"/>
+          </w:tcPr>
+          <w:p>
+            <w:pPr>
+              <w:pStyle w:val="CommandLine"/>
+              <w:ind w:left="360"/>
+            </w:pPr>
+            <w:r>
+              <w:t>ls [&lt;dir&gt;]</w:t>
+            </w:r>
+          </w:p>
+        </w:tc>
+        <w:tc>
+          <w:tcPr>
+            <w:tcW w:w="6120" w:type="dxa"/>
+          </w:tcPr>
+          <w:p>
+            <w:r>
+              <w:t>List the directory contents. With no argument, lists the current working directory.</w:t>
+            </w:r>
+          </w:p>
+        </w:tc>
+      </w:tr>
+    </w:tbl>
+    <w:p/>
+    <w:p>
+      <w:pPr>
+        <w:pStyle w:val="Heading1"/>
+      </w:pPr>
+      <w:r>
+        <w:t>Other resources</w:t>
+      </w:r>
+    </w:p>
+    <w:p>
+      <w:r>
+        <w:t>These days, I expect you to be able to use Google as well as I can. None-the-less, here are a few basic tutorials to get you started.</w:t>
+      </w:r>
+    </w:p>
+    <w:p>
+      <w:r>
+        <w:rPr>
+          <w:b/>
+        </w:rPr>
+        <w:t xml:space="preserve">Official </w:t>
+      </w:r>
+      <w:proofErr w:type="spellStart"/>
+      <w:r>
+        <w:rPr>
+          <w:b/>
+        </w:rPr>
+        <w:t>Git</w:t>
+      </w:r>
+      <w:proofErr w:type="spellEnd"/>
+      <w:r>
+        <w:rPr>
+          <w:b/>
+        </w:rPr>
+        <w:t xml:space="preserve"> Tutorial: </w:t>
+      </w:r>
+      <w:hyperlink r:id="rId21" w:history="1">
+        <w:r>
+          <w:rPr>
+            <w:rStyle w:val="Hyperlink"/>
+          </w:rPr>
+          <w:t>http://git-scm.com/docs/gittutorial</w:t>
+        </w:r>
+      </w:hyperlink>
+    </w:p>
+    <w:p>
+      <w:r>
+        <w:t xml:space="preserve">This is a good place to learn more about </w:t>
+      </w:r>
+      <w:proofErr w:type="spellStart"/>
+      <w:r>
+        <w:t>git</w:t>
+      </w:r>
+      <w:proofErr w:type="spellEnd"/>
+    </w:p>
+    <w:p>
+      <w:r>
+        <w:rPr>
+          <w:b/>
+        </w:rPr>
+        <w:t xml:space="preserve">Nice </w:t>
+      </w:r>
+      <w:proofErr w:type="spellStart"/>
+      <w:r>
+        <w:rPr>
+          <w:b/>
+        </w:rPr>
+        <w:t>Git</w:t>
+      </w:r>
+      <w:proofErr w:type="spellEnd"/>
+      <w:r>
+        <w:rPr>
+          <w:b/>
+        </w:rPr>
+        <w:t xml:space="preserve"> Cheat Sheet: </w:t>
+      </w:r>
+      <w:hyperlink r:id="rId22" w:history="1">
+        <w:r>
+          <w:rPr>
+            <w:rStyle w:val="Hyperlink"/>
+          </w:rPr>
+          <w:t>http://www.git-tower.com/blog/git-cheat-sheet/</w:t>
+        </w:r>
+      </w:hyperlink>
+    </w:p>
+    <w:p>
+      <w:r>
+        <w:t>Print it. Use it. Love it.</w:t>
+      </w:r>
+    </w:p>
+    <w:p>
+      <w:r>
+        <w:rPr>
+          <w:b/>
+        </w:rPr>
+        <w:t>Bash Shell Tutorial:</w:t>
+      </w:r>
+      <w:r>
+        <w:rPr>
+          <w:b/>
+        </w:rPr>
+        <w:t xml:space="preserve"> </w:t>
+      </w:r>
+      <w:hyperlink r:id="rId23" w:history="1">
+        <w:r>
+          <w:rPr>
+            <w:rStyle w:val="Hyperlink"/>
+          </w:rPr>
+          <w:t>http://ryanstutorials.net/linuxtutorial/</w:t>
+        </w:r>
+      </w:hyperlink>
+    </w:p>
+    <w:p>
+      <w:r>
+        <w:lastRenderedPageBreak/>
+        <w:t xml:space="preserve"> Sections 1-7 are great. Section 8 does not apply well to a Windows </w:t>
+      </w:r>
+      <w:proofErr w:type="gramStart"/>
+      <w:r>
+        <w:t>machine,</w:t>
+      </w:r>
+      <w:proofErr w:type="gramEnd"/>
+      <w:r>
+        <w:t xml:space="preserve"> Sections 9-11 and 13 may be useful but are advanced. The Cheat Sheet in Section 14 is quite useful.</w:t>
       </w:r>
     </w:p>
     <w:p/>
     <w:sectPr>
+      <w:footerReference w:type="default" r:id="rId24"/>
       <w:pgSz w:w="12240" w:h="15840"/>
       <w:pgMar w:top="1440" w:right="1440" w:bottom="1440" w:left="1440" w:header="720" w:footer="720" w:gutter="0"/>
       <w:cols w:space="720"/>
@@ -1797,6 +3100,102 @@
 </w:document>
 </file>
 
+<file path=word/endnotes.xml><?xml version="1.0" encoding="utf-8"?>
+<w:endnotes xmlns:wpc="http://schemas.microsoft.com/office/word/2010/wordprocessingCanvas" xmlns:mc="http://schemas.openxmlformats.org/markup-compatibility/2006" xmlns:o="urn:schemas-microsoft-com:office:office" xmlns:r="http://schemas.openxmlformats.org/officeDocument/2006/relationships" xmlns:m="http://schemas.openxmlformats.org/officeDocument/2006/math" xmlns:v="urn:schemas-microsoft-com:vml" xmlns:wp14="http://schemas.microsoft.com/office/word/2010/wordprocessingDrawing" xmlns:wp="http://schemas.openxmlformats.org/drawingml/2006/wordprocessingDrawing" xmlns:w10="urn:schemas-microsoft-com:office:word" xmlns:w="http://schemas.openxmlformats.org/wordprocessingml/2006/main" xmlns:w14="http://schemas.microsoft.com/office/word/2010/wordml" xmlns:wpg="http://schemas.microsoft.com/office/word/2010/wordprocessingGroup" xmlns:wpi="http://schemas.microsoft.com/office/word/2010/wordprocessingInk" xmlns:wne="http://schemas.microsoft.com/office/word/2006/wordml" xmlns:wps="http://schemas.microsoft.com/office/word/2010/wordprocessingShape" mc:Ignorable="w14 wp14">
+  <w:endnote w:type="separator" w:id="-1">
+    <w:p>
+      <w:pPr>
+        <w:spacing w:after="0" w:line="240" w:lineRule="auto"/>
+      </w:pPr>
+      <w:r>
+        <w:separator/>
+      </w:r>
+    </w:p>
+  </w:endnote>
+  <w:endnote w:type="continuationSeparator" w:id="0">
+    <w:p>
+      <w:pPr>
+        <w:spacing w:after="0" w:line="240" w:lineRule="auto"/>
+      </w:pPr>
+      <w:r>
+        <w:continuationSeparator/>
+      </w:r>
+    </w:p>
+  </w:endnote>
+</w:endnotes>
+</file>
+
+<file path=word/footer1.xml><?xml version="1.0" encoding="utf-8"?>
+<w:ftr xmlns:wpc="http://schemas.microsoft.com/office/word/2010/wordprocessingCanvas" xmlns:mc="http://schemas.openxmlformats.org/markup-compatibility/2006" xmlns:o="urn:schemas-microsoft-com:office:office" xmlns:r="http://schemas.openxmlformats.org/officeDocument/2006/relationships" xmlns:m="http://schemas.openxmlformats.org/officeDocument/2006/math" xmlns:v="urn:schemas-microsoft-com:vml" xmlns:wp14="http://schemas.microsoft.com/office/word/2010/wordprocessingDrawing" xmlns:wp="http://schemas.openxmlformats.org/drawingml/2006/wordprocessingDrawing" xmlns:w10="urn:schemas-microsoft-com:office:word" xmlns:w="http://schemas.openxmlformats.org/wordprocessingml/2006/main" xmlns:w14="http://schemas.microsoft.com/office/word/2010/wordml" xmlns:wpg="http://schemas.microsoft.com/office/word/2010/wordprocessingGroup" xmlns:wpi="http://schemas.microsoft.com/office/word/2010/wordprocessingInk" xmlns:wne="http://schemas.microsoft.com/office/word/2006/wordml" xmlns:wps="http://schemas.microsoft.com/office/word/2010/wordprocessingShape" mc:Ignorable="w14 wp14">
+  <w:p>
+    <w:pPr>
+      <w:pStyle w:val="Footer"/>
+      <w:jc w:val="center"/>
+    </w:pPr>
+    <w:r>
+      <w:rPr>
+        <w:color w:val="808080" w:themeColor="background1" w:themeShade="80"/>
+        <w:spacing w:val="60"/>
+      </w:rPr>
+      <w:t>Page</w:t>
+    </w:r>
+    <w:r>
+      <w:t xml:space="preserve"> | </w:t>
+    </w:r>
+    <w:r>
+      <w:fldChar w:fldCharType="begin"/>
+    </w:r>
+    <w:r>
+      <w:instrText xml:space="preserve"> PAGE   \* MERGEFORMAT </w:instrText>
+    </w:r>
+    <w:r>
+      <w:fldChar w:fldCharType="separate"/>
+    </w:r>
+    <w:r>
+      <w:rPr>
+        <w:b/>
+        <w:bCs/>
+        <w:noProof/>
+      </w:rPr>
+      <w:t>9</w:t>
+    </w:r>
+    <w:r>
+      <w:rPr>
+        <w:b/>
+        <w:bCs/>
+        <w:noProof/>
+      </w:rPr>
+      <w:fldChar w:fldCharType="end"/>
+    </w:r>
+  </w:p>
+</w:ftr>
+</file>
+
+<file path=word/footnotes.xml><?xml version="1.0" encoding="utf-8"?>
+<w:footnotes xmlns:wpc="http://schemas.microsoft.com/office/word/2010/wordprocessingCanvas" xmlns:mc="http://schemas.openxmlformats.org/markup-compatibility/2006" xmlns:o="urn:schemas-microsoft-com:office:office" xmlns:r="http://schemas.openxmlformats.org/officeDocument/2006/relationships" xmlns:m="http://schemas.openxmlformats.org/officeDocument/2006/math" xmlns:v="urn:schemas-microsoft-com:vml" xmlns:wp14="http://schemas.microsoft.com/office/word/2010/wordprocessingDrawing" xmlns:wp="http://schemas.openxmlformats.org/drawingml/2006/wordprocessingDrawing" xmlns:w10="urn:schemas-microsoft-com:office:word" xmlns:w="http://schemas.openxmlformats.org/wordprocessingml/2006/main" xmlns:w14="http://schemas.microsoft.com/office/word/2010/wordml" xmlns:wpg="http://schemas.microsoft.com/office/word/2010/wordprocessingGroup" xmlns:wpi="http://schemas.microsoft.com/office/word/2010/wordprocessingInk" xmlns:wne="http://schemas.microsoft.com/office/word/2006/wordml" xmlns:wps="http://schemas.microsoft.com/office/word/2010/wordprocessingShape" mc:Ignorable="w14 wp14">
+  <w:footnote w:type="separator" w:id="-1">
+    <w:p>
+      <w:pPr>
+        <w:spacing w:after="0" w:line="240" w:lineRule="auto"/>
+      </w:pPr>
+      <w:r>
+        <w:separator/>
+      </w:r>
+    </w:p>
+  </w:footnote>
+  <w:footnote w:type="continuationSeparator" w:id="0">
+    <w:p>
+      <w:pPr>
+        <w:spacing w:after="0" w:line="240" w:lineRule="auto"/>
+      </w:pPr>
+      <w:r>
+        <w:continuationSeparator/>
+      </w:r>
+    </w:p>
+  </w:footnote>
+</w:footnotes>
+</file>
+
 <file path=word/numbering.xml><?xml version="1.0" encoding="utf-8"?>
 <w:numbering xmlns:wpc="http://schemas.microsoft.com/office/word/2010/wordprocessingCanvas" xmlns:mc="http://schemas.openxmlformats.org/markup-compatibility/2006" xmlns:o="urn:schemas-microsoft-com:office:office" xmlns:r="http://schemas.openxmlformats.org/officeDocument/2006/relationships" xmlns:m="http://schemas.openxmlformats.org/officeDocument/2006/math" xmlns:v="urn:schemas-microsoft-com:vml" xmlns:wp14="http://schemas.microsoft.com/office/word/2010/wordprocessingDrawing" xmlns:wp="http://schemas.openxmlformats.org/drawingml/2006/wordprocessingDrawing" xmlns:w10="urn:schemas-microsoft-com:office:word" xmlns:w="http://schemas.openxmlformats.org/wordprocessingml/2006/main" xmlns:w14="http://schemas.microsoft.com/office/word/2010/wordml" xmlns:wpg="http://schemas.microsoft.com/office/word/2010/wordprocessingGroup" xmlns:wpi="http://schemas.microsoft.com/office/word/2010/wordprocessingInk" xmlns:wne="http://schemas.microsoft.com/office/word/2006/wordml" xmlns:wps="http://schemas.microsoft.com/office/word/2010/wordprocessingShape" mc:Ignorable="w14 wp14">
   <w:abstractNum w:abstractNumId="0">
@@ -2287,6 +3686,93 @@
     </w:lvl>
   </w:abstractNum>
   <w:abstractNum w:abstractNumId="5">
+    <w:nsid w:val="615952E2"/>
+    <w:multiLevelType w:val="multilevel"/>
+    <w:tmpl w:val="E31A1184"/>
+    <w:lvl w:ilvl="0">
+      <w:start w:val="1"/>
+      <w:numFmt w:val="decimal"/>
+      <w:pStyle w:val="Heading1"/>
+      <w:lvlText w:val="%1."/>
+      <w:lvlJc w:val="left"/>
+      <w:pPr>
+        <w:ind w:left="360" w:hanging="360"/>
+      </w:pPr>
+    </w:lvl>
+    <w:lvl w:ilvl="1">
+      <w:start w:val="1"/>
+      <w:numFmt w:val="decimal"/>
+      <w:lvlText w:val="%1.%2."/>
+      <w:lvlJc w:val="left"/>
+      <w:pPr>
+        <w:ind w:left="792" w:hanging="432"/>
+      </w:pPr>
+    </w:lvl>
+    <w:lvl w:ilvl="2">
+      <w:start w:val="1"/>
+      <w:numFmt w:val="decimal"/>
+      <w:lvlText w:val="%1.%2.%3."/>
+      <w:lvlJc w:val="left"/>
+      <w:pPr>
+        <w:ind w:left="1224" w:hanging="504"/>
+      </w:pPr>
+    </w:lvl>
+    <w:lvl w:ilvl="3">
+      <w:start w:val="1"/>
+      <w:numFmt w:val="decimal"/>
+      <w:lvlText w:val="%1.%2.%3.%4."/>
+      <w:lvlJc w:val="left"/>
+      <w:pPr>
+        <w:ind w:left="1728" w:hanging="648"/>
+      </w:pPr>
+    </w:lvl>
+    <w:lvl w:ilvl="4">
+      <w:start w:val="1"/>
+      <w:numFmt w:val="decimal"/>
+      <w:lvlText w:val="%1.%2.%3.%4.%5."/>
+      <w:lvlJc w:val="left"/>
+      <w:pPr>
+        <w:ind w:left="2232" w:hanging="792"/>
+      </w:pPr>
+    </w:lvl>
+    <w:lvl w:ilvl="5">
+      <w:start w:val="1"/>
+      <w:numFmt w:val="decimal"/>
+      <w:lvlText w:val="%1.%2.%3.%4.%5.%6."/>
+      <w:lvlJc w:val="left"/>
+      <w:pPr>
+        <w:ind w:left="2736" w:hanging="936"/>
+      </w:pPr>
+    </w:lvl>
+    <w:lvl w:ilvl="6">
+      <w:start w:val="1"/>
+      <w:numFmt w:val="decimal"/>
+      <w:lvlText w:val="%1.%2.%3.%4.%5.%6.%7."/>
+      <w:lvlJc w:val="left"/>
+      <w:pPr>
+        <w:ind w:left="3240" w:hanging="1080"/>
+      </w:pPr>
+    </w:lvl>
+    <w:lvl w:ilvl="7">
+      <w:start w:val="1"/>
+      <w:numFmt w:val="decimal"/>
+      <w:lvlText w:val="%1.%2.%3.%4.%5.%6.%7.%8."/>
+      <w:lvlJc w:val="left"/>
+      <w:pPr>
+        <w:ind w:left="3744" w:hanging="1224"/>
+      </w:pPr>
+    </w:lvl>
+    <w:lvl w:ilvl="8">
+      <w:start w:val="1"/>
+      <w:numFmt w:val="decimal"/>
+      <w:lvlText w:val="%1.%2.%3.%4.%5.%6.%7.%8.%9."/>
+      <w:lvlJc w:val="left"/>
+      <w:pPr>
+        <w:ind w:left="4320" w:hanging="1440"/>
+      </w:pPr>
+    </w:lvl>
+  </w:abstractNum>
+  <w:abstractNum w:abstractNumId="6">
     <w:nsid w:val="6FCD6AE9"/>
     <w:multiLevelType w:val="multilevel"/>
     <w:tmpl w:val="0409001F"/>
@@ -2382,13 +3868,16 @@
     <w:abstractNumId w:val="0"/>
   </w:num>
   <w:num w:numId="4">
-    <w:abstractNumId w:val="5"/>
+    <w:abstractNumId w:val="6"/>
   </w:num>
   <w:num w:numId="5">
     <w:abstractNumId w:val="4"/>
   </w:num>
   <w:num w:numId="6">
     <w:abstractNumId w:val="3"/>
+  </w:num>
+  <w:num w:numId="7">
+    <w:abstractNumId w:val="5"/>
   </w:num>
 </w:numbering>
 </file>
@@ -2564,13 +4053,18 @@
     <w:link w:val="Heading1Char"/>
     <w:uiPriority w:val="9"/>
     <w:qFormat/>
-    <w:rsid w:val="002676F4"/>
+    <w:rsid w:val="006A6F26"/>
     <w:pPr>
       <w:keepNext/>
+      <w:numPr>
+        <w:numId w:val="7"/>
+      </w:numPr>
       <w:outlineLvl w:val="0"/>
     </w:pPr>
     <w:rPr>
       <w:b/>
+      <w:sz w:val="28"/>
+      <w:szCs w:val="28"/>
     </w:rPr>
   </w:style>
   <w:style w:type="character" w:default="1" w:styleId="DefaultParagraphFont">
@@ -2635,9 +4129,11 @@
     <w:basedOn w:val="DefaultParagraphFont"/>
     <w:link w:val="Heading1"/>
     <w:uiPriority w:val="9"/>
-    <w:rsid w:val="002676F4"/>
+    <w:rsid w:val="006A6F26"/>
     <w:rPr>
       <w:b/>
+      <w:sz w:val="28"/>
+      <w:szCs w:val="28"/>
     </w:rPr>
   </w:style>
   <w:style w:type="character" w:styleId="Hyperlink">
@@ -2728,6 +4224,60 @@
       <w:sz w:val="20"/>
       <w:szCs w:val="20"/>
     </w:rPr>
+  </w:style>
+  <w:style w:type="paragraph" w:styleId="NoSpacing">
+    <w:name w:val="No Spacing"/>
+    <w:uiPriority w:val="1"/>
+    <w:qFormat/>
+    <w:rsid w:val="00525C2D"/>
+    <w:pPr>
+      <w:spacing w:after="0" w:line="240" w:lineRule="auto"/>
+      <w:jc w:val="both"/>
+    </w:pPr>
+  </w:style>
+  <w:style w:type="paragraph" w:styleId="Header">
+    <w:name w:val="header"/>
+    <w:basedOn w:val="Normal"/>
+    <w:link w:val="HeaderChar"/>
+    <w:uiPriority w:val="99"/>
+    <w:unhideWhenUsed/>
+    <w:rsid w:val="002C202F"/>
+    <w:pPr>
+      <w:tabs>
+        <w:tab w:val="center" w:pos="4680"/>
+        <w:tab w:val="right" w:pos="9360"/>
+      </w:tabs>
+      <w:spacing w:after="0" w:line="240" w:lineRule="auto"/>
+    </w:pPr>
+  </w:style>
+  <w:style w:type="character" w:customStyle="1" w:styleId="HeaderChar">
+    <w:name w:val="Header Char"/>
+    <w:basedOn w:val="DefaultParagraphFont"/>
+    <w:link w:val="Header"/>
+    <w:uiPriority w:val="99"/>
+    <w:rsid w:val="002C202F"/>
+  </w:style>
+  <w:style w:type="paragraph" w:styleId="Footer">
+    <w:name w:val="footer"/>
+    <w:basedOn w:val="Normal"/>
+    <w:link w:val="FooterChar"/>
+    <w:uiPriority w:val="99"/>
+    <w:unhideWhenUsed/>
+    <w:rsid w:val="002C202F"/>
+    <w:pPr>
+      <w:tabs>
+        <w:tab w:val="center" w:pos="4680"/>
+        <w:tab w:val="right" w:pos="9360"/>
+      </w:tabs>
+      <w:spacing w:after="0" w:line="240" w:lineRule="auto"/>
+    </w:pPr>
+  </w:style>
+  <w:style w:type="character" w:customStyle="1" w:styleId="FooterChar">
+    <w:name w:val="Footer Char"/>
+    <w:basedOn w:val="DefaultParagraphFont"/>
+    <w:link w:val="Footer"/>
+    <w:uiPriority w:val="99"/>
+    <w:rsid w:val="002C202F"/>
   </w:style>
 </w:styles>
 </file>
@@ -2903,13 +4453,18 @@
     <w:link w:val="Heading1Char"/>
     <w:uiPriority w:val="9"/>
     <w:qFormat/>
-    <w:rsid w:val="002676F4"/>
+    <w:rsid w:val="006A6F26"/>
     <w:pPr>
       <w:keepNext/>
+      <w:numPr>
+        <w:numId w:val="7"/>
+      </w:numPr>
       <w:outlineLvl w:val="0"/>
     </w:pPr>
     <w:rPr>
       <w:b/>
+      <w:sz w:val="28"/>
+      <w:szCs w:val="28"/>
     </w:rPr>
   </w:style>
   <w:style w:type="character" w:default="1" w:styleId="DefaultParagraphFont">
@@ -2974,9 +4529,11 @@
     <w:basedOn w:val="DefaultParagraphFont"/>
     <w:link w:val="Heading1"/>
     <w:uiPriority w:val="9"/>
-    <w:rsid w:val="002676F4"/>
+    <w:rsid w:val="006A6F26"/>
     <w:rPr>
       <w:b/>
+      <w:sz w:val="28"/>
+      <w:szCs w:val="28"/>
     </w:rPr>
   </w:style>
   <w:style w:type="character" w:styleId="Hyperlink">
@@ -3067,6 +4624,60 @@
       <w:sz w:val="20"/>
       <w:szCs w:val="20"/>
     </w:rPr>
+  </w:style>
+  <w:style w:type="paragraph" w:styleId="NoSpacing">
+    <w:name w:val="No Spacing"/>
+    <w:uiPriority w:val="1"/>
+    <w:qFormat/>
+    <w:rsid w:val="00525C2D"/>
+    <w:pPr>
+      <w:spacing w:after="0" w:line="240" w:lineRule="auto"/>
+      <w:jc w:val="both"/>
+    </w:pPr>
+  </w:style>
+  <w:style w:type="paragraph" w:styleId="Header">
+    <w:name w:val="header"/>
+    <w:basedOn w:val="Normal"/>
+    <w:link w:val="HeaderChar"/>
+    <w:uiPriority w:val="99"/>
+    <w:unhideWhenUsed/>
+    <w:rsid w:val="002C202F"/>
+    <w:pPr>
+      <w:tabs>
+        <w:tab w:val="center" w:pos="4680"/>
+        <w:tab w:val="right" w:pos="9360"/>
+      </w:tabs>
+      <w:spacing w:after="0" w:line="240" w:lineRule="auto"/>
+    </w:pPr>
+  </w:style>
+  <w:style w:type="character" w:customStyle="1" w:styleId="HeaderChar">
+    <w:name w:val="Header Char"/>
+    <w:basedOn w:val="DefaultParagraphFont"/>
+    <w:link w:val="Header"/>
+    <w:uiPriority w:val="99"/>
+    <w:rsid w:val="002C202F"/>
+  </w:style>
+  <w:style w:type="paragraph" w:styleId="Footer">
+    <w:name w:val="footer"/>
+    <w:basedOn w:val="Normal"/>
+    <w:link w:val="FooterChar"/>
+    <w:uiPriority w:val="99"/>
+    <w:unhideWhenUsed/>
+    <w:rsid w:val="002C202F"/>
+    <w:pPr>
+      <w:tabs>
+        <w:tab w:val="center" w:pos="4680"/>
+        <w:tab w:val="right" w:pos="9360"/>
+      </w:tabs>
+      <w:spacing w:after="0" w:line="240" w:lineRule="auto"/>
+    </w:pPr>
+  </w:style>
+  <w:style w:type="character" w:customStyle="1" w:styleId="FooterChar">
+    <w:name w:val="Footer Char"/>
+    <w:basedOn w:val="DefaultParagraphFont"/>
+    <w:link w:val="Footer"/>
+    <w:uiPriority w:val="99"/>
+    <w:rsid w:val="002C202F"/>
   </w:style>
 </w:styles>
 </file>
@@ -3359,7 +4970,7 @@
 </file>
 
 <file path=customXml/itemProps1.xml><?xml version="1.0" encoding="utf-8"?>
-<ds:datastoreItem xmlns:ds="http://schemas.openxmlformats.org/officeDocument/2006/customXml" ds:itemID="{D68D68DD-074F-4EB3-A49F-A943056C462C}">
+<ds:datastoreItem xmlns:ds="http://schemas.openxmlformats.org/officeDocument/2006/customXml" ds:itemID="{1B7C877B-DEA4-4C23-AD22-6B8BAA4B4A58}">
   <ds:schemaRefs>
     <ds:schemaRef ds:uri="http://schemas.openxmlformats.org/officeDocument/2006/bibliography"/>
   </ds:schemaRefs>

</xml_diff>

<commit_message>
Updates to the GitInstructions file Minor fixes on the slide file
</commit_message>
<xml_diff>
--- a/documents/GitInstructions/GitInstructions.docx
+++ b/documents/GitInstructions/GitInstructions.docx
@@ -43,23 +43,13 @@
           <w:szCs w:val="28"/>
         </w:rPr>
       </w:pPr>
-      <w:proofErr w:type="spellStart"/>
       <w:r>
         <w:rPr>
           <w:b/>
           <w:sz w:val="28"/>
           <w:szCs w:val="28"/>
         </w:rPr>
-        <w:t>Git</w:t>
-      </w:r>
-      <w:proofErr w:type="spellEnd"/>
-      <w:r>
-        <w:rPr>
-          <w:b/>
-          <w:sz w:val="28"/>
-          <w:szCs w:val="28"/>
-        </w:rPr>
-        <w:t xml:space="preserve"> Instructions</w:t>
+        <w:t>Git Instructions</w:t>
       </w:r>
     </w:p>
     <w:p>
@@ -83,28 +73,29 @@
           <w:sz w:val="20"/>
           <w:szCs w:val="20"/>
         </w:rPr>
-        <w:t xml:space="preserve">Jason D. </w:t>
-      </w:r>
-      <w:proofErr w:type="spellStart"/>
-      <w:r>
+        <w:t>Jason D. Sommerville, Ph.D.</w:t>
+      </w:r>
+    </w:p>
+    <w:p>
+      <w:pPr>
+        <w:spacing w:before="120" w:after="0"/>
+        <w:jc w:val="center"/>
         <w:rPr>
           <w:sz w:val="20"/>
           <w:szCs w:val="20"/>
         </w:rPr>
-        <w:t>Sommerville</w:t>
-      </w:r>
-      <w:proofErr w:type="spellEnd"/>
+      </w:pPr>
       <w:r>
         <w:rPr>
           <w:sz w:val="20"/>
           <w:szCs w:val="20"/>
         </w:rPr>
-        <w:t>, Ph.D.</w:t>
-      </w:r>
-    </w:p>
-    <w:p>
-      <w:pPr>
-        <w:spacing w:before="120" w:after="0"/>
+        <w:t>jdsommer@mtu.edu</w:t>
+      </w:r>
+    </w:p>
+    <w:p>
+      <w:pPr>
+        <w:spacing w:after="0"/>
         <w:jc w:val="center"/>
         <w:rPr>
           <w:sz w:val="20"/>
@@ -116,37 +107,20 @@
           <w:sz w:val="20"/>
           <w:szCs w:val="20"/>
         </w:rPr>
-        <w:t>jdsommer@mtu.edu</w:t>
-      </w:r>
-    </w:p>
-    <w:p>
-      <w:pPr>
-        <w:spacing w:after="0"/>
-        <w:jc w:val="center"/>
+        <w:t>Jan. 1</w:t>
+      </w:r>
+      <w:r>
         <w:rPr>
           <w:sz w:val="20"/>
           <w:szCs w:val="20"/>
         </w:rPr>
-      </w:pPr>
+        <w:t>4</w:t>
+      </w:r>
       <w:r>
         <w:rPr>
           <w:sz w:val="20"/>
           <w:szCs w:val="20"/>
         </w:rPr>
-        <w:t>Jan. 1</w:t>
-      </w:r>
-      <w:r>
-        <w:rPr>
-          <w:sz w:val="20"/>
-          <w:szCs w:val="20"/>
-        </w:rPr>
-        <w:t>4</w:t>
-      </w:r>
-      <w:r>
-        <w:rPr>
-          <w:sz w:val="20"/>
-          <w:szCs w:val="20"/>
-        </w:rPr>
         <w:t>, 2016</w:t>
       </w:r>
     </w:p>
@@ -159,13 +133,8 @@
       </w:r>
     </w:p>
     <w:p>
-      <w:proofErr w:type="spellStart"/>
-      <w:r>
-        <w:t>Git</w:t>
-      </w:r>
-      <w:proofErr w:type="spellEnd"/>
-      <w:r>
-        <w:t xml:space="preserve"> is a distributed version control system. Version control means that it allows multiple versions of source files (or other files) to be maintained in a repository, allowing for one to revert to prior version of the code or do more advanced tasks like branching and merging.</w:t>
+      <w:r>
+        <w:t>Git is a distributed version control system. Version control means that it allows multiple versions of source files (or other files) to be maintained in a repository, allowing for one to revert to prior version of the code or do more advanced tasks like branching and merging.</w:t>
       </w:r>
     </w:p>
     <w:p>
@@ -173,28 +142,15 @@
         <w:pStyle w:val="Heading1"/>
       </w:pPr>
       <w:r>
-        <w:t xml:space="preserve">Get </w:t>
-      </w:r>
-      <w:proofErr w:type="spellStart"/>
-      <w:r>
-        <w:t>git</w:t>
-      </w:r>
-      <w:proofErr w:type="spellEnd"/>
+        <w:t>Get git</w:t>
+      </w:r>
     </w:p>
     <w:p>
       <w:pPr>
         <w:spacing w:after="120"/>
       </w:pPr>
       <w:r>
-        <w:t xml:space="preserve">Students will need to install the </w:t>
-      </w:r>
-      <w:proofErr w:type="spellStart"/>
-      <w:r>
-        <w:t>git</w:t>
-      </w:r>
-      <w:proofErr w:type="spellEnd"/>
-      <w:r>
-        <w:t xml:space="preserve"> revision control software on their machines. This is a free, open source RCS which can be downloaded from </w:t>
+        <w:t xml:space="preserve">Students will need to install the git revision control software on their machines. This is a free, open source RCS which can be downloaded from </w:t>
       </w:r>
     </w:p>
     <w:p>
@@ -212,15 +168,7 @@
     </w:p>
     <w:p>
       <w:r>
-        <w:t xml:space="preserve">Download the version appropriate to your machine. When you install </w:t>
-      </w:r>
-      <w:proofErr w:type="spellStart"/>
-      <w:r>
-        <w:t>git</w:t>
-      </w:r>
-      <w:proofErr w:type="spellEnd"/>
-      <w:r>
-        <w:t xml:space="preserve"> you will have a few options. I recommend the following:</w:t>
+        <w:t>Download the version appropriate to your machine. When you install git you will have a few options. I recommend the following:</w:t>
       </w:r>
     </w:p>
     <w:p>
@@ -235,32 +183,10 @@
         <w:rPr>
           <w:b/>
         </w:rPr>
-        <w:t xml:space="preserve">Checkout as-is, </w:t>
-      </w:r>
-      <w:proofErr w:type="gramStart"/>
-      <w:r>
-        <w:rPr>
-          <w:b/>
-        </w:rPr>
-        <w:t>commit</w:t>
-      </w:r>
-      <w:proofErr w:type="gramEnd"/>
-      <w:r>
-        <w:rPr>
-          <w:b/>
-        </w:rPr>
-        <w:t xml:space="preserve"> as-is</w:t>
-      </w:r>
-      <w:r>
-        <w:t xml:space="preserve">: don’t modify line endings. </w:t>
-      </w:r>
-      <w:proofErr w:type="gramStart"/>
-      <w:r>
-        <w:t>This controls</w:t>
-      </w:r>
-      <w:proofErr w:type="gramEnd"/>
-      <w:r>
-        <w:t xml:space="preserve"> how line endings, which are not standardized between operating systems</w:t>
+        <w:t>Checkout as-is, commit as-is</w:t>
+      </w:r>
+      <w:r>
+        <w:t>: don’t modify line endings. This controls how line endings, which are not standardized between operating systems</w:t>
       </w:r>
       <w:r>
         <w:t>,</w:t>
@@ -269,18 +195,10 @@
         <w:t xml:space="preserve"> are handled. This will not affec</w:t>
       </w:r>
       <w:r>
-        <w:t xml:space="preserve">t us significantly as LabVIEW </w:t>
-      </w:r>
-      <w:proofErr w:type="gramStart"/>
-      <w:r>
-        <w:t>VI</w:t>
-      </w:r>
-      <w:r>
-        <w:t>s</w:t>
-      </w:r>
-      <w:proofErr w:type="gramEnd"/>
-      <w:r>
-        <w:t xml:space="preserve"> are binary files.</w:t>
+        <w:t>t us significantly as LabVIEW VI</w:t>
+      </w:r>
+      <w:r>
+        <w:t>s are binary files.</w:t>
       </w:r>
     </w:p>
     <w:p>
@@ -295,85 +213,15 @@
         <w:rPr>
           <w:b/>
         </w:rPr>
-        <w:t xml:space="preserve">Run </w:t>
-      </w:r>
-      <w:proofErr w:type="spellStart"/>
-      <w:r>
-        <w:rPr>
-          <w:b/>
-        </w:rPr>
-        <w:t>git</w:t>
-      </w:r>
-      <w:proofErr w:type="spellEnd"/>
-      <w:r>
-        <w:rPr>
-          <w:b/>
-        </w:rPr>
-        <w:t xml:space="preserve"> from the Windows command line</w:t>
-      </w:r>
-      <w:r>
-        <w:t xml:space="preserve">: Allows you to run </w:t>
-      </w:r>
-      <w:proofErr w:type="spellStart"/>
-      <w:r>
-        <w:t>git</w:t>
-      </w:r>
-      <w:proofErr w:type="spellEnd"/>
-      <w:r>
-        <w:t xml:space="preserve"> from both the </w:t>
-      </w:r>
-      <w:proofErr w:type="spellStart"/>
-      <w:r>
-        <w:t>git</w:t>
-      </w:r>
-      <w:proofErr w:type="spellEnd"/>
-      <w:r>
-        <w:t xml:space="preserve"> bash shell and the windows command line, but doesn’t do anything to your system you may find unhelpful.</w:t>
-      </w:r>
-    </w:p>
-    <w:p>
-      <w:r>
-        <w:t xml:space="preserve">The basic </w:t>
-      </w:r>
-      <w:proofErr w:type="spellStart"/>
-      <w:r>
-        <w:t>git</w:t>
-      </w:r>
-      <w:proofErr w:type="spellEnd"/>
-      <w:r>
-        <w:t xml:space="preserve"> install comes with the </w:t>
-      </w:r>
-      <w:proofErr w:type="spellStart"/>
-      <w:r>
-        <w:t>git</w:t>
-      </w:r>
-      <w:proofErr w:type="spellEnd"/>
-      <w:r>
-        <w:t xml:space="preserve"> bash shell and a basic </w:t>
-      </w:r>
-      <w:proofErr w:type="spellStart"/>
-      <w:r>
-        <w:t>git</w:t>
-      </w:r>
-      <w:proofErr w:type="spellEnd"/>
-      <w:r>
-        <w:t xml:space="preserve"> GUI. I will be using the </w:t>
-      </w:r>
-      <w:proofErr w:type="spellStart"/>
-      <w:r>
-        <w:t>git</w:t>
-      </w:r>
-      <w:proofErr w:type="spellEnd"/>
-      <w:r>
-        <w:t xml:space="preserve"> bash shell exclusively for teaching purposes. However, you may find that you like a GUI better for your use. As long as you understand what you’re doing with the various commands, I don’t care how you invoke them. You may wish to check out other </w:t>
-      </w:r>
-      <w:proofErr w:type="spellStart"/>
-      <w:r>
-        <w:t>git</w:t>
-      </w:r>
-      <w:proofErr w:type="spellEnd"/>
-      <w:r>
-        <w:t xml:space="preserve"> GUIs besides the default here</w:t>
+        <w:t>Run git from the Windows command line</w:t>
+      </w:r>
+      <w:r>
+        <w:t>: Allows you to run git from both the git bash shell and the windows command line, but doesn’t do anything to your system you may find unhelpful.</w:t>
+      </w:r>
+    </w:p>
+    <w:p>
+      <w:r>
+        <w:t>The basic git install comes with the git bash shell and a basic git GUI. I will be using the git bash shell exclusively for teaching purposes. However, you may find that you like a GUI better for your use. As long as you understand what you’re doing with the various commands, I don’t care how you invoke them. You may wish to check out other git GUIs besides the default here</w:t>
       </w:r>
     </w:p>
     <w:p>
@@ -391,15 +239,7 @@
     </w:p>
     <w:p>
       <w:r>
-        <w:t xml:space="preserve">Personally, I like the </w:t>
-      </w:r>
-      <w:proofErr w:type="spellStart"/>
-      <w:r>
-        <w:t>TortoiseGit</w:t>
-      </w:r>
-      <w:proofErr w:type="spellEnd"/>
-      <w:r>
-        <w:t xml:space="preserve"> GUI.</w:t>
+        <w:t>Personally, I like the TortoiseGit GUI.</w:t>
       </w:r>
     </w:p>
     <w:p>
@@ -408,75 +248,25 @@
           <w:b/>
         </w:rPr>
       </w:pPr>
-      <w:proofErr w:type="spellStart"/>
       <w:r>
         <w:rPr>
           <w:b/>
         </w:rPr>
         <w:t>Github</w:t>
       </w:r>
-      <w:proofErr w:type="spellEnd"/>
-    </w:p>
-    <w:p>
-      <w:r>
-        <w:t xml:space="preserve">Additionally, you will need to create an account at www.github.com. Preferably, use the same username as your MTU username, but this is not required. Once your account is created, please send me an e-mail with your full name and your </w:t>
-      </w:r>
-      <w:proofErr w:type="spellStart"/>
-      <w:r>
-        <w:t>github</w:t>
-      </w:r>
-      <w:proofErr w:type="spellEnd"/>
-      <w:r>
-        <w:t xml:space="preserve"> account username.</w:t>
-      </w:r>
-    </w:p>
-    <w:p>
-      <w:r>
-        <w:t xml:space="preserve">Once you have sent me your </w:t>
-      </w:r>
-      <w:proofErr w:type="spellStart"/>
-      <w:r>
-        <w:t>github</w:t>
-      </w:r>
-      <w:proofErr w:type="spellEnd"/>
-      <w:r>
-        <w:t xml:space="preserve"> username, I will forward it on to the maintainer of the </w:t>
-      </w:r>
-      <w:proofErr w:type="spellStart"/>
-      <w:r>
-        <w:t>MichiganTech</w:t>
-      </w:r>
-      <w:proofErr w:type="spellEnd"/>
-      <w:r>
-        <w:t xml:space="preserve"> organization on </w:t>
-      </w:r>
-      <w:proofErr w:type="spellStart"/>
-      <w:r>
-        <w:t>github</w:t>
-      </w:r>
-      <w:proofErr w:type="spellEnd"/>
-      <w:r>
-        <w:t xml:space="preserve">. He will extend an invitation to you, which you receive via the e-mail account you </w:t>
+    </w:p>
+    <w:p>
+      <w:r>
+        <w:t>Additionally, you will need to create an account at www.github.com. Preferably, use the same username as your MTU username, but this is not required. Once your account is created, please send me an e-mail with your full name and your github account username.</w:t>
+      </w:r>
+    </w:p>
+    <w:p>
+      <w:r>
+        <w:t xml:space="preserve">Once you have sent me your github username, I will forward it on to the maintainer of the MichiganTech organization on github. He will extend an invitation to you, which you receive via the e-mail account you </w:t>
       </w:r>
       <w:r>
         <w:lastRenderedPageBreak/>
-        <w:t xml:space="preserve">registered with </w:t>
-      </w:r>
-      <w:proofErr w:type="spellStart"/>
-      <w:r>
-        <w:t>github</w:t>
-      </w:r>
-      <w:proofErr w:type="spellEnd"/>
-      <w:r>
-        <w:t xml:space="preserve">. After accepting the invitation, I will be able to add you to the me5990 team within the </w:t>
-      </w:r>
-      <w:proofErr w:type="spellStart"/>
-      <w:r>
-        <w:t>MichiganTech</w:t>
-      </w:r>
-      <w:proofErr w:type="spellEnd"/>
-      <w:r>
-        <w:t xml:space="preserve"> organization. </w:t>
+        <w:t xml:space="preserve">registered with github. After accepting the invitation, I will be able to add you to the me5990 team within the MichiganTech organization. </w:t>
       </w:r>
       <w:r>
         <w:t>If you haven’t been added to the team in a timely fashion, you may request to join it by going to</w:t>
@@ -496,13 +286,8 @@
       </w:hyperlink>
     </w:p>
     <w:p>
-      <w:proofErr w:type="gramStart"/>
-      <w:r>
-        <w:t>and</w:t>
-      </w:r>
-      <w:proofErr w:type="gramEnd"/>
-      <w:r>
-        <w:t xml:space="preserve"> navigating to the me5990 team. There you will find a “Request to Jo</w:t>
+      <w:r>
+        <w:t>and navigating to the me5990 team. There you will find a “Request to Jo</w:t>
       </w:r>
       <w:r>
         <w:t xml:space="preserve">in” button which will notify me </w:t>
@@ -540,23 +325,7 @@
     </w:p>
     <w:p>
       <w:r>
-        <w:t xml:space="preserve">Our </w:t>
-      </w:r>
-      <w:proofErr w:type="spellStart"/>
-      <w:r>
-        <w:t>MichiganTech</w:t>
-      </w:r>
-      <w:proofErr w:type="spellEnd"/>
-      <w:r>
-        <w:t xml:space="preserve"> organization administrator has asked that you fill out your profile on </w:t>
-      </w:r>
-      <w:proofErr w:type="spellStart"/>
-      <w:r>
-        <w:t>github</w:t>
-      </w:r>
-      <w:proofErr w:type="spellEnd"/>
-      <w:r>
-        <w:t>, including appropriate, professional-looking photo. Do that via the “Your profile” link as shown below.</w:t>
+        <w:t>Our MichiganTech organization administrator has asked that you fill out your profile on github, including appropriate, professional-looking photo. Do that via the “Your profile” link as shown below.</w:t>
       </w:r>
     </w:p>
     <w:p>
@@ -611,27 +380,32 @@
       <w:r>
         <w:t xml:space="preserve">Figure </w:t>
       </w:r>
-      <w:fldSimple w:instr=" SEQ Figure \* ARABIC ">
-        <w:r>
-          <w:rPr>
-            <w:noProof/>
-          </w:rPr>
-          <w:t>1</w:t>
-        </w:r>
-      </w:fldSimple>
+      <w:r>
+        <w:fldChar w:fldCharType="begin"/>
+      </w:r>
+      <w:r>
+        <w:instrText xml:space="preserve"> SEQ Figure \* ARABIC </w:instrText>
+      </w:r>
+      <w:r>
+        <w:fldChar w:fldCharType="separate"/>
+      </w:r>
+      <w:r>
+        <w:rPr>
+          <w:noProof/>
+        </w:rPr>
+        <w:t>1</w:t>
+      </w:r>
+      <w:r>
+        <w:rPr>
+          <w:noProof/>
+        </w:rPr>
+        <w:fldChar w:fldCharType="end"/>
+      </w:r>
       <w:r>
         <w:t>:</w:t>
       </w:r>
       <w:r>
-        <w:t xml:space="preserve"> How to update your </w:t>
-      </w:r>
-      <w:proofErr w:type="spellStart"/>
-      <w:r>
-        <w:t>github</w:t>
-      </w:r>
-      <w:proofErr w:type="spellEnd"/>
-      <w:r>
-        <w:t xml:space="preserve"> profile</w:t>
+        <w:t xml:space="preserve"> How to update your github profile</w:t>
       </w:r>
     </w:p>
     <w:p>
@@ -639,15 +413,7 @@
         <w:pStyle w:val="Heading1"/>
       </w:pPr>
       <w:r>
-        <w:t xml:space="preserve">Forking the </w:t>
-      </w:r>
-      <w:proofErr w:type="spellStart"/>
-      <w:r>
-        <w:t>MichiganTech</w:t>
-      </w:r>
-      <w:proofErr w:type="spellEnd"/>
-      <w:r>
-        <w:t>/me5990_spring2016 repo</w:t>
+        <w:t>Forking the MichiganTech/me5990_spring2016 repo</w:t>
       </w:r>
     </w:p>
     <w:p>
@@ -655,47 +421,15 @@
         <w:t>In order to preserv</w:t>
       </w:r>
       <w:r>
-        <w:t xml:space="preserve">e appropriate read-only permissions on the class repo, yet allow you to share your changes with me for the purposes of grading, we are going to set up a more complicated system, involving a second </w:t>
-      </w:r>
-      <w:proofErr w:type="spellStart"/>
-      <w:r>
-        <w:t>github</w:t>
-      </w:r>
-      <w:proofErr w:type="spellEnd"/>
-      <w:r>
-        <w:t xml:space="preserve"> repository that you create and maintain.</w:t>
-      </w:r>
-      <w:r>
-        <w:t xml:space="preserve"> Your personal </w:t>
-      </w:r>
-      <w:proofErr w:type="spellStart"/>
-      <w:r>
-        <w:t>github</w:t>
-      </w:r>
-      <w:proofErr w:type="spellEnd"/>
-      <w:r>
-        <w:t xml:space="preserve"> repo should be forked from the class repo. Forking is conceptually the same thing as cloning a repo, but must be done through the </w:t>
-      </w:r>
-      <w:proofErr w:type="spellStart"/>
-      <w:r>
-        <w:t>github</w:t>
-      </w:r>
-      <w:proofErr w:type="spellEnd"/>
-      <w:r>
-        <w:t xml:space="preserve"> website.</w:t>
-      </w:r>
-    </w:p>
-    <w:p>
-      <w:r>
-        <w:t xml:space="preserve">After logging into your account, navigate to the class </w:t>
-      </w:r>
-      <w:proofErr w:type="spellStart"/>
-      <w:r>
-        <w:t>github</w:t>
-      </w:r>
-      <w:proofErr w:type="spellEnd"/>
-      <w:r>
-        <w:t xml:space="preserve"> repo</w:t>
+        <w:t>e appropriate read-only permissions on the class repo, yet allow you to share your changes with me for the purposes of grading, we are going to set up a more complicated system, involving a second github repository that you create and maintain.</w:t>
+      </w:r>
+      <w:r>
+        <w:t xml:space="preserve"> Your personal github repo should be forked from the class repo. Forking is conceptually the same thing as cloning a repo, but must be done through the github website.</w:t>
+      </w:r>
+    </w:p>
+    <w:p>
+      <w:r>
+        <w:t>After logging into your account, navigate to the class github repo</w:t>
       </w:r>
     </w:p>
     <w:p>
@@ -837,14 +571,27 @@
                             <w:r>
                               <w:t xml:space="preserve">Figure </w:t>
                             </w:r>
-                            <w:fldSimple w:instr=" SEQ Figure \* ARABIC ">
-                              <w:r>
-                                <w:rPr>
-                                  <w:noProof/>
-                                </w:rPr>
-                                <w:t>2</w:t>
-                              </w:r>
-                            </w:fldSimple>
+                            <w:r>
+                              <w:fldChar w:fldCharType="begin"/>
+                            </w:r>
+                            <w:r>
+                              <w:instrText xml:space="preserve"> SEQ Figure \* ARABIC </w:instrText>
+                            </w:r>
+                            <w:r>
+                              <w:fldChar w:fldCharType="separate"/>
+                            </w:r>
+                            <w:r>
+                              <w:rPr>
+                                <w:noProof/>
+                              </w:rPr>
+                              <w:t>2</w:t>
+                            </w:r>
+                            <w:r>
+                              <w:rPr>
+                                <w:noProof/>
+                              </w:rPr>
+                              <w:fldChar w:fldCharType="end"/>
+                            </w:r>
                             <w:r>
                               <w:t>: Giving your instructor access to your repo</w:t>
                             </w:r>
@@ -940,14 +687,27 @@
                       <w:r>
                         <w:t xml:space="preserve">Figure </w:t>
                       </w:r>
-                      <w:fldSimple w:instr=" SEQ Figure \* ARABIC ">
-                        <w:r>
-                          <w:rPr>
-                            <w:noProof/>
-                          </w:rPr>
-                          <w:t>2</w:t>
-                        </w:r>
-                      </w:fldSimple>
+                      <w:r>
+                        <w:fldChar w:fldCharType="begin"/>
+                      </w:r>
+                      <w:r>
+                        <w:instrText xml:space="preserve"> SEQ Figure \* ARABIC </w:instrText>
+                      </w:r>
+                      <w:r>
+                        <w:fldChar w:fldCharType="separate"/>
+                      </w:r>
+                      <w:r>
+                        <w:rPr>
+                          <w:noProof/>
+                        </w:rPr>
+                        <w:t>2</w:t>
+                      </w:r>
+                      <w:r>
+                        <w:rPr>
+                          <w:noProof/>
+                        </w:rPr>
+                        <w:fldChar w:fldCharType="end"/>
+                      </w:r>
                       <w:r>
                         <w:t>: Giving your instructor access to your repo</w:t>
                       </w:r>
@@ -1073,14 +833,27 @@
                             <w:r>
                               <w:t xml:space="preserve">Figure </w:t>
                             </w:r>
-                            <w:fldSimple w:instr=" SEQ Figure \* ARABIC ">
-                              <w:r>
-                                <w:rPr>
-                                  <w:noProof/>
-                                </w:rPr>
-                                <w:t>3</w:t>
-                              </w:r>
-                            </w:fldSimple>
+                            <w:r>
+                              <w:fldChar w:fldCharType="begin"/>
+                            </w:r>
+                            <w:r>
+                              <w:instrText xml:space="preserve"> SEQ Figure \* ARABIC </w:instrText>
+                            </w:r>
+                            <w:r>
+                              <w:fldChar w:fldCharType="separate"/>
+                            </w:r>
+                            <w:r>
+                              <w:rPr>
+                                <w:noProof/>
+                              </w:rPr>
+                              <w:t>3</w:t>
+                            </w:r>
+                            <w:r>
+                              <w:rPr>
+                                <w:noProof/>
+                              </w:rPr>
+                              <w:fldChar w:fldCharType="end"/>
+                            </w:r>
                             <w:r>
                               <w:t>: Forking the class repo</w:t>
                             </w:r>
@@ -1172,14 +945,27 @@
                       <w:r>
                         <w:t xml:space="preserve">Figure </w:t>
                       </w:r>
-                      <w:fldSimple w:instr=" SEQ Figure \* ARABIC ">
-                        <w:r>
-                          <w:rPr>
-                            <w:noProof/>
-                          </w:rPr>
-                          <w:t>3</w:t>
-                        </w:r>
-                      </w:fldSimple>
+                      <w:r>
+                        <w:fldChar w:fldCharType="begin"/>
+                      </w:r>
+                      <w:r>
+                        <w:instrText xml:space="preserve"> SEQ Figure \* ARABIC </w:instrText>
+                      </w:r>
+                      <w:r>
+                        <w:fldChar w:fldCharType="separate"/>
+                      </w:r>
+                      <w:r>
+                        <w:rPr>
+                          <w:noProof/>
+                        </w:rPr>
+                        <w:t>3</w:t>
+                      </w:r>
+                      <w:r>
+                        <w:rPr>
+                          <w:noProof/>
+                        </w:rPr>
+                        <w:fldChar w:fldCharType="end"/>
+                      </w:r>
                       <w:r>
                         <w:t>: Forking the class repo</w:t>
                       </w:r>
@@ -1193,136 +979,111 @@
         </mc:AlternateContent>
       </w:r>
       <w:r>
-        <w:t xml:space="preserve">If you have any options after pressing this (and you may not) choose to create the fork under your own user. This will allow you to create an identical copy of the repo, but in your own </w:t>
-      </w:r>
-      <w:proofErr w:type="spellStart"/>
-      <w:r>
-        <w:t>github</w:t>
-      </w:r>
-      <w:proofErr w:type="spellEnd"/>
-      <w:r>
-        <w:t xml:space="preserve"> account, rather than in the </w:t>
-      </w:r>
-      <w:proofErr w:type="spellStart"/>
-      <w:r>
-        <w:t>MichiganTech</w:t>
-      </w:r>
-      <w:proofErr w:type="spellEnd"/>
-      <w:r>
-        <w:t xml:space="preserve"> organization. After creating the fork, the screen will look nearly identical, except instead of saying </w:t>
-      </w:r>
-      <w:proofErr w:type="spellStart"/>
+        <w:t xml:space="preserve">If you have any options after pressing this (and you may not) choose to create the fork under your own user. This will allow you to create an identical copy of the repo, but in your own github account, rather than in the MichiganTech organization. After creating the fork, the screen will look nearly identical, except instead of saying </w:t>
+      </w:r>
       <w:r>
         <w:rPr>
           <w:rFonts w:ascii="Courier New" w:hAnsi="Courier New" w:cs="Courier New"/>
         </w:rPr>
-        <w:t>MichiganTech</w:t>
-      </w:r>
-      <w:proofErr w:type="spellEnd"/>
+        <w:t>MichiganTech/me5990_spring2016</w:t>
+      </w:r>
+      <w:r>
+        <w:t xml:space="preserve"> it will show </w:t>
+      </w:r>
       <w:r>
         <w:rPr>
           <w:rFonts w:ascii="Courier New" w:hAnsi="Courier New" w:cs="Courier New"/>
         </w:rPr>
-        <w:t>/me5990_spring2016</w:t>
-      </w:r>
-      <w:r>
-        <w:t xml:space="preserve"> it will show </w:t>
+        <w:t>&lt;username&gt;/me5990_spring2016</w:t>
+      </w:r>
+      <w:r>
+        <w:t xml:space="preserve">. This is your own </w:t>
+      </w:r>
+      <w:r>
+        <w:t xml:space="preserve">remote </w:t>
+      </w:r>
+      <w:r>
+        <w:t xml:space="preserve">repo which is linked back to the class repo, but </w:t>
+      </w:r>
+      <w:r>
+        <w:t xml:space="preserve">over which </w:t>
+      </w:r>
+      <w:r>
+        <w:t xml:space="preserve">you have complete control. Most notably, you control who can access it. You must give me at least read access so that I can see into your github repo in order to grade your assignments. To do this, click the </w:t>
       </w:r>
       <w:r>
         <w:rPr>
           <w:rFonts w:ascii="Courier New" w:hAnsi="Courier New" w:cs="Courier New"/>
         </w:rPr>
+        <w:t>Settings</w:t>
+      </w:r>
+      <w:r>
+        <w:t xml:space="preserve"> tab, then </w:t>
+      </w:r>
+      <w:r>
+        <w:rPr>
+          <w:rFonts w:ascii="Courier New" w:hAnsi="Courier New" w:cs="Courier New"/>
+        </w:rPr>
+        <w:t>Collaborators and Teams</w:t>
+      </w:r>
+      <w:r>
+        <w:rPr>
+          <w:rFonts w:cs="Courier New"/>
+        </w:rPr>
+        <w:t>, and then add me (jdsommer) to your repo.</w:t>
+      </w:r>
+    </w:p>
+    <w:p>
+      <w:pPr>
+        <w:pStyle w:val="Heading1"/>
+      </w:pPr>
+      <w:bookmarkStart w:id="0" w:name="_Ref440616345"/>
+      <w:r>
+        <w:lastRenderedPageBreak/>
+        <w:t>Working with your github repo (your remote)</w:t>
+      </w:r>
+      <w:bookmarkEnd w:id="0"/>
+    </w:p>
+    <w:p>
+      <w:r>
+        <w:t>Now that you’ve created the repo, you need to clone it down to your local machine so that you can actually use it. Using the git bash shell, navigate to the directory in which you wish to create the copy of the repo, and issue the command</w:t>
+      </w:r>
+    </w:p>
+    <w:p>
+      <w:pPr>
+        <w:pStyle w:val="CommandLine"/>
+      </w:pPr>
+      <w:r>
+        <w:t>git clone https://github.com/</w:t>
+      </w:r>
+      <w:r>
         <w:t>&lt;username&gt;/me5990_spring2016</w:t>
       </w:r>
-      <w:r>
-        <w:t xml:space="preserve">. This is your own </w:t>
-      </w:r>
-      <w:r>
-        <w:t xml:space="preserve">remote </w:t>
-      </w:r>
-      <w:r>
-        <w:t xml:space="preserve">repo which is linked back to the class repo, but </w:t>
-      </w:r>
-      <w:r>
-        <w:t xml:space="preserve">over which </w:t>
-      </w:r>
-      <w:r>
-        <w:t xml:space="preserve">you have complete control. Most notably, you control who can access it. You must give me at least read access so that I can see into your </w:t>
-      </w:r>
-      <w:proofErr w:type="spellStart"/>
-      <w:r>
-        <w:t>github</w:t>
-      </w:r>
-      <w:proofErr w:type="spellEnd"/>
-      <w:r>
-        <w:t xml:space="preserve"> repo in order to grade your assignments. To do this, click the </w:t>
-      </w:r>
-      <w:r>
-        <w:rPr>
-          <w:rFonts w:ascii="Courier New" w:hAnsi="Courier New" w:cs="Courier New"/>
-        </w:rPr>
-        <w:t>Settings</w:t>
-      </w:r>
-      <w:r>
-        <w:t xml:space="preserve"> tab, then </w:t>
-      </w:r>
-      <w:r>
-        <w:rPr>
-          <w:rFonts w:ascii="Courier New" w:hAnsi="Courier New" w:cs="Courier New"/>
-        </w:rPr>
-        <w:t>Collaborators and Teams</w:t>
-      </w:r>
-      <w:r>
-        <w:rPr>
-          <w:rFonts w:cs="Courier New"/>
-        </w:rPr>
-        <w:t>, and then add me (</w:t>
-      </w:r>
-      <w:proofErr w:type="spellStart"/>
-      <w:r>
-        <w:rPr>
-          <w:rFonts w:cs="Courier New"/>
-        </w:rPr>
-        <w:t>jdsommer</w:t>
-      </w:r>
-      <w:proofErr w:type="spellEnd"/>
-      <w:r>
-        <w:rPr>
-          <w:rFonts w:cs="Courier New"/>
-        </w:rPr>
-        <w:t>) to your repo.</w:t>
-      </w:r>
-    </w:p>
-    <w:p>
-      <w:pPr>
-        <w:pStyle w:val="Heading1"/>
-      </w:pPr>
-      <w:bookmarkStart w:id="0" w:name="_Ref440616345"/>
-      <w:r>
-        <w:lastRenderedPageBreak/>
-        <w:t xml:space="preserve">Working with your </w:t>
-      </w:r>
-      <w:proofErr w:type="spellStart"/>
-      <w:r>
-        <w:t>github</w:t>
-      </w:r>
-      <w:proofErr w:type="spellEnd"/>
-      <w:r>
-        <w:t xml:space="preserve"> repo (your remote)</w:t>
-      </w:r>
-      <w:bookmarkEnd w:id="0"/>
-    </w:p>
-    <w:p>
-      <w:r>
-        <w:t xml:space="preserve">Now that you’ve created the repo, you need to clone it down to your local machine so that you can actually use it. Using the </w:t>
-      </w:r>
-      <w:proofErr w:type="spellStart"/>
-      <w:r>
-        <w:t>git</w:t>
-      </w:r>
-      <w:proofErr w:type="spellEnd"/>
-      <w:r>
-        <w:t xml:space="preserve"> bash shell, navigate to the directory in which you wish to create the copy of the repo, and issue the command</w:t>
+    </w:p>
+    <w:p>
+      <w:pPr>
+        <w:keepNext/>
+      </w:pPr>
+      <w:r>
+        <w:t>Issue this command only once. This will create a copy of the repo in the “me5990_</w:t>
+      </w:r>
+      <w:r>
+        <w:t>spring2016</w:t>
+      </w:r>
+      <w:r>
+        <w:t xml:space="preserve">” subfolder of your current working directory. To pull future </w:t>
+      </w:r>
+      <w:r>
+        <w:t>updates from your remote repo down to your local repo</w:t>
+      </w:r>
+      <w:r>
+        <w:t xml:space="preserve"> navigate to </w:t>
+      </w:r>
+      <w:r>
+        <w:t>your local repo folder and</w:t>
+      </w:r>
+      <w:r>
+        <w:t xml:space="preserve"> issue the command:</w:t>
       </w:r>
     </w:p>
     <w:p>
@@ -1330,43 +1091,6 @@
         <w:pStyle w:val="CommandLine"/>
       </w:pPr>
       <w:r>
-        <w:t>git clone https://github.com/</w:t>
-      </w:r>
-      <w:r>
-        <w:t>&lt;username&gt;/me5990_spring2016</w:t>
-      </w:r>
-    </w:p>
-    <w:p>
-      <w:pPr>
-        <w:keepNext/>
-      </w:pPr>
-      <w:r>
-        <w:t>Issue this command only once. This will create a copy of the repo in the “me5990_</w:t>
-      </w:r>
-      <w:r>
-        <w:t>spring2016</w:t>
-      </w:r>
-      <w:r>
-        <w:t xml:space="preserve">” subfolder of your current working directory. To pull future </w:t>
-      </w:r>
-      <w:r>
-        <w:t>updates from your remote repo down to your local repo</w:t>
-      </w:r>
-      <w:r>
-        <w:t xml:space="preserve"> navigate to </w:t>
-      </w:r>
-      <w:r>
-        <w:t>your local repo folder and</w:t>
-      </w:r>
-      <w:r>
-        <w:t xml:space="preserve"> issue the command:</w:t>
-      </w:r>
-    </w:p>
-    <w:p>
-      <w:pPr>
-        <w:pStyle w:val="CommandLine"/>
-      </w:pPr>
-      <w:r>
         <w:t xml:space="preserve">git </w:t>
       </w:r>
       <w:r>
@@ -1416,15 +1140,7 @@
         <w:t xml:space="preserve">. </w:t>
       </w:r>
       <w:r>
-        <w:t>However, I will not be able to see anything you’ve committed until you push the changes up to your remote (</w:t>
-      </w:r>
-      <w:proofErr w:type="spellStart"/>
-      <w:r>
-        <w:t>github</w:t>
-      </w:r>
-      <w:proofErr w:type="spellEnd"/>
-      <w:r>
-        <w:t>) repository. To do that, make sure that you’ve committed everything you want to submit lo</w:t>
+        <w:t>However, I will not be able to see anything you’ve committed until you push the changes up to your remote (github) repository. To do that, make sure that you’ve committed everything you want to submit lo</w:t>
       </w:r>
       <w:r>
         <w:t>cally</w:t>
@@ -1528,13 +1244,8 @@
         <w:t>, if the class repo</w:t>
       </w:r>
       <w:r>
-        <w:t xml:space="preserve"> is updated, you should see a notification when you inspect your remote repo on </w:t>
-      </w:r>
-      <w:proofErr w:type="spellStart"/>
-      <w:r>
-        <w:t>github</w:t>
-      </w:r>
-      <w:proofErr w:type="spellEnd"/>
+        <w:t xml:space="preserve"> is updated, you should see a notification when you inspect your remote repo on github</w:t>
+      </w:r>
       <w:r>
         <w:t xml:space="preserve">. </w:t>
       </w:r>
@@ -1567,21 +1278,8 @@
       </w:r>
     </w:p>
     <w:p>
-      <w:proofErr w:type="gramStart"/>
-      <w:r>
-        <w:t xml:space="preserve">Working in the </w:t>
-      </w:r>
-      <w:proofErr w:type="spellStart"/>
-      <w:r>
-        <w:t>git</w:t>
-      </w:r>
-      <w:proofErr w:type="spellEnd"/>
-      <w:r>
-        <w:t xml:space="preserve"> bash</w:t>
-      </w:r>
-      <w:proofErr w:type="gramEnd"/>
-      <w:r>
-        <w:t xml:space="preserve"> shell, navigate to your local </w:t>
+      <w:r>
+        <w:t xml:space="preserve">Working in the git bash shell, navigate to your local </w:t>
       </w:r>
       <w:r>
         <w:t xml:space="preserve">repo </w:t>
@@ -1598,7 +1296,16 @@
         <w:t xml:space="preserve">git </w:t>
       </w:r>
       <w:r>
-        <w:t>remote add https://github.com/MichiganTech/me5990_spring2016 class</w:t>
+        <w:t xml:space="preserve">remote add </w:t>
+      </w:r>
+      <w:r>
+        <w:t xml:space="preserve">class </w:t>
+      </w:r>
+      <w:r>
+        <w:t>https://github.com/Mich</w:t>
+      </w:r>
+      <w:r>
+        <w:t>iganTech/me5990_spring2016</w:t>
       </w:r>
     </w:p>
     <w:p>
@@ -1615,10 +1322,7 @@
         <w:t xml:space="preserve">git </w:t>
       </w:r>
       <w:r>
-        <w:t xml:space="preserve">pull –u </w:t>
-      </w:r>
-      <w:r>
-        <w:t>class</w:t>
+        <w:t>pull –u class</w:t>
       </w:r>
     </w:p>
     <w:p>
@@ -1630,32 +1334,11 @@
           <w:szCs w:val="22"/>
         </w:rPr>
       </w:pPr>
-      <w:proofErr w:type="gramStart"/>
-      <w:r>
-        <w:t>and</w:t>
-      </w:r>
-      <w:proofErr w:type="gramEnd"/>
-      <w:r>
-        <w:t xml:space="preserve"> pull down and changes that I have made to the class repository into your local repository. </w:t>
-      </w:r>
-      <w:r>
-        <w:t xml:space="preserve">When you perform a </w:t>
-      </w:r>
-      <w:proofErr w:type="spellStart"/>
-      <w:r>
-        <w:t>git</w:t>
-      </w:r>
-      <w:proofErr w:type="spellEnd"/>
-      <w:r>
-        <w:t xml:space="preserve"> pull, two things happen: 1) any changes form the specified repository </w:t>
-      </w:r>
-      <w:proofErr w:type="gramStart"/>
-      <w:r>
-        <w:t>are</w:t>
-      </w:r>
-      <w:proofErr w:type="gramEnd"/>
-      <w:r>
-        <w:t xml:space="preserve"> fetched, and 2) the changes are merged (if possible) with your current local repo. </w:t>
+      <w:r>
+        <w:t xml:space="preserve">and pull down and changes that I have made to the class repository into your local repository. </w:t>
+      </w:r>
+      <w:r>
+        <w:t xml:space="preserve">When you perform a git pull, two things happen: 1) any changes form the specified repository are fetched, and 2) the changes are merged (if possible) with your current local repo. </w:t>
       </w:r>
     </w:p>
     <w:p>
@@ -1723,21 +1406,7 @@
         </w:rPr>
       </w:pPr>
       <w:r>
-        <w:t xml:space="preserve">Note that these changes </w:t>
-      </w:r>
-      <w:r>
-        <w:t xml:space="preserve">in your local repo as a result of the </w:t>
-      </w:r>
-      <w:proofErr w:type="spellStart"/>
-      <w:r>
-        <w:t>git</w:t>
-      </w:r>
-      <w:proofErr w:type="spellEnd"/>
-      <w:r>
-        <w:t xml:space="preserve"> pull </w:t>
-      </w:r>
-      <w:r>
-        <w:t xml:space="preserve">are not updated in your remote repository until you issue the </w:t>
+        <w:t xml:space="preserve">Note that these changes in your local repo as a result of the git pull are not updated in your remote repository until you issue the </w:t>
       </w:r>
       <w:r>
         <w:rPr>
@@ -1854,14 +1523,27 @@
       <w:r>
         <w:t xml:space="preserve">Figure </w:t>
       </w:r>
-      <w:fldSimple w:instr=" SEQ Figure \* ARABIC ">
-        <w:r>
-          <w:rPr>
-            <w:noProof/>
-          </w:rPr>
-          <w:t>4</w:t>
-        </w:r>
-      </w:fldSimple>
+      <w:r>
+        <w:fldChar w:fldCharType="begin"/>
+      </w:r>
+      <w:r>
+        <w:instrText xml:space="preserve"> SEQ Figure \* ARABIC </w:instrText>
+      </w:r>
+      <w:r>
+        <w:fldChar w:fldCharType="separate"/>
+      </w:r>
+      <w:r>
+        <w:rPr>
+          <w:noProof/>
+        </w:rPr>
+        <w:t>4</w:t>
+      </w:r>
+      <w:r>
+        <w:rPr>
+          <w:noProof/>
+        </w:rPr>
+        <w:fldChar w:fldCharType="end"/>
+      </w:r>
       <w:r>
         <w:t>: How the multiple remote repositories are handled. Each dot represents a committed change to the repository. The commit would follow either a merge or an edit.</w:t>
       </w:r>
@@ -1871,31 +1553,12 @@
         <w:pStyle w:val="Heading1"/>
       </w:pPr>
       <w:r>
-        <w:t xml:space="preserve">Cloning and pulling the </w:t>
-      </w:r>
-      <w:proofErr w:type="spellStart"/>
-      <w:r>
-        <w:t>MichiganTech</w:t>
-      </w:r>
-      <w:proofErr w:type="spellEnd"/>
-      <w:r>
-        <w:t>/me5990_spring2016 repository (optional)</w:t>
-      </w:r>
-    </w:p>
-    <w:p>
-      <w:r>
-        <w:t>You may wish to clone a copy pristine copy of the class repo separate from your primary local repository.</w:t>
-      </w:r>
-      <w:r>
-        <w:t xml:space="preserve"> This would allow you to view files in the repo locally on your machine, but, due to the permissions on the me5990 repo, you would not be able to push any changes you make back into the repo.  None-the-less, if, for instance, you wanted to maintain a pristine copy of the me5990 repo on your hard drive, bring up the </w:t>
-      </w:r>
-      <w:proofErr w:type="spellStart"/>
-      <w:r>
-        <w:t>git</w:t>
-      </w:r>
-      <w:proofErr w:type="spellEnd"/>
-      <w:r>
-        <w:t xml:space="preserve"> bash shell, navigate to the directory in which you wish to create the copy of the repo, and issue the command</w:t>
+        <w:t>Cloning and pulling the MichiganTech/me5990_spring2016 repository (optional)</w:t>
+      </w:r>
+    </w:p>
+    <w:p>
+      <w:r>
+        <w:t>You may wish to clone a copy pristine copy of the class repo separate from your primary local repository. This would allow you to view files in the repo locally on your machine, but, due to the permissions on the me5990 repo, you would not be able to push any changes you make back into the repo.  None-the-less, if, for instance, you wanted to maintain a pristine copy of the me5990 repo on your hard drive, bring up the git bash shell, navigate to the directory in which you wish to create the copy of the repo, and issue the command</w:t>
       </w:r>
     </w:p>
     <w:p>
@@ -2021,165 +1684,106 @@
     </w:p>
     <w:p>
       <w:r>
-        <w:t xml:space="preserve">As soon as you edit any file in your local repository, </w:t>
-      </w:r>
-      <w:proofErr w:type="spellStart"/>
-      <w:r>
-        <w:t>git</w:t>
-      </w:r>
-      <w:proofErr w:type="spellEnd"/>
-      <w:r>
-        <w:t xml:space="preserve"> notices and marks the file as changed. This begins the process of updating the revision. You can check the status of the files in the repo using the </w:t>
-      </w:r>
-      <w:proofErr w:type="spellStart"/>
+        <w:t xml:space="preserve">As soon as you edit any file in your local repository, git notices and marks the file as changed. This begins the process of updating the revision. You can check the status of the files in the repo using the </w:t>
+      </w:r>
       <w:r>
         <w:rPr>
           <w:rFonts w:ascii="Courier New" w:hAnsi="Courier New" w:cs="Courier New"/>
         </w:rPr>
-        <w:t>git</w:t>
-      </w:r>
-      <w:proofErr w:type="spellEnd"/>
+        <w:t>git status</w:t>
+      </w:r>
+      <w:r>
+        <w:t xml:space="preserve"> command, which will give you the status of all the files in the repository, by default. Using the git shell, navigate to any folder within the repository and issue:</w:t>
+      </w:r>
+    </w:p>
+    <w:p>
+      <w:pPr>
+        <w:pStyle w:val="CommandLine"/>
+      </w:pPr>
+      <w:r>
+        <w:t xml:space="preserve">git </w:t>
+      </w:r>
+      <w:r>
+        <w:t>status</w:t>
+      </w:r>
+    </w:p>
+    <w:p>
+      <w:r>
+        <w:t>The resu</w:t>
+      </w:r>
+      <w:r>
+        <w:t xml:space="preserve">lt will look something like </w:t>
+      </w:r>
+      <w:r>
+        <w:fldChar w:fldCharType="begin"/>
+      </w:r>
+      <w:r>
+        <w:instrText xml:space="preserve"> REF _Ref440611967 \h </w:instrText>
+      </w:r>
+      <w:r>
+        <w:fldChar w:fldCharType="separate"/>
+      </w:r>
+      <w:r>
+        <w:t xml:space="preserve">Figure </w:t>
+      </w:r>
+      <w:r>
+        <w:rPr>
+          <w:noProof/>
+        </w:rPr>
+        <w:t>6</w:t>
+      </w:r>
+      <w:r>
+        <w:fldChar w:fldCharType="end"/>
+      </w:r>
+      <w:r>
+        <w:t xml:space="preserve">. In particular, the modified files will be listed. In git, committing these changes is a two-step process. First, the changes must be </w:t>
+      </w:r>
+      <w:r>
+        <w:rPr>
+          <w:i/>
+        </w:rPr>
+        <w:t>staged</w:t>
+      </w:r>
+      <w:r>
+        <w:t>. This adds the modified file to the list of files to be committed. To stage a file, issue</w:t>
+      </w:r>
+    </w:p>
+    <w:p>
+      <w:pPr>
+        <w:pStyle w:val="CommandLine"/>
+      </w:pPr>
+      <w:r>
+        <w:t xml:space="preserve">git </w:t>
+      </w:r>
+      <w:r>
+        <w:t>stage &lt;filename or file spec&gt;</w:t>
+      </w:r>
+    </w:p>
+    <w:p>
+      <w:r>
+        <w:t>Wildcards such as * (match all) and ? (match a single character) may be used, for instance</w:t>
+      </w:r>
+    </w:p>
+    <w:p>
+      <w:pPr>
+        <w:pStyle w:val="CommandLine"/>
+      </w:pPr>
+      <w:r>
+        <w:t xml:space="preserve">git </w:t>
+      </w:r>
+      <w:r>
+        <w:t>stage vilib/*.vi</w:t>
+      </w:r>
+    </w:p>
+    <w:p>
+      <w:r>
+        <w:t xml:space="preserve">After staging a file, </w:t>
+      </w:r>
       <w:r>
         <w:rPr>
           <w:rFonts w:ascii="Courier New" w:hAnsi="Courier New" w:cs="Courier New"/>
         </w:rPr>
-        <w:t xml:space="preserve"> status</w:t>
-      </w:r>
-      <w:r>
-        <w:t xml:space="preserve"> command, which will give you the status of all the files in the repository, by default. Using the </w:t>
-      </w:r>
-      <w:proofErr w:type="spellStart"/>
-      <w:r>
-        <w:t>git</w:t>
-      </w:r>
-      <w:proofErr w:type="spellEnd"/>
-      <w:r>
-        <w:t xml:space="preserve"> shell, navigate to any folder within the repository and issue:</w:t>
-      </w:r>
-    </w:p>
-    <w:p>
-      <w:pPr>
-        <w:pStyle w:val="CommandLine"/>
-      </w:pPr>
-      <w:r>
-        <w:t xml:space="preserve">git </w:t>
-      </w:r>
-      <w:r>
-        <w:t>status</w:t>
-      </w:r>
-    </w:p>
-    <w:p>
-      <w:r>
-        <w:t>The resu</w:t>
-      </w:r>
-      <w:r>
-        <w:t xml:space="preserve">lt will look something like </w:t>
-      </w:r>
-      <w:r>
-        <w:fldChar w:fldCharType="begin"/>
-      </w:r>
-      <w:r>
-        <w:instrText xml:space="preserve"> REF _Ref440611967 \h </w:instrText>
-      </w:r>
-      <w:r>
-        <w:fldChar w:fldCharType="separate"/>
-      </w:r>
-      <w:r>
-        <w:t xml:space="preserve">Figure </w:t>
-      </w:r>
-      <w:r>
-        <w:rPr>
-          <w:noProof/>
-        </w:rPr>
-        <w:t>6</w:t>
-      </w:r>
-      <w:r>
-        <w:fldChar w:fldCharType="end"/>
-      </w:r>
-      <w:r>
-        <w:t xml:space="preserve">. In particular, the modified files will be listed. In </w:t>
-      </w:r>
-      <w:proofErr w:type="spellStart"/>
-      <w:r>
-        <w:t>git</w:t>
-      </w:r>
-      <w:proofErr w:type="spellEnd"/>
-      <w:r>
-        <w:t xml:space="preserve">, committing these changes is a two-step process. First, the changes must be </w:t>
-      </w:r>
-      <w:r>
-        <w:rPr>
-          <w:i/>
-        </w:rPr>
-        <w:t>staged</w:t>
-      </w:r>
-      <w:r>
-        <w:t>. This adds the modified file to the list of files to be committed. To stage a file, issue</w:t>
-      </w:r>
-    </w:p>
-    <w:p>
-      <w:pPr>
-        <w:pStyle w:val="CommandLine"/>
-      </w:pPr>
-      <w:r>
-        <w:t xml:space="preserve">git </w:t>
-      </w:r>
-      <w:r>
-        <w:t>stage &lt;filename or file spec&gt;</w:t>
-      </w:r>
-    </w:p>
-    <w:p>
-      <w:r>
-        <w:t xml:space="preserve">Wildcards such as * (match all) </w:t>
-      </w:r>
-      <w:proofErr w:type="gramStart"/>
-      <w:r>
-        <w:t>and ?</w:t>
-      </w:r>
-      <w:proofErr w:type="gramEnd"/>
-      <w:r>
-        <w:t xml:space="preserve"> (</w:t>
-      </w:r>
-      <w:proofErr w:type="gramStart"/>
-      <w:r>
-        <w:t>match</w:t>
-      </w:r>
-      <w:proofErr w:type="gramEnd"/>
-      <w:r>
-        <w:t xml:space="preserve"> a single character) may be used, for instance</w:t>
-      </w:r>
-    </w:p>
-    <w:p>
-      <w:pPr>
-        <w:pStyle w:val="CommandLine"/>
-      </w:pPr>
-      <w:r>
-        <w:t xml:space="preserve">git </w:t>
-      </w:r>
-      <w:r>
-        <w:t xml:space="preserve">stage </w:t>
-      </w:r>
-      <w:r>
-        <w:t>vilib/*.vi</w:t>
-      </w:r>
-    </w:p>
-    <w:p>
-      <w:r>
-        <w:t xml:space="preserve">After staging a file, </w:t>
-      </w:r>
-      <w:proofErr w:type="spellStart"/>
-      <w:r>
-        <w:rPr>
-          <w:rFonts w:ascii="Courier New" w:hAnsi="Courier New" w:cs="Courier New"/>
-        </w:rPr>
-        <w:t>git</w:t>
-      </w:r>
-      <w:proofErr w:type="spellEnd"/>
-      <w:r>
-        <w:rPr>
-          <w:rFonts w:ascii="Courier New" w:hAnsi="Courier New" w:cs="Courier New"/>
-        </w:rPr>
-        <w:t xml:space="preserve"> status</w:t>
+        <w:t>git status</w:t>
       </w:r>
       <w:r>
         <w:t xml:space="preserve"> will show that the changes are “to be committed,” as in </w:t>
@@ -2282,51 +1886,42 @@
       <w:r>
         <w:t xml:space="preserve">Figure </w:t>
       </w:r>
-      <w:fldSimple w:instr=" SEQ Figure \* ARABIC ">
-        <w:r>
-          <w:rPr>
-            <w:noProof/>
-          </w:rPr>
-          <w:t>6</w:t>
-        </w:r>
-      </w:fldSimple>
+      <w:r>
+        <w:fldChar w:fldCharType="begin"/>
+      </w:r>
+      <w:r>
+        <w:instrText xml:space="preserve"> SEQ Figure \* ARABIC </w:instrText>
+      </w:r>
+      <w:r>
+        <w:fldChar w:fldCharType="separate"/>
+      </w:r>
+      <w:r>
+        <w:rPr>
+          <w:noProof/>
+        </w:rPr>
+        <w:t>6</w:t>
+      </w:r>
+      <w:r>
+        <w:rPr>
+          <w:noProof/>
+        </w:rPr>
+        <w:fldChar w:fldCharType="end"/>
+      </w:r>
       <w:bookmarkEnd w:id="2"/>
       <w:r>
         <w:t xml:space="preserve">: Results of </w:t>
       </w:r>
-      <w:proofErr w:type="spellStart"/>
       <w:r>
         <w:rPr>
           <w:rFonts w:ascii="Courier New" w:hAnsi="Courier New" w:cs="Courier New"/>
         </w:rPr>
-        <w:t>git</w:t>
-      </w:r>
-      <w:proofErr w:type="spellEnd"/>
-      <w:r>
-        <w:rPr>
-          <w:rFonts w:ascii="Courier New" w:hAnsi="Courier New" w:cs="Courier New"/>
-        </w:rPr>
-        <w:t xml:space="preserve"> status</w:t>
+        <w:t>git status</w:t>
       </w:r>
       <w:r>
         <w:rPr>
           <w:rFonts w:cs="Courier New"/>
         </w:rPr>
-        <w:t xml:space="preserve"> with </w:t>
-      </w:r>
-      <w:proofErr w:type="spellStart"/>
-      <w:r>
-        <w:rPr>
-          <w:rFonts w:cs="Courier New"/>
-        </w:rPr>
-        <w:t>unstaged</w:t>
-      </w:r>
-      <w:proofErr w:type="spellEnd"/>
-      <w:r>
-        <w:rPr>
-          <w:rFonts w:cs="Courier New"/>
-        </w:rPr>
-        <w:t xml:space="preserve"> changes</w:t>
+        <w:t xml:space="preserve"> with unstaged changes</w:t>
       </w:r>
     </w:p>
     <w:p>
@@ -2386,252 +1981,203 @@
       <w:r>
         <w:t xml:space="preserve">Figure </w:t>
       </w:r>
-      <w:fldSimple w:instr=" SEQ Figure \* ARABIC ">
-        <w:r>
-          <w:rPr>
-            <w:noProof/>
-          </w:rPr>
-          <w:t>7</w:t>
-        </w:r>
-      </w:fldSimple>
+      <w:r>
+        <w:fldChar w:fldCharType="begin"/>
+      </w:r>
+      <w:r>
+        <w:instrText xml:space="preserve"> SEQ Figure \* ARABIC </w:instrText>
+      </w:r>
+      <w:r>
+        <w:fldChar w:fldCharType="separate"/>
+      </w:r>
+      <w:r>
+        <w:rPr>
+          <w:noProof/>
+        </w:rPr>
+        <w:t>7</w:t>
+      </w:r>
+      <w:r>
+        <w:rPr>
+          <w:noProof/>
+        </w:rPr>
+        <w:fldChar w:fldCharType="end"/>
+      </w:r>
       <w:bookmarkEnd w:id="3"/>
       <w:r>
-        <w:t xml:space="preserve">: </w:t>
-      </w:r>
-      <w:r>
-        <w:t xml:space="preserve">Results of </w:t>
-      </w:r>
-      <w:proofErr w:type="spellStart"/>
+        <w:t xml:space="preserve">: Results of </w:t>
+      </w:r>
       <w:r>
         <w:rPr>
           <w:rFonts w:ascii="Courier New" w:hAnsi="Courier New" w:cs="Courier New"/>
         </w:rPr>
-        <w:t>git</w:t>
-      </w:r>
-      <w:proofErr w:type="spellEnd"/>
+        <w:t>git status</w:t>
+      </w:r>
+      <w:r>
+        <w:rPr>
+          <w:rFonts w:cs="Courier New"/>
+        </w:rPr>
+        <w:t xml:space="preserve"> with staged changes</w:t>
+      </w:r>
+    </w:p>
+    <w:p>
+      <w:r>
+        <w:t>Once you have staged</w:t>
+      </w:r>
+      <w:r>
+        <w:t xml:space="preserve"> all of the changes you wish to commit, simply issue</w:t>
+      </w:r>
+    </w:p>
+    <w:p>
+      <w:pPr>
+        <w:pStyle w:val="CommandLine"/>
+      </w:pPr>
+      <w:r>
+        <w:t>git commit</w:t>
+      </w:r>
+    </w:p>
+    <w:p>
+      <w:r>
+        <w:t xml:space="preserve">to have the changes committed to the local repository. </w:t>
+      </w:r>
+      <w:r>
+        <w:t xml:space="preserve">Make sure to commit all files as the penultimate step in completing an assignment. </w:t>
+      </w:r>
+      <w:r>
+        <w:t>(</w:t>
+      </w:r>
+      <w:r>
+        <w:t>And, n</w:t>
+      </w:r>
+      <w:r>
+        <w:t xml:space="preserve">ote that you still need to issue a </w:t>
+      </w:r>
+      <w:r>
+        <w:rPr>
+          <w:rStyle w:val="CommandLineChar"/>
+        </w:rPr>
+        <w:t>git push</w:t>
+      </w:r>
+      <w:r>
+        <w:t>, as discussed</w:t>
+      </w:r>
+      <w:r>
+        <w:t xml:space="preserve"> in Section </w:t>
+      </w:r>
+      <w:r>
+        <w:fldChar w:fldCharType="begin"/>
+      </w:r>
+      <w:r>
+        <w:instrText xml:space="preserve"> REF _Ref440616345 \r \h </w:instrText>
+      </w:r>
+      <w:r>
+        <w:fldChar w:fldCharType="separate"/>
+      </w:r>
+      <w:r>
+        <w:t>4</w:t>
+      </w:r>
+      <w:r>
+        <w:fldChar w:fldCharType="end"/>
+      </w:r>
+      <w:r>
+        <w:t>, to have these changes pushed to the remote repository.)</w:t>
+      </w:r>
+      <w:r>
+        <w:t xml:space="preserve"> After executing git commit, git will prompt you to enter a commit comment by bringing up the VI editor. (Do not confuse this “VI” with a LabVIEW “VI”. They are not at all related.) VI can be a bit unexpected. See the VI tutorial in the references. The important part is as follows. Type “i" to enter insert mode. Type you comment. Hit “ESC” to leave insert mode. Type “:x” and follow it with enter. This last part will exit VI, saving your changes.</w:t>
+      </w:r>
+    </w:p>
+    <w:p>
+      <w:r>
+        <w:t xml:space="preserve">If you don’t like VI, you don’t have to use it. See Section </w:t>
+      </w:r>
+      <w:r>
+        <w:fldChar w:fldCharType="begin"/>
+      </w:r>
+      <w:r>
+        <w:instrText xml:space="preserve"> REF _Ref440962828 \r \h </w:instrText>
+      </w:r>
+      <w:r>
+        <w:fldChar w:fldCharType="separate"/>
+      </w:r>
+      <w:r>
+        <w:t>9</w:t>
+      </w:r>
+      <w:r>
+        <w:fldChar w:fldCharType="end"/>
+      </w:r>
+      <w:r>
+        <w:t>.</w:t>
+      </w:r>
+    </w:p>
+    <w:p>
+      <w:r>
+        <w:lastRenderedPageBreak/>
+        <w:t xml:space="preserve">Help is available for all git commands by issuing </w:t>
+      </w:r>
+    </w:p>
+    <w:p>
+      <w:pPr>
+        <w:pStyle w:val="CommandLine"/>
+      </w:pPr>
+      <w:r>
+        <w:t>git help &lt;command&gt;</w:t>
+      </w:r>
+    </w:p>
+    <w:p>
+      <w:pPr>
+        <w:rPr>
+          <w:rFonts w:cs="Courier New"/>
+        </w:rPr>
+      </w:pPr>
+      <w:r>
+        <w:t xml:space="preserve">Issuing </w:t>
+      </w:r>
       <w:r>
         <w:rPr>
           <w:rFonts w:ascii="Courier New" w:hAnsi="Courier New" w:cs="Courier New"/>
         </w:rPr>
-        <w:t xml:space="preserve"> status</w:t>
+        <w:t>git help</w:t>
       </w:r>
       <w:r>
         <w:rPr>
           <w:rFonts w:cs="Courier New"/>
         </w:rPr>
-        <w:t xml:space="preserve"> with </w:t>
-      </w:r>
-      <w:r>
-        <w:rPr>
-          <w:rFonts w:cs="Courier New"/>
-        </w:rPr>
-        <w:t>staged changes</w:t>
-      </w:r>
-    </w:p>
-    <w:p>
-      <w:r>
-        <w:t>Once you have staged</w:t>
-      </w:r>
-      <w:r>
-        <w:t xml:space="preserve"> all of the changes you wish to commit, simply issue</w:t>
-      </w:r>
-    </w:p>
-    <w:p>
-      <w:pPr>
-        <w:pStyle w:val="CommandLine"/>
-      </w:pPr>
-      <w:r>
-        <w:t>git commit</w:t>
-      </w:r>
-    </w:p>
-    <w:p>
-      <w:proofErr w:type="gramStart"/>
-      <w:r>
-        <w:t>to</w:t>
-      </w:r>
-      <w:proofErr w:type="gramEnd"/>
-      <w:r>
-        <w:t xml:space="preserve"> have the changes committed to the local repository. </w:t>
-      </w:r>
-      <w:r>
-        <w:t xml:space="preserve">Make sure to commit all files as the penultimate step in completing an assignment. </w:t>
-      </w:r>
-      <w:r>
-        <w:t>(</w:t>
-      </w:r>
-      <w:r>
-        <w:t>And, n</w:t>
-      </w:r>
-      <w:r>
-        <w:t xml:space="preserve">ote that you still need to issue a </w:t>
-      </w:r>
-      <w:r>
-        <w:rPr>
-          <w:rStyle w:val="CommandLineChar"/>
-        </w:rPr>
-        <w:t>git push</w:t>
-      </w:r>
-      <w:r>
-        <w:t>, as discussed</w:t>
-      </w:r>
-      <w:r>
-        <w:t xml:space="preserve"> in Section </w:t>
-      </w:r>
-      <w:r>
-        <w:fldChar w:fldCharType="begin"/>
-      </w:r>
-      <w:r>
-        <w:instrText xml:space="preserve"> REF _Ref440616345 \r \h </w:instrText>
-      </w:r>
-      <w:r>
-        <w:fldChar w:fldCharType="separate"/>
-      </w:r>
-      <w:r>
-        <w:t>4</w:t>
-      </w:r>
-      <w:r>
-        <w:fldChar w:fldCharType="end"/>
-      </w:r>
-      <w:r>
-        <w:t>, to have these changes pushed to the remote repository.)</w:t>
-      </w:r>
-    </w:p>
-    <w:p>
-      <w:r>
-        <w:t xml:space="preserve">Help is available for all </w:t>
-      </w:r>
-      <w:proofErr w:type="spellStart"/>
-      <w:r>
-        <w:t>git</w:t>
-      </w:r>
-      <w:proofErr w:type="spellEnd"/>
-      <w:r>
-        <w:t xml:space="preserve"> commands by issuing </w:t>
-      </w:r>
-    </w:p>
-    <w:p>
-      <w:pPr>
-        <w:pStyle w:val="CommandLine"/>
-      </w:pPr>
-      <w:r>
-        <w:t>git help &lt;command&gt;</w:t>
-      </w:r>
-    </w:p>
-    <w:p>
-      <w:pPr>
-        <w:rPr>
-          <w:rFonts w:cs="Courier New"/>
-        </w:rPr>
-      </w:pPr>
-      <w:r>
-        <w:t xml:space="preserve">Issuing </w:t>
-      </w:r>
-      <w:proofErr w:type="spellStart"/>
+        <w:t xml:space="preserve"> without a specific command will provide a list of common commands.</w:t>
+      </w:r>
+    </w:p>
+    <w:p>
+      <w:r>
+        <w:t xml:space="preserve">There are a number of other operations one may want to do within your local repository, such as </w:t>
+      </w:r>
+      <w:r>
+        <w:t>reverting a file to the head (most recent committed) version, checking out a specific version of a file or an entire branch, etc. These are left as exercises for the students. Help for git is readily available on the internet.</w:t>
+      </w:r>
+      <w:r>
+        <w:t xml:space="preserve"> </w:t>
+      </w:r>
+      <w:r>
+        <w:t>See also the resources at the end of this document.</w:t>
+      </w:r>
+    </w:p>
+    <w:p>
+      <w:pPr>
+        <w:pStyle w:val="Heading1"/>
+      </w:pPr>
+      <w:r>
+        <w:t>Other git bash commands</w:t>
+      </w:r>
+    </w:p>
+    <w:p>
+      <w:r>
+        <w:t>You may find the easiest way to get to the bash shell is to use the Windows Explorer (file system) to navigate to the folder of interest, and then to right click on a folder and select “git bash shell.” This will open the git bash shell in the selected directory. However, standard UNIX commands available in the bash shell are in the table below</w:t>
+      </w:r>
+      <w:r>
+        <w:t>. Most commands will provide some help if issued with the “—help” or “-h” flag, e.g. “</w:t>
+      </w:r>
       <w:r>
         <w:rPr>
           <w:rFonts w:ascii="Courier New" w:hAnsi="Courier New" w:cs="Courier New"/>
         </w:rPr>
-        <w:t>git</w:t>
-      </w:r>
-      <w:proofErr w:type="spellEnd"/>
-      <w:r>
-        <w:rPr>
-          <w:rFonts w:ascii="Courier New" w:hAnsi="Courier New" w:cs="Courier New"/>
-        </w:rPr>
-        <w:t xml:space="preserve"> help</w:t>
-      </w:r>
-      <w:r>
-        <w:rPr>
-          <w:rFonts w:cs="Courier New"/>
-        </w:rPr>
-        <w:t xml:space="preserve"> without a specific command will provide a list of common commands.</w:t>
-      </w:r>
-    </w:p>
-    <w:p>
-      <w:r>
-        <w:lastRenderedPageBreak/>
-        <w:t xml:space="preserve">There are a number of other operations one may want to do within your local repository, such as </w:t>
-      </w:r>
-      <w:r>
-        <w:t xml:space="preserve">reverting a file to the head (most recent committed) version, checking out a specific version of a file or </w:t>
-      </w:r>
-      <w:proofErr w:type="gramStart"/>
-      <w:r>
-        <w:t>an</w:t>
-      </w:r>
-      <w:proofErr w:type="gramEnd"/>
-      <w:r>
-        <w:t xml:space="preserve"> entire branch, etc. These are left as exercises for the students. Help for </w:t>
-      </w:r>
-      <w:proofErr w:type="spellStart"/>
-      <w:r>
-        <w:t>git</w:t>
-      </w:r>
-      <w:proofErr w:type="spellEnd"/>
-      <w:r>
-        <w:t xml:space="preserve"> is readily available on the internet.</w:t>
-      </w:r>
-      <w:r>
-        <w:t xml:space="preserve"> </w:t>
-      </w:r>
-      <w:r>
-        <w:t>See also the resources at the end of this document.</w:t>
-      </w:r>
-      <w:bookmarkStart w:id="4" w:name="_GoBack"/>
-      <w:bookmarkEnd w:id="4"/>
-    </w:p>
-    <w:p>
-      <w:pPr>
-        <w:pStyle w:val="Heading1"/>
-      </w:pPr>
-      <w:r>
-        <w:t xml:space="preserve">Other </w:t>
-      </w:r>
-      <w:proofErr w:type="spellStart"/>
-      <w:r>
-        <w:t>git</w:t>
-      </w:r>
-      <w:proofErr w:type="spellEnd"/>
-      <w:r>
-        <w:t xml:space="preserve"> bash commands</w:t>
-      </w:r>
-    </w:p>
-    <w:p>
-      <w:r>
-        <w:t>You may find the easiest way to get to the bash shell is to use the Windows Explorer (file system) to navigate to the folder of interest, and then to right click on a folder and select “</w:t>
-      </w:r>
-      <w:proofErr w:type="spellStart"/>
-      <w:r>
-        <w:t>git</w:t>
-      </w:r>
-      <w:proofErr w:type="spellEnd"/>
-      <w:r>
-        <w:t xml:space="preserve"> bash shell.” This will open the </w:t>
-      </w:r>
-      <w:proofErr w:type="spellStart"/>
-      <w:r>
-        <w:t>git</w:t>
-      </w:r>
-      <w:proofErr w:type="spellEnd"/>
-      <w:r>
-        <w:t xml:space="preserve"> bash shell in the selected directory. However, standard UNIX commands available in the bash shell are in the table below</w:t>
-      </w:r>
-      <w:r>
-        <w:t>. Most commands will provide some help if issued with the “—help” or “-h” flag, e.g. “</w:t>
-      </w:r>
-      <w:proofErr w:type="spellStart"/>
-      <w:r>
-        <w:rPr>
-          <w:rFonts w:ascii="Courier New" w:hAnsi="Courier New" w:cs="Courier New"/>
-        </w:rPr>
-        <w:t>rm</w:t>
-      </w:r>
-      <w:proofErr w:type="spellEnd"/>
-      <w:r>
-        <w:rPr>
-          <w:rFonts w:ascii="Courier New" w:hAnsi="Courier New" w:cs="Courier New"/>
-        </w:rPr>
-        <w:t xml:space="preserve"> </w:t>
+        <w:t xml:space="preserve">rm </w:t>
       </w:r>
       <w:r>
         <w:rPr>
@@ -2728,15 +2274,7 @@
           </w:tcPr>
           <w:p>
             <w:r>
-              <w:t>Navigate to a directory relative to the current directory. Use “</w:t>
-            </w:r>
-            <w:proofErr w:type="gramStart"/>
-            <w:r>
-              <w:t>..”</w:t>
-            </w:r>
-            <w:proofErr w:type="gramEnd"/>
-            <w:r>
-              <w:t xml:space="preserve"> to go up a directory, i.e. </w:t>
+              <w:t xml:space="preserve">Navigate to a directory relative to the current directory. Use “..” to go up a directory, i.e. </w:t>
             </w:r>
             <w:r>
               <w:rPr>
@@ -2796,19 +2334,11 @@
             <w:r>
               <w:t xml:space="preserve">Move. Like copy, but deletes the source after copying. This should typically be done with </w:t>
             </w:r>
-            <w:proofErr w:type="spellStart"/>
             <w:r>
               <w:rPr>
                 <w:rFonts w:ascii="Courier New" w:hAnsi="Courier New" w:cs="Courier New"/>
               </w:rPr>
-              <w:t>git</w:t>
-            </w:r>
-            <w:proofErr w:type="spellEnd"/>
-            <w:r>
-              <w:rPr>
-                <w:rFonts w:ascii="Courier New" w:hAnsi="Courier New" w:cs="Courier New"/>
-              </w:rPr>
-              <w:t xml:space="preserve"> mv</w:t>
+              <w:t>git mv</w:t>
             </w:r>
             <w:r>
               <w:t xml:space="preserve"> when working in a repository with files that are under revision control.</w:t>
@@ -2891,47 +2421,17 @@
             <w:r>
               <w:t xml:space="preserve">Removes (deletes) a file. Note that this should typically be done with </w:t>
             </w:r>
-            <w:proofErr w:type="spellStart"/>
             <w:r>
               <w:rPr>
                 <w:rFonts w:ascii="Courier New" w:hAnsi="Courier New" w:cs="Courier New"/>
               </w:rPr>
-              <w:t>git</w:t>
+              <w:t>git rm</w:t>
             </w:r>
-            <w:proofErr w:type="spellEnd"/>
-            <w:r>
-              <w:rPr>
-                <w:rFonts w:ascii="Courier New" w:hAnsi="Courier New" w:cs="Courier New"/>
-              </w:rPr>
-              <w:t xml:space="preserve"> </w:t>
-            </w:r>
-            <w:proofErr w:type="spellStart"/>
-            <w:r>
-              <w:rPr>
-                <w:rFonts w:ascii="Courier New" w:hAnsi="Courier New" w:cs="Courier New"/>
-              </w:rPr>
-              <w:t>rm</w:t>
-            </w:r>
-            <w:proofErr w:type="spellEnd"/>
             <w:r>
               <w:rPr>
                 <w:rFonts w:cs="Courier New"/>
               </w:rPr>
-              <w:t xml:space="preserve"> when working in a </w:t>
-            </w:r>
-            <w:proofErr w:type="spellStart"/>
-            <w:r>
-              <w:rPr>
-                <w:rFonts w:cs="Courier New"/>
-              </w:rPr>
-              <w:t>git</w:t>
-            </w:r>
-            <w:proofErr w:type="spellEnd"/>
-            <w:r>
-              <w:rPr>
-                <w:rFonts w:cs="Courier New"/>
-              </w:rPr>
-              <w:t xml:space="preserve"> repository with files under revision control.</w:t>
+              <w:t xml:space="preserve"> when working in a git repository with files under revision control.</w:t>
             </w:r>
           </w:p>
         </w:tc>
@@ -2968,6 +2468,94 @@
       <w:pPr>
         <w:pStyle w:val="Heading1"/>
       </w:pPr>
+      <w:bookmarkStart w:id="4" w:name="_Ref440962828"/>
+      <w:r>
+        <w:t>Changing the default editor</w:t>
+      </w:r>
+      <w:bookmarkEnd w:id="4"/>
+    </w:p>
+    <w:p>
+      <w:r>
+        <w:t>If you wish to change your default editor, you can do this by typing the following command</w:t>
+      </w:r>
+    </w:p>
+    <w:p>
+      <w:pPr>
+        <w:pStyle w:val="CommandLine"/>
+      </w:pPr>
+      <w:r>
+        <w:t xml:space="preserve">git config --global core.editor </w:t>
+      </w:r>
+      <w:r>
+        <w:t>&lt;editor command line&gt;</w:t>
+      </w:r>
+    </w:p>
+    <w:p>
+      <w:r>
+        <w:t>For instance, if you wish to use Notepad (an editor included with windows) you can type</w:t>
+      </w:r>
+    </w:p>
+    <w:p>
+      <w:pPr>
+        <w:pStyle w:val="CommandLine"/>
+      </w:pPr>
+      <w:r>
+        <w:t>git config --global core.editor</w:t>
+      </w:r>
+      <w:r>
+        <w:t xml:space="preserve"> "C:</w:t>
+      </w:r>
+      <w:r>
+        <w:t>/Windows/System32/</w:t>
+      </w:r>
+      <w:r>
+        <w:t>notepad.exe"</w:t>
+      </w:r>
+    </w:p>
+    <w:p>
+      <w:r>
+        <w:lastRenderedPageBreak/>
+        <w:t xml:space="preserve">(Note that forward slashes are used as path separators, even if you’re on a Windows system.) </w:t>
+      </w:r>
+      <w:r>
+        <w:t xml:space="preserve">If you wish to use </w:t>
+      </w:r>
+      <w:r>
+        <w:t xml:space="preserve">the </w:t>
+      </w:r>
+      <w:r>
+        <w:t xml:space="preserve">Notepad++ </w:t>
+      </w:r>
+      <w:r>
+        <w:t xml:space="preserve">editor </w:t>
+      </w:r>
+      <w:bookmarkStart w:id="5" w:name="_GoBack"/>
+      <w:bookmarkEnd w:id="5"/>
+      <w:r>
+        <w:t>(recommended) install it (see resources) and the type</w:t>
+      </w:r>
+    </w:p>
+    <w:p>
+      <w:pPr>
+        <w:pStyle w:val="CommandLine"/>
+      </w:pPr>
+      <w:r>
+        <w:t>git config --global core.editor</w:t>
+      </w:r>
+      <w:r>
+        <w:t xml:space="preserve"> </w:t>
+      </w:r>
+      <w:r>
+        <w:t>"'C:/Program Files (x86)/Notepad++/notepad++.exe' -multiInst -nosession"</w:t>
+      </w:r>
+    </w:p>
+    <w:p>
+      <w:pPr>
+        <w:pStyle w:val="Heading1"/>
+      </w:pPr>
+      <w:r>
+        <w:t xml:space="preserve"> </w:t>
+      </w:r>
       <w:r>
         <w:t>Other resources</w:t>
       </w:r>
@@ -2982,21 +2570,7 @@
         <w:rPr>
           <w:b/>
         </w:rPr>
-        <w:t xml:space="preserve">Official </w:t>
-      </w:r>
-      <w:proofErr w:type="spellStart"/>
-      <w:r>
-        <w:rPr>
-          <w:b/>
-        </w:rPr>
-        <w:t>Git</w:t>
-      </w:r>
-      <w:proofErr w:type="spellEnd"/>
-      <w:r>
-        <w:rPr>
-          <w:b/>
-        </w:rPr>
-        <w:t xml:space="preserve"> Tutorial: </w:t>
+        <w:t xml:space="preserve">Official Git Tutorial: </w:t>
       </w:r>
       <w:hyperlink r:id="rId21" w:history="1">
         <w:r>
@@ -3009,34 +2583,15 @@
     </w:p>
     <w:p>
       <w:r>
-        <w:t xml:space="preserve">This is a good place to learn more about </w:t>
-      </w:r>
-      <w:proofErr w:type="spellStart"/>
-      <w:r>
-        <w:t>git</w:t>
-      </w:r>
-      <w:proofErr w:type="spellEnd"/>
+        <w:t>This is a good place to learn more about git</w:t>
+      </w:r>
     </w:p>
     <w:p>
       <w:r>
         <w:rPr>
           <w:b/>
         </w:rPr>
-        <w:t xml:space="preserve">Nice </w:t>
-      </w:r>
-      <w:proofErr w:type="spellStart"/>
-      <w:r>
-        <w:rPr>
-          <w:b/>
-        </w:rPr>
-        <w:t>Git</w:t>
-      </w:r>
-      <w:proofErr w:type="spellEnd"/>
-      <w:r>
-        <w:rPr>
-          <w:b/>
-        </w:rPr>
-        <w:t xml:space="preserve"> Cheat Sheet: </w:t>
+        <w:t xml:space="preserve">Nice Git Cheat Sheet: </w:t>
       </w:r>
       <w:hyperlink r:id="rId22" w:history="1">
         <w:r>
@@ -3076,21 +2631,74 @@
     </w:p>
     <w:p>
       <w:r>
-        <w:lastRenderedPageBreak/>
-        <w:t xml:space="preserve"> Sections 1-7 are great. Section 8 does not apply well to a Windows </w:t>
-      </w:r>
-      <w:proofErr w:type="gramStart"/>
-      <w:r>
-        <w:t>machine,</w:t>
-      </w:r>
-      <w:proofErr w:type="gramEnd"/>
-      <w:r>
-        <w:t xml:space="preserve"> Sections 9-11 and 13 may be useful but are advanced. The Cheat Sheet in Section 14 is quite useful.</w:t>
-      </w:r>
-    </w:p>
+        <w:t xml:space="preserve"> Sections 1-7 are great. Section 8 does not apply well to a Windows machine, Sections 9-11 and 13 may be useful but are advanced. The Cheat Sheet in Section 14 is quite useful.</w:t>
+      </w:r>
+    </w:p>
+    <w:p>
+      <w:r>
+        <w:rPr>
+          <w:b/>
+        </w:rPr>
+        <w:t>Interactive VI</w:t>
+      </w:r>
+      <w:r>
+        <w:rPr>
+          <w:b/>
+        </w:rPr>
+        <w:t xml:space="preserve"> Tutorial:</w:t>
+      </w:r>
+      <w:r>
+        <w:rPr>
+          <w:b/>
+        </w:rPr>
+        <w:t xml:space="preserve"> </w:t>
+      </w:r>
+      <w:hyperlink r:id="rId24" w:history="1">
+        <w:r>
+          <w:rPr>
+            <w:rStyle w:val="Hyperlink"/>
+          </w:rPr>
+          <w:t>http://www.openvim.com/</w:t>
+        </w:r>
+      </w:hyperlink>
+    </w:p>
+    <w:p>
+      <w:r>
+        <w:t>An interactive tutorial on using VI.</w:t>
+      </w:r>
+    </w:p>
+    <w:p>
+      <w:r>
+        <w:rPr>
+          <w:b/>
+        </w:rPr>
+        <w:t>Notepad++ Editor:</w:t>
+      </w:r>
+      <w:r>
+        <w:rPr>
+          <w:b/>
+        </w:rPr>
+        <w:t xml:space="preserve"> </w:t>
+      </w:r>
+      <w:hyperlink r:id="rId25" w:history="1">
+        <w:r>
+          <w:rPr>
+            <w:rStyle w:val="Hyperlink"/>
+          </w:rPr>
+          <w:t>http://www.notepad-plus-plus.org/</w:t>
+        </w:r>
+      </w:hyperlink>
+    </w:p>
+    <w:p>
+      <w:r>
+        <w:t>Find a highly useful, open source, Windows text editor here.</w:t>
+      </w:r>
+    </w:p>
+    <w:p/>
+    <w:p/>
     <w:p/>
     <w:sectPr>
-      <w:footerReference w:type="default" r:id="rId24"/>
+      <w:footerReference w:type="default" r:id="rId26"/>
       <w:pgSz w:w="12240" w:h="15840"/>
       <w:pgMar w:top="1440" w:right="1440" w:bottom="1440" w:left="1440" w:header="720" w:footer="720" w:gutter="0"/>
       <w:cols w:space="720"/>
@@ -3157,7 +2765,7 @@
         <w:bCs/>
         <w:noProof/>
       </w:rPr>
-      <w:t>9</w:t>
+      <w:t>10</w:t>
     </w:r>
     <w:r>
       <w:rPr>
@@ -4070,7 +3678,6 @@
   <w:style w:type="character" w:default="1" w:styleId="DefaultParagraphFont">
     <w:name w:val="Default Paragraph Font"/>
     <w:uiPriority w:val="1"/>
-    <w:semiHidden/>
     <w:unhideWhenUsed/>
   </w:style>
   <w:style w:type="table" w:default="1" w:styleId="TableNormal">
@@ -4279,6 +3886,18 @@
     <w:uiPriority w:val="99"/>
     <w:rsid w:val="002C202F"/>
   </w:style>
+  <w:style w:type="character" w:styleId="FollowedHyperlink">
+    <w:name w:val="FollowedHyperlink"/>
+    <w:basedOn w:val="DefaultParagraphFont"/>
+    <w:uiPriority w:val="99"/>
+    <w:semiHidden/>
+    <w:unhideWhenUsed/>
+    <w:rsid w:val="00AF5ECB"/>
+    <w:rPr>
+      <w:color w:val="800080" w:themeColor="followedHyperlink"/>
+      <w:u w:val="single"/>
+    </w:rPr>
+  </w:style>
 </w:styles>
 </file>
 
@@ -4470,7 +4089,6 @@
   <w:style w:type="character" w:default="1" w:styleId="DefaultParagraphFont">
     <w:name w:val="Default Paragraph Font"/>
     <w:uiPriority w:val="1"/>
-    <w:semiHidden/>
     <w:unhideWhenUsed/>
   </w:style>
   <w:style w:type="table" w:default="1" w:styleId="TableNormal">
@@ -4678,6 +4296,18 @@
     <w:link w:val="Footer"/>
     <w:uiPriority w:val="99"/>
     <w:rsid w:val="002C202F"/>
+  </w:style>
+  <w:style w:type="character" w:styleId="FollowedHyperlink">
+    <w:name w:val="FollowedHyperlink"/>
+    <w:basedOn w:val="DefaultParagraphFont"/>
+    <w:uiPriority w:val="99"/>
+    <w:semiHidden/>
+    <w:unhideWhenUsed/>
+    <w:rsid w:val="00AF5ECB"/>
+    <w:rPr>
+      <w:color w:val="800080" w:themeColor="followedHyperlink"/>
+      <w:u w:val="single"/>
+    </w:rPr>
   </w:style>
 </w:styles>
 </file>
@@ -4970,7 +4600,7 @@
 </file>
 
 <file path=customXml/itemProps1.xml><?xml version="1.0" encoding="utf-8"?>
-<ds:datastoreItem xmlns:ds="http://schemas.openxmlformats.org/officeDocument/2006/customXml" ds:itemID="{1B7C877B-DEA4-4C23-AD22-6B8BAA4B4A58}">
+<ds:datastoreItem xmlns:ds="http://schemas.openxmlformats.org/officeDocument/2006/customXml" ds:itemID="{896943AB-6699-411E-A411-103E199101ED}">
   <ds:schemaRefs>
     <ds:schemaRef ds:uri="http://schemas.openxmlformats.org/officeDocument/2006/bibliography"/>
   </ds:schemaRefs>

</xml_diff>

<commit_message>
Version 1.2 of GitInstructions. Plus related modifications to the slides.
</commit_message>
<xml_diff>
--- a/documents/GitInstructions/GitInstructions.docx
+++ b/documents/GitInstructions/GitInstructions.docx
@@ -43,13 +43,39 @@
           <w:szCs w:val="28"/>
         </w:rPr>
       </w:pPr>
+      <w:proofErr w:type="spellStart"/>
       <w:r>
         <w:rPr>
           <w:b/>
           <w:sz w:val="28"/>
           <w:szCs w:val="28"/>
         </w:rPr>
-        <w:t>Git Instructions</w:t>
+        <w:t>Git</w:t>
+      </w:r>
+      <w:proofErr w:type="spellEnd"/>
+      <w:r>
+        <w:rPr>
+          <w:b/>
+          <w:sz w:val="28"/>
+          <w:szCs w:val="28"/>
+        </w:rPr>
+        <w:t xml:space="preserve"> Instructions</w:t>
+      </w:r>
+    </w:p>
+    <w:p>
+      <w:pPr>
+        <w:jc w:val="center"/>
+        <w:rPr>
+          <w:sz w:val="20"/>
+          <w:szCs w:val="20"/>
+        </w:rPr>
+      </w:pPr>
+      <w:r>
+        <w:rPr>
+          <w:sz w:val="20"/>
+          <w:szCs w:val="20"/>
+        </w:rPr>
+        <w:t>Version 1.2</w:t>
       </w:r>
     </w:p>
     <w:p>
@@ -73,7 +99,23 @@
           <w:sz w:val="20"/>
           <w:szCs w:val="20"/>
         </w:rPr>
-        <w:t>Jason D. Sommerville, Ph.D.</w:t>
+        <w:t xml:space="preserve">Jason D. </w:t>
+      </w:r>
+      <w:proofErr w:type="spellStart"/>
+      <w:r>
+        <w:rPr>
+          <w:sz w:val="20"/>
+          <w:szCs w:val="20"/>
+        </w:rPr>
+        <w:t>Sommerville</w:t>
+      </w:r>
+      <w:proofErr w:type="spellEnd"/>
+      <w:r>
+        <w:rPr>
+          <w:sz w:val="20"/>
+          <w:szCs w:val="20"/>
+        </w:rPr>
+        <w:t>, Ph.D.</w:t>
       </w:r>
     </w:p>
     <w:p>
@@ -114,7 +156,7 @@
           <w:sz w:val="20"/>
           <w:szCs w:val="20"/>
         </w:rPr>
-        <w:t>4</w:t>
+        <w:t>9</w:t>
       </w:r>
       <w:r>
         <w:rPr>
@@ -133,8 +175,13 @@
       </w:r>
     </w:p>
     <w:p>
-      <w:r>
-        <w:t>Git is a distributed version control system. Version control means that it allows multiple versions of source files (or other files) to be maintained in a repository, allowing for one to revert to prior version of the code or do more advanced tasks like branching and merging.</w:t>
+      <w:proofErr w:type="spellStart"/>
+      <w:r>
+        <w:t>Git</w:t>
+      </w:r>
+      <w:proofErr w:type="spellEnd"/>
+      <w:r>
+        <w:t xml:space="preserve"> is a distributed version control system. Version control means that it allows multiple versions of source files (or other files) to be maintained in a repository, allowing for one to revert to prior version of the code or do more advanced tasks like branching and merging.</w:t>
       </w:r>
     </w:p>
     <w:p>
@@ -142,15 +189,28 @@
         <w:pStyle w:val="Heading1"/>
       </w:pPr>
       <w:r>
-        <w:t>Get git</w:t>
-      </w:r>
+        <w:t xml:space="preserve">Get </w:t>
+      </w:r>
+      <w:proofErr w:type="spellStart"/>
+      <w:r>
+        <w:t>git</w:t>
+      </w:r>
+      <w:proofErr w:type="spellEnd"/>
     </w:p>
     <w:p>
       <w:pPr>
         <w:spacing w:after="120"/>
       </w:pPr>
       <w:r>
-        <w:t xml:space="preserve">Students will need to install the git revision control software on their machines. This is a free, open source RCS which can be downloaded from </w:t>
+        <w:t xml:space="preserve">Students will need to install the </w:t>
+      </w:r>
+      <w:proofErr w:type="spellStart"/>
+      <w:r>
+        <w:t>git</w:t>
+      </w:r>
+      <w:proofErr w:type="spellEnd"/>
+      <w:r>
+        <w:t xml:space="preserve"> revision control software on their machines. This is a free, open source RCS which can be downloaded from </w:t>
       </w:r>
     </w:p>
     <w:p>
@@ -168,7 +228,21 @@
     </w:p>
     <w:p>
       <w:r>
-        <w:t>Download the version appropriate to your machine. When you install git you will have a few options. I recommend the following:</w:t>
+        <w:t xml:space="preserve">Download the version appropriate to your machine. </w:t>
+      </w:r>
+      <w:r>
+        <w:t xml:space="preserve">This document was written for Version 2.7.0. </w:t>
+      </w:r>
+      <w:r>
+        <w:t xml:space="preserve">When you install </w:t>
+      </w:r>
+      <w:proofErr w:type="spellStart"/>
+      <w:r>
+        <w:t>git</w:t>
+      </w:r>
+      <w:proofErr w:type="spellEnd"/>
+      <w:r>
+        <w:t xml:space="preserve"> you will have a few options. I recommend the following:</w:t>
       </w:r>
     </w:p>
     <w:p>
@@ -183,10 +257,32 @@
         <w:rPr>
           <w:b/>
         </w:rPr>
-        <w:t>Checkout as-is, commit as-is</w:t>
-      </w:r>
-      <w:r>
-        <w:t>: don’t modify line endings. This controls how line endings, which are not standardized between operating systems</w:t>
+        <w:t xml:space="preserve">Checkout as-is, </w:t>
+      </w:r>
+      <w:proofErr w:type="gramStart"/>
+      <w:r>
+        <w:rPr>
+          <w:b/>
+        </w:rPr>
+        <w:t>commit</w:t>
+      </w:r>
+      <w:proofErr w:type="gramEnd"/>
+      <w:r>
+        <w:rPr>
+          <w:b/>
+        </w:rPr>
+        <w:t xml:space="preserve"> as-is</w:t>
+      </w:r>
+      <w:r>
+        <w:t xml:space="preserve">: don’t modify line endings. </w:t>
+      </w:r>
+      <w:proofErr w:type="gramStart"/>
+      <w:r>
+        <w:t>This controls</w:t>
+      </w:r>
+      <w:proofErr w:type="gramEnd"/>
+      <w:r>
+        <w:t xml:space="preserve"> how line endings, which are not standardized between operating systems</w:t>
       </w:r>
       <w:r>
         <w:t>,</w:t>
@@ -195,10 +291,18 @@
         <w:t xml:space="preserve"> are handled. This will not affec</w:t>
       </w:r>
       <w:r>
-        <w:t>t us significantly as LabVIEW VI</w:t>
-      </w:r>
-      <w:r>
-        <w:t>s are binary files.</w:t>
+        <w:t xml:space="preserve">t us significantly as LabVIEW </w:t>
+      </w:r>
+      <w:proofErr w:type="gramStart"/>
+      <w:r>
+        <w:t>VI</w:t>
+      </w:r>
+      <w:r>
+        <w:t>s</w:t>
+      </w:r>
+      <w:proofErr w:type="gramEnd"/>
+      <w:r>
+        <w:t xml:space="preserve"> are binary files.</w:t>
       </w:r>
     </w:p>
     <w:p>
@@ -213,15 +317,115 @@
         <w:rPr>
           <w:b/>
         </w:rPr>
-        <w:t>Run git from the Windows command line</w:t>
-      </w:r>
-      <w:r>
-        <w:t>: Allows you to run git from both the git bash shell and the windows command line, but doesn’t do anything to your system you may find unhelpful.</w:t>
-      </w:r>
-    </w:p>
-    <w:p>
-      <w:r>
-        <w:t>The basic git install comes with the git bash shell and a basic git GUI. I will be using the git bash shell exclusively for teaching purposes. However, you may find that you like a GUI better for your use. As long as you understand what you’re doing with the various commands, I don’t care how you invoke them. You may wish to check out other git GUIs besides the default here</w:t>
+        <w:t xml:space="preserve">Run </w:t>
+      </w:r>
+      <w:proofErr w:type="spellStart"/>
+      <w:r>
+        <w:rPr>
+          <w:b/>
+        </w:rPr>
+        <w:t>git</w:t>
+      </w:r>
+      <w:proofErr w:type="spellEnd"/>
+      <w:r>
+        <w:rPr>
+          <w:b/>
+        </w:rPr>
+        <w:t xml:space="preserve"> from the Windows command line</w:t>
+      </w:r>
+      <w:r>
+        <w:t xml:space="preserve">: Allows you to run </w:t>
+      </w:r>
+      <w:proofErr w:type="spellStart"/>
+      <w:r>
+        <w:t>git</w:t>
+      </w:r>
+      <w:proofErr w:type="spellEnd"/>
+      <w:r>
+        <w:t xml:space="preserve"> from both the </w:t>
+      </w:r>
+      <w:proofErr w:type="spellStart"/>
+      <w:r>
+        <w:t>git</w:t>
+      </w:r>
+      <w:proofErr w:type="spellEnd"/>
+      <w:r>
+        <w:t xml:space="preserve"> bash shell and the windows command line, but doesn’t do anything to your system you may find unhelpful.</w:t>
+      </w:r>
+    </w:p>
+    <w:p>
+      <w:r>
+        <w:t xml:space="preserve">If you already installed </w:t>
+      </w:r>
+      <w:proofErr w:type="spellStart"/>
+      <w:r>
+        <w:t>git</w:t>
+      </w:r>
+      <w:proofErr w:type="spellEnd"/>
+      <w:r>
+        <w:t xml:space="preserve"> and didn’t select these options, don’t worry. You may be slightly inconvenienced, but that’s about it. O</w:t>
+      </w:r>
+      <w:r>
+        <w:t xml:space="preserve">ther </w:t>
+      </w:r>
+      <w:r>
+        <w:t xml:space="preserve">installation </w:t>
+      </w:r>
+      <w:r>
+        <w:t xml:space="preserve">options </w:t>
+      </w:r>
+      <w:r>
+        <w:t>matter even less for most users</w:t>
+      </w:r>
+      <w:bookmarkStart w:id="0" w:name="_GoBack"/>
+      <w:bookmarkEnd w:id="0"/>
+      <w:r>
+        <w:t>. Simply take the default option.</w:t>
+      </w:r>
+    </w:p>
+    <w:p>
+      <w:r>
+        <w:t xml:space="preserve">The basic </w:t>
+      </w:r>
+      <w:proofErr w:type="spellStart"/>
+      <w:r>
+        <w:t>git</w:t>
+      </w:r>
+      <w:proofErr w:type="spellEnd"/>
+      <w:r>
+        <w:t xml:space="preserve"> install comes with the </w:t>
+      </w:r>
+      <w:proofErr w:type="spellStart"/>
+      <w:r>
+        <w:t>git</w:t>
+      </w:r>
+      <w:proofErr w:type="spellEnd"/>
+      <w:r>
+        <w:t xml:space="preserve"> bash shell and a basic </w:t>
+      </w:r>
+      <w:proofErr w:type="spellStart"/>
+      <w:r>
+        <w:t>git</w:t>
+      </w:r>
+      <w:proofErr w:type="spellEnd"/>
+      <w:r>
+        <w:t xml:space="preserve"> GUI. I will be using the </w:t>
+      </w:r>
+      <w:proofErr w:type="spellStart"/>
+      <w:r>
+        <w:t>git</w:t>
+      </w:r>
+      <w:proofErr w:type="spellEnd"/>
+      <w:r>
+        <w:t xml:space="preserve"> bash shell exclusively for teaching purposes. However, you may find that you like a GUI better for your use. As long as you understand what you’re doing with the various commands, I don’t care how you invoke them. You may wish to check out other </w:t>
+      </w:r>
+      <w:proofErr w:type="spellStart"/>
+      <w:r>
+        <w:t>git</w:t>
+      </w:r>
+      <w:proofErr w:type="spellEnd"/>
+      <w:r>
+        <w:t xml:space="preserve"> GUIs besides the default here</w:t>
       </w:r>
     </w:p>
     <w:p>
@@ -239,7 +443,15 @@
     </w:p>
     <w:p>
       <w:r>
-        <w:t>Personally, I like the TortoiseGit GUI.</w:t>
+        <w:t xml:space="preserve">Personally, I like the </w:t>
+      </w:r>
+      <w:proofErr w:type="spellStart"/>
+      <w:r>
+        <w:t>TortoiseGit</w:t>
+      </w:r>
+      <w:proofErr w:type="spellEnd"/>
+      <w:r>
+        <w:t xml:space="preserve"> GUI.</w:t>
       </w:r>
     </w:p>
     <w:p>
@@ -248,25 +460,72 @@
           <w:b/>
         </w:rPr>
       </w:pPr>
+      <w:proofErr w:type="spellStart"/>
       <w:r>
         <w:rPr>
           <w:b/>
         </w:rPr>
         <w:t>Github</w:t>
       </w:r>
-    </w:p>
-    <w:p>
-      <w:r>
-        <w:t>Additionally, you will need to create an account at www.github.com. Preferably, use the same username as your MTU username, but this is not required. Once your account is created, please send me an e-mail with your full name and your github account username.</w:t>
-      </w:r>
-    </w:p>
-    <w:p>
-      <w:r>
-        <w:t xml:space="preserve">Once you have sent me your github username, I will forward it on to the maintainer of the MichiganTech organization on github. He will extend an invitation to you, which you receive via the e-mail account you </w:t>
-      </w:r>
+      <w:proofErr w:type="spellEnd"/>
+    </w:p>
+    <w:p>
       <w:r>
         <w:lastRenderedPageBreak/>
-        <w:t xml:space="preserve">registered with github. After accepting the invitation, I will be able to add you to the me5990 team within the MichiganTech organization. </w:t>
+        <w:t xml:space="preserve">Additionally, you will need to create an account at www.github.com. Preferably, use the same username as your MTU username, but this is not required. Once your account is created, please send me an e-mail with your full name and your </w:t>
+      </w:r>
+      <w:proofErr w:type="spellStart"/>
+      <w:r>
+        <w:t>github</w:t>
+      </w:r>
+      <w:proofErr w:type="spellEnd"/>
+      <w:r>
+        <w:t xml:space="preserve"> account username.</w:t>
+      </w:r>
+    </w:p>
+    <w:p>
+      <w:r>
+        <w:t xml:space="preserve">Once you have sent me your </w:t>
+      </w:r>
+      <w:proofErr w:type="spellStart"/>
+      <w:r>
+        <w:t>github</w:t>
+      </w:r>
+      <w:proofErr w:type="spellEnd"/>
+      <w:r>
+        <w:t xml:space="preserve"> username, I will forward it on to the maintainer of the </w:t>
+      </w:r>
+      <w:proofErr w:type="spellStart"/>
+      <w:r>
+        <w:t>MichiganTech</w:t>
+      </w:r>
+      <w:proofErr w:type="spellEnd"/>
+      <w:r>
+        <w:t xml:space="preserve"> organization on </w:t>
+      </w:r>
+      <w:proofErr w:type="spellStart"/>
+      <w:r>
+        <w:t>github</w:t>
+      </w:r>
+      <w:proofErr w:type="spellEnd"/>
+      <w:r>
+        <w:t xml:space="preserve">. He will extend an invitation to you, which you receive via the e-mail account you registered with </w:t>
+      </w:r>
+      <w:proofErr w:type="spellStart"/>
+      <w:r>
+        <w:t>github</w:t>
+      </w:r>
+      <w:proofErr w:type="spellEnd"/>
+      <w:r>
+        <w:t xml:space="preserve">. After accepting the invitation, I will be able to add you to the me5990 team within the </w:t>
+      </w:r>
+      <w:proofErr w:type="spellStart"/>
+      <w:r>
+        <w:t>MichiganTech</w:t>
+      </w:r>
+      <w:proofErr w:type="spellEnd"/>
+      <w:r>
+        <w:t xml:space="preserve"> organization. </w:t>
       </w:r>
       <w:r>
         <w:t>If you haven’t been added to the team in a timely fashion, you may request to join it by going to</w:t>
@@ -286,8 +545,13 @@
       </w:hyperlink>
     </w:p>
     <w:p>
-      <w:r>
-        <w:t>and navigating to the me5990 team. There you will find a “Request to Jo</w:t>
+      <w:proofErr w:type="gramStart"/>
+      <w:r>
+        <w:t>and</w:t>
+      </w:r>
+      <w:proofErr w:type="gramEnd"/>
+      <w:r>
+        <w:t xml:space="preserve"> navigating to the me5990 team. There you will find a “Request to Jo</w:t>
       </w:r>
       <w:r>
         <w:t xml:space="preserve">in” button which will notify me </w:t>
@@ -325,7 +589,23 @@
     </w:p>
     <w:p>
       <w:r>
-        <w:t>Our MichiganTech organization administrator has asked that you fill out your profile on github, including appropriate, professional-looking photo. Do that via the “Your profile” link as shown below.</w:t>
+        <w:t xml:space="preserve">Our </w:t>
+      </w:r>
+      <w:proofErr w:type="spellStart"/>
+      <w:r>
+        <w:t>MichiganTech</w:t>
+      </w:r>
+      <w:proofErr w:type="spellEnd"/>
+      <w:r>
+        <w:t xml:space="preserve"> organization administrator has asked that you fill out your profile on </w:t>
+      </w:r>
+      <w:proofErr w:type="spellStart"/>
+      <w:r>
+        <w:t>github</w:t>
+      </w:r>
+      <w:proofErr w:type="spellEnd"/>
+      <w:r>
+        <w:t>, including appropriate, professional-looking photo. Do that via the “Your profile” link as shown below.</w:t>
       </w:r>
     </w:p>
     <w:p>
@@ -380,32 +660,27 @@
       <w:r>
         <w:t xml:space="preserve">Figure </w:t>
       </w:r>
-      <w:r>
-        <w:fldChar w:fldCharType="begin"/>
-      </w:r>
-      <w:r>
-        <w:instrText xml:space="preserve"> SEQ Figure \* ARABIC </w:instrText>
-      </w:r>
-      <w:r>
-        <w:fldChar w:fldCharType="separate"/>
-      </w:r>
-      <w:r>
-        <w:rPr>
-          <w:noProof/>
-        </w:rPr>
-        <w:t>1</w:t>
-      </w:r>
-      <w:r>
-        <w:rPr>
-          <w:noProof/>
-        </w:rPr>
-        <w:fldChar w:fldCharType="end"/>
-      </w:r>
+      <w:fldSimple w:instr=" SEQ Figure \* ARABIC ">
+        <w:r>
+          <w:rPr>
+            <w:noProof/>
+          </w:rPr>
+          <w:t>1</w:t>
+        </w:r>
+      </w:fldSimple>
       <w:r>
         <w:t>:</w:t>
       </w:r>
       <w:r>
-        <w:t xml:space="preserve"> How to update your github profile</w:t>
+        <w:t xml:space="preserve"> How to update your </w:t>
+      </w:r>
+      <w:proofErr w:type="spellStart"/>
+      <w:r>
+        <w:t>github</w:t>
+      </w:r>
+      <w:proofErr w:type="spellEnd"/>
+      <w:r>
+        <w:t xml:space="preserve"> profile</w:t>
       </w:r>
     </w:p>
     <w:p>
@@ -413,7 +688,15 @@
         <w:pStyle w:val="Heading1"/>
       </w:pPr>
       <w:r>
-        <w:t>Forking the MichiganTech/me5990_spring2016 repo</w:t>
+        <w:t xml:space="preserve">Forking the </w:t>
+      </w:r>
+      <w:proofErr w:type="spellStart"/>
+      <w:r>
+        <w:t>MichiganTech</w:t>
+      </w:r>
+      <w:proofErr w:type="spellEnd"/>
+      <w:r>
+        <w:t>/me5990_spring2016 repo</w:t>
       </w:r>
     </w:p>
     <w:p>
@@ -421,15 +704,48 @@
         <w:t>In order to preserv</w:t>
       </w:r>
       <w:r>
-        <w:t>e appropriate read-only permissions on the class repo, yet allow you to share your changes with me for the purposes of grading, we are going to set up a more complicated system, involving a second github repository that you create and maintain.</w:t>
-      </w:r>
-      <w:r>
-        <w:t xml:space="preserve"> Your personal github repo should be forked from the class repo. Forking is conceptually the same thing as cloning a repo, but must be done through the github website.</w:t>
-      </w:r>
-    </w:p>
-    <w:p>
-      <w:r>
-        <w:t>After logging into your account, navigate to the class github repo</w:t>
+        <w:t xml:space="preserve">e appropriate read-only permissions on the class repo, yet allow you to share your changes with me for the purposes of grading, we are going to set up a more complicated system, involving a second </w:t>
+      </w:r>
+      <w:proofErr w:type="spellStart"/>
+      <w:r>
+        <w:t>github</w:t>
+      </w:r>
+      <w:proofErr w:type="spellEnd"/>
+      <w:r>
+        <w:t xml:space="preserve"> repository that you create and maintain.</w:t>
+      </w:r>
+      <w:r>
+        <w:t xml:space="preserve"> Your personal </w:t>
+      </w:r>
+      <w:proofErr w:type="spellStart"/>
+      <w:r>
+        <w:t>github</w:t>
+      </w:r>
+      <w:proofErr w:type="spellEnd"/>
+      <w:r>
+        <w:t xml:space="preserve"> repo should be forked from the class repo. Forking is conceptually the same thing as cloning a repo, but must be done through the </w:t>
+      </w:r>
+      <w:proofErr w:type="spellStart"/>
+      <w:r>
+        <w:t>github</w:t>
+      </w:r>
+      <w:proofErr w:type="spellEnd"/>
+      <w:r>
+        <w:t xml:space="preserve"> website.</w:t>
+      </w:r>
+    </w:p>
+    <w:p>
+      <w:r>
+        <w:lastRenderedPageBreak/>
+        <w:t xml:space="preserve">After logging into your account, navigate to the class </w:t>
+      </w:r>
+      <w:proofErr w:type="spellStart"/>
+      <w:r>
+        <w:t>github</w:t>
+      </w:r>
+      <w:proofErr w:type="spellEnd"/>
+      <w:r>
+        <w:t xml:space="preserve"> repo</w:t>
       </w:r>
     </w:p>
     <w:p>
@@ -458,276 +774,12 @@
       </w:pPr>
       <w:r>
         <w:rPr>
-          <w:rFonts w:cs="Courier New"/>
           <w:noProof/>
         </w:rPr>
-        <w:lastRenderedPageBreak/>
         <mc:AlternateContent>
           <mc:Choice Requires="wps">
             <w:drawing>
-              <wp:anchor distT="0" distB="0" distL="114300" distR="114300" simplePos="0" relativeHeight="251661312" behindDoc="0" locked="0" layoutInCell="1" allowOverlap="1" wp14:anchorId="271EAABE" wp14:editId="5E891084">
-                <wp:simplePos x="0" y="0"/>
-                <wp:positionH relativeFrom="column">
-                  <wp:posOffset>-30480</wp:posOffset>
-                </wp:positionH>
-                <wp:positionV relativeFrom="paragraph">
-                  <wp:posOffset>4421505</wp:posOffset>
-                </wp:positionV>
-                <wp:extent cx="6000115" cy="1403985"/>
-                <wp:effectExtent l="0" t="0" r="635" b="0"/>
-                <wp:wrapTopAndBottom/>
-                <wp:docPr id="5" name="Text Box 2"/>
-                <wp:cNvGraphicFramePr>
-                  <a:graphicFrameLocks xmlns:a="http://schemas.openxmlformats.org/drawingml/2006/main"/>
-                </wp:cNvGraphicFramePr>
-                <a:graphic xmlns:a="http://schemas.openxmlformats.org/drawingml/2006/main">
-                  <a:graphicData uri="http://schemas.microsoft.com/office/word/2010/wordprocessingShape">
-                    <wps:wsp>
-                      <wps:cNvSpPr txBox="1">
-                        <a:spLocks noChangeArrowheads="1"/>
-                      </wps:cNvSpPr>
-                      <wps:spPr bwMode="auto">
-                        <a:xfrm>
-                          <a:off x="0" y="0"/>
-                          <a:ext cx="6000115" cy="1403985"/>
-                        </a:xfrm>
-                        <a:prstGeom prst="rect">
-                          <a:avLst/>
-                        </a:prstGeom>
-                        <a:solidFill>
-                          <a:srgbClr val="FFFFFF"/>
-                        </a:solidFill>
-                        <a:ln w="9525">
-                          <a:noFill/>
-                          <a:miter lim="800000"/>
-                          <a:headEnd/>
-                          <a:tailEnd/>
-                        </a:ln>
-                      </wps:spPr>
-                      <wps:txbx>
-                        <w:txbxContent>
-                          <w:p>
-                            <w:pPr>
-                              <w:keepNext/>
-                            </w:pPr>
-                            <w:r>
-                              <w:rPr>
-                                <w:noProof/>
-                              </w:rPr>
-                              <w:drawing>
-                                <wp:inline distT="0" distB="0" distL="0" distR="0" wp14:anchorId="69EB2340" wp14:editId="7CB43712">
-                                  <wp:extent cx="5808345" cy="3344092"/>
-                                  <wp:effectExtent l="0" t="0" r="1905" b="8890"/>
-                                  <wp:docPr id="7" name="Picture 7"/>
-                                  <wp:cNvGraphicFramePr>
-                                    <a:graphicFrameLocks xmlns:a="http://schemas.openxmlformats.org/drawingml/2006/main" noChangeAspect="1"/>
-                                  </wp:cNvGraphicFramePr>
-                                  <a:graphic xmlns:a="http://schemas.openxmlformats.org/drawingml/2006/main">
-                                    <a:graphicData uri="http://schemas.openxmlformats.org/drawingml/2006/picture">
-                                      <pic:pic xmlns:pic="http://schemas.openxmlformats.org/drawingml/2006/picture">
-                                        <pic:nvPicPr>
-                                          <pic:cNvPr id="0" name="Picture 4"/>
-                                          <pic:cNvPicPr>
-                                            <a:picLocks noChangeAspect="1" noChangeArrowheads="1"/>
-                                          </pic:cNvPicPr>
-                                        </pic:nvPicPr>
-                                        <pic:blipFill>
-                                          <a:blip r:embed="rId15">
-                                            <a:extLst>
-                                              <a:ext uri="{28A0092B-C50C-407E-A947-70E740481C1C}">
-                                                <a14:useLocalDpi xmlns:a14="http://schemas.microsoft.com/office/drawing/2010/main" val="0"/>
-                                              </a:ext>
-                                            </a:extLst>
-                                          </a:blip>
-                                          <a:srcRect/>
-                                          <a:stretch>
-                                            <a:fillRect/>
-                                          </a:stretch>
-                                        </pic:blipFill>
-                                        <pic:spPr bwMode="auto">
-                                          <a:xfrm>
-                                            <a:off x="0" y="0"/>
-                                            <a:ext cx="5808345" cy="3344092"/>
-                                          </a:xfrm>
-                                          <a:prstGeom prst="rect">
-                                            <a:avLst/>
-                                          </a:prstGeom>
-                                          <a:noFill/>
-                                          <a:ln>
-                                            <a:noFill/>
-                                          </a:ln>
-                                        </pic:spPr>
-                                      </pic:pic>
-                                    </a:graphicData>
-                                  </a:graphic>
-                                </wp:inline>
-                              </w:drawing>
-                            </w:r>
-                          </w:p>
-                          <w:p>
-                            <w:pPr>
-                              <w:pStyle w:val="Caption"/>
-                            </w:pPr>
-                            <w:r>
-                              <w:t xml:space="preserve">Figure </w:t>
-                            </w:r>
-                            <w:r>
-                              <w:fldChar w:fldCharType="begin"/>
-                            </w:r>
-                            <w:r>
-                              <w:instrText xml:space="preserve"> SEQ Figure \* ARABIC </w:instrText>
-                            </w:r>
-                            <w:r>
-                              <w:fldChar w:fldCharType="separate"/>
-                            </w:r>
-                            <w:r>
-                              <w:rPr>
-                                <w:noProof/>
-                              </w:rPr>
-                              <w:t>2</w:t>
-                            </w:r>
-                            <w:r>
-                              <w:rPr>
-                                <w:noProof/>
-                              </w:rPr>
-                              <w:fldChar w:fldCharType="end"/>
-                            </w:r>
-                            <w:r>
-                              <w:t>: Giving your instructor access to your repo</w:t>
-                            </w:r>
-                          </w:p>
-                        </w:txbxContent>
-                      </wps:txbx>
-                      <wps:bodyPr rot="0" vert="horz" wrap="square" lIns="91440" tIns="45720" rIns="91440" bIns="45720" anchor="t" anchorCtr="0">
-                        <a:spAutoFit/>
-                      </wps:bodyPr>
-                    </wps:wsp>
-                  </a:graphicData>
-                </a:graphic>
-                <wp14:sizeRelH relativeFrom="margin">
-                  <wp14:pctWidth>0</wp14:pctWidth>
-                </wp14:sizeRelH>
-                <wp14:sizeRelV relativeFrom="margin">
-                  <wp14:pctHeight>20000</wp14:pctHeight>
-                </wp14:sizeRelV>
-              </wp:anchor>
-            </w:drawing>
-          </mc:Choice>
-          <mc:Fallback>
-            <w:pict>
-              <v:shapetype id="_x0000_t202" coordsize="21600,21600" o:spt="202" path="m,l,21600r21600,l21600,xe">
-                <v:stroke joinstyle="miter"/>
-                <v:path gradientshapeok="t" o:connecttype="rect"/>
-              </v:shapetype>
-              <v:shape id="Text Box 2" o:spid="_x0000_s1026" type="#_x0000_t202" style="position:absolute;left:0;text-align:left;margin-left:-2.4pt;margin-top:348.15pt;width:472.45pt;height:110.55pt;z-index:251661312;visibility:visible;mso-wrap-style:square;mso-width-percent:0;mso-height-percent:200;mso-wrap-distance-left:9pt;mso-wrap-distance-top:0;mso-wrap-distance-right:9pt;mso-wrap-distance-bottom:0;mso-position-horizontal:absolute;mso-position-horizontal-relative:text;mso-position-vertical:absolute;mso-position-vertical-relative:text;mso-width-percent:0;mso-height-percent:200;mso-width-relative:margin;mso-height-relative:margin;v-text-anchor:top" o:gfxdata="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" stroked="f">
-                <v:textbox style="mso-fit-shape-to-text:t">
-                  <w:txbxContent>
-                    <w:p>
-                      <w:pPr>
-                        <w:keepNext/>
-                      </w:pPr>
-                      <w:r>
-                        <w:rPr>
-                          <w:noProof/>
-                        </w:rPr>
-                        <w:drawing>
-                          <wp:inline distT="0" distB="0" distL="0" distR="0" wp14:anchorId="69EB2340" wp14:editId="7CB43712">
-                            <wp:extent cx="5808345" cy="3344092"/>
-                            <wp:effectExtent l="0" t="0" r="1905" b="8890"/>
-                            <wp:docPr id="7" name="Picture 7"/>
-                            <wp:cNvGraphicFramePr>
-                              <a:graphicFrameLocks xmlns:a="http://schemas.openxmlformats.org/drawingml/2006/main" noChangeAspect="1"/>
-                            </wp:cNvGraphicFramePr>
-                            <a:graphic xmlns:a="http://schemas.openxmlformats.org/drawingml/2006/main">
-                              <a:graphicData uri="http://schemas.openxmlformats.org/drawingml/2006/picture">
-                                <pic:pic xmlns:pic="http://schemas.openxmlformats.org/drawingml/2006/picture">
-                                  <pic:nvPicPr>
-                                    <pic:cNvPr id="0" name="Picture 4"/>
-                                    <pic:cNvPicPr>
-                                      <a:picLocks noChangeAspect="1" noChangeArrowheads="1"/>
-                                    </pic:cNvPicPr>
-                                  </pic:nvPicPr>
-                                  <pic:blipFill>
-                                    <a:blip r:embed="rId15">
-                                      <a:extLst>
-                                        <a:ext uri="{28A0092B-C50C-407E-A947-70E740481C1C}">
-                                          <a14:useLocalDpi xmlns:a14="http://schemas.microsoft.com/office/drawing/2010/main" val="0"/>
-                                        </a:ext>
-                                      </a:extLst>
-                                    </a:blip>
-                                    <a:srcRect/>
-                                    <a:stretch>
-                                      <a:fillRect/>
-                                    </a:stretch>
-                                  </pic:blipFill>
-                                  <pic:spPr bwMode="auto">
-                                    <a:xfrm>
-                                      <a:off x="0" y="0"/>
-                                      <a:ext cx="5808345" cy="3344092"/>
-                                    </a:xfrm>
-                                    <a:prstGeom prst="rect">
-                                      <a:avLst/>
-                                    </a:prstGeom>
-                                    <a:noFill/>
-                                    <a:ln>
-                                      <a:noFill/>
-                                    </a:ln>
-                                  </pic:spPr>
-                                </pic:pic>
-                              </a:graphicData>
-                            </a:graphic>
-                          </wp:inline>
-                        </w:drawing>
-                      </w:r>
-                    </w:p>
-                    <w:p>
-                      <w:pPr>
-                        <w:pStyle w:val="Caption"/>
-                      </w:pPr>
-                      <w:r>
-                        <w:t xml:space="preserve">Figure </w:t>
-                      </w:r>
-                      <w:r>
-                        <w:fldChar w:fldCharType="begin"/>
-                      </w:r>
-                      <w:r>
-                        <w:instrText xml:space="preserve"> SEQ Figure \* ARABIC </w:instrText>
-                      </w:r>
-                      <w:r>
-                        <w:fldChar w:fldCharType="separate"/>
-                      </w:r>
-                      <w:r>
-                        <w:rPr>
-                          <w:noProof/>
-                        </w:rPr>
-                        <w:t>2</w:t>
-                      </w:r>
-                      <w:r>
-                        <w:rPr>
-                          <w:noProof/>
-                        </w:rPr>
-                        <w:fldChar w:fldCharType="end"/>
-                      </w:r>
-                      <w:r>
-                        <w:t>: Giving your instructor access to your repo</w:t>
-                      </w:r>
-                    </w:p>
-                  </w:txbxContent>
-                </v:textbox>
-                <w10:wrap type="topAndBottom"/>
-              </v:shape>
-            </w:pict>
-          </mc:Fallback>
-        </mc:AlternateContent>
-      </w:r>
-      <w:r>
-        <w:rPr>
-          <w:noProof/>
-        </w:rPr>
-        <mc:AlternateContent>
-          <mc:Choice Requires="wps">
-            <w:drawing>
-              <wp:anchor distT="0" distB="0" distL="114300" distR="114300" simplePos="0" relativeHeight="251659264" behindDoc="0" locked="0" layoutInCell="1" allowOverlap="1" wp14:anchorId="4B4B7B75" wp14:editId="29CC19BD">
+              <wp:anchor distT="0" distB="0" distL="114300" distR="114300" simplePos="0" relativeHeight="251659264" behindDoc="0" locked="0" layoutInCell="1" allowOverlap="1" wp14:anchorId="6C402759" wp14:editId="74326283">
                 <wp:simplePos x="0" y="0"/>
                 <wp:positionH relativeFrom="column">
                   <wp:align>center</wp:align>
@@ -777,10 +829,10 @@
                                 <w:noProof/>
                               </w:rPr>
                               <w:drawing>
-                                <wp:inline distT="0" distB="0" distL="0" distR="0" wp14:anchorId="4F928C46" wp14:editId="441C3B96">
+                                <wp:inline distT="0" distB="0" distL="0" distR="0" wp14:anchorId="23C39968" wp14:editId="21E0E36E">
                                   <wp:extent cx="5815965" cy="1958309"/>
                                   <wp:effectExtent l="0" t="0" r="0" b="4445"/>
-                                  <wp:docPr id="4" name="Picture 4"/>
+                                  <wp:docPr id="6" name="Picture 6"/>
                                   <wp:cNvGraphicFramePr>
                                     <a:graphicFrameLocks xmlns:a="http://schemas.openxmlformats.org/drawingml/2006/main" noChangeAspect="1"/>
                                   </wp:cNvGraphicFramePr>
@@ -794,7 +846,7 @@
                                           </pic:cNvPicPr>
                                         </pic:nvPicPr>
                                         <pic:blipFill>
-                                          <a:blip r:embed="rId16">
+                                          <a:blip r:embed="rId15">
                                             <a:extLst>
                                               <a:ext uri="{28A0092B-C50C-407E-A947-70E740481C1C}">
                                                 <a14:useLocalDpi xmlns:a14="http://schemas.microsoft.com/office/drawing/2010/main" val="0"/>
@@ -833,27 +885,14 @@
                             <w:r>
                               <w:t xml:space="preserve">Figure </w:t>
                             </w:r>
-                            <w:r>
-                              <w:fldChar w:fldCharType="begin"/>
-                            </w:r>
-                            <w:r>
-                              <w:instrText xml:space="preserve"> SEQ Figure \* ARABIC </w:instrText>
-                            </w:r>
-                            <w:r>
-                              <w:fldChar w:fldCharType="separate"/>
-                            </w:r>
-                            <w:r>
-                              <w:rPr>
-                                <w:noProof/>
-                              </w:rPr>
-                              <w:t>3</w:t>
-                            </w:r>
-                            <w:r>
-                              <w:rPr>
-                                <w:noProof/>
-                              </w:rPr>
-                              <w:fldChar w:fldCharType="end"/>
-                            </w:r>
+                            <w:fldSimple w:instr=" SEQ Figure \* ARABIC ">
+                              <w:r>
+                                <w:rPr>
+                                  <w:noProof/>
+                                </w:rPr>
+                                <w:t>2</w:t>
+                              </w:r>
+                            </w:fldSimple>
                             <w:r>
                               <w:t>: Forking the class repo</w:t>
                             </w:r>
@@ -877,7 +916,11 @@
           </mc:Choice>
           <mc:Fallback>
             <w:pict>
-              <v:shape id="_x0000_s1027" type="#_x0000_t202" style="position:absolute;left:0;text-align:left;margin-left:0;margin-top:0;width:473.05pt;height:110.55pt;z-index:251659264;visibility:visible;mso-wrap-style:square;mso-width-percent:0;mso-height-percent:200;mso-wrap-distance-left:9pt;mso-wrap-distance-top:0;mso-wrap-distance-right:9pt;mso-wrap-distance-bottom:0;mso-position-horizontal:center;mso-position-horizontal-relative:text;mso-position-vertical:absolute;mso-position-vertical-relative:text;mso-width-percent:0;mso-height-percent:200;mso-width-relative:margin;mso-height-relative:margin;v-text-anchor:top" o:gfxdata="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" stroked="f">
+              <v:shapetype id="_x0000_t202" coordsize="21600,21600" o:spt="202" path="m,l,21600r21600,l21600,xe">
+                <v:stroke joinstyle="miter"/>
+                <v:path gradientshapeok="t" o:connecttype="rect"/>
+              </v:shapetype>
+              <v:shape id="Text Box 2" o:spid="_x0000_s1026" type="#_x0000_t202" style="position:absolute;left:0;text-align:left;margin-left:0;margin-top:0;width:473.05pt;height:110.55pt;z-index:251659264;visibility:visible;mso-wrap-style:square;mso-width-percent:0;mso-height-percent:200;mso-wrap-distance-left:9pt;mso-wrap-distance-top:0;mso-wrap-distance-right:9pt;mso-wrap-distance-bottom:0;mso-position-horizontal:center;mso-position-horizontal-relative:text;mso-position-vertical:absolute;mso-position-vertical-relative:text;mso-width-percent:0;mso-height-percent:200;mso-width-relative:margin;mso-height-relative:margin;v-text-anchor:top" o:gfxdata="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" stroked="f">
                 <v:textbox style="mso-fit-shape-to-text:t">
                   <w:txbxContent>
                     <w:p>
@@ -889,10 +932,10 @@
                           <w:noProof/>
                         </w:rPr>
                         <w:drawing>
-                          <wp:inline distT="0" distB="0" distL="0" distR="0" wp14:anchorId="4F928C46" wp14:editId="441C3B96">
+                          <wp:inline distT="0" distB="0" distL="0" distR="0" wp14:anchorId="23C39968" wp14:editId="21E0E36E">
                             <wp:extent cx="5815965" cy="1958309"/>
                             <wp:effectExtent l="0" t="0" r="0" b="4445"/>
-                            <wp:docPr id="4" name="Picture 4"/>
+                            <wp:docPr id="6" name="Picture 6"/>
                             <wp:cNvGraphicFramePr>
                               <a:graphicFrameLocks xmlns:a="http://schemas.openxmlformats.org/drawingml/2006/main" noChangeAspect="1"/>
                             </wp:cNvGraphicFramePr>
@@ -906,7 +949,7 @@
                                     </pic:cNvPicPr>
                                   </pic:nvPicPr>
                                   <pic:blipFill>
-                                    <a:blip r:embed="rId16">
+                                    <a:blip r:embed="rId15">
                                       <a:extLst>
                                         <a:ext uri="{28A0092B-C50C-407E-A947-70E740481C1C}">
                                           <a14:useLocalDpi xmlns:a14="http://schemas.microsoft.com/office/drawing/2010/main" val="0"/>
@@ -945,27 +988,14 @@
                       <w:r>
                         <w:t xml:space="preserve">Figure </w:t>
                       </w:r>
-                      <w:r>
-                        <w:fldChar w:fldCharType="begin"/>
-                      </w:r>
-                      <w:r>
-                        <w:instrText xml:space="preserve"> SEQ Figure \* ARABIC </w:instrText>
-                      </w:r>
-                      <w:r>
-                        <w:fldChar w:fldCharType="separate"/>
-                      </w:r>
-                      <w:r>
-                        <w:rPr>
-                          <w:noProof/>
-                        </w:rPr>
-                        <w:t>3</w:t>
-                      </w:r>
-                      <w:r>
-                        <w:rPr>
-                          <w:noProof/>
-                        </w:rPr>
-                        <w:fldChar w:fldCharType="end"/>
-                      </w:r>
+                      <w:fldSimple w:instr=" SEQ Figure \* ARABIC ">
+                        <w:r>
+                          <w:rPr>
+                            <w:noProof/>
+                          </w:rPr>
+                          <w:t>2</w:t>
+                        </w:r>
+                      </w:fldSimple>
                       <w:r>
                         <w:t>: Forking the class repo</w:t>
                       </w:r>
@@ -979,13 +1009,37 @@
         </mc:AlternateContent>
       </w:r>
       <w:r>
-        <w:t xml:space="preserve">If you have any options after pressing this (and you may not) choose to create the fork under your own user. This will allow you to create an identical copy of the repo, but in your own github account, rather than in the MichiganTech organization. After creating the fork, the screen will look nearly identical, except instead of saying </w:t>
-      </w:r>
+        <w:t xml:space="preserve">If you have any options after pressing this (and you may not) choose to create the fork under your own user. This will allow you to create an identical copy of the repo, but in your own </w:t>
+      </w:r>
+      <w:proofErr w:type="spellStart"/>
+      <w:r>
+        <w:t>github</w:t>
+      </w:r>
+      <w:proofErr w:type="spellEnd"/>
+      <w:r>
+        <w:t xml:space="preserve"> account, rather than in the </w:t>
+      </w:r>
+      <w:proofErr w:type="spellStart"/>
+      <w:r>
+        <w:t>MichiganTech</w:t>
+      </w:r>
+      <w:proofErr w:type="spellEnd"/>
+      <w:r>
+        <w:t xml:space="preserve"> organization. After creating the fork, the screen will look nearly identical, except instead of saying </w:t>
+      </w:r>
+      <w:proofErr w:type="spellStart"/>
       <w:r>
         <w:rPr>
           <w:rFonts w:ascii="Courier New" w:hAnsi="Courier New" w:cs="Courier New"/>
         </w:rPr>
-        <w:t>MichiganTech/me5990_spring2016</w:t>
+        <w:t>MichiganTech</w:t>
+      </w:r>
+      <w:proofErr w:type="spellEnd"/>
+      <w:r>
+        <w:rPr>
+          <w:rFonts w:ascii="Courier New" w:hAnsi="Courier New" w:cs="Courier New"/>
+        </w:rPr>
+        <w:t>/me5990_spring2016</w:t>
       </w:r>
       <w:r>
         <w:t xml:space="preserve"> it will show </w:t>
@@ -1009,7 +1063,15 @@
         <w:t xml:space="preserve">over which </w:t>
       </w:r>
       <w:r>
-        <w:t xml:space="preserve">you have complete control. Most notably, you control who can access it. You must give me at least read access so that I can see into your github repo in order to grade your assignments. To do this, click the </w:t>
+        <w:t xml:space="preserve">you have complete control. Most notably, you control who can access it. You must give me at least read access so that I can see into your </w:t>
+      </w:r>
+      <w:proofErr w:type="spellStart"/>
+      <w:r>
+        <w:t>github</w:t>
+      </w:r>
+      <w:proofErr w:type="spellEnd"/>
+      <w:r>
+        <w:t xml:space="preserve"> repo in order to grade your assignments. To do this, click the </w:t>
       </w:r>
       <w:r>
         <w:rPr>
@@ -1030,23 +1092,399 @@
         <w:rPr>
           <w:rFonts w:cs="Courier New"/>
         </w:rPr>
-        <w:t>, and then add me (jdsommer) to your repo.</w:t>
+        <w:t>, and then add me (</w:t>
+      </w:r>
+      <w:proofErr w:type="spellStart"/>
+      <w:r>
+        <w:rPr>
+          <w:rFonts w:cs="Courier New"/>
+        </w:rPr>
+        <w:t>jdsommer</w:t>
+      </w:r>
+      <w:proofErr w:type="spellEnd"/>
+      <w:r>
+        <w:rPr>
+          <w:rFonts w:cs="Courier New"/>
+        </w:rPr>
+        <w:t>) to your repo.</w:t>
+      </w:r>
+      <w:r>
+        <w:rPr>
+          <w:rFonts w:cs="Courier New"/>
+        </w:rPr>
+        <w:t xml:space="preserve"> Also, remove any inherited teams or collaborators who should not have access to your repository.</w:t>
       </w:r>
     </w:p>
     <w:p>
       <w:pPr>
         <w:pStyle w:val="Heading1"/>
       </w:pPr>
-      <w:bookmarkStart w:id="0" w:name="_Ref440616345"/>
+      <w:bookmarkStart w:id="1" w:name="_Ref440616345"/>
+      <w:r>
+        <w:t xml:space="preserve">Working with your </w:t>
+      </w:r>
+      <w:proofErr w:type="spellStart"/>
+      <w:r>
+        <w:t>github</w:t>
+      </w:r>
+      <w:proofErr w:type="spellEnd"/>
+      <w:r>
+        <w:t xml:space="preserve"> repo (your remote)</w:t>
+      </w:r>
+      <w:bookmarkEnd w:id="1"/>
+    </w:p>
+    <w:p>
+      <w:r>
+        <w:t xml:space="preserve">Now that you’ve created the repo, you need to clone it down to your local machine so that you can actually use it. Using the </w:t>
+      </w:r>
+      <w:proofErr w:type="spellStart"/>
+      <w:r>
+        <w:t>git</w:t>
+      </w:r>
+      <w:proofErr w:type="spellEnd"/>
+      <w:r>
+        <w:t xml:space="preserve"> bash shell, navigate to the directory in which you wish to create the copy of the repo, and issue the command</w:t>
+      </w:r>
+    </w:p>
+    <w:p>
+      <w:pPr>
+        <w:pStyle w:val="CommandLine"/>
+      </w:pPr>
+      <w:r>
+        <w:t>git clone https://github.com/</w:t>
+      </w:r>
+      <w:r>
+        <w:t>&lt;username&gt;/me5990_spring2016</w:t>
+      </w:r>
+    </w:p>
+    <w:p>
+      <w:pPr>
+        <w:keepNext/>
+      </w:pPr>
+      <w:r>
+        <w:t>Issue this command only once. This will create a copy of the repo in the “me5990_</w:t>
+      </w:r>
+      <w:r>
+        <w:t>spring2016</w:t>
+      </w:r>
+      <w:r>
+        <w:t xml:space="preserve">” subfolder of your current working directory. To pull future </w:t>
+      </w:r>
+      <w:r>
+        <w:t>updates from your remote repo down to your local repo</w:t>
+      </w:r>
+      <w:r>
+        <w:t xml:space="preserve"> navigate to </w:t>
+      </w:r>
+      <w:r>
+        <w:t>your local repo folder and</w:t>
+      </w:r>
+      <w:r>
+        <w:t xml:space="preserve"> issue the command:</w:t>
+      </w:r>
+    </w:p>
+    <w:p>
+      <w:pPr>
+        <w:pStyle w:val="CommandLine"/>
+      </w:pPr>
       <w:r>
         <w:lastRenderedPageBreak/>
-        <w:t>Working with your github repo (your remote)</w:t>
-      </w:r>
-      <w:bookmarkEnd w:id="0"/>
-    </w:p>
-    <w:p>
-      <w:r>
-        <w:t>Now that you’ve created the repo, you need to clone it down to your local machine so that you can actually use it. Using the git bash shell, navigate to the directory in which you wish to create the copy of the repo, and issue the command</w:t>
+        <mc:AlternateContent>
+          <mc:Choice Requires="wps">
+            <w:drawing>
+              <wp:anchor distT="0" distB="0" distL="114300" distR="114300" simplePos="0" relativeHeight="251661312" behindDoc="0" locked="0" layoutInCell="1" allowOverlap="1" wp14:anchorId="0AB25B3D" wp14:editId="7762F4CB">
+                <wp:simplePos x="0" y="0"/>
+                <wp:positionH relativeFrom="column">
+                  <wp:posOffset>-135255</wp:posOffset>
+                </wp:positionH>
+                <wp:positionV relativeFrom="paragraph">
+                  <wp:posOffset>84455</wp:posOffset>
+                </wp:positionV>
+                <wp:extent cx="6000115" cy="1403985"/>
+                <wp:effectExtent l="0" t="0" r="635" b="0"/>
+                <wp:wrapTopAndBottom/>
+                <wp:docPr id="5" name="Text Box 2"/>
+                <wp:cNvGraphicFramePr>
+                  <a:graphicFrameLocks xmlns:a="http://schemas.openxmlformats.org/drawingml/2006/main"/>
+                </wp:cNvGraphicFramePr>
+                <a:graphic xmlns:a="http://schemas.openxmlformats.org/drawingml/2006/main">
+                  <a:graphicData uri="http://schemas.microsoft.com/office/word/2010/wordprocessingShape">
+                    <wps:wsp>
+                      <wps:cNvSpPr txBox="1">
+                        <a:spLocks noChangeArrowheads="1"/>
+                      </wps:cNvSpPr>
+                      <wps:spPr bwMode="auto">
+                        <a:xfrm>
+                          <a:off x="0" y="0"/>
+                          <a:ext cx="6000115" cy="1403985"/>
+                        </a:xfrm>
+                        <a:prstGeom prst="rect">
+                          <a:avLst/>
+                        </a:prstGeom>
+                        <a:solidFill>
+                          <a:srgbClr val="FFFFFF"/>
+                        </a:solidFill>
+                        <a:ln w="9525">
+                          <a:noFill/>
+                          <a:miter lim="800000"/>
+                          <a:headEnd/>
+                          <a:tailEnd/>
+                        </a:ln>
+                      </wps:spPr>
+                      <wps:txbx>
+                        <w:txbxContent>
+                          <w:p>
+                            <w:pPr>
+                              <w:keepNext/>
+                            </w:pPr>
+                            <w:r>
+                              <w:rPr>
+                                <w:noProof/>
+                              </w:rPr>
+                              <w:drawing>
+                                <wp:inline distT="0" distB="0" distL="0" distR="0" wp14:anchorId="2EA2CA23" wp14:editId="3631705D">
+                                  <wp:extent cx="5808345" cy="3139971"/>
+                                  <wp:effectExtent l="0" t="0" r="1905" b="3810"/>
+                                  <wp:docPr id="3" name="Picture 3"/>
+                                  <wp:cNvGraphicFramePr>
+                                    <a:graphicFrameLocks xmlns:a="http://schemas.openxmlformats.org/drawingml/2006/main" noChangeAspect="1"/>
+                                  </wp:cNvGraphicFramePr>
+                                  <a:graphic xmlns:a="http://schemas.openxmlformats.org/drawingml/2006/main">
+                                    <a:graphicData uri="http://schemas.openxmlformats.org/drawingml/2006/picture">
+                                      <pic:pic xmlns:pic="http://schemas.openxmlformats.org/drawingml/2006/picture">
+                                        <pic:nvPicPr>
+                                          <pic:cNvPr id="0" name="Picture 1"/>
+                                          <pic:cNvPicPr>
+                                            <a:picLocks noChangeAspect="1" noChangeArrowheads="1"/>
+                                          </pic:cNvPicPr>
+                                        </pic:nvPicPr>
+                                        <pic:blipFill>
+                                          <a:blip r:embed="rId16">
+                                            <a:extLst>
+                                              <a:ext uri="{28A0092B-C50C-407E-A947-70E740481C1C}">
+                                                <a14:useLocalDpi xmlns:a14="http://schemas.microsoft.com/office/drawing/2010/main" val="0"/>
+                                              </a:ext>
+                                            </a:extLst>
+                                          </a:blip>
+                                          <a:srcRect/>
+                                          <a:stretch>
+                                            <a:fillRect/>
+                                          </a:stretch>
+                                        </pic:blipFill>
+                                        <pic:spPr bwMode="auto">
+                                          <a:xfrm>
+                                            <a:off x="0" y="0"/>
+                                            <a:ext cx="5808345" cy="3139971"/>
+                                          </a:xfrm>
+                                          <a:prstGeom prst="rect">
+                                            <a:avLst/>
+                                          </a:prstGeom>
+                                          <a:noFill/>
+                                          <a:ln>
+                                            <a:noFill/>
+                                          </a:ln>
+                                        </pic:spPr>
+                                      </pic:pic>
+                                    </a:graphicData>
+                                  </a:graphic>
+                                </wp:inline>
+                              </w:drawing>
+                            </w:r>
+                          </w:p>
+                          <w:p>
+                            <w:pPr>
+                              <w:pStyle w:val="Caption"/>
+                            </w:pPr>
+                            <w:r>
+                              <w:t xml:space="preserve">Figure </w:t>
+                            </w:r>
+                            <w:fldSimple w:instr=" SEQ Figure \* ARABIC ">
+                              <w:r>
+                                <w:rPr>
+                                  <w:noProof/>
+                                </w:rPr>
+                                <w:t>3</w:t>
+                              </w:r>
+                            </w:fldSimple>
+                            <w:r>
+                              <w:t>: Giving your instructor access to your repo</w:t>
+                            </w:r>
+                          </w:p>
+                        </w:txbxContent>
+                      </wps:txbx>
+                      <wps:bodyPr rot="0" vert="horz" wrap="square" lIns="91440" tIns="45720" rIns="91440" bIns="45720" anchor="t" anchorCtr="0">
+                        <a:spAutoFit/>
+                      </wps:bodyPr>
+                    </wps:wsp>
+                  </a:graphicData>
+                </a:graphic>
+                <wp14:sizeRelH relativeFrom="margin">
+                  <wp14:pctWidth>0</wp14:pctWidth>
+                </wp14:sizeRelH>
+                <wp14:sizeRelV relativeFrom="margin">
+                  <wp14:pctHeight>20000</wp14:pctHeight>
+                </wp14:sizeRelV>
+              </wp:anchor>
+            </w:drawing>
+          </mc:Choice>
+          <mc:Fallback>
+            <w:pict>
+              <v:shape id="_x0000_s1027" type="#_x0000_t202" style="position:absolute;left:0;text-align:left;margin-left:-10.65pt;margin-top:6.65pt;width:472.45pt;height:110.55pt;z-index:251661312;visibility:visible;mso-wrap-style:square;mso-width-percent:0;mso-height-percent:200;mso-wrap-distance-left:9pt;mso-wrap-distance-top:0;mso-wrap-distance-right:9pt;mso-wrap-distance-bottom:0;mso-position-horizontal:absolute;mso-position-horizontal-relative:text;mso-position-vertical:absolute;mso-position-vertical-relative:text;mso-width-percent:0;mso-height-percent:200;mso-width-relative:margin;mso-height-relative:margin;v-text-anchor:top" o:gfxdata="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" stroked="f">
+                <v:textbox style="mso-fit-shape-to-text:t">
+                  <w:txbxContent>
+                    <w:p>
+                      <w:pPr>
+                        <w:keepNext/>
+                      </w:pPr>
+                      <w:r>
+                        <w:rPr>
+                          <w:noProof/>
+                        </w:rPr>
+                        <w:drawing>
+                          <wp:inline distT="0" distB="0" distL="0" distR="0" wp14:anchorId="2EA2CA23" wp14:editId="3631705D">
+                            <wp:extent cx="5808345" cy="3139971"/>
+                            <wp:effectExtent l="0" t="0" r="1905" b="3810"/>
+                            <wp:docPr id="3" name="Picture 3"/>
+                            <wp:cNvGraphicFramePr>
+                              <a:graphicFrameLocks xmlns:a="http://schemas.openxmlformats.org/drawingml/2006/main" noChangeAspect="1"/>
+                            </wp:cNvGraphicFramePr>
+                            <a:graphic xmlns:a="http://schemas.openxmlformats.org/drawingml/2006/main">
+                              <a:graphicData uri="http://schemas.openxmlformats.org/drawingml/2006/picture">
+                                <pic:pic xmlns:pic="http://schemas.openxmlformats.org/drawingml/2006/picture">
+                                  <pic:nvPicPr>
+                                    <pic:cNvPr id="0" name="Picture 1"/>
+                                    <pic:cNvPicPr>
+                                      <a:picLocks noChangeAspect="1" noChangeArrowheads="1"/>
+                                    </pic:cNvPicPr>
+                                  </pic:nvPicPr>
+                                  <pic:blipFill>
+                                    <a:blip r:embed="rId16">
+                                      <a:extLst>
+                                        <a:ext uri="{28A0092B-C50C-407E-A947-70E740481C1C}">
+                                          <a14:useLocalDpi xmlns:a14="http://schemas.microsoft.com/office/drawing/2010/main" val="0"/>
+                                        </a:ext>
+                                      </a:extLst>
+                                    </a:blip>
+                                    <a:srcRect/>
+                                    <a:stretch>
+                                      <a:fillRect/>
+                                    </a:stretch>
+                                  </pic:blipFill>
+                                  <pic:spPr bwMode="auto">
+                                    <a:xfrm>
+                                      <a:off x="0" y="0"/>
+                                      <a:ext cx="5808345" cy="3139971"/>
+                                    </a:xfrm>
+                                    <a:prstGeom prst="rect">
+                                      <a:avLst/>
+                                    </a:prstGeom>
+                                    <a:noFill/>
+                                    <a:ln>
+                                      <a:noFill/>
+                                    </a:ln>
+                                  </pic:spPr>
+                                </pic:pic>
+                              </a:graphicData>
+                            </a:graphic>
+                          </wp:inline>
+                        </w:drawing>
+                      </w:r>
+                    </w:p>
+                    <w:p>
+                      <w:pPr>
+                        <w:pStyle w:val="Caption"/>
+                      </w:pPr>
+                      <w:r>
+                        <w:t xml:space="preserve">Figure </w:t>
+                      </w:r>
+                      <w:fldSimple w:instr=" SEQ Figure \* ARABIC ">
+                        <w:r>
+                          <w:rPr>
+                            <w:noProof/>
+                          </w:rPr>
+                          <w:t>3</w:t>
+                        </w:r>
+                      </w:fldSimple>
+                      <w:r>
+                        <w:t>: Giving your instructor access to your repo</w:t>
+                      </w:r>
+                    </w:p>
+                  </w:txbxContent>
+                </v:textbox>
+                <w10:wrap type="topAndBottom"/>
+              </v:shape>
+            </w:pict>
+          </mc:Fallback>
+        </mc:AlternateContent>
+      </w:r>
+      <w:r>
+        <w:t xml:space="preserve">git </w:t>
+      </w:r>
+      <w:r>
+        <w:t>pull</w:t>
+      </w:r>
+      <w:r>
+        <w:t xml:space="preserve"> origin</w:t>
+      </w:r>
+    </w:p>
+    <w:p>
+      <w:r>
+        <w:t>Note that you are not likely t</w:t>
+      </w:r>
+      <w:r>
+        <w:t>o need to do this in most cases, unless someone besides yourself is pushing to your remote repo.</w:t>
+      </w:r>
+    </w:p>
+    <w:p>
+      <w:r>
+        <w:t>Now, you go about your business viewing and editing the files</w:t>
+      </w:r>
+      <w:r>
+        <w:t xml:space="preserve"> in your local repo</w:t>
+      </w:r>
+      <w:r>
+        <w:t xml:space="preserve"> (see Section </w:t>
+      </w:r>
+      <w:r>
+        <w:fldChar w:fldCharType="begin"/>
+      </w:r>
+      <w:r>
+        <w:instrText xml:space="preserve"> REF _Ref440616017 \r \h </w:instrText>
+      </w:r>
+      <w:r>
+        <w:fldChar w:fldCharType="separate"/>
+      </w:r>
+      <w:r>
+        <w:t>7</w:t>
+      </w:r>
+      <w:r>
+        <w:fldChar w:fldCharType="end"/>
+      </w:r>
+      <w:r>
+        <w:t>)</w:t>
+      </w:r>
+      <w:r>
+        <w:t>. You may commit to your local repository as often as you like</w:t>
+      </w:r>
+      <w:r>
+        <w:t xml:space="preserve">. </w:t>
+      </w:r>
+      <w:r>
+        <w:t>However, I will not be able to see anything you’ve committed until you push the changes up to your remote (</w:t>
+      </w:r>
+      <w:proofErr w:type="spellStart"/>
+      <w:r>
+        <w:t>github</w:t>
+      </w:r>
+      <w:proofErr w:type="spellEnd"/>
+      <w:r>
+        <w:t>) repository. To do that, make sure that you’ve committed everything you want to submit lo</w:t>
+      </w:r>
+      <w:r>
+        <w:t>cally</w:t>
+      </w:r>
+      <w:r>
+        <w:t xml:space="preserve"> and then use the command:</w:t>
       </w:r>
     </w:p>
     <w:p>
@@ -1054,110 +1492,13 @@
         <w:pStyle w:val="CommandLine"/>
       </w:pPr>
       <w:r>
-        <w:t>git clone https://github.com/</w:t>
-      </w:r>
-      <w:r>
-        <w:t>&lt;username&gt;/me5990_spring2016</w:t>
-      </w:r>
-    </w:p>
-    <w:p>
-      <w:pPr>
-        <w:keepNext/>
-      </w:pPr>
-      <w:r>
-        <w:t>Issue this command only once. This will create a copy of the repo in the “me5990_</w:t>
-      </w:r>
-      <w:r>
-        <w:t>spring2016</w:t>
-      </w:r>
-      <w:r>
-        <w:t xml:space="preserve">” subfolder of your current working directory. To pull future </w:t>
-      </w:r>
-      <w:r>
-        <w:t>updates from your remote repo down to your local repo</w:t>
-      </w:r>
-      <w:r>
-        <w:t xml:space="preserve"> navigate to </w:t>
-      </w:r>
-      <w:r>
-        <w:t>your local repo folder and</w:t>
-      </w:r>
-      <w:r>
-        <w:t xml:space="preserve"> issue the command:</w:t>
-      </w:r>
-    </w:p>
-    <w:p>
-      <w:pPr>
-        <w:pStyle w:val="CommandLine"/>
-      </w:pPr>
-      <w:r>
         <w:t xml:space="preserve">git </w:t>
       </w:r>
       <w:r>
-        <w:t>pull –u origin</w:t>
-      </w:r>
-    </w:p>
-    <w:p>
-      <w:r>
-        <w:t>Note that you are not likely t</w:t>
-      </w:r>
-      <w:r>
-        <w:t>o need to do this in most cases, unless someone besides yourself is pushing to your remote repo.</w:t>
-      </w:r>
-    </w:p>
-    <w:p>
-      <w:r>
-        <w:t>Now, you go about your business viewing and editing the files</w:t>
-      </w:r>
-      <w:r>
-        <w:t xml:space="preserve"> in your local repo</w:t>
-      </w:r>
-      <w:r>
-        <w:t xml:space="preserve"> (see Section </w:t>
-      </w:r>
-      <w:r>
-        <w:fldChar w:fldCharType="begin"/>
-      </w:r>
-      <w:r>
-        <w:instrText xml:space="preserve"> REF _Ref440616017 \r \h </w:instrText>
-      </w:r>
-      <w:r>
-        <w:fldChar w:fldCharType="separate"/>
-      </w:r>
-      <w:r>
-        <w:t>7</w:t>
-      </w:r>
-      <w:r>
-        <w:fldChar w:fldCharType="end"/>
-      </w:r>
-      <w:r>
-        <w:t>)</w:t>
-      </w:r>
-      <w:r>
-        <w:t>. You may commit to your local repository as often as you like</w:t>
-      </w:r>
-      <w:r>
-        <w:t xml:space="preserve">. </w:t>
-      </w:r>
-      <w:r>
-        <w:t>However, I will not be able to see anything you’ve committed until you push the changes up to your remote (github) repository. To do that, make sure that you’ve committed everything you want to submit lo</w:t>
-      </w:r>
-      <w:r>
-        <w:t>cally</w:t>
-      </w:r>
-      <w:r>
-        <w:t xml:space="preserve"> and then use the command:</w:t>
-      </w:r>
-    </w:p>
-    <w:p>
-      <w:pPr>
-        <w:pStyle w:val="CommandLine"/>
-      </w:pPr>
-      <w:r>
-        <w:t xml:space="preserve">git </w:t>
-      </w:r>
-      <w:r>
-        <w:t>push –u origin</w:t>
+        <w:t>push</w:t>
+      </w:r>
+      <w:r>
+        <w:t xml:space="preserve"> origin</w:t>
       </w:r>
     </w:p>
     <w:p>
@@ -1244,13 +1585,22 @@
         <w:t>, if the class repo</w:t>
       </w:r>
       <w:r>
-        <w:t xml:space="preserve"> is updated, you should see a notification when you inspect your remote repo on github</w:t>
-      </w:r>
+        <w:t xml:space="preserve"> is updated, you should see a notification when you inspect your remote repo on </w:t>
+      </w:r>
+      <w:proofErr w:type="spellStart"/>
+      <w:r>
+        <w:t>github</w:t>
+      </w:r>
+      <w:proofErr w:type="spellEnd"/>
       <w:r>
         <w:t xml:space="preserve">. </w:t>
       </w:r>
       <w:r>
-        <w:t xml:space="preserve">To resolve this situation, you are going to add a </w:t>
+        <w:t xml:space="preserve">To resolve this </w:t>
+      </w:r>
+      <w:r>
+        <w:lastRenderedPageBreak/>
+        <w:t xml:space="preserve">situation, you are going to add a </w:t>
       </w:r>
       <w:r>
         <w:rPr>
@@ -1278,8 +1628,21 @@
       </w:r>
     </w:p>
     <w:p>
-      <w:r>
-        <w:t xml:space="preserve">Working in the git bash shell, navigate to your local </w:t>
+      <w:proofErr w:type="gramStart"/>
+      <w:r>
+        <w:t xml:space="preserve">Working in the </w:t>
+      </w:r>
+      <w:proofErr w:type="spellStart"/>
+      <w:r>
+        <w:t>git</w:t>
+      </w:r>
+      <w:proofErr w:type="spellEnd"/>
+      <w:r>
+        <w:t xml:space="preserve"> bash</w:t>
+      </w:r>
+      <w:proofErr w:type="gramEnd"/>
+      <w:r>
+        <w:t xml:space="preserve"> shell, navigate to your local </w:t>
       </w:r>
       <w:r>
         <w:t xml:space="preserve">repo </w:t>
@@ -1310,7 +1673,6 @@
     </w:p>
     <w:p>
       <w:r>
-        <w:lastRenderedPageBreak/>
         <w:t>This will create a second remote and allow you to keep your local repository in sync with the class repository. Now, you can issue the command</w:t>
       </w:r>
     </w:p>
@@ -1322,7 +1684,13 @@
         <w:t xml:space="preserve">git </w:t>
       </w:r>
       <w:r>
-        <w:t>pull –u class</w:t>
+        <w:t>pull</w:t>
+      </w:r>
+      <w:r>
+        <w:t xml:space="preserve"> class</w:t>
+      </w:r>
+      <w:r>
+        <w:t xml:space="preserve"> master</w:t>
       </w:r>
     </w:p>
     <w:p>
@@ -1334,11 +1702,43 @@
           <w:szCs w:val="22"/>
         </w:rPr>
       </w:pPr>
-      <w:r>
-        <w:t xml:space="preserve">and pull down and changes that I have made to the class repository into your local repository. </w:t>
-      </w:r>
-      <w:r>
-        <w:t xml:space="preserve">When you perform a git pull, two things happen: 1) any changes form the specified repository are fetched, and 2) the changes are merged (if possible) with your current local repo. </w:t>
+      <w:proofErr w:type="gramStart"/>
+      <w:r>
+        <w:t>and</w:t>
+      </w:r>
+      <w:proofErr w:type="gramEnd"/>
+      <w:r>
+        <w:t xml:space="preserve"> pull down and changes that I have made to the class repository into your local repository. </w:t>
+      </w:r>
+      <w:r>
+        <w:t xml:space="preserve">When you perform a </w:t>
+      </w:r>
+      <w:proofErr w:type="spellStart"/>
+      <w:r>
+        <w:t>git</w:t>
+      </w:r>
+      <w:proofErr w:type="spellEnd"/>
+      <w:r>
+        <w:t xml:space="preserve"> pull, two things happen: 1) any changes form the specified repository </w:t>
+      </w:r>
+      <w:proofErr w:type="gramStart"/>
+      <w:r>
+        <w:t>are</w:t>
+      </w:r>
+      <w:proofErr w:type="gramEnd"/>
+      <w:r>
+        <w:t xml:space="preserve"> fetched, and 2) the changes are merged (if possible) with your current local repo. </w:t>
+      </w:r>
+      <w:r>
+        <w:t xml:space="preserve">The last argument “master” instructs </w:t>
+      </w:r>
+      <w:proofErr w:type="spellStart"/>
+      <w:r>
+        <w:t>git</w:t>
+      </w:r>
+      <w:proofErr w:type="spellEnd"/>
+      <w:r>
+        <w:t xml:space="preserve"> to pull down the “master” branch, which is the only branch on class that you should be using. In general, we won’t be using branches much in this class, so simply consider it part of the instructions.</w:t>
       </w:r>
     </w:p>
     <w:p>
@@ -1406,13 +1806,27 @@
         </w:rPr>
       </w:pPr>
       <w:r>
-        <w:t xml:space="preserve">Note that these changes in your local repo as a result of the git pull are not updated in your remote repository until you issue the </w:t>
+        <w:t xml:space="preserve">Note that these changes in your local repo as a result of the </w:t>
+      </w:r>
+      <w:proofErr w:type="spellStart"/>
+      <w:r>
+        <w:t>git</w:t>
+      </w:r>
+      <w:proofErr w:type="spellEnd"/>
+      <w:r>
+        <w:t xml:space="preserve"> pull are not updated in your remote repository until you issue the </w:t>
       </w:r>
       <w:r>
         <w:rPr>
           <w:rStyle w:val="CommandLineChar"/>
         </w:rPr>
-        <w:t>git push –u origin</w:t>
+        <w:t>git push</w:t>
+      </w:r>
+      <w:r>
+        <w:rPr>
+          <w:rStyle w:val="CommandLineChar"/>
+        </w:rPr>
+        <w:t xml:space="preserve"> origin</w:t>
       </w:r>
       <w:r>
         <w:rPr>
@@ -1471,7 +1885,7 @@
         <w:lastRenderedPageBreak/>
         <w:drawing>
           <wp:inline distT="0" distB="0" distL="0" distR="0" wp14:anchorId="40251B7B" wp14:editId="6A9C2741">
-            <wp:extent cx="5486411" cy="4572009"/>
+            <wp:extent cx="5486410" cy="4572009"/>
             <wp:effectExtent l="0" t="0" r="0" b="0"/>
             <wp:docPr id="9" name="Picture 9"/>
             <wp:cNvGraphicFramePr>
@@ -1499,7 +1913,7 @@
                   <pic:spPr>
                     <a:xfrm>
                       <a:off x="0" y="0"/>
-                      <a:ext cx="5486411" cy="4572009"/>
+                      <a:ext cx="5486410" cy="4572009"/>
                     </a:xfrm>
                     <a:prstGeom prst="rect">
                       <a:avLst/>
@@ -1523,27 +1937,14 @@
       <w:r>
         <w:t xml:space="preserve">Figure </w:t>
       </w:r>
-      <w:r>
-        <w:fldChar w:fldCharType="begin"/>
-      </w:r>
-      <w:r>
-        <w:instrText xml:space="preserve"> SEQ Figure \* ARABIC </w:instrText>
-      </w:r>
-      <w:r>
-        <w:fldChar w:fldCharType="separate"/>
-      </w:r>
-      <w:r>
-        <w:rPr>
-          <w:noProof/>
-        </w:rPr>
-        <w:t>4</w:t>
-      </w:r>
-      <w:r>
-        <w:rPr>
-          <w:noProof/>
-        </w:rPr>
-        <w:fldChar w:fldCharType="end"/>
-      </w:r>
+      <w:fldSimple w:instr=" SEQ Figure \* ARABIC ">
+        <w:r>
+          <w:rPr>
+            <w:noProof/>
+          </w:rPr>
+          <w:t>4</w:t>
+        </w:r>
+      </w:fldSimple>
       <w:r>
         <w:t>: How the multiple remote repositories are handled. Each dot represents a committed change to the repository. The commit would follow either a merge or an edit.</w:t>
       </w:r>
@@ -1553,12 +1954,28 @@
         <w:pStyle w:val="Heading1"/>
       </w:pPr>
       <w:r>
-        <w:t>Cloning and pulling the MichiganTech/me5990_spring2016 repository (optional)</w:t>
-      </w:r>
-    </w:p>
-    <w:p>
-      <w:r>
-        <w:t>You may wish to clone a copy pristine copy of the class repo separate from your primary local repository. This would allow you to view files in the repo locally on your machine, but, due to the permissions on the me5990 repo, you would not be able to push any changes you make back into the repo.  None-the-less, if, for instance, you wanted to maintain a pristine copy of the me5990 repo on your hard drive, bring up the git bash shell, navigate to the directory in which you wish to create the copy of the repo, and issue the command</w:t>
+        <w:t xml:space="preserve">Cloning and pulling the </w:t>
+      </w:r>
+      <w:proofErr w:type="spellStart"/>
+      <w:r>
+        <w:t>MichiganTech</w:t>
+      </w:r>
+      <w:proofErr w:type="spellEnd"/>
+      <w:r>
+        <w:t>/me5990_spring2016 repository (optional)</w:t>
+      </w:r>
+    </w:p>
+    <w:p>
+      <w:r>
+        <w:t xml:space="preserve">You may wish to clone a copy pristine copy of the class repo separate from your primary local repository. This would allow you to view files in the repo locally on your machine, but, due to the permissions on the me5990 repo, you would not be able to push any changes you make back into the repo.  None-the-less, if, for instance, you wanted to maintain a pristine copy of the me5990 repo on your hard drive, bring up the </w:t>
+      </w:r>
+      <w:proofErr w:type="spellStart"/>
+      <w:r>
+        <w:t>git</w:t>
+      </w:r>
+      <w:proofErr w:type="spellEnd"/>
+      <w:r>
+        <w:t xml:space="preserve"> bash shell, navigate to the directory in which you wish to create the copy of the repo, and issue the command</w:t>
       </w:r>
     </w:p>
     <w:p>
@@ -1586,7 +2003,10 @@
         <w:t xml:space="preserve">git </w:t>
       </w:r>
       <w:r>
-        <w:t>pull –u origin</w:t>
+        <w:t>pull</w:t>
+      </w:r>
+      <w:r>
+        <w:t xml:space="preserve"> origin</w:t>
       </w:r>
     </w:p>
     <w:p>
@@ -1647,143 +2067,225 @@
       <w:r>
         <w:t xml:space="preserve">Figure </w:t>
       </w:r>
+      <w:fldSimple w:instr=" SEQ Figure \* ARABIC ">
+        <w:r>
+          <w:rPr>
+            <w:noProof/>
+          </w:rPr>
+          <w:t>5</w:t>
+        </w:r>
+      </w:fldSimple>
+      <w:r>
+        <w:t>: Cloning and pulling the class repository</w:t>
+      </w:r>
+      <w:r>
+        <w:t>. Each dot represents a commit to the repository.</w:t>
+      </w:r>
+    </w:p>
+    <w:p>
+      <w:pPr>
+        <w:pStyle w:val="Heading1"/>
+      </w:pPr>
+      <w:bookmarkStart w:id="2" w:name="_Ref440616017"/>
+      <w:r>
+        <w:t>Working with your local repo</w:t>
+      </w:r>
+      <w:bookmarkEnd w:id="2"/>
+    </w:p>
+    <w:p>
+      <w:r>
+        <w:t xml:space="preserve">As soon as you edit any file in your local repository, </w:t>
+      </w:r>
+      <w:proofErr w:type="spellStart"/>
+      <w:r>
+        <w:t>git</w:t>
+      </w:r>
+      <w:proofErr w:type="spellEnd"/>
+      <w:r>
+        <w:t xml:space="preserve"> notices and marks the file as changed. This begins the process of updating the revision. You can check the status of the files in the repo using the </w:t>
+      </w:r>
+      <w:proofErr w:type="spellStart"/>
+      <w:r>
+        <w:rPr>
+          <w:rFonts w:ascii="Courier New" w:hAnsi="Courier New" w:cs="Courier New"/>
+        </w:rPr>
+        <w:t>git</w:t>
+      </w:r>
+      <w:proofErr w:type="spellEnd"/>
+      <w:r>
+        <w:rPr>
+          <w:rFonts w:ascii="Courier New" w:hAnsi="Courier New" w:cs="Courier New"/>
+        </w:rPr>
+        <w:t xml:space="preserve"> status</w:t>
+      </w:r>
+      <w:r>
+        <w:t xml:space="preserve"> command, which will give you the status of all the files in the repository, by default. Using the </w:t>
+      </w:r>
+      <w:proofErr w:type="spellStart"/>
+      <w:r>
+        <w:t>git</w:t>
+      </w:r>
+      <w:proofErr w:type="spellEnd"/>
+      <w:r>
+        <w:t xml:space="preserve"> shell, navigate to any folder within the repository and issue:</w:t>
+      </w:r>
+    </w:p>
+    <w:p>
+      <w:pPr>
+        <w:pStyle w:val="CommandLine"/>
+      </w:pPr>
+      <w:r>
+        <w:t xml:space="preserve">git </w:t>
+      </w:r>
+      <w:r>
+        <w:t>status</w:t>
+      </w:r>
+    </w:p>
+    <w:p>
+      <w:r>
+        <w:t>The resu</w:t>
+      </w:r>
+      <w:r>
+        <w:t xml:space="preserve">lt will look something like </w:t>
+      </w:r>
       <w:r>
         <w:fldChar w:fldCharType="begin"/>
       </w:r>
       <w:r>
-        <w:instrText xml:space="preserve"> SEQ Figure \* ARABIC </w:instrText>
+        <w:instrText xml:space="preserve"> REF _Ref440611967 \h </w:instrText>
       </w:r>
       <w:r>
         <w:fldChar w:fldCharType="separate"/>
       </w:r>
       <w:r>
+        <w:t xml:space="preserve">Figure </w:t>
+      </w:r>
+      <w:r>
         <w:rPr>
           <w:noProof/>
         </w:rPr>
-        <w:t>5</w:t>
+        <w:t>6</w:t>
       </w:r>
       <w:r>
         <w:fldChar w:fldCharType="end"/>
       </w:r>
       <w:r>
-        <w:t>: Cloning and pulling the class repository</w:t>
-      </w:r>
-      <w:r>
-        <w:t>. Each dot represents a commit to the repository.</w:t>
-      </w:r>
-    </w:p>
-    <w:p>
-      <w:pPr>
-        <w:pStyle w:val="Heading1"/>
-      </w:pPr>
-      <w:bookmarkStart w:id="1" w:name="_Ref440616017"/>
-      <w:r>
-        <w:t>Working with your local repo</w:t>
-      </w:r>
-      <w:bookmarkEnd w:id="1"/>
-    </w:p>
-    <w:p>
-      <w:r>
-        <w:t xml:space="preserve">As soon as you edit any file in your local repository, git notices and marks the file as changed. This begins the process of updating the revision. You can check the status of the files in the repo using the </w:t>
-      </w:r>
+        <w:t xml:space="preserve">. In particular, the modified files will be listed. In </w:t>
+      </w:r>
+      <w:proofErr w:type="spellStart"/>
+      <w:r>
+        <w:t>git</w:t>
+      </w:r>
+      <w:proofErr w:type="spellEnd"/>
+      <w:r>
+        <w:t xml:space="preserve">, committing these changes is a two-step process. First, the changes must be </w:t>
+      </w:r>
+      <w:r>
+        <w:rPr>
+          <w:i/>
+        </w:rPr>
+        <w:t>staged</w:t>
+      </w:r>
+      <w:r>
+        <w:t>. This adds the modified file to the list of files to be committed. To stage a file, issue</w:t>
+      </w:r>
+    </w:p>
+    <w:p>
+      <w:pPr>
+        <w:pStyle w:val="CommandLine"/>
+      </w:pPr>
+      <w:r>
+        <w:t xml:space="preserve">git </w:t>
+      </w:r>
+      <w:r>
+        <w:t>stage &lt;filename or file spec&gt;</w:t>
+      </w:r>
+    </w:p>
+    <w:p>
+      <w:r>
+        <w:t xml:space="preserve">Wildcards such as * (match all) </w:t>
+      </w:r>
+      <w:proofErr w:type="gramStart"/>
+      <w:r>
+        <w:t>and ?</w:t>
+      </w:r>
+      <w:proofErr w:type="gramEnd"/>
+      <w:r>
+        <w:t xml:space="preserve"> (</w:t>
+      </w:r>
+      <w:proofErr w:type="gramStart"/>
+      <w:r>
+        <w:t>match</w:t>
+      </w:r>
+      <w:proofErr w:type="gramEnd"/>
+      <w:r>
+        <w:t xml:space="preserve"> a single character) may be used, for instance</w:t>
+      </w:r>
+    </w:p>
+    <w:p>
+      <w:pPr>
+        <w:pStyle w:val="CommandLine"/>
+      </w:pPr>
+      <w:r>
+        <w:t xml:space="preserve">git </w:t>
+      </w:r>
+      <w:r>
+        <w:t>stage vilib/*.vi</w:t>
+      </w:r>
+    </w:p>
+    <w:p>
+      <w:r>
+        <w:t>Also note that filename with spaces cannot be used without enclosing the filename in quotes, e.g.</w:t>
+      </w:r>
+    </w:p>
+    <w:p>
+      <w:pPr>
+        <w:pStyle w:val="CommandLine"/>
+      </w:pPr>
+      <w:r>
+        <w:t>git stage "My Spaced File Name.txt"</w:t>
+      </w:r>
+    </w:p>
+    <w:p>
+      <w:r>
+        <w:lastRenderedPageBreak/>
+        <w:t xml:space="preserve">Finally, in the </w:t>
+      </w:r>
+      <w:proofErr w:type="spellStart"/>
+      <w:r>
+        <w:t>git</w:t>
+      </w:r>
+      <w:proofErr w:type="spellEnd"/>
+      <w:r>
+        <w:t xml:space="preserve"> bash shell </w:t>
+      </w:r>
+      <w:r>
+        <w:rPr>
+          <w:i/>
+        </w:rPr>
+        <w:t>tab completion</w:t>
+      </w:r>
+      <w:r>
+        <w:t xml:space="preserve"> is enabled. After typing a few characters of a path or filename, you may press the Tab key and the shell will attempt to complete the filename. If you have not yet typed a unique name, the bash shell will show you a list of files which match your typing so far.</w:t>
+      </w:r>
+    </w:p>
+    <w:p>
+      <w:r>
+        <w:t xml:space="preserve">After staging a file, </w:t>
+      </w:r>
+      <w:proofErr w:type="spellStart"/>
       <w:r>
         <w:rPr>
           <w:rFonts w:ascii="Courier New" w:hAnsi="Courier New" w:cs="Courier New"/>
         </w:rPr>
-        <w:t>git status</w:t>
-      </w:r>
-      <w:r>
-        <w:t xml:space="preserve"> command, which will give you the status of all the files in the repository, by default. Using the git shell, navigate to any folder within the repository and issue:</w:t>
-      </w:r>
-    </w:p>
-    <w:p>
-      <w:pPr>
-        <w:pStyle w:val="CommandLine"/>
-      </w:pPr>
-      <w:r>
-        <w:t xml:space="preserve">git </w:t>
-      </w:r>
-      <w:r>
-        <w:t>status</w:t>
-      </w:r>
-    </w:p>
-    <w:p>
-      <w:r>
-        <w:t>The resu</w:t>
-      </w:r>
-      <w:r>
-        <w:t xml:space="preserve">lt will look something like </w:t>
-      </w:r>
-      <w:r>
-        <w:fldChar w:fldCharType="begin"/>
-      </w:r>
-      <w:r>
-        <w:instrText xml:space="preserve"> REF _Ref440611967 \h </w:instrText>
-      </w:r>
-      <w:r>
-        <w:fldChar w:fldCharType="separate"/>
-      </w:r>
-      <w:r>
-        <w:t xml:space="preserve">Figure </w:t>
-      </w:r>
-      <w:r>
-        <w:rPr>
-          <w:noProof/>
-        </w:rPr>
-        <w:t>6</w:t>
-      </w:r>
-      <w:r>
-        <w:fldChar w:fldCharType="end"/>
-      </w:r>
-      <w:r>
-        <w:t xml:space="preserve">. In particular, the modified files will be listed. In git, committing these changes is a two-step process. First, the changes must be </w:t>
-      </w:r>
-      <w:r>
-        <w:rPr>
-          <w:i/>
-        </w:rPr>
-        <w:t>staged</w:t>
-      </w:r>
-      <w:r>
-        <w:t>. This adds the modified file to the list of files to be committed. To stage a file, issue</w:t>
-      </w:r>
-    </w:p>
-    <w:p>
-      <w:pPr>
-        <w:pStyle w:val="CommandLine"/>
-      </w:pPr>
-      <w:r>
-        <w:t xml:space="preserve">git </w:t>
-      </w:r>
-      <w:r>
-        <w:t>stage &lt;filename or file spec&gt;</w:t>
-      </w:r>
-    </w:p>
-    <w:p>
-      <w:r>
-        <w:t>Wildcards such as * (match all) and ? (match a single character) may be used, for instance</w:t>
-      </w:r>
-    </w:p>
-    <w:p>
-      <w:pPr>
-        <w:pStyle w:val="CommandLine"/>
-      </w:pPr>
-      <w:r>
-        <w:t xml:space="preserve">git </w:t>
-      </w:r>
-      <w:r>
-        <w:t>stage vilib/*.vi</w:t>
-      </w:r>
-    </w:p>
-    <w:p>
-      <w:r>
-        <w:t xml:space="preserve">After staging a file, </w:t>
-      </w:r>
+        <w:t>git</w:t>
+      </w:r>
+      <w:proofErr w:type="spellEnd"/>
       <w:r>
         <w:rPr>
           <w:rFonts w:ascii="Courier New" w:hAnsi="Courier New" w:cs="Courier New"/>
         </w:rPr>
-        <w:t>git status</w:t>
+        <w:t xml:space="preserve"> status</w:t>
       </w:r>
       <w:r>
         <w:t xml:space="preserve"> will show that the changes are “to be committed,” as in </w:t>
@@ -1837,7 +2339,6 @@
         <w:rPr>
           <w:noProof/>
         </w:rPr>
-        <w:lastRenderedPageBreak/>
         <w:drawing>
           <wp:inline distT="0" distB="0" distL="0" distR="0" wp14:anchorId="3DA62BCC" wp14:editId="2AEB1896">
             <wp:extent cx="4038600" cy="2385060"/>
@@ -1882,46 +2383,55 @@
           <w:rFonts w:cs="Courier New"/>
         </w:rPr>
       </w:pPr>
-      <w:bookmarkStart w:id="2" w:name="_Ref440611967"/>
+      <w:bookmarkStart w:id="3" w:name="_Ref440611967"/>
       <w:r>
         <w:t xml:space="preserve">Figure </w:t>
       </w:r>
-      <w:r>
-        <w:fldChar w:fldCharType="begin"/>
-      </w:r>
-      <w:r>
-        <w:instrText xml:space="preserve"> SEQ Figure \* ARABIC </w:instrText>
-      </w:r>
-      <w:r>
-        <w:fldChar w:fldCharType="separate"/>
-      </w:r>
-      <w:r>
-        <w:rPr>
-          <w:noProof/>
-        </w:rPr>
-        <w:t>6</w:t>
-      </w:r>
-      <w:r>
-        <w:rPr>
-          <w:noProof/>
-        </w:rPr>
-        <w:fldChar w:fldCharType="end"/>
-      </w:r>
-      <w:bookmarkEnd w:id="2"/>
+      <w:fldSimple w:instr=" SEQ Figure \* ARABIC ">
+        <w:r>
+          <w:rPr>
+            <w:noProof/>
+          </w:rPr>
+          <w:t>6</w:t>
+        </w:r>
+      </w:fldSimple>
+      <w:bookmarkEnd w:id="3"/>
       <w:r>
         <w:t xml:space="preserve">: Results of </w:t>
       </w:r>
+      <w:proofErr w:type="spellStart"/>
       <w:r>
         <w:rPr>
           <w:rFonts w:ascii="Courier New" w:hAnsi="Courier New" w:cs="Courier New"/>
         </w:rPr>
-        <w:t>git status</w:t>
+        <w:t>git</w:t>
+      </w:r>
+      <w:proofErr w:type="spellEnd"/>
+      <w:r>
+        <w:rPr>
+          <w:rFonts w:ascii="Courier New" w:hAnsi="Courier New" w:cs="Courier New"/>
+        </w:rPr>
+        <w:t xml:space="preserve"> status</w:t>
       </w:r>
       <w:r>
         <w:rPr>
           <w:rFonts w:cs="Courier New"/>
         </w:rPr>
-        <w:t xml:space="preserve"> with unstaged changes</w:t>
+        <w:t xml:space="preserve"> with </w:t>
+      </w:r>
+      <w:proofErr w:type="spellStart"/>
+      <w:r>
+        <w:rPr>
+          <w:rFonts w:cs="Courier New"/>
+        </w:rPr>
+        <w:t>unstaged</w:t>
+      </w:r>
+      <w:proofErr w:type="spellEnd"/>
+      <w:r>
+        <w:rPr>
+          <w:rFonts w:cs="Courier New"/>
+        </w:rPr>
+        <w:t xml:space="preserve"> changes</w:t>
       </w:r>
     </w:p>
     <w:p>
@@ -1977,207 +2487,313 @@
           <w:rFonts w:cs="Courier New"/>
         </w:rPr>
       </w:pPr>
-      <w:bookmarkStart w:id="3" w:name="_Ref440612299"/>
+      <w:bookmarkStart w:id="4" w:name="_Ref440612299"/>
       <w:r>
         <w:t xml:space="preserve">Figure </w:t>
       </w:r>
+      <w:fldSimple w:instr=" SEQ Figure \* ARABIC ">
+        <w:r>
+          <w:rPr>
+            <w:noProof/>
+          </w:rPr>
+          <w:t>7</w:t>
+        </w:r>
+      </w:fldSimple>
+      <w:bookmarkEnd w:id="4"/>
+      <w:r>
+        <w:t xml:space="preserve">: Results of </w:t>
+      </w:r>
+      <w:proofErr w:type="spellStart"/>
+      <w:r>
+        <w:rPr>
+          <w:rFonts w:ascii="Courier New" w:hAnsi="Courier New" w:cs="Courier New"/>
+        </w:rPr>
+        <w:t>git</w:t>
+      </w:r>
+      <w:proofErr w:type="spellEnd"/>
+      <w:r>
+        <w:rPr>
+          <w:rFonts w:ascii="Courier New" w:hAnsi="Courier New" w:cs="Courier New"/>
+        </w:rPr>
+        <w:t xml:space="preserve"> status</w:t>
+      </w:r>
+      <w:r>
+        <w:rPr>
+          <w:rFonts w:cs="Courier New"/>
+        </w:rPr>
+        <w:t xml:space="preserve"> with staged changes</w:t>
+      </w:r>
+    </w:p>
+    <w:p>
+      <w:r>
+        <w:t>Once you have staged</w:t>
+      </w:r>
+      <w:r>
+        <w:t xml:space="preserve"> all of the changes you wish to commit, simply issue</w:t>
+      </w:r>
+    </w:p>
+    <w:p>
+      <w:pPr>
+        <w:pStyle w:val="CommandLine"/>
+      </w:pPr>
+      <w:r>
+        <w:t>git commit</w:t>
+      </w:r>
+    </w:p>
+    <w:p>
+      <w:proofErr w:type="gramStart"/>
+      <w:r>
+        <w:t>to</w:t>
+      </w:r>
+      <w:proofErr w:type="gramEnd"/>
+      <w:r>
+        <w:t xml:space="preserve"> have the changes committed to the local repository. </w:t>
+      </w:r>
+      <w:r>
+        <w:t xml:space="preserve">Make sure to commit all files as the penultimate step in completing an assignment. </w:t>
+      </w:r>
+      <w:r>
+        <w:t>(</w:t>
+      </w:r>
+      <w:r>
+        <w:t>And, n</w:t>
+      </w:r>
+      <w:r>
+        <w:t xml:space="preserve">ote that you still need to issue a </w:t>
+      </w:r>
+      <w:r>
+        <w:rPr>
+          <w:rStyle w:val="CommandLineChar"/>
+        </w:rPr>
+        <w:t>git push</w:t>
+      </w:r>
+      <w:r>
+        <w:t>, as discussed</w:t>
+      </w:r>
+      <w:r>
+        <w:t xml:space="preserve"> in </w:t>
+      </w:r>
+      <w:r>
+        <w:lastRenderedPageBreak/>
+        <w:t xml:space="preserve">Section </w:t>
+      </w:r>
       <w:r>
         <w:fldChar w:fldCharType="begin"/>
       </w:r>
       <w:r>
-        <w:instrText xml:space="preserve"> SEQ Figure \* ARABIC </w:instrText>
+        <w:instrText xml:space="preserve"> REF _Ref440616345 \r \h </w:instrText>
       </w:r>
       <w:r>
         <w:fldChar w:fldCharType="separate"/>
       </w:r>
       <w:r>
-        <w:rPr>
-          <w:noProof/>
-        </w:rPr>
-        <w:t>7</w:t>
-      </w:r>
-      <w:r>
-        <w:rPr>
-          <w:noProof/>
-        </w:rPr>
+        <w:t>4</w:t>
+      </w:r>
+      <w:r>
         <w:fldChar w:fldCharType="end"/>
       </w:r>
-      <w:bookmarkEnd w:id="3"/>
-      <w:r>
-        <w:t xml:space="preserve">: Results of </w:t>
-      </w:r>
+      <w:r>
+        <w:t>, to have these changes pushed to the remote repository.)</w:t>
+      </w:r>
+      <w:r>
+        <w:t xml:space="preserve"> After executing </w:t>
+      </w:r>
+      <w:proofErr w:type="spellStart"/>
+      <w:r>
+        <w:t>git</w:t>
+      </w:r>
+      <w:proofErr w:type="spellEnd"/>
+      <w:r>
+        <w:t xml:space="preserve"> commit, </w:t>
+      </w:r>
+      <w:proofErr w:type="spellStart"/>
+      <w:r>
+        <w:t>git</w:t>
+      </w:r>
+      <w:proofErr w:type="spellEnd"/>
+      <w:r>
+        <w:t xml:space="preserve"> will prompt you to enter a commit comment by bringing up the VI editor</w:t>
+      </w:r>
+      <w:r>
+        <w:t>, unless the default editor has been changed</w:t>
+      </w:r>
+      <w:r>
+        <w:t xml:space="preserve">. (Do not confuse this “VI” with a LabVIEW “VI”. They are not at all related.) VI can be a bit unexpected. See the VI tutorial in the references. The important part is as follows. </w:t>
+      </w:r>
+      <w:proofErr w:type="gramStart"/>
+      <w:r>
+        <w:t>Type “</w:t>
+      </w:r>
+      <w:proofErr w:type="spellStart"/>
+      <w:r>
+        <w:t>i</w:t>
+      </w:r>
+      <w:proofErr w:type="spellEnd"/>
+      <w:r>
+        <w:t>" to enter insert mode.</w:t>
+      </w:r>
+      <w:proofErr w:type="gramEnd"/>
+      <w:r>
+        <w:t xml:space="preserve"> Type you comment. Hit “ESC” to leave insert mode. Type “</w:t>
+      </w:r>
+      <w:proofErr w:type="gramStart"/>
+      <w:r>
+        <w:t>:x</w:t>
+      </w:r>
+      <w:proofErr w:type="gramEnd"/>
+      <w:r>
+        <w:t>” and follow it with enter. This last part will exit VI, saving your changes.</w:t>
+      </w:r>
+      <w:r>
+        <w:t xml:space="preserve"> </w:t>
+      </w:r>
+      <w:r>
+        <w:t xml:space="preserve">If you don’t like VI, you don’t have to use it. See Section </w:t>
+      </w:r>
+      <w:r>
+        <w:fldChar w:fldCharType="begin"/>
+      </w:r>
+      <w:r>
+        <w:instrText xml:space="preserve"> REF _Ref440962828 \r \h </w:instrText>
+      </w:r>
+      <w:r>
+        <w:fldChar w:fldCharType="separate"/>
+      </w:r>
+      <w:r>
+        <w:t>9</w:t>
+      </w:r>
+      <w:r>
+        <w:fldChar w:fldCharType="end"/>
+      </w:r>
+      <w:r>
+        <w:t>.</w:t>
+      </w:r>
+    </w:p>
+    <w:p>
+      <w:r>
+        <w:t xml:space="preserve">Help is available for all </w:t>
+      </w:r>
+      <w:proofErr w:type="spellStart"/>
+      <w:r>
+        <w:t>git</w:t>
+      </w:r>
+      <w:proofErr w:type="spellEnd"/>
+      <w:r>
+        <w:t xml:space="preserve"> commands by issuing </w:t>
+      </w:r>
+    </w:p>
+    <w:p>
+      <w:pPr>
+        <w:pStyle w:val="CommandLine"/>
+      </w:pPr>
+      <w:r>
+        <w:t>git help &lt;command&gt;</w:t>
+      </w:r>
+    </w:p>
+    <w:p>
+      <w:pPr>
+        <w:rPr>
+          <w:rFonts w:cs="Courier New"/>
+        </w:rPr>
+      </w:pPr>
+      <w:r>
+        <w:t xml:space="preserve">Issuing </w:t>
+      </w:r>
+      <w:proofErr w:type="spellStart"/>
       <w:r>
         <w:rPr>
           <w:rFonts w:ascii="Courier New" w:hAnsi="Courier New" w:cs="Courier New"/>
         </w:rPr>
-        <w:t>git status</w:t>
+        <w:t>git</w:t>
+      </w:r>
+      <w:proofErr w:type="spellEnd"/>
+      <w:r>
+        <w:rPr>
+          <w:rFonts w:ascii="Courier New" w:hAnsi="Courier New" w:cs="Courier New"/>
+        </w:rPr>
+        <w:t xml:space="preserve"> help</w:t>
       </w:r>
       <w:r>
         <w:rPr>
           <w:rFonts w:cs="Courier New"/>
         </w:rPr>
-        <w:t xml:space="preserve"> with staged changes</w:t>
-      </w:r>
-    </w:p>
-    <w:p>
-      <w:r>
-        <w:t>Once you have staged</w:t>
-      </w:r>
-      <w:r>
-        <w:t xml:space="preserve"> all of the changes you wish to commit, simply issue</w:t>
-      </w:r>
-    </w:p>
-    <w:p>
-      <w:pPr>
-        <w:pStyle w:val="CommandLine"/>
-      </w:pPr>
-      <w:r>
-        <w:t>git commit</w:t>
-      </w:r>
-    </w:p>
-    <w:p>
-      <w:r>
-        <w:t xml:space="preserve">to have the changes committed to the local repository. </w:t>
-      </w:r>
-      <w:r>
-        <w:t xml:space="preserve">Make sure to commit all files as the penultimate step in completing an assignment. </w:t>
-      </w:r>
-      <w:r>
-        <w:t>(</w:t>
-      </w:r>
-      <w:r>
-        <w:t>And, n</w:t>
-      </w:r>
-      <w:r>
-        <w:t xml:space="preserve">ote that you still need to issue a </w:t>
-      </w:r>
-      <w:r>
-        <w:rPr>
-          <w:rStyle w:val="CommandLineChar"/>
-        </w:rPr>
-        <w:t>git push</w:t>
-      </w:r>
-      <w:r>
-        <w:t>, as discussed</w:t>
-      </w:r>
-      <w:r>
-        <w:t xml:space="preserve"> in Section </w:t>
-      </w:r>
-      <w:r>
-        <w:fldChar w:fldCharType="begin"/>
-      </w:r>
-      <w:r>
-        <w:instrText xml:space="preserve"> REF _Ref440616345 \r \h </w:instrText>
-      </w:r>
-      <w:r>
-        <w:fldChar w:fldCharType="separate"/>
-      </w:r>
-      <w:r>
-        <w:t>4</w:t>
-      </w:r>
-      <w:r>
-        <w:fldChar w:fldCharType="end"/>
-      </w:r>
-      <w:r>
-        <w:t>, to have these changes pushed to the remote repository.)</w:t>
-      </w:r>
-      <w:r>
-        <w:t xml:space="preserve"> After executing git commit, git will prompt you to enter a commit comment by bringing up the VI editor. (Do not confuse this “VI” with a LabVIEW “VI”. They are not at all related.) VI can be a bit unexpected. See the VI tutorial in the references. The important part is as follows. Type “i" to enter insert mode. Type you comment. Hit “ESC” to leave insert mode. Type “:x” and follow it with enter. This last part will exit VI, saving your changes.</w:t>
-      </w:r>
-    </w:p>
-    <w:p>
-      <w:r>
-        <w:t xml:space="preserve">If you don’t like VI, you don’t have to use it. See Section </w:t>
-      </w:r>
-      <w:r>
-        <w:fldChar w:fldCharType="begin"/>
-      </w:r>
-      <w:r>
-        <w:instrText xml:space="preserve"> REF _Ref440962828 \r \h </w:instrText>
-      </w:r>
-      <w:r>
-        <w:fldChar w:fldCharType="separate"/>
-      </w:r>
-      <w:r>
-        <w:t>9</w:t>
-      </w:r>
-      <w:r>
-        <w:fldChar w:fldCharType="end"/>
-      </w:r>
-      <w:r>
-        <w:t>.</w:t>
-      </w:r>
-    </w:p>
-    <w:p>
-      <w:r>
-        <w:lastRenderedPageBreak/>
-        <w:t xml:space="preserve">Help is available for all git commands by issuing </w:t>
-      </w:r>
-    </w:p>
-    <w:p>
-      <w:pPr>
-        <w:pStyle w:val="CommandLine"/>
-      </w:pPr>
-      <w:r>
-        <w:t>git help &lt;command&gt;</w:t>
-      </w:r>
-    </w:p>
-    <w:p>
-      <w:pPr>
-        <w:rPr>
-          <w:rFonts w:cs="Courier New"/>
-        </w:rPr>
-      </w:pPr>
-      <w:r>
-        <w:t xml:space="preserve">Issuing </w:t>
-      </w:r>
+        <w:t xml:space="preserve"> without a specific command will provide a list of common commands.</w:t>
+      </w:r>
+    </w:p>
+    <w:p>
+      <w:r>
+        <w:t xml:space="preserve">There are a number of other operations one may want to do within your local repository, such as </w:t>
+      </w:r>
+      <w:r>
+        <w:t xml:space="preserve">reverting a file to the head (most recent committed) version, checking out a specific version of a file or an entire branch, etc. These are left as exercises for the students. Help for </w:t>
+      </w:r>
+      <w:proofErr w:type="spellStart"/>
+      <w:r>
+        <w:t>git</w:t>
+      </w:r>
+      <w:proofErr w:type="spellEnd"/>
+      <w:r>
+        <w:t xml:space="preserve"> is readily available on the internet.</w:t>
+      </w:r>
+      <w:r>
+        <w:t xml:space="preserve"> </w:t>
+      </w:r>
+      <w:r>
+        <w:t>See also the resources at the end of this document.</w:t>
+      </w:r>
+    </w:p>
+    <w:p>
+      <w:pPr>
+        <w:pStyle w:val="Heading1"/>
+      </w:pPr>
+      <w:r>
+        <w:t xml:space="preserve">Other </w:t>
+      </w:r>
+      <w:proofErr w:type="spellStart"/>
+      <w:r>
+        <w:t>git</w:t>
+      </w:r>
+      <w:proofErr w:type="spellEnd"/>
+      <w:r>
+        <w:t xml:space="preserve"> bash commands</w:t>
+      </w:r>
+    </w:p>
+    <w:p>
+      <w:r>
+        <w:t>You may find the easiest way to get to the bash shell is to use the Windows Explorer (file system) to navigate to the folder of interest, and then to right click on a folder and select “</w:t>
+      </w:r>
+      <w:proofErr w:type="spellStart"/>
+      <w:r>
+        <w:t>git</w:t>
+      </w:r>
+      <w:proofErr w:type="spellEnd"/>
+      <w:r>
+        <w:t xml:space="preserve"> bash shell.” This will open the </w:t>
+      </w:r>
+      <w:proofErr w:type="spellStart"/>
+      <w:r>
+        <w:t>git</w:t>
+      </w:r>
+      <w:proofErr w:type="spellEnd"/>
+      <w:r>
+        <w:t xml:space="preserve"> bash shell in the selected directory. However, standard UNIX commands available in the bash shell are in the table below</w:t>
+      </w:r>
+      <w:r>
+        <w:t>. Most commands will provide some help if issued with the “—help” or “-h” flag, e.g. “</w:t>
+      </w:r>
+      <w:proofErr w:type="spellStart"/>
       <w:r>
         <w:rPr>
           <w:rFonts w:ascii="Courier New" w:hAnsi="Courier New" w:cs="Courier New"/>
         </w:rPr>
-        <w:t>git help</w:t>
-      </w:r>
-      <w:r>
-        <w:rPr>
-          <w:rFonts w:cs="Courier New"/>
-        </w:rPr>
-        <w:t xml:space="preserve"> without a specific command will provide a list of common commands.</w:t>
-      </w:r>
-    </w:p>
-    <w:p>
-      <w:r>
-        <w:t xml:space="preserve">There are a number of other operations one may want to do within your local repository, such as </w:t>
-      </w:r>
-      <w:r>
-        <w:t>reverting a file to the head (most recent committed) version, checking out a specific version of a file or an entire branch, etc. These are left as exercises for the students. Help for git is readily available on the internet.</w:t>
-      </w:r>
-      <w:r>
+        <w:t>rm</w:t>
+      </w:r>
+      <w:proofErr w:type="spellEnd"/>
+      <w:r>
+        <w:rPr>
+          <w:rFonts w:ascii="Courier New" w:hAnsi="Courier New" w:cs="Courier New"/>
+        </w:rPr>
         <w:t xml:space="preserve"> </w:t>
-      </w:r>
-      <w:r>
-        <w:t>See also the resources at the end of this document.</w:t>
-      </w:r>
-    </w:p>
-    <w:p>
-      <w:pPr>
-        <w:pStyle w:val="Heading1"/>
-      </w:pPr>
-      <w:r>
-        <w:t>Other git bash commands</w:t>
-      </w:r>
-    </w:p>
-    <w:p>
-      <w:r>
-        <w:t>You may find the easiest way to get to the bash shell is to use the Windows Explorer (file system) to navigate to the folder of interest, and then to right click on a folder and select “git bash shell.” This will open the git bash shell in the selected directory. However, standard UNIX commands available in the bash shell are in the table below</w:t>
-      </w:r>
-      <w:r>
-        <w:t>. Most commands will provide some help if issued with the “—help” or “-h” flag, e.g. “</w:t>
-      </w:r>
-      <w:r>
-        <w:rPr>
-          <w:rFonts w:ascii="Courier New" w:hAnsi="Courier New" w:cs="Courier New"/>
-        </w:rPr>
-        <w:t xml:space="preserve">rm </w:t>
       </w:r>
       <w:r>
         <w:rPr>
@@ -2274,7 +2890,15 @@
           </w:tcPr>
           <w:p>
             <w:r>
-              <w:t xml:space="preserve">Navigate to a directory relative to the current directory. Use “..” to go up a directory, i.e. </w:t>
+              <w:t>Navigate to a directory relative to the current directory. Use “</w:t>
+            </w:r>
+            <w:proofErr w:type="gramStart"/>
+            <w:r>
+              <w:t>..”</w:t>
+            </w:r>
+            <w:proofErr w:type="gramEnd"/>
+            <w:r>
+              <w:t xml:space="preserve"> to go up a directory, i.e. </w:t>
             </w:r>
             <w:r>
               <w:rPr>
@@ -2334,11 +2958,19 @@
             <w:r>
               <w:t xml:space="preserve">Move. Like copy, but deletes the source after copying. This should typically be done with </w:t>
             </w:r>
+            <w:proofErr w:type="spellStart"/>
             <w:r>
               <w:rPr>
                 <w:rFonts w:ascii="Courier New" w:hAnsi="Courier New" w:cs="Courier New"/>
               </w:rPr>
-              <w:t>git mv</w:t>
+              <w:t>git</w:t>
+            </w:r>
+            <w:proofErr w:type="spellEnd"/>
+            <w:r>
+              <w:rPr>
+                <w:rFonts w:ascii="Courier New" w:hAnsi="Courier New" w:cs="Courier New"/>
+              </w:rPr>
+              <w:t xml:space="preserve"> mv</w:t>
             </w:r>
             <w:r>
               <w:t xml:space="preserve"> when working in a repository with files that are under revision control.</w:t>
@@ -2421,17 +3053,47 @@
             <w:r>
               <w:t xml:space="preserve">Removes (deletes) a file. Note that this should typically be done with </w:t>
             </w:r>
+            <w:proofErr w:type="spellStart"/>
             <w:r>
               <w:rPr>
                 <w:rFonts w:ascii="Courier New" w:hAnsi="Courier New" w:cs="Courier New"/>
               </w:rPr>
-              <w:t>git rm</w:t>
+              <w:t>git</w:t>
             </w:r>
+            <w:proofErr w:type="spellEnd"/>
+            <w:r>
+              <w:rPr>
+                <w:rFonts w:ascii="Courier New" w:hAnsi="Courier New" w:cs="Courier New"/>
+              </w:rPr>
+              <w:t xml:space="preserve"> </w:t>
+            </w:r>
+            <w:proofErr w:type="spellStart"/>
+            <w:r>
+              <w:rPr>
+                <w:rFonts w:ascii="Courier New" w:hAnsi="Courier New" w:cs="Courier New"/>
+              </w:rPr>
+              <w:t>rm</w:t>
+            </w:r>
+            <w:proofErr w:type="spellEnd"/>
             <w:r>
               <w:rPr>
                 <w:rFonts w:cs="Courier New"/>
               </w:rPr>
-              <w:t xml:space="preserve"> when working in a git repository with files under revision control.</w:t>
+              <w:t xml:space="preserve"> when working in a </w:t>
+            </w:r>
+            <w:proofErr w:type="spellStart"/>
+            <w:r>
+              <w:rPr>
+                <w:rFonts w:cs="Courier New"/>
+              </w:rPr>
+              <w:t>git</w:t>
+            </w:r>
+            <w:proofErr w:type="spellEnd"/>
+            <w:r>
+              <w:rPr>
+                <w:rFonts w:cs="Courier New"/>
+              </w:rPr>
+              <w:t xml:space="preserve"> repository with files under revision control.</w:t>
             </w:r>
           </w:p>
         </w:tc>
@@ -2468,11 +3130,11 @@
       <w:pPr>
         <w:pStyle w:val="Heading1"/>
       </w:pPr>
-      <w:bookmarkStart w:id="4" w:name="_Ref440962828"/>
+      <w:bookmarkStart w:id="5" w:name="_Ref440962828"/>
       <w:r>
         <w:t>Changing the default editor</w:t>
       </w:r>
-      <w:bookmarkEnd w:id="4"/>
+      <w:bookmarkEnd w:id="5"/>
     </w:p>
     <w:p>
       <w:r>
@@ -2484,6 +3146,7 @@
         <w:pStyle w:val="CommandLine"/>
       </w:pPr>
       <w:r>
+        <w:lastRenderedPageBreak/>
         <w:t xml:space="preserve">git config --global core.editor </w:t>
       </w:r>
       <w:r>
@@ -2514,7 +3177,6 @@
     </w:p>
     <w:p>
       <w:r>
-        <w:lastRenderedPageBreak/>
         <w:t xml:space="preserve">(Note that forward slashes are used as path separators, even if you’re on a Windows system.) </w:t>
       </w:r>
       <w:r>
@@ -2529,8 +3191,6 @@
       <w:r>
         <w:t xml:space="preserve">editor </w:t>
       </w:r>
-      <w:bookmarkStart w:id="5" w:name="_GoBack"/>
-      <w:bookmarkEnd w:id="5"/>
       <w:r>
         <w:t>(recommended) install it (see resources) and the type</w:t>
       </w:r>
@@ -2570,7 +3230,21 @@
         <w:rPr>
           <w:b/>
         </w:rPr>
-        <w:t xml:space="preserve">Official Git Tutorial: </w:t>
+        <w:t xml:space="preserve">Official </w:t>
+      </w:r>
+      <w:proofErr w:type="spellStart"/>
+      <w:r>
+        <w:rPr>
+          <w:b/>
+        </w:rPr>
+        <w:t>Git</w:t>
+      </w:r>
+      <w:proofErr w:type="spellEnd"/>
+      <w:r>
+        <w:rPr>
+          <w:b/>
+        </w:rPr>
+        <w:t xml:space="preserve"> Tutorial: </w:t>
       </w:r>
       <w:hyperlink r:id="rId21" w:history="1">
         <w:r>
@@ -2583,15 +3257,34 @@
     </w:p>
     <w:p>
       <w:r>
-        <w:t>This is a good place to learn more about git</w:t>
-      </w:r>
+        <w:t xml:space="preserve">This is a good place to learn more about </w:t>
+      </w:r>
+      <w:proofErr w:type="spellStart"/>
+      <w:r>
+        <w:t>git</w:t>
+      </w:r>
+      <w:proofErr w:type="spellEnd"/>
     </w:p>
     <w:p>
       <w:r>
         <w:rPr>
           <w:b/>
         </w:rPr>
-        <w:t xml:space="preserve">Nice Git Cheat Sheet: </w:t>
+        <w:t xml:space="preserve">Nice </w:t>
+      </w:r>
+      <w:proofErr w:type="spellStart"/>
+      <w:r>
+        <w:rPr>
+          <w:b/>
+        </w:rPr>
+        <w:t>Git</w:t>
+      </w:r>
+      <w:proofErr w:type="spellEnd"/>
+      <w:r>
+        <w:rPr>
+          <w:b/>
+        </w:rPr>
+        <w:t xml:space="preserve"> Cheat Sheet: </w:t>
       </w:r>
       <w:hyperlink r:id="rId22" w:history="1">
         <w:r>
@@ -2631,7 +3324,15 @@
     </w:p>
     <w:p>
       <w:r>
-        <w:t xml:space="preserve"> Sections 1-7 are great. Section 8 does not apply well to a Windows machine, Sections 9-11 and 13 may be useful but are advanced. The Cheat Sheet in Section 14 is quite useful.</w:t>
+        <w:t xml:space="preserve"> Sections 1-7 are great. Section 8 does not apply well to a Windows </w:t>
+      </w:r>
+      <w:proofErr w:type="gramStart"/>
+      <w:r>
+        <w:t>machine,</w:t>
+      </w:r>
+      <w:proofErr w:type="gramEnd"/>
+      <w:r>
+        <w:t xml:space="preserve"> Sections 9-11 and 13 may be useful but are advanced. The Cheat Sheet in Section 14 is quite useful.</w:t>
       </w:r>
     </w:p>
     <w:p>
@@ -2663,22 +3364,18 @@
       </w:hyperlink>
     </w:p>
     <w:p>
+      <w:proofErr w:type="gramStart"/>
       <w:r>
         <w:t>An interactive tutorial on using VI.</w:t>
       </w:r>
+      <w:proofErr w:type="gramEnd"/>
     </w:p>
     <w:p>
       <w:r>
         <w:rPr>
           <w:b/>
         </w:rPr>
-        <w:t>Notepad++ Editor:</w:t>
-      </w:r>
-      <w:r>
-        <w:rPr>
-          <w:b/>
-        </w:rPr>
-        <w:t xml:space="preserve"> </w:t>
+        <w:t xml:space="preserve">Notepad++ Editor: </w:t>
       </w:r>
       <w:hyperlink r:id="rId25" w:history="1">
         <w:r>
@@ -2765,7 +3462,7 @@
         <w:bCs/>
         <w:noProof/>
       </w:rPr>
-      <w:t>10</w:t>
+      <w:t>9</w:t>
     </w:r>
     <w:r>
       <w:rPr>
@@ -3678,6 +4375,7 @@
   <w:style w:type="character" w:default="1" w:styleId="DefaultParagraphFont">
     <w:name w:val="Default Paragraph Font"/>
     <w:uiPriority w:val="1"/>
+    <w:semiHidden/>
     <w:unhideWhenUsed/>
   </w:style>
   <w:style w:type="table" w:default="1" w:styleId="TableNormal">
@@ -4089,6 +4787,7 @@
   <w:style w:type="character" w:default="1" w:styleId="DefaultParagraphFont">
     <w:name w:val="Default Paragraph Font"/>
     <w:uiPriority w:val="1"/>
+    <w:semiHidden/>
     <w:unhideWhenUsed/>
   </w:style>
   <w:style w:type="table" w:default="1" w:styleId="TableNormal">
@@ -4600,7 +5299,7 @@
 </file>
 
 <file path=customXml/itemProps1.xml><?xml version="1.0" encoding="utf-8"?>
-<ds:datastoreItem xmlns:ds="http://schemas.openxmlformats.org/officeDocument/2006/customXml" ds:itemID="{896943AB-6699-411E-A411-103E199101ED}">
+<ds:datastoreItem xmlns:ds="http://schemas.openxmlformats.org/officeDocument/2006/customXml" ds:itemID="{E0CC2EF2-BBCB-450D-B1AF-5051C5839C80}">
   <ds:schemaRefs>
     <ds:schemaRef ds:uri="http://schemas.openxmlformats.org/officeDocument/2006/bibliography"/>
   </ds:schemaRefs>

</xml_diff>

<commit_message>
Adding 2016-01-21 Lecture VIs.
</commit_message>
<xml_diff>
--- a/documents/GitInstructions/GitInstructions.docx
+++ b/documents/GitInstructions/GitInstructions.docx
@@ -377,8 +377,6 @@
       <w:r>
         <w:t>matter even less for most users</w:t>
       </w:r>
-      <w:bookmarkStart w:id="0" w:name="_GoBack"/>
-      <w:bookmarkEnd w:id="0"/>
       <w:r>
         <w:t>. Simply take the default option.</w:t>
       </w:r>
@@ -1119,7 +1117,7 @@
       <w:pPr>
         <w:pStyle w:val="Heading1"/>
       </w:pPr>
-      <w:bookmarkStart w:id="1" w:name="_Ref440616345"/>
+      <w:bookmarkStart w:id="0" w:name="_Ref440616345"/>
       <w:r>
         <w:t xml:space="preserve">Working with your </w:t>
       </w:r>
@@ -1131,7 +1129,7 @@
       <w:r>
         <w:t xml:space="preserve"> repo (your remote)</w:t>
       </w:r>
-      <w:bookmarkEnd w:id="1"/>
+      <w:bookmarkEnd w:id="0"/>
     </w:p>
     <w:p>
       <w:r>
@@ -2013,6 +2011,7 @@
       <w:pPr>
         <w:keepNext/>
       </w:pPr>
+      <w:bookmarkStart w:id="1" w:name="_GoBack"/>
       <w:r>
         <w:rPr>
           <w:noProof/>
@@ -2059,6 +2058,7 @@
           </wp:inline>
         </w:drawing>
       </w:r>
+      <w:bookmarkEnd w:id="1"/>
     </w:p>
     <w:p>
       <w:pPr>
@@ -3462,7 +3462,7 @@
         <w:bCs/>
         <w:noProof/>
       </w:rPr>
-      <w:t>9</w:t>
+      <w:t>6</w:t>
     </w:r>
     <w:r>
       <w:rPr>
@@ -5299,7 +5299,7 @@
 </file>
 
 <file path=customXml/itemProps1.xml><?xml version="1.0" encoding="utf-8"?>
-<ds:datastoreItem xmlns:ds="http://schemas.openxmlformats.org/officeDocument/2006/customXml" ds:itemID="{E0CC2EF2-BBCB-450D-B1AF-5051C5839C80}">
+<ds:datastoreItem xmlns:ds="http://schemas.openxmlformats.org/officeDocument/2006/customXml" ds:itemID="{1F7483B4-F4AA-4BB7-BD18-E5529A7D12DA}">
   <ds:schemaRefs>
     <ds:schemaRef ds:uri="http://schemas.openxmlformats.org/officeDocument/2006/bibliography"/>
   </ds:schemaRefs>

</xml_diff>

<commit_message>
Addition of merge conflict instructions to GitInstructions Minor formatting update to Inclass Exercise
</commit_message>
<xml_diff>
--- a/documents/GitInstructions/GitInstructions.docx
+++ b/documents/GitInstructions/GitInstructions.docx
@@ -65,7 +65,7 @@
           <w:sz w:val="20"/>
           <w:szCs w:val="20"/>
         </w:rPr>
-        <w:t>Version 1.3</w:t>
+        <w:t>Version 1.4</w:t>
       </w:r>
     </w:p>
     <w:p>
@@ -123,7 +123,7 @@
           <w:sz w:val="20"/>
           <w:szCs w:val="20"/>
         </w:rPr>
-        <w:t>Jan. 21</w:t>
+        <w:t>Jan. 30</w:t>
       </w:r>
       <w:bookmarkStart w:id="0" w:name="_GoBack"/>
       <w:bookmarkEnd w:id="0"/>
@@ -414,27 +414,14 @@
       <w:r>
         <w:t xml:space="preserve">Figure </w:t>
       </w:r>
-      <w:r>
-        <w:fldChar w:fldCharType="begin"/>
-      </w:r>
-      <w:r>
-        <w:instrText xml:space="preserve"> SEQ Figure \* ARABIC </w:instrText>
-      </w:r>
-      <w:r>
-        <w:fldChar w:fldCharType="separate"/>
-      </w:r>
-      <w:r>
-        <w:rPr>
-          <w:noProof/>
-        </w:rPr>
-        <w:t>1</w:t>
-      </w:r>
-      <w:r>
-        <w:rPr>
-          <w:noProof/>
-        </w:rPr>
-        <w:fldChar w:fldCharType="end"/>
-      </w:r>
+      <w:fldSimple w:instr=" SEQ Figure \* ARABIC ">
+        <w:r>
+          <w:rPr>
+            <w:noProof/>
+          </w:rPr>
+          <w:t>1</w:t>
+        </w:r>
+      </w:fldSimple>
       <w:r>
         <w:t>:</w:t>
       </w:r>
@@ -542,6 +529,7 @@
                           <w:p>
                             <w:pPr>
                               <w:keepNext/>
+                              <w:jc w:val="center"/>
                             </w:pPr>
                             <w:r>
                               <w:rPr>
@@ -604,27 +592,14 @@
                             <w:r>
                               <w:t xml:space="preserve">Figure </w:t>
                             </w:r>
-                            <w:r>
-                              <w:fldChar w:fldCharType="begin"/>
-                            </w:r>
-                            <w:r>
-                              <w:instrText xml:space="preserve"> SEQ Figure \* ARABIC </w:instrText>
-                            </w:r>
-                            <w:r>
-                              <w:fldChar w:fldCharType="separate"/>
-                            </w:r>
-                            <w:r>
-                              <w:rPr>
-                                <w:noProof/>
-                              </w:rPr>
-                              <w:t>2</w:t>
-                            </w:r>
-                            <w:r>
-                              <w:rPr>
-                                <w:noProof/>
-                              </w:rPr>
-                              <w:fldChar w:fldCharType="end"/>
-                            </w:r>
+                            <w:fldSimple w:instr=" SEQ Figure \* ARABIC ">
+                              <w:r>
+                                <w:rPr>
+                                  <w:noProof/>
+                                </w:rPr>
+                                <w:t>2</w:t>
+                              </w:r>
+                            </w:fldSimple>
                             <w:r>
                               <w:t>: Forking the class repo</w:t>
                             </w:r>
@@ -658,6 +633,7 @@
                     <w:p>
                       <w:pPr>
                         <w:keepNext/>
+                        <w:jc w:val="center"/>
                       </w:pPr>
                       <w:r>
                         <w:rPr>
@@ -681,7 +657,7 @@
                                     </pic:cNvPicPr>
                                   </pic:nvPicPr>
                                   <pic:blipFill>
-                                    <a:blip r:embed="rId16">
+                                    <a:blip r:embed="rId15">
                                       <a:extLst>
                                         <a:ext uri="{28A0092B-C50C-407E-A947-70E740481C1C}">
                                           <a14:useLocalDpi xmlns:a14="http://schemas.microsoft.com/office/drawing/2010/main" val="0"/>
@@ -938,7 +914,7 @@
                                           </pic:cNvPicPr>
                                         </pic:nvPicPr>
                                         <pic:blipFill>
-                                          <a:blip r:embed="rId17">
+                                          <a:blip r:embed="rId16">
                                             <a:extLst>
                                               <a:ext uri="{28A0092B-C50C-407E-A947-70E740481C1C}">
                                                 <a14:useLocalDpi xmlns:a14="http://schemas.microsoft.com/office/drawing/2010/main" val="0"/>
@@ -977,27 +953,14 @@
                             <w:r>
                               <w:t xml:space="preserve">Figure </w:t>
                             </w:r>
-                            <w:r>
-                              <w:fldChar w:fldCharType="begin"/>
-                            </w:r>
-                            <w:r>
-                              <w:instrText xml:space="preserve"> SEQ Figure \* ARABIC </w:instrText>
-                            </w:r>
-                            <w:r>
-                              <w:fldChar w:fldCharType="separate"/>
-                            </w:r>
-                            <w:r>
-                              <w:rPr>
-                                <w:noProof/>
-                              </w:rPr>
-                              <w:t>3</w:t>
-                            </w:r>
-                            <w:r>
-                              <w:rPr>
-                                <w:noProof/>
-                              </w:rPr>
-                              <w:fldChar w:fldCharType="end"/>
-                            </w:r>
+                            <w:fldSimple w:instr=" SEQ Figure \* ARABIC ">
+                              <w:r>
+                                <w:rPr>
+                                  <w:noProof/>
+                                </w:rPr>
+                                <w:t>3</w:t>
+                              </w:r>
+                            </w:fldSimple>
                             <w:r>
                               <w:t>: Giving your instructor access to your repo</w:t>
                             </w:r>
@@ -1050,7 +1013,7 @@
                                     </pic:cNvPicPr>
                                   </pic:nvPicPr>
                                   <pic:blipFill>
-                                    <a:blip r:embed="rId18">
+                                    <a:blip r:embed="rId16">
                                       <a:extLst>
                                         <a:ext uri="{28A0092B-C50C-407E-A947-70E740481C1C}">
                                           <a14:useLocalDpi xmlns:a14="http://schemas.microsoft.com/office/drawing/2010/main" val="0"/>
@@ -1357,6 +1320,43 @@
       </w:r>
     </w:p>
     <w:p>
+      <w:r>
+        <w:t xml:space="preserve">and pull down and changes that I have made to the class repository into your local repository. </w:t>
+      </w:r>
+      <w:r>
+        <w:t xml:space="preserve">When you perform a git pull, two things happen: 1) any changes form the specified repository are fetched, and 2) the changes are merged (if possible) with your current local repo. </w:t>
+      </w:r>
+      <w:r>
+        <w:t>The last argument “master” instructs git to pull down the “master” branch, which is the only branch on class that you should be using. In general, we won’t be using branches much in this class, so simply consider it part of the instructions.</w:t>
+      </w:r>
+    </w:p>
+    <w:p>
+      <w:pPr>
+        <w:rPr>
+          <w:rStyle w:val="CommandLineChar"/>
+          <w:rFonts w:asciiTheme="minorHAnsi" w:hAnsiTheme="minorHAnsi" w:cstheme="minorBidi"/>
+          <w:noProof w:val="0"/>
+          <w:sz w:val="22"/>
+          <w:szCs w:val="22"/>
+        </w:rPr>
+      </w:pPr>
+      <w:r>
+        <w:t>If you execute a git pull with uncommitted changes, git may recommend or require</w:t>
+      </w:r>
+      <w:r>
+        <w:t xml:space="preserve"> that you commit all changes in the</w:t>
+      </w:r>
+      <w:r>
+        <w:t xml:space="preserve"> </w:t>
+      </w:r>
+      <w:r>
+        <w:t>in your local repo prior to</w:t>
+      </w:r>
+      <w:r>
+        <w:t xml:space="preserve"> proceeding. Do so with git commit prior to proceeding.</w:t>
+      </w:r>
+    </w:p>
+    <w:p>
       <w:pPr>
         <w:rPr>
           <w:rStyle w:val="CommandLineChar"/>
@@ -1366,24 +1366,14 @@
         </w:rPr>
       </w:pPr>
       <w:r>
-        <w:t xml:space="preserve">and pull down and changes that I have made to the class repository into your local repository. </w:t>
-      </w:r>
-      <w:r>
-        <w:t xml:space="preserve">When you perform a git pull, two things happen: 1) any changes form the specified repository are fetched, and 2) the changes are merged (if possible) with your current local repo. </w:t>
-      </w:r>
-      <w:r>
-        <w:t>The last argument “master” instructs git to pull down the “master” branch, which is the only branch on class that you should be using. In general, we won’t be using branches much in this class, so simply consider it part of the instructions.</w:t>
-      </w:r>
-    </w:p>
-    <w:p>
-      <w:pPr>
         <w:rPr>
           <w:rStyle w:val="CommandLineChar"/>
           <w:rFonts w:asciiTheme="minorHAnsi" w:hAnsiTheme="minorHAnsi"/>
           <w:sz w:val="22"/>
           <w:szCs w:val="22"/>
         </w:rPr>
-      </w:pPr>
+        <w:t>If you have edi</w:t>
+      </w:r>
       <w:r>
         <w:rPr>
           <w:rStyle w:val="CommandLineChar"/>
@@ -1391,7 +1381,7 @@
           <w:sz w:val="22"/>
           <w:szCs w:val="22"/>
         </w:rPr>
-        <w:t>If you have editted a file in your local repo that has also be editted, presumably by me, in</w:t>
+        <w:t>ted a file in your local repo that has also be editted, presumably by me, in</w:t>
       </w:r>
       <w:r>
         <w:rPr>
@@ -1409,7 +1399,7 @@
           <w:sz w:val="22"/>
           <w:szCs w:val="22"/>
         </w:rPr>
-        <w:t xml:space="preserve"> Dealing with that conflict is beyond the scope of this document, as, in general, you shouldn’t be editting and committing files that I</w:t>
+        <w:t xml:space="preserve"> </w:t>
       </w:r>
       <w:r>
         <w:rPr>
@@ -1418,7 +1408,7 @@
           <w:sz w:val="22"/>
           <w:szCs w:val="22"/>
         </w:rPr>
-        <w:t xml:space="preserve"> will continue to edit in</w:t>
+        <w:t xml:space="preserve">In that case, see Section </w:t>
       </w:r>
       <w:r>
         <w:rPr>
@@ -1427,38 +1417,16 @@
           <w:sz w:val="22"/>
           <w:szCs w:val="22"/>
         </w:rPr>
-        <w:t xml:space="preserve"> the repo. However, as a clue, the best way to handle this situation involves pulling the class repo down into a separate local branch.</w:t>
-      </w:r>
-    </w:p>
-    <w:p>
-      <w:pPr>
+        <w:fldChar w:fldCharType="begin"/>
+      </w:r>
+      <w:r>
         <w:rPr>
           <w:rStyle w:val="CommandLineChar"/>
           <w:rFonts w:asciiTheme="minorHAnsi" w:hAnsiTheme="minorHAnsi"/>
           <w:sz w:val="22"/>
           <w:szCs w:val="22"/>
         </w:rPr>
-      </w:pPr>
-      <w:r>
-        <w:t xml:space="preserve">Note that these changes in your local repo as a result of the git pull are not updated in your remote repository until you issue the </w:t>
-      </w:r>
-      <w:r>
-        <w:rPr>
-          <w:rStyle w:val="CommandLineChar"/>
-        </w:rPr>
-        <w:t>git push</w:t>
-      </w:r>
-      <w:r>
-        <w:rPr>
-          <w:rStyle w:val="CommandLineChar"/>
-        </w:rPr>
-        <w:t xml:space="preserve"> origin</w:t>
-      </w:r>
-      <w:r>
-        <w:rPr>
-          <w:rStyle w:val="CommandLineChar"/>
-        </w:rPr>
-        <w:t xml:space="preserve"> </w:t>
+        <w:instrText xml:space="preserve"> REF _Ref441937400 \r \h </w:instrText>
       </w:r>
       <w:r>
         <w:rPr>
@@ -1467,7 +1435,6 @@
           <w:sz w:val="22"/>
           <w:szCs w:val="22"/>
         </w:rPr>
-        <w:t>command</w:t>
       </w:r>
       <w:r>
         <w:rPr>
@@ -1476,18 +1443,17 @@
           <w:sz w:val="22"/>
           <w:szCs w:val="22"/>
         </w:rPr>
-        <w:t>, as discussed in the previous section.</w:t>
-      </w:r>
-    </w:p>
-    <w:p>
-      <w:pPr>
+        <w:fldChar w:fldCharType="separate"/>
+      </w:r>
+      <w:r>
         <w:rPr>
           <w:rStyle w:val="CommandLineChar"/>
           <w:rFonts w:asciiTheme="minorHAnsi" w:hAnsiTheme="minorHAnsi"/>
           <w:sz w:val="22"/>
           <w:szCs w:val="22"/>
         </w:rPr>
-      </w:pPr>
+        <w:t>9</w:t>
+      </w:r>
       <w:r>
         <w:rPr>
           <w:rStyle w:val="CommandLineChar"/>
@@ -1495,6 +1461,83 @@
           <w:sz w:val="22"/>
           <w:szCs w:val="22"/>
         </w:rPr>
+        <w:fldChar w:fldCharType="end"/>
+      </w:r>
+      <w:r>
+        <w:rPr>
+          <w:rStyle w:val="CommandLineChar"/>
+          <w:rFonts w:asciiTheme="minorHAnsi" w:hAnsiTheme="minorHAnsi"/>
+          <w:sz w:val="22"/>
+          <w:szCs w:val="22"/>
+        </w:rPr>
+        <w:t>.</w:t>
+      </w:r>
+    </w:p>
+    <w:p>
+      <w:pPr>
+        <w:rPr>
+          <w:rStyle w:val="CommandLineChar"/>
+          <w:rFonts w:asciiTheme="minorHAnsi" w:hAnsiTheme="minorHAnsi"/>
+          <w:sz w:val="22"/>
+          <w:szCs w:val="22"/>
+        </w:rPr>
+      </w:pPr>
+      <w:r>
+        <w:t xml:space="preserve">Note that these changes in your local repo as a result of the git pull are not updated in your remote repository until you issue the </w:t>
+      </w:r>
+      <w:r>
+        <w:rPr>
+          <w:rStyle w:val="CommandLineChar"/>
+        </w:rPr>
+        <w:t>git push</w:t>
+      </w:r>
+      <w:r>
+        <w:rPr>
+          <w:rStyle w:val="CommandLineChar"/>
+        </w:rPr>
+        <w:t xml:space="preserve"> origin</w:t>
+      </w:r>
+      <w:r>
+        <w:rPr>
+          <w:rStyle w:val="CommandLineChar"/>
+        </w:rPr>
+        <w:t xml:space="preserve"> </w:t>
+      </w:r>
+      <w:r>
+        <w:rPr>
+          <w:rStyle w:val="CommandLineChar"/>
+          <w:rFonts w:asciiTheme="minorHAnsi" w:hAnsiTheme="minorHAnsi"/>
+          <w:sz w:val="22"/>
+          <w:szCs w:val="22"/>
+        </w:rPr>
+        <w:t>command</w:t>
+      </w:r>
+      <w:r>
+        <w:rPr>
+          <w:rStyle w:val="CommandLineChar"/>
+          <w:rFonts w:asciiTheme="minorHAnsi" w:hAnsiTheme="minorHAnsi"/>
+          <w:sz w:val="22"/>
+          <w:szCs w:val="22"/>
+        </w:rPr>
+        <w:t>, as discussed in the previous section.</w:t>
+      </w:r>
+    </w:p>
+    <w:p>
+      <w:pPr>
+        <w:rPr>
+          <w:rStyle w:val="CommandLineChar"/>
+          <w:rFonts w:asciiTheme="minorHAnsi" w:hAnsiTheme="minorHAnsi"/>
+          <w:sz w:val="22"/>
+          <w:szCs w:val="22"/>
+        </w:rPr>
+      </w:pPr>
+      <w:r>
+        <w:rPr>
+          <w:rStyle w:val="CommandLineChar"/>
+          <w:rFonts w:asciiTheme="minorHAnsi" w:hAnsiTheme="minorHAnsi"/>
+          <w:sz w:val="22"/>
+          <w:szCs w:val="22"/>
+        </w:rPr>
         <w:t>The actions of the previous sections are summarized in the following figure.</w:t>
       </w:r>
     </w:p>
@@ -1510,7 +1553,7 @@
         </w:rPr>
         <w:lastRenderedPageBreak/>
         <w:drawing>
-          <wp:inline distT="0" distB="0" distL="0" distR="0" wp14:anchorId="40251B7B" wp14:editId="6A9C2741">
+          <wp:inline distT="0" distB="0" distL="0" distR="0" wp14:anchorId="48B420EF" wp14:editId="416047E4">
             <wp:extent cx="5486410" cy="4572009"/>
             <wp:effectExtent l="0" t="0" r="0" b="0"/>
             <wp:docPr id="9" name="Picture 9"/>
@@ -1525,7 +1568,7 @@
                     <pic:cNvPicPr/>
                   </pic:nvPicPr>
                   <pic:blipFill>
-                    <a:blip r:embed="rId19" cstate="print">
+                    <a:blip r:embed="rId17" cstate="print">
                       <a:extLst>
                         <a:ext uri="{28A0092B-C50C-407E-A947-70E740481C1C}">
                           <a14:useLocalDpi xmlns:a14="http://schemas.microsoft.com/office/drawing/2010/main" val="0"/>
@@ -1563,27 +1606,14 @@
       <w:r>
         <w:t xml:space="preserve">Figure </w:t>
       </w:r>
-      <w:r>
-        <w:fldChar w:fldCharType="begin"/>
-      </w:r>
-      <w:r>
-        <w:instrText xml:space="preserve"> SEQ Figure \* ARABIC </w:instrText>
-      </w:r>
-      <w:r>
-        <w:fldChar w:fldCharType="separate"/>
-      </w:r>
-      <w:r>
-        <w:rPr>
-          <w:noProof/>
-        </w:rPr>
-        <w:t>4</w:t>
-      </w:r>
-      <w:r>
-        <w:rPr>
-          <w:noProof/>
-        </w:rPr>
-        <w:fldChar w:fldCharType="end"/>
-      </w:r>
+      <w:fldSimple w:instr=" SEQ Figure \* ARABIC ">
+        <w:r>
+          <w:rPr>
+            <w:noProof/>
+          </w:rPr>
+          <w:t>4</w:t>
+        </w:r>
+      </w:fldSimple>
       <w:r>
         <w:t>: How the multiple remote repositories are handled. Each dot represents a committed change to the repository. The commit would follow either a merge or an edit.</w:t>
       </w:r>
@@ -1641,7 +1671,7 @@
           <w:noProof/>
         </w:rPr>
         <w:drawing>
-          <wp:inline distT="0" distB="0" distL="0" distR="0" wp14:anchorId="039AE632" wp14:editId="687DD01F">
+          <wp:inline distT="0" distB="0" distL="0" distR="0" wp14:anchorId="25B2D237" wp14:editId="58376065">
             <wp:extent cx="5486411" cy="2834646"/>
             <wp:effectExtent l="0" t="0" r="0" b="3810"/>
             <wp:docPr id="2" name="Picture 2"/>
@@ -1656,7 +1686,7 @@
                     <pic:cNvPicPr/>
                   </pic:nvPicPr>
                   <pic:blipFill>
-                    <a:blip r:embed="rId20" cstate="print">
+                    <a:blip r:embed="rId18" cstate="print">
                       <a:extLst>
                         <a:ext uri="{28A0092B-C50C-407E-A947-70E740481C1C}">
                           <a14:useLocalDpi xmlns:a14="http://schemas.microsoft.com/office/drawing/2010/main" val="0"/>
@@ -1690,62 +1720,101 @@
       <w:r>
         <w:t xml:space="preserve">Figure </w:t>
       </w:r>
+      <w:fldSimple w:instr=" SEQ Figure \* ARABIC ">
+        <w:r>
+          <w:rPr>
+            <w:noProof/>
+          </w:rPr>
+          <w:t>5</w:t>
+        </w:r>
+      </w:fldSimple>
+      <w:r>
+        <w:t>: Cloning and pulling the class repository</w:t>
+      </w:r>
+      <w:r>
+        <w:t>. Each dot represents a commit to the repository.</w:t>
+      </w:r>
+    </w:p>
+    <w:p>
+      <w:pPr>
+        <w:pStyle w:val="Heading1"/>
+      </w:pPr>
+      <w:bookmarkStart w:id="2" w:name="_Ref440616017"/>
+      <w:r>
+        <w:t>Working with your local repo</w:t>
+      </w:r>
+      <w:bookmarkEnd w:id="2"/>
+    </w:p>
+    <w:p>
+      <w:r>
+        <w:t xml:space="preserve">As soon as you edit any file in your local repository, git notices and marks the file as changed. This begins the process of updating the revision. You can check the status of the files in the repo using the </w:t>
+      </w:r>
+      <w:r>
+        <w:rPr>
+          <w:rFonts w:ascii="Courier New" w:hAnsi="Courier New" w:cs="Courier New"/>
+        </w:rPr>
+        <w:t>git status</w:t>
+      </w:r>
+      <w:r>
+        <w:t xml:space="preserve"> command, which will give you the status of all the files in the repository, by default. Using the git </w:t>
+      </w:r>
+      <w:r>
+        <w:t xml:space="preserve">bash </w:t>
+      </w:r>
+      <w:r>
+        <w:t>shell, navigate to any folder within the repository and issue:</w:t>
+      </w:r>
+    </w:p>
+    <w:p>
+      <w:pPr>
+        <w:pStyle w:val="CommandLine"/>
+      </w:pPr>
+      <w:r>
+        <w:t xml:space="preserve">git </w:t>
+      </w:r>
+      <w:r>
+        <w:t>status</w:t>
+      </w:r>
+    </w:p>
+    <w:p>
+      <w:r>
+        <w:t>The resu</w:t>
+      </w:r>
+      <w:r>
+        <w:t xml:space="preserve">lt will look something like </w:t>
+      </w:r>
       <w:r>
         <w:fldChar w:fldCharType="begin"/>
       </w:r>
       <w:r>
-        <w:instrText xml:space="preserve"> SEQ Figure \* ARABIC </w:instrText>
+        <w:instrText xml:space="preserve"> REF _Ref440611967 \h </w:instrText>
       </w:r>
       <w:r>
         <w:fldChar w:fldCharType="separate"/>
       </w:r>
       <w:r>
+        <w:t xml:space="preserve">Figure </w:t>
+      </w:r>
+      <w:r>
         <w:rPr>
           <w:noProof/>
         </w:rPr>
-        <w:t>5</w:t>
-      </w:r>
-      <w:r>
-        <w:rPr>
-          <w:noProof/>
-        </w:rPr>
+        <w:t>6</w:t>
+      </w:r>
+      <w:r>
         <w:fldChar w:fldCharType="end"/>
       </w:r>
       <w:r>
-        <w:t>: Cloning and pulling the class repository</w:t>
-      </w:r>
-      <w:r>
-        <w:t>. Each dot represents a commit to the repository.</w:t>
-      </w:r>
-    </w:p>
-    <w:p>
-      <w:pPr>
-        <w:pStyle w:val="Heading1"/>
-      </w:pPr>
-      <w:bookmarkStart w:id="2" w:name="_Ref440616017"/>
-      <w:r>
-        <w:t>Working with your local repo</w:t>
-      </w:r>
-      <w:bookmarkEnd w:id="2"/>
-    </w:p>
-    <w:p>
-      <w:r>
-        <w:t xml:space="preserve">As soon as you edit any file in your local repository, git notices and marks the file as changed. This begins the process of updating the revision. You can check the status of the files in the repo using the </w:t>
-      </w:r>
-      <w:r>
-        <w:rPr>
-          <w:rFonts w:ascii="Courier New" w:hAnsi="Courier New" w:cs="Courier New"/>
-        </w:rPr>
-        <w:t>git status</w:t>
-      </w:r>
-      <w:r>
-        <w:t xml:space="preserve"> command, which will give you the status of all the files in the repository, by default. Using the git </w:t>
-      </w:r>
-      <w:r>
-        <w:t xml:space="preserve">bash </w:t>
-      </w:r>
-      <w:r>
-        <w:t>shell, navigate to any folder within the repository and issue:</w:t>
+        <w:t xml:space="preserve">. In particular, the modified files will be listed. In git, committing these changes is a two-step process. First, the changes must be </w:t>
+      </w:r>
+      <w:r>
+        <w:rPr>
+          <w:i/>
+        </w:rPr>
+        <w:t>staged</w:t>
+      </w:r>
+      <w:r>
+        <w:t>. This adds the modified file to the list of files to be committed. To stage a file, issue</w:t>
       </w:r>
     </w:p>
     <w:p>
@@ -1756,48 +1825,15 @@
         <w:t xml:space="preserve">git </w:t>
       </w:r>
       <w:r>
-        <w:t>status</w:t>
-      </w:r>
-    </w:p>
-    <w:p>
-      <w:r>
-        <w:t>The resu</w:t>
-      </w:r>
-      <w:r>
-        <w:t xml:space="preserve">lt will look something like </w:t>
-      </w:r>
-      <w:r>
-        <w:fldChar w:fldCharType="begin"/>
-      </w:r>
-      <w:r>
-        <w:instrText xml:space="preserve"> REF _Ref440611967 \h </w:instrText>
-      </w:r>
-      <w:r>
-        <w:fldChar w:fldCharType="separate"/>
-      </w:r>
-      <w:r>
-        <w:t xml:space="preserve">Figure </w:t>
-      </w:r>
-      <w:r>
-        <w:rPr>
-          <w:noProof/>
-        </w:rPr>
-        <w:t>6</w:t>
-      </w:r>
-      <w:r>
-        <w:fldChar w:fldCharType="end"/>
-      </w:r>
-      <w:r>
-        <w:t xml:space="preserve">. In particular, the modified files will be listed. In git, committing these changes is a two-step process. First, the changes must be </w:t>
-      </w:r>
-      <w:r>
-        <w:rPr>
-          <w:i/>
-        </w:rPr>
-        <w:t>staged</w:t>
-      </w:r>
-      <w:r>
-        <w:t>. This adds the modified file to the list of files to be committed. To stage a file, issue</w:t>
+        <w:t>add</w:t>
+      </w:r>
+      <w:r>
+        <w:t xml:space="preserve"> &lt;filename or file spec&gt;</w:t>
+      </w:r>
+    </w:p>
+    <w:p>
+      <w:r>
+        <w:t>Wildcards such as * (match all) and ? (match a single character) may be used, for instance</w:t>
       </w:r>
     </w:p>
     <w:p>
@@ -1808,12 +1844,15 @@
         <w:t xml:space="preserve">git </w:t>
       </w:r>
       <w:r>
-        <w:t>stage &lt;filename or file spec&gt;</w:t>
-      </w:r>
-    </w:p>
-    <w:p>
-      <w:r>
-        <w:t>Wildcards such as * (match all) and ? (match a single character) may be used, for instance</w:t>
+        <w:t>add</w:t>
+      </w:r>
+      <w:r>
+        <w:t xml:space="preserve"> vilib/*.vi</w:t>
+      </w:r>
+    </w:p>
+    <w:p>
+      <w:r>
+        <w:t>Also note that filename with spaces cannot be used without enclosing the filename in quotes, e.g.</w:t>
       </w:r>
     </w:p>
     <w:p>
@@ -1824,20 +1863,10 @@
         <w:t xml:space="preserve">git </w:t>
       </w:r>
       <w:r>
-        <w:t>stage vilib/*.vi</w:t>
-      </w:r>
-    </w:p>
-    <w:p>
-      <w:r>
-        <w:t>Also note that filename with spaces cannot be used without enclosing the filename in quotes, e.g.</w:t>
-      </w:r>
-    </w:p>
-    <w:p>
-      <w:pPr>
-        <w:pStyle w:val="CommandLine"/>
-      </w:pPr>
-      <w:r>
-        <w:t>git stage "My Spaced File Name.txt"</w:t>
+        <w:t>add</w:t>
+      </w:r>
+      <w:r>
+        <w:t xml:space="preserve"> "My Spaced File Name.txt"</w:t>
       </w:r>
     </w:p>
     <w:p>
@@ -1868,10 +1897,7 @@
         <w:t xml:space="preserve">git </w:t>
       </w:r>
       <w:r>
-        <w:t>add</w:t>
-      </w:r>
-      <w:r>
-        <w:t xml:space="preserve"> &lt;filename or file spec&gt;</w:t>
+        <w:t>add &lt;filename or file spec&gt;</w:t>
       </w:r>
     </w:p>
     <w:p>
@@ -1943,7 +1969,7 @@
           <w:noProof/>
         </w:rPr>
         <w:drawing>
-          <wp:inline distT="0" distB="0" distL="0" distR="0" wp14:anchorId="3DA62BCC" wp14:editId="2AEB1896">
+          <wp:inline distT="0" distB="0" distL="0" distR="0" wp14:anchorId="5F79E96B" wp14:editId="62FC88D5">
             <wp:extent cx="4038600" cy="2385060"/>
             <wp:effectExtent l="0" t="0" r="0" b="0"/>
             <wp:docPr id="10" name="Picture 10"/>
@@ -1958,7 +1984,7 @@
                     <pic:cNvPicPr/>
                   </pic:nvPicPr>
                   <pic:blipFill>
-                    <a:blip r:embed="rId21"/>
+                    <a:blip r:embed="rId19"/>
                     <a:stretch>
                       <a:fillRect/>
                     </a:stretch>
@@ -1990,27 +2016,14 @@
       <w:r>
         <w:t xml:space="preserve">Figure </w:t>
       </w:r>
-      <w:r>
-        <w:fldChar w:fldCharType="begin"/>
-      </w:r>
-      <w:r>
-        <w:instrText xml:space="preserve"> SEQ Figure \* ARABIC </w:instrText>
-      </w:r>
-      <w:r>
-        <w:fldChar w:fldCharType="separate"/>
-      </w:r>
-      <w:r>
-        <w:rPr>
-          <w:noProof/>
-        </w:rPr>
-        <w:t>6</w:t>
-      </w:r>
-      <w:r>
-        <w:rPr>
-          <w:noProof/>
-        </w:rPr>
-        <w:fldChar w:fldCharType="end"/>
-      </w:r>
+      <w:fldSimple w:instr=" SEQ Figure \* ARABIC ">
+        <w:r>
+          <w:rPr>
+            <w:noProof/>
+          </w:rPr>
+          <w:t>6</w:t>
+        </w:r>
+      </w:fldSimple>
       <w:bookmarkEnd w:id="3"/>
       <w:r>
         <w:t xml:space="preserve">: Results of </w:t>
@@ -2038,7 +2051,7 @@
           <w:noProof/>
         </w:rPr>
         <w:drawing>
-          <wp:inline distT="0" distB="0" distL="0" distR="0" wp14:anchorId="181B066A" wp14:editId="5FD1D4C4">
+          <wp:inline distT="0" distB="0" distL="0" distR="0" wp14:anchorId="0D1A40DA" wp14:editId="4336AD22">
             <wp:extent cx="4038600" cy="2385060"/>
             <wp:effectExtent l="0" t="0" r="0" b="0"/>
             <wp:docPr id="11" name="Picture 11"/>
@@ -2053,7 +2066,7 @@
                     <pic:cNvPicPr/>
                   </pic:nvPicPr>
                   <pic:blipFill>
-                    <a:blip r:embed="rId22"/>
+                    <a:blip r:embed="rId20"/>
                     <a:stretch>
                       <a:fillRect/>
                     </a:stretch>
@@ -2085,27 +2098,14 @@
       <w:r>
         <w:t xml:space="preserve">Figure </w:t>
       </w:r>
-      <w:r>
-        <w:fldChar w:fldCharType="begin"/>
-      </w:r>
-      <w:r>
-        <w:instrText xml:space="preserve"> SEQ Figure \* ARABIC </w:instrText>
-      </w:r>
-      <w:r>
-        <w:fldChar w:fldCharType="separate"/>
-      </w:r>
-      <w:r>
-        <w:rPr>
-          <w:noProof/>
-        </w:rPr>
-        <w:t>7</w:t>
-      </w:r>
-      <w:r>
-        <w:rPr>
-          <w:noProof/>
-        </w:rPr>
-        <w:fldChar w:fldCharType="end"/>
-      </w:r>
+      <w:fldSimple w:instr=" SEQ Figure \* ARABIC ">
+        <w:r>
+          <w:rPr>
+            <w:noProof/>
+          </w:rPr>
+          <w:t>7</w:t>
+        </w:r>
+      </w:fldSimple>
       <w:bookmarkEnd w:id="4"/>
       <w:r>
         <w:t xml:space="preserve">: Results of </w:t>
@@ -2580,6 +2580,522 @@
         <w:pStyle w:val="Heading1"/>
       </w:pPr>
       <w:bookmarkStart w:id="5" w:name="_Ref440962828"/>
+      <w:bookmarkStart w:id="6" w:name="_Ref441937400"/>
+      <w:r>
+        <w:lastRenderedPageBreak/>
+        <w:t>Dealing with merge conflicts</w:t>
+      </w:r>
+      <w:bookmarkEnd w:id="6"/>
+    </w:p>
+    <w:p>
+      <w:r>
+        <w:t xml:space="preserve">If you attempt </w:t>
+      </w:r>
+      <w:r>
+        <w:rPr>
+          <w:rFonts w:ascii="Courier New" w:hAnsi="Courier New" w:cs="Courier New"/>
+        </w:rPr>
+        <w:t>git pull class master</w:t>
+      </w:r>
+      <w:r>
+        <w:t xml:space="preserve"> and find that you have a merge conflict, this most likely means that you have edited a file which has also been edited in the class repository. There is lots of information on the web for dealing with merge conflicts in git, but much of it only applies to raw text files that are the sources for languages like C and Python. LabVIEW’s source files are binary. When git encounters a merge conflict with text files, it attempts to do a line-by-line merge of the files to produce some reasonable output. For binary files, git is stuck. It simply needs to know “Do I take the file from class master, the file you have on the disk, or something else?” and you need to tell it.</w:t>
+      </w:r>
+    </w:p>
+    <w:p>
+      <w:pPr>
+        <w:keepNext/>
+        <w:jc w:val="center"/>
+      </w:pPr>
+      <w:r>
+        <w:rPr>
+          <w:noProof/>
+        </w:rPr>
+        <w:drawing>
+          <wp:inline distT="0" distB="0" distL="0" distR="0" wp14:anchorId="3EF42915" wp14:editId="17BE95E3">
+            <wp:extent cx="5372100" cy="1533525"/>
+            <wp:effectExtent l="0" t="0" r="0" b="9525"/>
+            <wp:docPr id="7" name="Picture 7"/>
+            <wp:cNvGraphicFramePr>
+              <a:graphicFrameLocks xmlns:a="http://schemas.openxmlformats.org/drawingml/2006/main" noChangeAspect="1"/>
+            </wp:cNvGraphicFramePr>
+            <a:graphic xmlns:a="http://schemas.openxmlformats.org/drawingml/2006/main">
+              <a:graphicData uri="http://schemas.openxmlformats.org/drawingml/2006/picture">
+                <pic:pic xmlns:pic="http://schemas.openxmlformats.org/drawingml/2006/picture">
+                  <pic:nvPicPr>
+                    <pic:cNvPr id="0" name=""/>
+                    <pic:cNvPicPr/>
+                  </pic:nvPicPr>
+                  <pic:blipFill>
+                    <a:blip r:embed="rId21"/>
+                    <a:stretch>
+                      <a:fillRect/>
+                    </a:stretch>
+                  </pic:blipFill>
+                  <pic:spPr>
+                    <a:xfrm>
+                      <a:off x="0" y="0"/>
+                      <a:ext cx="5372100" cy="1533525"/>
+                    </a:xfrm>
+                    <a:prstGeom prst="rect">
+                      <a:avLst/>
+                    </a:prstGeom>
+                  </pic:spPr>
+                </pic:pic>
+              </a:graphicData>
+            </a:graphic>
+          </wp:inline>
+        </w:drawing>
+      </w:r>
+    </w:p>
+    <w:p>
+      <w:pPr>
+        <w:pStyle w:val="Caption"/>
+      </w:pPr>
+      <w:bookmarkStart w:id="7" w:name="_Ref441949596"/>
+      <w:r>
+        <w:t xml:space="preserve">Figure </w:t>
+      </w:r>
+      <w:fldSimple w:instr=" SEQ Figure \* ARABIC ">
+        <w:r>
+          <w:rPr>
+            <w:noProof/>
+          </w:rPr>
+          <w:t>8</w:t>
+        </w:r>
+      </w:fldSimple>
+      <w:bookmarkEnd w:id="7"/>
+      <w:r>
+        <w:t>: A merge conflict</w:t>
+      </w:r>
+    </w:p>
+    <w:p>
+      <w:r>
+        <w:t xml:space="preserve">In the </w:t>
+      </w:r>
+      <w:r>
+        <w:fldChar w:fldCharType="begin"/>
+      </w:r>
+      <w:r>
+        <w:instrText xml:space="preserve"> REF _Ref441949596 \h </w:instrText>
+      </w:r>
+      <w:r>
+        <w:fldChar w:fldCharType="separate"/>
+      </w:r>
+      <w:r>
+        <w:t xml:space="preserve">Figure </w:t>
+      </w:r>
+      <w:r>
+        <w:rPr>
+          <w:noProof/>
+        </w:rPr>
+        <w:t>8</w:t>
+      </w:r>
+      <w:r>
+        <w:fldChar w:fldCharType="end"/>
+      </w:r>
+      <w:r>
+        <w:t xml:space="preserve">, for </w:t>
+      </w:r>
+      <w:r>
+        <w:t>example, I have created a binary file merge conflict (on this document, incidentally). On a file-by-file basis, I’m going to need to resolve the conflict, and git bash tells me this on the next command prompt. Rather than just indicating the branch (“master”) it says. (“master|MERGING”) informing me that there is an ongoing merge operation I need to complete.</w:t>
+      </w:r>
+      <w:r>
+        <w:t xml:space="preserve"> If at any time later you wish to see what files are conflicted (as well as other information) you can execute </w:t>
+      </w:r>
+      <w:r>
+        <w:rPr>
+          <w:rFonts w:ascii="Courier New" w:hAnsi="Courier New" w:cs="Courier New"/>
+        </w:rPr>
+        <w:t>git status</w:t>
+      </w:r>
+      <w:r>
+        <w:t xml:space="preserve"> as discussed before.</w:t>
+      </w:r>
+    </w:p>
+    <w:p>
+      <w:r>
+        <w:t>Before dealing with how to handle the merge, I want to first show you how to give up. If you find your merge (or pull) was unsuccessful due to a merge conflict, you can abort the merge with</w:t>
+      </w:r>
+    </w:p>
+    <w:p>
+      <w:pPr>
+        <w:pStyle w:val="CommandLine"/>
+      </w:pPr>
+      <w:r>
+        <w:t>git merge --abort</w:t>
+      </w:r>
+    </w:p>
+    <w:p>
+      <w:r>
+        <w:t>Of course, this means that you won’t have gotten the new files you were attempting to get with your git pull, but you’re also no worse off than you were before you did anything!</w:t>
+      </w:r>
+    </w:p>
+    <w:p>
+      <w:r>
+        <w:t>I</w:t>
+      </w:r>
+      <w:r>
+        <w:t xml:space="preserve">n my example, </w:t>
+      </w:r>
+      <w:r>
+        <w:t xml:space="preserve">however, I do want to merge. </w:t>
+      </w:r>
+      <w:r>
+        <w:t xml:space="preserve">Fortunately, I only have one </w:t>
+      </w:r>
+      <w:r>
+        <w:t>conflict</w:t>
+      </w:r>
+      <w:r>
+        <w:t xml:space="preserve"> to deal with, which is good, because we will typically need to deal with conflicts on a file-by-file basis. We can do one of three things, accept </w:t>
+      </w:r>
+      <w:r>
+        <w:rPr>
+          <w:i/>
+        </w:rPr>
+        <w:t>ours</w:t>
+      </w:r>
+      <w:r>
+        <w:t xml:space="preserve">, accept </w:t>
+      </w:r>
+      <w:r>
+        <w:rPr>
+          <w:i/>
+        </w:rPr>
+        <w:t>theirs</w:t>
+      </w:r>
+      <w:r>
+        <w:t>, or manually merge the two files</w:t>
+      </w:r>
+      <w:r>
+        <w:rPr>
+          <w:i/>
+        </w:rPr>
+        <w:t>.</w:t>
+      </w:r>
+      <w:r>
+        <w:t xml:space="preserve"> Accept ours means we think that the version we have on disk is correct and we will ignore changes from the remote file. Accept theirs, of course, is the converse. We will take the changes form the remote file, and overwrite ours. Manual merge means we will inspect both files, create a new file, and use the new file as the file to commit.</w:t>
+      </w:r>
+    </w:p>
+    <w:p>
+      <w:r>
+        <w:lastRenderedPageBreak/>
+        <w:t xml:space="preserve">If we want </w:t>
+      </w:r>
+      <w:r>
+        <w:rPr>
+          <w:i/>
+        </w:rPr>
+        <w:t>our</w:t>
+      </w:r>
+      <w:r>
+        <w:t xml:space="preserve"> file, then we simply tell git that we want our file by using git add. This is, perhaps, a poor choice of commands, since we’re not add</w:t>
+      </w:r>
+      <w:r>
+        <w:t>ing</w:t>
+      </w:r>
+      <w:r>
+        <w:t xml:space="preserve"> a new file. However, we are </w:t>
+      </w:r>
+      <w:r>
+        <w:rPr>
+          <w:i/>
+        </w:rPr>
+        <w:t>adding a file to a</w:t>
+      </w:r>
+      <w:r>
+        <w:rPr>
+          <w:i/>
+        </w:rPr>
+        <w:t xml:space="preserve"> commit</w:t>
+      </w:r>
+      <w:r>
+        <w:t xml:space="preserve"> which is what add really means anyway.</w:t>
+      </w:r>
+    </w:p>
+    <w:p>
+      <w:pPr>
+        <w:pStyle w:val="CommandLine"/>
+      </w:pPr>
+      <w:r>
+        <w:t>git add &lt;filename&gt;</w:t>
+      </w:r>
+    </w:p>
+    <w:p>
+      <w:r>
+        <w:t xml:space="preserve">If we want </w:t>
+      </w:r>
+      <w:r>
+        <w:rPr>
+          <w:i/>
+        </w:rPr>
+        <w:t>their</w:t>
+      </w:r>
+      <w:r>
+        <w:t xml:space="preserve"> file, then we need to get it first. To do this, we use the git checkout command</w:t>
+      </w:r>
+    </w:p>
+    <w:p>
+      <w:pPr>
+        <w:pStyle w:val="CommandLine"/>
+      </w:pPr>
+      <w:r>
+        <w:t>git checkout &lt;repo&gt;/&lt;branch&gt; &lt;file&gt;</w:t>
+      </w:r>
+    </w:p>
+    <w:p>
+      <w:r>
+        <w:t>e.g.</w:t>
+      </w:r>
+    </w:p>
+    <w:p>
+      <w:pPr>
+        <w:pStyle w:val="CommandLine"/>
+      </w:pPr>
+      <w:r>
+        <w:t>git checkout class/master documents/GitInstructions/GitInstructions.docx</w:t>
+      </w:r>
+    </w:p>
+    <w:p>
+      <w:r>
+        <w:t>This will overwrite your local file</w:t>
+      </w:r>
+      <w:r>
+        <w:t xml:space="preserve"> with the copy from, the specified repository and branch (e.g. class/master). If you want to get back to your local file</w:t>
+      </w:r>
+      <w:r>
+        <w:t xml:space="preserve"> </w:t>
+      </w:r>
+      <w:r>
+        <w:t>execute</w:t>
+      </w:r>
+    </w:p>
+    <w:p>
+      <w:pPr>
+        <w:pStyle w:val="CommandLine"/>
+      </w:pPr>
+      <w:r>
+        <w:t>git checkout master &lt;filename&gt;</w:t>
+      </w:r>
+    </w:p>
+    <w:p>
+      <w:r>
+        <w:t xml:space="preserve">If you would like to compare </w:t>
+      </w:r>
+      <w:r>
+        <w:rPr>
+          <w:i/>
+        </w:rPr>
+        <w:t>ours</w:t>
+      </w:r>
+      <w:r>
+        <w:t xml:space="preserve"> vs. </w:t>
+      </w:r>
+      <w:r>
+        <w:rPr>
+          <w:i/>
+        </w:rPr>
+        <w:t>theirs</w:t>
+      </w:r>
+      <w:r>
+        <w:t xml:space="preserve">, </w:t>
+      </w:r>
+      <w:r>
+        <w:t xml:space="preserve">or you would like to manually merge the two, </w:t>
+      </w:r>
+      <w:r>
+        <w:t>the easiest (not best, but easiest) way to do this is t</w:t>
+      </w:r>
+      <w:r>
+        <w:t xml:space="preserve">o copy your file to a new file name before executing </w:t>
+      </w:r>
+      <w:r>
+        <w:rPr>
+          <w:rFonts w:ascii="Courier New" w:hAnsi="Courier New" w:cs="Courier New"/>
+        </w:rPr>
+        <w:t>git checkout</w:t>
+      </w:r>
+      <w:r>
+        <w:t>. Then</w:t>
+      </w:r>
+      <w:r>
+        <w:t>,</w:t>
+      </w:r>
+      <w:r>
+        <w:t xml:space="preserve"> </w:t>
+      </w:r>
+      <w:r>
+        <w:t>after</w:t>
+      </w:r>
+      <w:r>
+        <w:t xml:space="preserve"> you run </w:t>
+      </w:r>
+      <w:r>
+        <w:rPr>
+          <w:rFonts w:ascii="Courier New" w:hAnsi="Courier New" w:cs="Courier New"/>
+        </w:rPr>
+        <w:t>git checkout</w:t>
+      </w:r>
+      <w:r>
+        <w:t>, you will have both files on your disk, allowing you to manually compare and merge them.</w:t>
+      </w:r>
+      <w:r>
+        <w:t xml:space="preserve"> Be sure to put your desired changes into the file with the original file name and to delete the renamed-copy once you are done merging so that the extra copy does not become a source of confusion later.</w:t>
+      </w:r>
+    </w:p>
+    <w:p>
+      <w:r>
+        <w:t xml:space="preserve">Regardless of whether you manually merge, or accept </w:t>
+      </w:r>
+      <w:r>
+        <w:rPr>
+          <w:i/>
+        </w:rPr>
+        <w:t>theirs</w:t>
+      </w:r>
+      <w:r>
+        <w:t xml:space="preserve">, you must inform git that you’re happy with the file by executing </w:t>
+      </w:r>
+      <w:r>
+        <w:rPr>
+          <w:rFonts w:ascii="Courier New" w:hAnsi="Courier New" w:cs="Courier New"/>
+        </w:rPr>
+        <w:t>git add</w:t>
+      </w:r>
+      <w:r>
+        <w:t>, after the file is in the state you are happy with.</w:t>
+      </w:r>
+    </w:p>
+    <w:p>
+      <w:r>
+        <w:t xml:space="preserve">Finally, you complete the merge with a call to </w:t>
+      </w:r>
+    </w:p>
+    <w:p>
+      <w:pPr>
+        <w:pStyle w:val="CommandLine"/>
+      </w:pPr>
+      <w:r>
+        <w:t>git commit</w:t>
+      </w:r>
+    </w:p>
+    <w:p>
+      <w:r>
+        <w:fldChar w:fldCharType="begin"/>
+      </w:r>
+      <w:r>
+        <w:instrText xml:space="preserve"> REF _Ref441950293 \h </w:instrText>
+      </w:r>
+      <w:r>
+        <w:fldChar w:fldCharType="separate"/>
+      </w:r>
+      <w:r>
+        <w:t xml:space="preserve">Figure </w:t>
+      </w:r>
+      <w:r>
+        <w:rPr>
+          <w:noProof/>
+        </w:rPr>
+        <w:t>9</w:t>
+      </w:r>
+      <w:r>
+        <w:fldChar w:fldCharType="end"/>
+      </w:r>
+      <w:r>
+        <w:t xml:space="preserve"> continues the example, choosing </w:t>
+      </w:r>
+      <w:r>
+        <w:rPr>
+          <w:i/>
+        </w:rPr>
+        <w:t>theirs</w:t>
+      </w:r>
+      <w:r>
+        <w:t>, the class repository’s version of the file as the file to use to resolve the merge conflict.</w:t>
+      </w:r>
+    </w:p>
+    <w:p>
+      <w:pPr>
+        <w:keepNext/>
+        <w:jc w:val="center"/>
+      </w:pPr>
+      <w:r>
+        <w:rPr>
+          <w:noProof/>
+        </w:rPr>
+        <w:drawing>
+          <wp:inline distT="0" distB="0" distL="0" distR="0" wp14:anchorId="469A3E1A" wp14:editId="264D52EC">
+            <wp:extent cx="5372100" cy="1409700"/>
+            <wp:effectExtent l="0" t="0" r="0" b="0"/>
+            <wp:docPr id="8" name="Picture 8"/>
+            <wp:cNvGraphicFramePr>
+              <a:graphicFrameLocks xmlns:a="http://schemas.openxmlformats.org/drawingml/2006/main" noChangeAspect="1"/>
+            </wp:cNvGraphicFramePr>
+            <a:graphic xmlns:a="http://schemas.openxmlformats.org/drawingml/2006/main">
+              <a:graphicData uri="http://schemas.openxmlformats.org/drawingml/2006/picture">
+                <pic:pic xmlns:pic="http://schemas.openxmlformats.org/drawingml/2006/picture">
+                  <pic:nvPicPr>
+                    <pic:cNvPr id="0" name=""/>
+                    <pic:cNvPicPr/>
+                  </pic:nvPicPr>
+                  <pic:blipFill>
+                    <a:blip r:embed="rId22"/>
+                    <a:stretch>
+                      <a:fillRect/>
+                    </a:stretch>
+                  </pic:blipFill>
+                  <pic:spPr>
+                    <a:xfrm>
+                      <a:off x="0" y="0"/>
+                      <a:ext cx="5372100" cy="1409700"/>
+                    </a:xfrm>
+                    <a:prstGeom prst="rect">
+                      <a:avLst/>
+                    </a:prstGeom>
+                  </pic:spPr>
+                </pic:pic>
+              </a:graphicData>
+            </a:graphic>
+          </wp:inline>
+        </w:drawing>
+      </w:r>
+    </w:p>
+    <w:p>
+      <w:pPr>
+        <w:pStyle w:val="Caption"/>
+      </w:pPr>
+      <w:bookmarkStart w:id="8" w:name="_Ref441950293"/>
+      <w:r>
+        <w:t xml:space="preserve">Figure </w:t>
+      </w:r>
+      <w:fldSimple w:instr=" SEQ Figure \* ARABIC ">
+        <w:r>
+          <w:rPr>
+            <w:noProof/>
+          </w:rPr>
+          <w:t>9</w:t>
+        </w:r>
+      </w:fldSimple>
+      <w:bookmarkEnd w:id="8"/>
+      <w:r>
+        <w:t xml:space="preserve">: Finishing a merge conflict, choosing </w:t>
+      </w:r>
+      <w:r>
+        <w:rPr>
+          <w:i/>
+        </w:rPr>
+        <w:t>theirs</w:t>
+      </w:r>
+    </w:p>
+    <w:p>
+      <w:pPr>
+        <w:jc w:val="center"/>
+      </w:pPr>
+    </w:p>
+    <w:p>
+      <w:pPr>
+        <w:pStyle w:val="Heading1"/>
+      </w:pPr>
       <w:r>
         <w:lastRenderedPageBreak/>
         <w:t>Changing the default editor</w:t>
@@ -4705,7 +5221,7 @@
 </file>
 
 <file path=customXml/itemProps1.xml><?xml version="1.0" encoding="utf-8"?>
-<ds:datastoreItem xmlns:ds="http://schemas.openxmlformats.org/officeDocument/2006/customXml" ds:itemID="{BEF5A242-6CA4-4D60-9515-2B328ED64DFA}">
+<ds:datastoreItem xmlns:ds="http://schemas.openxmlformats.org/officeDocument/2006/customXml" ds:itemID="{1CDAED81-496D-4442-A3D1-EAAD268002A1}">
   <ds:schemaRefs>
     <ds:schemaRef ds:uri="http://schemas.openxmlformats.org/officeDocument/2006/bibliography"/>
   </ds:schemaRefs>

</xml_diff>